<commit_message>
writing: lit review section finished (for now)
</commit_message>
<xml_diff>
--- a/writing/curvature_review.docx
+++ b/writing/curvature_review.docx
@@ -62,6 +62,22 @@
       </w:r>
       <w:r>
         <w:t xml:space="preserve">pollinators</w:t>
+      </w:r>
+    </w:p>
+    <w:p>
+      <w:pPr>
+        <w:pStyle w:val="FirstParagraph"/>
+      </w:pPr>
+      <w:r>
+        <w:t xml:space="preserve">####Acknowledgements</w:t>
+      </w:r>
+    </w:p>
+    <w:p>
+      <w:pPr>
+        <w:pStyle w:val="BodyText"/>
+      </w:pPr>
+      <w:r>
+        <w:t xml:space="preserve">JS, Ailene, Tiago Carvalho (Pontificia Universidad Javeriana)</w:t>
       </w:r>
     </w:p>
     <w:p>
@@ -670,14 +686,12 @@
       <w:r>
         <w:t xml:space="preserve">(</w:t>
       </w:r>
-      <w:hyperlink w:anchor="ref-maglianesi_2016">
-        <w:r>
-          <w:rPr>
-            <w:rStyle w:val="Hyperlink"/>
-          </w:rPr>
-          <w:t xml:space="preserve">2015</w:t>
-        </w:r>
-      </w:hyperlink>
+      <w:r>
+        <w:rPr>
+          <w:b/>
+        </w:rPr>
+        <w:t xml:space="preserve">???</w:t>
+      </w:r>
       <w:r>
         <w:t xml:space="preserve">)</w:t>
       </w:r>
@@ -867,229 +881,13 @@
         <w:pStyle w:val="BodyText"/>
       </w:pPr>
       <w:r>
-        <w:t xml:space="preserve">The literature was sourced by querying Web of Science for a topic search of</w:t>
-      </w:r>
-      <w:r>
-        <w:t xml:space="preserve"> </w:t>
-      </w:r>
-      <w:r>
-        <w:t xml:space="preserve">‘</w:t>
-      </w:r>
-      <w:r>
-        <w:t xml:space="preserve">curv*</w:t>
-      </w:r>
-      <w:r>
-        <w:t xml:space="preserve">’</w:t>
-      </w:r>
-      <w:r>
-        <w:t xml:space="preserve"> </w:t>
-      </w:r>
-      <w:r>
-        <w:t xml:space="preserve">and</w:t>
-      </w:r>
-      <w:r>
-        <w:t xml:space="preserve"> </w:t>
-      </w:r>
-      <w:r>
-        <w:t xml:space="preserve">‘</w:t>
-      </w:r>
-      <w:r>
-        <w:t xml:space="preserve">pollinat*</w:t>
-      </w:r>
-      <w:r>
-        <w:t xml:space="preserve">’</w:t>
-      </w:r>
-      <w:r>
-        <w:t xml:space="preserve"> </w:t>
-      </w:r>
-      <w:r>
-        <w:t xml:space="preserve">or</w:t>
-      </w:r>
-      <w:r>
-        <w:t xml:space="preserve"> </w:t>
-      </w:r>
-      <w:r>
-        <w:t xml:space="preserve">‘</w:t>
-      </w:r>
-      <w:r>
-        <w:t xml:space="preserve">flower</w:t>
-      </w:r>
-      <w:r>
-        <w:t xml:space="preserve">’</w:t>
-      </w:r>
-      <w:r>
-        <w:t xml:space="preserve"> </w:t>
-      </w:r>
-      <w:r>
-        <w:t xml:space="preserve">or</w:t>
-      </w:r>
-      <w:r>
-        <w:t xml:space="preserve"> </w:t>
-      </w:r>
-      <w:r>
-        <w:t xml:space="preserve">‘</w:t>
-      </w:r>
-      <w:r>
-        <w:t xml:space="preserve">corolla</w:t>
-      </w:r>
-      <w:r>
-        <w:t xml:space="preserve">’</w:t>
-      </w:r>
-      <w:r>
-        <w:t xml:space="preserve"> </w:t>
-      </w:r>
-      <w:r>
-        <w:t xml:space="preserve">or</w:t>
-      </w:r>
-      <w:r>
-        <w:t xml:space="preserve"> </w:t>
-      </w:r>
-      <w:r>
-        <w:t xml:space="preserve">‘</w:t>
-      </w:r>
-      <w:r>
-        <w:t xml:space="preserve">*bird</w:t>
-      </w:r>
-      <w:r>
-        <w:t xml:space="preserve">’</w:t>
-      </w:r>
-      <w:r>
-        <w:t xml:space="preserve"> </w:t>
-      </w:r>
-      <w:r>
-        <w:t xml:space="preserve">or</w:t>
-      </w:r>
-      <w:r>
-        <w:t xml:space="preserve"> </w:t>
-      </w:r>
-      <w:r>
-        <w:t xml:space="preserve">‘</w:t>
-      </w:r>
-      <w:r>
-        <w:t xml:space="preserve">*bee</w:t>
-      </w:r>
-      <w:r>
-        <w:t xml:space="preserve">’</w:t>
-      </w:r>
-      <w:r>
-        <w:t xml:space="preserve"> </w:t>
-      </w:r>
-      <w:r>
-        <w:t xml:space="preserve">or</w:t>
-      </w:r>
-      <w:r>
-        <w:t xml:space="preserve"> </w:t>
-      </w:r>
-      <w:r>
-        <w:t xml:space="preserve">‘</w:t>
-      </w:r>
-      <w:r>
-        <w:t xml:space="preserve">moth</w:t>
-      </w:r>
-      <w:r>
-        <w:t xml:space="preserve">’</w:t>
-      </w:r>
-      <w:r>
-        <w:t xml:space="preserve"> </w:t>
-      </w:r>
-      <w:r>
-        <w:t xml:space="preserve">or</w:t>
-      </w:r>
-      <w:r>
-        <w:t xml:space="preserve"> </w:t>
-      </w:r>
-      <w:r>
-        <w:t xml:space="preserve">‘</w:t>
-      </w:r>
-      <w:r>
-        <w:t xml:space="preserve">*fly</w:t>
-      </w:r>
-      <w:r>
-        <w:t xml:space="preserve">’</w:t>
-      </w:r>
-      <w:r>
-        <w:t xml:space="preserve"> </w:t>
-      </w:r>
-      <w:r>
-        <w:t xml:space="preserve">i.e. </w:t>
+        <w:t xml:space="preserve">The literature was sourced by querying Web of Science and Google Scholar for a topic search of (curv*) AND (pollinat*) AND (flower OR corolla OR *bird OR *bee OR moth OR *fly). The initial search returned over 300 studies which were then screened for those that made some curvature measurement of flowers and/or animal mouthparts (e.g. bird bills, moth tongues). We sorted studies based on the criteria that 1) the study focused on pollination, including qualitative measures of curvature and 2) the study measured flower or pollinator (mouthpart) curvature for other reasons, but measurements must be quantitative. 41 pollination studies were found using some form of curvature metric (Table 1). An additional 11 publications of organisms studied outside of a pollination context (Table S1). There were numerous studies of plant-pollinator shape that did not address curvature - these were omitted.</w:t>
       </w:r>
     </w:p>
     <w:p>
       <w:pPr>
         <w:pStyle w:val="BodyText"/>
       </w:pPr>
-      <w:r>
-        <w:t xml:space="preserve">The initial search returned 11,040 studies, with 2,849 remaining after filtering for relevant fields (supp methods). We then screened abstracts for studies that made some curvature measurement of flowers and/or animal mouthparts (e.g. bird bills, moth tongues). We sorted studies based on the criteria that 1) the study focused on pollination including qualitative measures of curvature and 2) the study measured curvature for other reasons, but measurements must be quantitative. The results of the former are summarized in Table 1. XXX pollination studies ofwere found using some form of curvature metric (Table 1). We found an additional XX publications of organisms studied outside of a pollination context (Table S1). There were numerous studies of plant-pollinator shape that did not address curvature - these were omitted.</w:t>
-      </w:r>
-    </w:p>
-    <w:p>
-      <w:pPr>
-        <w:pStyle w:val="BodyText"/>
-      </w:pPr>
-      <w:r>
-        <w:t xml:space="preserve">-sort by relevance</w:t>
-      </w:r>
-      <w:r>
-        <w:t xml:space="preserve"> </w:t>
-      </w:r>
-      <w:r>
-        <w:t xml:space="preserve">-entry #290 dec 20</w:t>
-      </w:r>
-    </w:p>
-    <w:p>
-      <w:pPr>
-        <w:pStyle w:val="BodyText"/>
-      </w:pPr>
-      <w:r>
-        <w:t xml:space="preserve">WOS Search Parameters:</w:t>
-      </w:r>
-      <w:r>
-        <w:t xml:space="preserve"> </w:t>
-      </w:r>
-      <w:r>
-        <w:t xml:space="preserve">1. TS=(curv* AND (pollinat* OR flower OR corolla OR</w:t>
-      </w:r>
-      <w:r>
-        <w:t xml:space="preserve"> </w:t>
-      </w:r>
-      <w:r>
-        <w:rPr>
-          <w:i/>
-        </w:rPr>
-        <w:t xml:space="preserve">bird OR</w:t>
-      </w:r>
-      <w:r>
-        <w:rPr>
-          <w:i/>
-        </w:rPr>
-        <w:t xml:space="preserve"> </w:t>
-      </w:r>
-      <w:r>
-        <w:t xml:space="preserve">bee OR moth OR *fly))</w:t>
-      </w:r>
-      <w:r>
-        <w:t xml:space="preserve"> </w:t>
-      </w:r>
-      <w:r>
-        <w:t xml:space="preserve">2. Refined by: WEB OF SCIENCE CATEGORIES: ( EVOLUTIONARY BIOLOGY OR ECOLOGY OR PLANT SCIENCES OR ENTOMOLOGY OR ZOOLOGY OR AGRONOMY OR HORTICULTURE OR ORNITHOLOGY OR BIOLOGY OR BIODIVERSITY CONSERVATION )</w:t>
-      </w:r>
-      <w:r>
-        <w:t xml:space="preserve"> </w:t>
-      </w:r>
-      <w:r>
-        <w:t xml:space="preserve">3. Timespan: All years. Indexes: SCI-EXPANDED, SSCI, A&amp;HCI, CPCI-S, CPCI-SSH, ESCI.</w:t>
-      </w:r>
-    </w:p>
-    <w:p>
-      <w:pPr>
-        <w:pStyle w:val="BodyText"/>
-      </w:pPr>
-      <w:r>
-        <w:t xml:space="preserve">WHERE DO THESE METHODS COME FROM? DO THEY CITE A MATHEMATICAL SOURCE?</w:t>
-      </w:r>
-      <w:r>
-        <w:t xml:space="preserve"> </w:t>
-      </w:r>
       <w:r>
         <w:t xml:space="preserve">The discussion of lateral curvature in plant-hummingbird interactions begins with Hainsworth</w:t>
       </w:r>
@@ -1114,7 +912,7 @@
         <w:t xml:space="preserve"> </w:t>
       </w:r>
       <w:r>
-        <w:t xml:space="preserve">and is first empirically studied by Stiles</w:t>
+        <w:t xml:space="preserve">and is first empirically studied by Feinsinger</w:t>
       </w:r>
       <w:r>
         <w:t xml:space="preserve"> </w:t>
@@ -1122,12 +920,12 @@
       <w:r>
         <w:t xml:space="preserve">(</w:t>
       </w:r>
-      <w:hyperlink w:anchor="ref-stiles_1975">
+      <w:hyperlink w:anchor="ref-feinsinger_1978">
         <w:r>
           <w:rPr>
             <w:rStyle w:val="Hyperlink"/>
           </w:rPr>
-          <w:t xml:space="preserve">1975</w:t>
+          <w:t xml:space="preserve">1978</w:t>
         </w:r>
       </w:hyperlink>
       <w:r>
@@ -3221,7 +3019,7 @@
       <w:r>
         <w:drawing>
           <wp:inline>
-            <wp:extent cx="5943600" cy="3343275"/>
+            <wp:extent cx="5943600" cy="4441097"/>
             <wp:effectExtent b="0" l="0" r="0" t="0"/>
             <wp:docPr descr="Figure 3. A curve parameterized by arc length (s). T_0 and T_2 are the tangents (\frac{dr}{ds}) at s=0 and s=2, respectively. Curvature at s_7 is \kappa_7 = \lim\limits_{\Delta s \to 0} \frac{T_{7+ \Delta s} - T_{7- \Delta s}}{2 \Delta s} = \frac{dT_7}{ds_7}." title="" id="1" name="Picture"/>
             <a:graphic>
@@ -3242,7 +3040,7 @@
                   <pic:spPr bwMode="auto">
                     <a:xfrm>
                       <a:off x="0" y="0"/>
-                      <a:ext cx="5943600" cy="3343275"/>
+                      <a:ext cx="5943600" cy="4441097"/>
                     </a:xfrm>
                     <a:prstGeom prst="rect">
                       <a:avLst/>
@@ -4931,29 +4729,29 @@
               <w:jc w:val="left"/>
             </w:pPr>
             <w:r>
-              <w:t xml:space="preserve">stiles_1975</w:t>
-            </w:r>
-          </w:p>
-        </w:tc>
-        <w:tc>
-          <w:p>
-            <w:pPr>
-              <w:pStyle w:val="Compact"/>
-              <w:jc w:val="left"/>
-            </w:pPr>
-            <w:r>
-              <w:t xml:space="preserve">Corolla morphology of Heliconia and bill morphology of nine hummingbird species at La Selva, Costa Rica.</w:t>
-            </w:r>
-          </w:p>
-        </w:tc>
-        <w:tc>
-          <w:p>
-            <w:pPr>
-              <w:pStyle w:val="Compact"/>
-              <w:jc w:val="left"/>
-            </w:pPr>
-            <w:r>
-              <w:t xml:space="preserve">Qualitative (e.g. ‘strongly curved, moderately curved, etc.).</w:t>
+              <w:t xml:space="preserve">feinsinger_1978</w:t>
+            </w:r>
+          </w:p>
+        </w:tc>
+        <w:tc>
+          <w:p>
+            <w:pPr>
+              <w:pStyle w:val="Compact"/>
+              <w:jc w:val="left"/>
+            </w:pPr>
+            <w:r>
+              <w:t xml:space="preserve">Community organization among neotropical nectar-feeding birds</w:t>
+            </w:r>
+          </w:p>
+        </w:tc>
+        <w:tc>
+          <w:p>
+            <w:pPr>
+              <w:pStyle w:val="Compact"/>
+              <w:jc w:val="left"/>
+            </w:pPr>
+            <w:r>
+              <w:t xml:space="preserve">arc:chord ratio</w:t>
             </w:r>
           </w:p>
         </w:tc>
@@ -4966,29 +4764,29 @@
               <w:jc w:val="left"/>
             </w:pPr>
             <w:r>
-              <w:t xml:space="preserve">buttrose_1977</w:t>
-            </w:r>
-          </w:p>
-        </w:tc>
-        <w:tc>
-          <w:p>
-            <w:pPr>
-              <w:pStyle w:val="Compact"/>
-              <w:jc w:val="left"/>
-            </w:pPr>
-            <w:r>
-              <w:t xml:space="preserve">Significance of curvature of style branches in Hibiscus trionum for pollination</w:t>
-            </w:r>
-          </w:p>
-        </w:tc>
-        <w:tc>
-          <w:p>
-            <w:pPr>
-              <w:pStyle w:val="Compact"/>
-              <w:jc w:val="left"/>
-            </w:pPr>
-            <w:r>
-              <w:t xml:space="preserve">Qualitative</w:t>
+              <w:t xml:space="preserve">snow_1972</w:t>
+            </w:r>
+          </w:p>
+        </w:tc>
+        <w:tc>
+          <w:p>
+            <w:pPr>
+              <w:pStyle w:val="Compact"/>
+              <w:jc w:val="left"/>
+            </w:pPr>
+            <w:r>
+              <w:t xml:space="preserve">Feeding niches of hummingbirds in a Trinidad valley</w:t>
+            </w:r>
+          </w:p>
+        </w:tc>
+        <w:tc>
+          <w:p>
+            <w:pPr>
+              <w:pStyle w:val="Compact"/>
+              <w:jc w:val="left"/>
+            </w:pPr>
+            <w:r>
+              <w:t xml:space="preserve">qualitative</w:t>
             </w:r>
           </w:p>
         </w:tc>
@@ -5001,41 +4799,29 @@
               <w:jc w:val="left"/>
             </w:pPr>
             <w:r>
-              <w:t xml:space="preserve">gill_1978</w:t>
-            </w:r>
-          </w:p>
-        </w:tc>
-        <w:tc>
-          <w:p>
-            <w:pPr>
-              <w:pStyle w:val="Compact"/>
-              <w:jc w:val="left"/>
-            </w:pPr>
-            <w:r>
-              <w:t xml:space="preserve">Sunbird bill diversity and abilities to extract nectar from Kenyan Leonotis nepetifolia (Lamiaceae).</w:t>
-            </w:r>
-          </w:p>
-        </w:tc>
-        <w:tc>
-          <w:p>
-            <w:pPr>
-              <w:pStyle w:val="Compact"/>
-              <w:jc w:val="left"/>
-            </w:pPr>
-            <w:r>
-              <w:t xml:space="preserve">Not defined (Mandibular index): Curvature is</w:t>
-            </w:r>
-            <w:r>
-              <w:t xml:space="preserve"> </w:t>
-            </w:r>
-            <w:r>
-              <w:t xml:space="preserve">“</w:t>
-            </w:r>
-            <w:r>
-              <w:t xml:space="preserve">the ratio x/y, where x is the bill length measured from the anterior edge of the nostril and y is the maximum height above the longest chord of the bill.</w:t>
-            </w:r>
-            <w:r>
-              <w:t xml:space="preserve">”</w:t>
+              <w:t xml:space="preserve">stiles_1975</w:t>
+            </w:r>
+          </w:p>
+        </w:tc>
+        <w:tc>
+          <w:p>
+            <w:pPr>
+              <w:pStyle w:val="Compact"/>
+              <w:jc w:val="left"/>
+            </w:pPr>
+            <w:r>
+              <w:t xml:space="preserve">Corolla morphology of Heliconia and bill morphology of nine hummingbird species at La Selva, Costa Rica.</w:t>
+            </w:r>
+          </w:p>
+        </w:tc>
+        <w:tc>
+          <w:p>
+            <w:pPr>
+              <w:pStyle w:val="Compact"/>
+              <w:jc w:val="left"/>
+            </w:pPr>
+            <w:r>
+              <w:t xml:space="preserve">Qualitative (e.g. ‘strongly curved, moderately curved, etc.).</w:t>
             </w:r>
           </w:p>
         </w:tc>
@@ -5048,44 +4834,29 @@
               <w:jc w:val="left"/>
             </w:pPr>
             <w:r>
-              <w:t xml:space="preserve">paton_1989</w:t>
-            </w:r>
-          </w:p>
-        </w:tc>
-        <w:tc>
-          <w:p>
-            <w:pPr>
-              <w:pStyle w:val="Compact"/>
-              <w:jc w:val="left"/>
-            </w:pPr>
-            <w:r>
-              <w:t xml:space="preserve">Correlates (Geography, Age, Sex, Tongue structure, foraging mode) of bill morphology on nectar extraction 198 hummers (and other birds).</w:t>
-            </w:r>
-          </w:p>
-        </w:tc>
-        <w:tc>
-          <w:p>
-            <w:pPr>
-              <w:pStyle w:val="Compact"/>
-              <w:jc w:val="left"/>
-            </w:pPr>
-            <w:r>
-              <w:t xml:space="preserve">Curvature index (Mandibular index):</w:t>
-            </w:r>
-            <w:r>
-              <w:t xml:space="preserve"> </w:t>
-            </w:r>
-            <w:r>
-              <w:t xml:space="preserve">“</w:t>
-            </w:r>
-            <w:r>
-              <w:t xml:space="preserve">Bill curvatures were defined as the maximum perpendicular height of the bottom edge of the culmen above the chord from the gape to the tip of the bill, divided by the length of this chord</w:t>
-            </w:r>
-            <w:r>
-              <w:t xml:space="preserve">”</w:t>
-            </w:r>
-            <w:r>
-              <w:t xml:space="preserve">.</w:t>
+              <w:t xml:space="preserve">buttrose_1977</w:t>
+            </w:r>
+          </w:p>
+        </w:tc>
+        <w:tc>
+          <w:p>
+            <w:pPr>
+              <w:pStyle w:val="Compact"/>
+              <w:jc w:val="left"/>
+            </w:pPr>
+            <w:r>
+              <w:t xml:space="preserve">Significance of curvature of style branches in Hibiscus trionum for pollination</w:t>
+            </w:r>
+          </w:p>
+        </w:tc>
+        <w:tc>
+          <w:p>
+            <w:pPr>
+              <w:pStyle w:val="Compact"/>
+              <w:jc w:val="left"/>
+            </w:pPr>
+            <w:r>
+              <w:t xml:space="preserve">Qualitative</w:t>
             </w:r>
           </w:p>
         </w:tc>
@@ -5098,29 +4869,41 @@
               <w:jc w:val="left"/>
             </w:pPr>
             <w:r>
-              <w:t xml:space="preserve">stiles_1995</w:t>
-            </w:r>
-          </w:p>
-        </w:tc>
-        <w:tc>
-          <w:p>
-            <w:pPr>
-              <w:pStyle w:val="Compact"/>
-              <w:jc w:val="left"/>
-            </w:pPr>
-            <w:r>
-              <w:t xml:space="preserve">Effects of bill morphology on insect foraging strategy by 11 species of hummingbirds at La Selva, Costa Rica.</w:t>
-            </w:r>
-          </w:p>
-        </w:tc>
-        <w:tc>
-          <w:p>
-            <w:pPr>
-              <w:pStyle w:val="Compact"/>
-              <w:jc w:val="left"/>
-            </w:pPr>
-            <w:r>
-              <w:t xml:space="preserve">Arc:chord ratio of exposed culmen – silhouette projected onto a screen.</w:t>
+              <w:t xml:space="preserve">gill_1978</w:t>
+            </w:r>
+          </w:p>
+        </w:tc>
+        <w:tc>
+          <w:p>
+            <w:pPr>
+              <w:pStyle w:val="Compact"/>
+              <w:jc w:val="left"/>
+            </w:pPr>
+            <w:r>
+              <w:t xml:space="preserve">Sunbird bill diversity and abilities to extract nectar from Kenyan Leonotis nepetifolia (Lamiaceae).</w:t>
+            </w:r>
+          </w:p>
+        </w:tc>
+        <w:tc>
+          <w:p>
+            <w:pPr>
+              <w:pStyle w:val="Compact"/>
+              <w:jc w:val="left"/>
+            </w:pPr>
+            <w:r>
+              <w:t xml:space="preserve">Not defined (Mandibular index): Curvature is</w:t>
+            </w:r>
+            <w:r>
+              <w:t xml:space="preserve"> </w:t>
+            </w:r>
+            <w:r>
+              <w:t xml:space="preserve">“</w:t>
+            </w:r>
+            <w:r>
+              <w:t xml:space="preserve">the ratio x/y, where x is the bill length measured from the anterior edge of the nostril and y is the maximum height above the longest chord of the bill.</w:t>
+            </w:r>
+            <w:r>
+              <w:t xml:space="preserve">”</w:t>
             </w:r>
           </w:p>
         </w:tc>
@@ -5133,29 +4916,29 @@
               <w:jc w:val="left"/>
             </w:pPr>
             <w:r>
-              <w:t xml:space="preserve">mcintyre_1996</w:t>
-            </w:r>
-          </w:p>
-        </w:tc>
-        <w:tc>
-          <w:p>
-            <w:pPr>
-              <w:pStyle w:val="Compact"/>
-              <w:jc w:val="left"/>
-            </w:pPr>
-            <w:r>
-              <w:t xml:space="preserve">Phototropism in Helianthus and effects on cotyledon curvature</w:t>
-            </w:r>
-          </w:p>
-        </w:tc>
-        <w:tc>
-          <w:p>
-            <w:pPr>
-              <w:pStyle w:val="Compact"/>
-              <w:jc w:val="left"/>
-            </w:pPr>
-            <w:r>
-              <w:t xml:space="preserve">Protractor - further details not provided, presumably angle of deflection method.</w:t>
+              <w:t xml:space="preserve">grant_1983</w:t>
+            </w:r>
+          </w:p>
+        </w:tc>
+        <w:tc>
+          <w:p>
+            <w:pPr>
+              <w:pStyle w:val="Compact"/>
+              <w:jc w:val="left"/>
+            </w:pPr>
+            <w:r>
+              <w:t xml:space="preserve">Hawkmoth pollination of Mirabilis longiflora (Nyctaginaceae)</w:t>
+            </w:r>
+          </w:p>
+        </w:tc>
+        <w:tc>
+          <w:p>
+            <w:pPr>
+              <w:pStyle w:val="Compact"/>
+              <w:jc w:val="left"/>
+            </w:pPr>
+            <w:r>
+              <w:t xml:space="preserve">qualitative</w:t>
             </w:r>
           </w:p>
         </w:tc>
@@ -5168,29 +4951,44 @@
               <w:jc w:val="left"/>
             </w:pPr>
             <w:r>
-              <w:t xml:space="preserve">cotton_1998</w:t>
-            </w:r>
-          </w:p>
-        </w:tc>
-        <w:tc>
-          <w:p>
-            <w:pPr>
-              <w:pStyle w:val="Compact"/>
-              <w:jc w:val="left"/>
-            </w:pPr>
-            <w:r>
-              <w:t xml:space="preserve">Survey and description of 16 hummingbird species occurring at Amacayacu National Park, Colombia.</w:t>
-            </w:r>
-          </w:p>
-        </w:tc>
-        <w:tc>
-          <w:p>
-            <w:pPr>
-              <w:pStyle w:val="Compact"/>
-              <w:jc w:val="left"/>
-            </w:pPr>
-            <w:r>
-              <w:t xml:space="preserve">Qualitative</w:t>
+              <w:t xml:space="preserve">paton_1989</w:t>
+            </w:r>
+          </w:p>
+        </w:tc>
+        <w:tc>
+          <w:p>
+            <w:pPr>
+              <w:pStyle w:val="Compact"/>
+              <w:jc w:val="left"/>
+            </w:pPr>
+            <w:r>
+              <w:t xml:space="preserve">Correlates (Geography, Age, Sex, Tongue structure, foraging mode) of bill morphology on nectar extraction 198 hummers (and other birds).</w:t>
+            </w:r>
+          </w:p>
+        </w:tc>
+        <w:tc>
+          <w:p>
+            <w:pPr>
+              <w:pStyle w:val="Compact"/>
+              <w:jc w:val="left"/>
+            </w:pPr>
+            <w:r>
+              <w:t xml:space="preserve">Curvature index (Mandibular index):</w:t>
+            </w:r>
+            <w:r>
+              <w:t xml:space="preserve"> </w:t>
+            </w:r>
+            <w:r>
+              <w:t xml:space="preserve">“</w:t>
+            </w:r>
+            <w:r>
+              <w:t xml:space="preserve">Bill curvatures were defined as the maximum perpendicular height of the bottom edge of the culmen above the chord from the gape to the tip of the bill, divided by the length of this chord</w:t>
+            </w:r>
+            <w:r>
+              <w:t xml:space="preserve">”</w:t>
+            </w:r>
+            <w:r>
+              <w:t xml:space="preserve">.</w:t>
             </w:r>
           </w:p>
         </w:tc>
@@ -5203,29 +5001,29 @@
               <w:jc w:val="left"/>
             </w:pPr>
             <w:r>
-              <w:t xml:space="preserve">temeles_2000</w:t>
-            </w:r>
-          </w:p>
-        </w:tc>
-        <w:tc>
-          <w:p>
-            <w:pPr>
-              <w:pStyle w:val="Compact"/>
-              <w:jc w:val="left"/>
-            </w:pPr>
-            <w:r>
-              <w:t xml:space="preserve">Sexual dimorphism of bill shape in Purple-throated caribs (Eulampis jugularis), pollinatiors of Heliconia at Quilesse Reserve, Saint Lucia.</w:t>
-            </w:r>
-          </w:p>
-        </w:tc>
-        <w:tc>
-          <w:p>
-            <w:pPr>
-              <w:pStyle w:val="Compact"/>
-              <w:jc w:val="left"/>
-            </w:pPr>
-            <w:r>
-              <w:t xml:space="preserve">Not described, but presumably the same method as Temeles 2009, Temeles 2010.</w:t>
+              <w:t xml:space="preserve">muller_1995</w:t>
+            </w:r>
+          </w:p>
+        </w:tc>
+        <w:tc>
+          <w:p>
+            <w:pPr>
+              <w:pStyle w:val="Compact"/>
+              <w:jc w:val="left"/>
+            </w:pPr>
+            <w:r>
+              <w:t xml:space="preserve">curved bristles on the proboscis on European bees for the extraction of pollen.</w:t>
+            </w:r>
+          </w:p>
+        </w:tc>
+        <w:tc>
+          <w:p>
+            <w:pPr>
+              <w:pStyle w:val="Compact"/>
+              <w:jc w:val="left"/>
+            </w:pPr>
+            <w:r>
+              <w:t xml:space="preserve">qualitative</w:t>
             </w:r>
           </w:p>
         </w:tc>
@@ -5238,41 +5036,29 @@
               <w:jc w:val="left"/>
             </w:pPr>
             <w:r>
-              <w:t xml:space="preserve">borgella_2001</w:t>
-            </w:r>
-          </w:p>
-        </w:tc>
-        <w:tc>
-          <w:p>
-            <w:pPr>
-              <w:pStyle w:val="Compact"/>
-              <w:jc w:val="left"/>
-            </w:pPr>
-            <w:r>
-              <w:t xml:space="preserve">Effects of bill morphology (21 hummingbird spp.) on pollen loads (35 plant spp.) at Coto Brus, Costa Rica.</w:t>
-            </w:r>
-          </w:p>
-        </w:tc>
-        <w:tc>
-          <w:p>
-            <w:pPr>
-              <w:pStyle w:val="Compact"/>
-              <w:jc w:val="left"/>
-            </w:pPr>
-            <w:r>
-              <w:t xml:space="preserve">Not defined:</w:t>
-            </w:r>
-            <w:r>
-              <w:t xml:space="preserve"> </w:t>
-            </w:r>
-            <w:r>
-              <w:t xml:space="preserve">“</w:t>
-            </w:r>
-            <w:r>
-              <w:t xml:space="preserve">For species with decurved bills, we also used a ruler to measure a few bills along the curve to calculate a correction factor.</w:t>
-            </w:r>
-            <w:r>
-              <w:t xml:space="preserve">”</w:t>
+              <w:t xml:space="preserve">stiles_1995</w:t>
+            </w:r>
+          </w:p>
+        </w:tc>
+        <w:tc>
+          <w:p>
+            <w:pPr>
+              <w:pStyle w:val="Compact"/>
+              <w:jc w:val="left"/>
+            </w:pPr>
+            <w:r>
+              <w:t xml:space="preserve">Effects of bill morphology on insect foraging strategy by 11 species of hummingbirds at La Selva, Costa Rica.</w:t>
+            </w:r>
+          </w:p>
+        </w:tc>
+        <w:tc>
+          <w:p>
+            <w:pPr>
+              <w:pStyle w:val="Compact"/>
+              <w:jc w:val="left"/>
+            </w:pPr>
+            <w:r>
+              <w:t xml:space="preserve">Arc:chord ratio of exposed culmen – silhouette projected onto a screen.</w:t>
             </w:r>
           </w:p>
         </w:tc>
@@ -5285,29 +5071,29 @@
               <w:jc w:val="left"/>
             </w:pPr>
             <w:r>
-              <w:t xml:space="preserve">temeles_2005</w:t>
-            </w:r>
-          </w:p>
-        </w:tc>
-        <w:tc>
-          <w:p>
-            <w:pPr>
-              <w:pStyle w:val="Compact"/>
-              <w:jc w:val="left"/>
-            </w:pPr>
-            <w:r>
-              <w:t xml:space="preserve">Sexual dimorphism of bill shape in Purple-throated caribs (Eulampis jugularis), pollinatiors of Heliconia at Quilesse Reserve, Saint Lucia.</w:t>
-            </w:r>
-          </w:p>
-        </w:tc>
-        <w:tc>
-          <w:p>
-            <w:pPr>
-              <w:pStyle w:val="Compact"/>
-              <w:jc w:val="left"/>
-            </w:pPr>
-            <w:r>
-              <w:t xml:space="preserve">Not described, but presumably the same method as Temeles 2010, Temeles 2009.</w:t>
+              <w:t xml:space="preserve">mcintyre_1996</w:t>
+            </w:r>
+          </w:p>
+        </w:tc>
+        <w:tc>
+          <w:p>
+            <w:pPr>
+              <w:pStyle w:val="Compact"/>
+              <w:jc w:val="left"/>
+            </w:pPr>
+            <w:r>
+              <w:t xml:space="preserve">Phototropism in Helianthus and effects on cotyledon curvature</w:t>
+            </w:r>
+          </w:p>
+        </w:tc>
+        <w:tc>
+          <w:p>
+            <w:pPr>
+              <w:pStyle w:val="Compact"/>
+              <w:jc w:val="left"/>
+            </w:pPr>
+            <w:r>
+              <w:t xml:space="preserve">Protractor - further details not provided, presumably angle of deflection method.</w:t>
             </w:r>
           </w:p>
         </w:tc>
@@ -5320,29 +5106,29 @@
               <w:jc w:val="left"/>
             </w:pPr>
             <w:r>
-              <w:t xml:space="preserve">collins_2008</w:t>
-            </w:r>
-          </w:p>
-        </w:tc>
-        <w:tc>
-          <w:p>
-            <w:pPr>
-              <w:pStyle w:val="Compact"/>
-              <w:jc w:val="left"/>
-            </w:pPr>
-            <w:r>
-              <w:t xml:space="preserve">Foraging efficiency from artificial and natural (15 spp.) flowers by 4 species of hummingbirds at Monteverde, Costa Rica</w:t>
-            </w:r>
-          </w:p>
-        </w:tc>
-        <w:tc>
-          <w:p>
-            <w:pPr>
-              <w:pStyle w:val="Compact"/>
-              <w:jc w:val="left"/>
-            </w:pPr>
-            <w:r>
-              <w:t xml:space="preserve">Paton and Collins 1989</w:t>
+              <w:t xml:space="preserve">manning_1997</w:t>
+            </w:r>
+          </w:p>
+        </w:tc>
+        <w:tc>
+          <w:p>
+            <w:pPr>
+              <w:pStyle w:val="Compact"/>
+              <w:jc w:val="left"/>
+            </w:pPr>
+            <w:r>
+              <w:t xml:space="preserve">Tangle-veined fly pollination of South African Iridaceace, Geraniaceae, Orchidaceae</w:t>
+            </w:r>
+          </w:p>
+        </w:tc>
+        <w:tc>
+          <w:p>
+            <w:pPr>
+              <w:pStyle w:val="Compact"/>
+              <w:jc w:val="left"/>
+            </w:pPr>
+            <w:r>
+              <w:t xml:space="preserve">qualitative</w:t>
             </w:r>
           </w:p>
         </w:tc>
@@ -5355,29 +5141,29 @@
               <w:jc w:val="left"/>
             </w:pPr>
             <w:r>
-              <w:t xml:space="preserve">stiles_2008</w:t>
-            </w:r>
-          </w:p>
-        </w:tc>
-        <w:tc>
-          <w:p>
-            <w:pPr>
-              <w:pStyle w:val="Compact"/>
-              <w:jc w:val="left"/>
-            </w:pPr>
-            <w:r>
-              <w:t xml:space="preserve">Correlations of bill morphology to the elevational distributions of 150 spp. of hummingbirds in the Andes.</w:t>
-            </w:r>
-          </w:p>
-        </w:tc>
-        <w:tc>
-          <w:p>
-            <w:pPr>
-              <w:pStyle w:val="Compact"/>
-              <w:jc w:val="left"/>
-            </w:pPr>
-            <w:r>
-              <w:t xml:space="preserve">Arc:chord ratio of exposed culmen</w:t>
+              <w:t xml:space="preserve">cotton_1998</w:t>
+            </w:r>
+          </w:p>
+        </w:tc>
+        <w:tc>
+          <w:p>
+            <w:pPr>
+              <w:pStyle w:val="Compact"/>
+              <w:jc w:val="left"/>
+            </w:pPr>
+            <w:r>
+              <w:t xml:space="preserve">Survey and description of 16 hummingbird species occurring at Amacayacu National Park, Colombia.</w:t>
+            </w:r>
+          </w:p>
+        </w:tc>
+        <w:tc>
+          <w:p>
+            <w:pPr>
+              <w:pStyle w:val="Compact"/>
+              <w:jc w:val="left"/>
+            </w:pPr>
+            <w:r>
+              <w:t xml:space="preserve">Qualitative</w:t>
             </w:r>
           </w:p>
         </w:tc>
@@ -5390,29 +5176,29 @@
               <w:jc w:val="left"/>
             </w:pPr>
             <w:r>
-              <w:t xml:space="preserve">marten_2009</w:t>
-            </w:r>
-          </w:p>
-        </w:tc>
-        <w:tc>
-          <w:p>
-            <w:pPr>
-              <w:pStyle w:val="Compact"/>
-              <w:jc w:val="left"/>
-            </w:pPr>
-            <w:r>
-              <w:t xml:space="preserve">Testing the pollination syndrome hypothesis in Antillean Gesneriaceae.</w:t>
-            </w:r>
-          </w:p>
-        </w:tc>
-        <w:tc>
-          <w:p>
-            <w:pPr>
-              <w:pStyle w:val="Compact"/>
-              <w:jc w:val="left"/>
-            </w:pPr>
-            <w:r>
-              <w:t xml:space="preserve">Protractor aligned with the dorsal side of the corolla tube. (Angle of deflection)</w:t>
+              <w:t xml:space="preserve">oritz_2000</w:t>
+            </w:r>
+          </w:p>
+        </w:tc>
+        <w:tc>
+          <w:p>
+            <w:pPr>
+              <w:pStyle w:val="Compact"/>
+              <w:jc w:val="left"/>
+            </w:pPr>
+            <w:r>
+              <w:t xml:space="preserve">Pollination and breeding system of Putoria calabrica (Rubiaceae), a Mediterranean dwarf shrub</w:t>
+            </w:r>
+          </w:p>
+        </w:tc>
+        <w:tc>
+          <w:p>
+            <w:pPr>
+              <w:pStyle w:val="Compact"/>
+              <w:jc w:val="left"/>
+            </w:pPr>
+            <w:r>
+              <w:t xml:space="preserve">qualitative</w:t>
             </w:r>
           </w:p>
         </w:tc>
@@ -5425,29 +5211,29 @@
               <w:jc w:val="left"/>
             </w:pPr>
             <w:r>
-              <w:t xml:space="preserve">temeles_2009</w:t>
-            </w:r>
-          </w:p>
-        </w:tc>
-        <w:tc>
-          <w:p>
-            <w:pPr>
-              <w:pStyle w:val="Compact"/>
-              <w:jc w:val="left"/>
-            </w:pPr>
-            <w:r>
-              <w:t xml:space="preserve">Effects of natural (Heliconia) and artificial flower morphologies on foraging performance of Purple-throated caribs (Eulampis jugularis) at Saint Lucia.</w:t>
-            </w:r>
-          </w:p>
-        </w:tc>
-        <w:tc>
-          <w:p>
-            <w:pPr>
-              <w:pStyle w:val="Compact"/>
-              <w:jc w:val="left"/>
-            </w:pPr>
-            <w:r>
-              <w:t xml:space="preserve">Inverse radius calculated from the angle of declension method.</w:t>
+              <w:t xml:space="preserve">temeles_2000</w:t>
+            </w:r>
+          </w:p>
+        </w:tc>
+        <w:tc>
+          <w:p>
+            <w:pPr>
+              <w:pStyle w:val="Compact"/>
+              <w:jc w:val="left"/>
+            </w:pPr>
+            <w:r>
+              <w:t xml:space="preserve">Sexual dimorphism of bill shape in Purple-throated caribs (Eulampis jugularis), pollinatiors of Heliconia at Quilesse Reserve, Saint Lucia.</w:t>
+            </w:r>
+          </w:p>
+        </w:tc>
+        <w:tc>
+          <w:p>
+            <w:pPr>
+              <w:pStyle w:val="Compact"/>
+              <w:jc w:val="left"/>
+            </w:pPr>
+            <w:r>
+              <w:t xml:space="preserve">Not described, but presumably the same method as Temeles 2009, Temeles 2010.</w:t>
             </w:r>
           </w:p>
         </w:tc>
@@ -5460,29 +5246,41 @@
               <w:jc w:val="left"/>
             </w:pPr>
             <w:r>
-              <w:t xml:space="preserve">temeles_2010</w:t>
-            </w:r>
-          </w:p>
-        </w:tc>
-        <w:tc>
-          <w:p>
-            <w:pPr>
-              <w:pStyle w:val="Compact"/>
-              <w:jc w:val="left"/>
-            </w:pPr>
-            <w:r>
-              <w:t xml:space="preserve">Sexual dimorphism of bill shape in 21 species of Central and South American hummingbirds.</w:t>
-            </w:r>
-          </w:p>
-        </w:tc>
-        <w:tc>
-          <w:p>
-            <w:pPr>
-              <w:pStyle w:val="Compact"/>
-              <w:jc w:val="left"/>
-            </w:pPr>
-            <w:r>
-              <w:t xml:space="preserve">Inverse radius calculated from the angle of declension method.</w:t>
+              <w:t xml:space="preserve">borgella_2001</w:t>
+            </w:r>
+          </w:p>
+        </w:tc>
+        <w:tc>
+          <w:p>
+            <w:pPr>
+              <w:pStyle w:val="Compact"/>
+              <w:jc w:val="left"/>
+            </w:pPr>
+            <w:r>
+              <w:t xml:space="preserve">Effects of bill morphology (21 hummingbird spp.) on pollen loads (35 plant spp.) at Coto Brus, Costa Rica.</w:t>
+            </w:r>
+          </w:p>
+        </w:tc>
+        <w:tc>
+          <w:p>
+            <w:pPr>
+              <w:pStyle w:val="Compact"/>
+              <w:jc w:val="left"/>
+            </w:pPr>
+            <w:r>
+              <w:t xml:space="preserve">Not defined:</w:t>
+            </w:r>
+            <w:r>
+              <w:t xml:space="preserve"> </w:t>
+            </w:r>
+            <w:r>
+              <w:t xml:space="preserve">“</w:t>
+            </w:r>
+            <w:r>
+              <w:t xml:space="preserve">For species with decurved bills, we also used a ruler to measure a few bills along the curve to calculate a correction factor.</w:t>
+            </w:r>
+            <w:r>
+              <w:t xml:space="preserve">”</w:t>
             </w:r>
           </w:p>
         </w:tc>
@@ -5495,29 +5293,29 @@
               <w:jc w:val="left"/>
             </w:pPr>
             <w:r>
-              <w:t xml:space="preserve">berns_2010</w:t>
-            </w:r>
-          </w:p>
-        </w:tc>
-        <w:tc>
-          <w:p>
-            <w:pPr>
-              <w:pStyle w:val="Compact"/>
-              <w:jc w:val="left"/>
-            </w:pPr>
-            <w:r>
-              <w:t xml:space="preserve">Sexual dimorphism of bill shape in Black-chinned hummingbird (Archilochus alexandri) and Ruby-throated hummingbird (Archilochus colubris).</w:t>
-            </w:r>
-          </w:p>
-        </w:tc>
-        <w:tc>
-          <w:p>
-            <w:pPr>
-              <w:pStyle w:val="Compact"/>
-              <w:jc w:val="left"/>
-            </w:pPr>
-            <w:r>
-              <w:t xml:space="preserve">Comparison of 3 methods: Paton and Collins 1989 (maxilla), Stiles 1975 (mandible), Temeles 2009 (inverse radius).</w:t>
+              <w:t xml:space="preserve">temeles_2003</w:t>
+            </w:r>
+          </w:p>
+        </w:tc>
+        <w:tc>
+          <w:p>
+            <w:pPr>
+              <w:pStyle w:val="Compact"/>
+              <w:jc w:val="left"/>
+            </w:pPr>
+            <w:r>
+              <w:t xml:space="preserve">Floral curvature in Heliconia pollinated by Purple-throated caribs (Eulampis jugularis)</w:t>
+            </w:r>
+          </w:p>
+        </w:tc>
+        <w:tc>
+          <w:p>
+            <w:pPr>
+              <w:pStyle w:val="Compact"/>
+              <w:jc w:val="left"/>
+            </w:pPr>
+            <w:r>
+              <w:t xml:space="preserve">Not described, but presumably the same method as Temeles 2010, Temeles 2009.</w:t>
             </w:r>
           </w:p>
         </w:tc>
@@ -5530,44 +5328,41 @@
               <w:jc w:val="left"/>
             </w:pPr>
             <w:r>
-              <w:t xml:space="preserve">berns_2013</w:t>
-            </w:r>
-          </w:p>
-        </w:tc>
-        <w:tc>
-          <w:p>
-            <w:pPr>
-              <w:pStyle w:val="Compact"/>
-              <w:jc w:val="left"/>
-            </w:pPr>
-            <w:r>
-              <w:t xml:space="preserve">Sexual dimorphism of bill shape in 219 hummingbird spp.</w:t>
-            </w:r>
-          </w:p>
-        </w:tc>
-        <w:tc>
-          <w:p>
-            <w:pPr>
-              <w:pStyle w:val="Compact"/>
-              <w:jc w:val="left"/>
-            </w:pPr>
-            <w:r>
-              <w:t xml:space="preserve">Geometric morphometrics (” Thin-plate spline deformation grids revealed that in these species, females have longer, more curved bills at both the tip and main body of the bill relative to the mean, while males have straighter and shorter bills and M. minima has the largest magnitude of sexual shape dimorphism” – used GeoMorphometrics but in the end resort to just saying that the deformations of the spline</w:t>
+              <w:t xml:space="preserve">travers_2003</w:t>
+            </w:r>
+          </w:p>
+        </w:tc>
+        <w:tc>
+          <w:p>
+            <w:pPr>
+              <w:pStyle w:val="Compact"/>
+              <w:jc w:val="left"/>
+            </w:pPr>
+            <w:r>
+              <w:t xml:space="preserve">Nectar spurs of Impatiens spp. and Ruby-throated hummingbird (Archilochus colubris) at Franklin County, Massachusetts.</w:t>
+            </w:r>
+          </w:p>
+        </w:tc>
+        <w:tc>
+          <w:p>
+            <w:pPr>
+              <w:pStyle w:val="Compact"/>
+              <w:jc w:val="left"/>
+            </w:pPr>
+            <w:r>
+              <w:t xml:space="preserve">“</w:t>
+            </w:r>
+            <w:r>
+              <w:t xml:space="preserve">Angle at which the spur deviates from an arbitrary line drawn through the flower.</w:t>
+            </w:r>
+            <w:r>
+              <w:t xml:space="preserve">”</w:t>
             </w:r>
             <w:r>
               <w:t xml:space="preserve"> </w:t>
             </w:r>
             <w:r>
-              <w:t xml:space="preserve">‘</w:t>
-            </w:r>
-            <w:r>
-              <w:t xml:space="preserve">look different</w:t>
-            </w:r>
-            <w:r>
-              <w:t xml:space="preserve">’</w:t>
-            </w:r>
-            <w:r>
-              <w:t xml:space="preserve">.)</w:t>
+              <w:t xml:space="preserve">(Angle of deflection)</w:t>
             </w:r>
           </w:p>
         </w:tc>
@@ -5580,29 +5375,29 @@
               <w:jc w:val="left"/>
             </w:pPr>
             <w:r>
-              <w:t xml:space="preserve">maglianesi_2014</w:t>
-            </w:r>
-          </w:p>
-        </w:tc>
-        <w:tc>
-          <w:p>
-            <w:pPr>
-              <w:pStyle w:val="Compact"/>
-              <w:jc w:val="left"/>
-            </w:pPr>
-            <w:r>
-              <w:t xml:space="preserve">Trait matching and resource use in a plant-hummingbird network, La Selva, Costa Rica.</w:t>
-            </w:r>
-          </w:p>
-        </w:tc>
-        <w:tc>
-          <w:p>
-            <w:pPr>
-              <w:pStyle w:val="Compact"/>
-              <w:jc w:val="left"/>
-            </w:pPr>
-            <w:r>
-              <w:t xml:space="preserve">Angle of deflection</w:t>
+              <w:t xml:space="preserve">temeles_2005</w:t>
+            </w:r>
+          </w:p>
+        </w:tc>
+        <w:tc>
+          <w:p>
+            <w:pPr>
+              <w:pStyle w:val="Compact"/>
+              <w:jc w:val="left"/>
+            </w:pPr>
+            <w:r>
+              <w:t xml:space="preserve">Sexual dimorphism of bill shape in Purple-throated caribs (Eulampis jugularis), pollinatiors of Heliconia at Quilesse Reserve, Saint Lucia.</w:t>
+            </w:r>
+          </w:p>
+        </w:tc>
+        <w:tc>
+          <w:p>
+            <w:pPr>
+              <w:pStyle w:val="Compact"/>
+              <w:jc w:val="left"/>
+            </w:pPr>
+            <w:r>
+              <w:t xml:space="preserve">Not described, but presumably the same method as Temeles 2010, Temeles 2009.</w:t>
             </w:r>
           </w:p>
         </w:tc>
@@ -5615,29 +5410,29 @@
               <w:jc w:val="left"/>
             </w:pPr>
             <w:r>
-              <w:t xml:space="preserve">rico_2014</w:t>
-            </w:r>
-          </w:p>
-        </w:tc>
-        <w:tc>
-          <w:p>
-            <w:pPr>
-              <w:pStyle w:val="Compact"/>
-              <w:jc w:val="left"/>
-            </w:pPr>
-            <w:r>
-              <w:t xml:space="preserve">Bills as weapons in lekking Phaethornis longirostris at La Selva, Costa Rica.</w:t>
-            </w:r>
-          </w:p>
-        </w:tc>
-        <w:tc>
-          <w:p>
-            <w:pPr>
-              <w:pStyle w:val="Compact"/>
-              <w:jc w:val="left"/>
-            </w:pPr>
-            <w:r>
-              <w:t xml:space="preserve">Arc:chord ratio of exposed culmen.</w:t>
+              <w:t xml:space="preserve">collins_2008</w:t>
+            </w:r>
+          </w:p>
+        </w:tc>
+        <w:tc>
+          <w:p>
+            <w:pPr>
+              <w:pStyle w:val="Compact"/>
+              <w:jc w:val="left"/>
+            </w:pPr>
+            <w:r>
+              <w:t xml:space="preserve">Foraging efficiency from artificial and natural (15 spp.) flowers by 4 species of hummingbirds at Monteverde, Costa Rica</w:t>
+            </w:r>
+          </w:p>
+        </w:tc>
+        <w:tc>
+          <w:p>
+            <w:pPr>
+              <w:pStyle w:val="Compact"/>
+              <w:jc w:val="left"/>
+            </w:pPr>
+            <w:r>
+              <w:t xml:space="preserve">Paton and Collins 1989</w:t>
             </w:r>
           </w:p>
         </w:tc>
@@ -5650,29 +5445,29 @@
               <w:jc w:val="left"/>
             </w:pPr>
             <w:r>
-              <w:t xml:space="preserve">maglianesi_2015b</w:t>
-            </w:r>
-          </w:p>
-        </w:tc>
-        <w:tc>
-          <w:p>
-            <w:pPr>
-              <w:pStyle w:val="Compact"/>
-              <w:jc w:val="left"/>
-            </w:pPr>
-            <w:r>
-              <w:t xml:space="preserve">Differential preferences of artificial and natural (65 spp.) flower populations visited by 3 species of hummingbird in Braulio Carrillo National Park, Costa Rica.</w:t>
-            </w:r>
-          </w:p>
-        </w:tc>
-        <w:tc>
-          <w:p>
-            <w:pPr>
-              <w:pStyle w:val="Compact"/>
-              <w:jc w:val="left"/>
-            </w:pPr>
-            <w:r>
-              <w:t xml:space="preserve">Angle of deflection</w:t>
+              <w:t xml:space="preserve">stiles_2008</w:t>
+            </w:r>
+          </w:p>
+        </w:tc>
+        <w:tc>
+          <w:p>
+            <w:pPr>
+              <w:pStyle w:val="Compact"/>
+              <w:jc w:val="left"/>
+            </w:pPr>
+            <w:r>
+              <w:t xml:space="preserve">Correlations of bill morphology to the elevational distributions of 150 spp. of hummingbirds in the Andes.</w:t>
+            </w:r>
+          </w:p>
+        </w:tc>
+        <w:tc>
+          <w:p>
+            <w:pPr>
+              <w:pStyle w:val="Compact"/>
+              <w:jc w:val="left"/>
+            </w:pPr>
+            <w:r>
+              <w:t xml:space="preserve">Arc:chord ratio of exposed culmen</w:t>
             </w:r>
           </w:p>
         </w:tc>
@@ -5685,29 +5480,29 @@
               <w:jc w:val="left"/>
             </w:pPr>
             <w:r>
-              <w:t xml:space="preserve">maglianesi_2016</w:t>
-            </w:r>
-          </w:p>
-        </w:tc>
-        <w:tc>
-          <w:p>
-            <w:pPr>
-              <w:pStyle w:val="Compact"/>
-              <w:jc w:val="left"/>
-            </w:pPr>
-            <w:r>
-              <w:t xml:space="preserve">Plant-pollinator specialization along an elevational gradient at Braulio Carrillo National Park, Costa Rica. 21 hummingbird spp. and 208 plant species examined.</w:t>
-            </w:r>
-          </w:p>
-        </w:tc>
-        <w:tc>
-          <w:p>
-            <w:pPr>
-              <w:pStyle w:val="Compact"/>
-              <w:jc w:val="left"/>
-            </w:pPr>
-            <w:r>
-              <w:t xml:space="preserve">Angle of deflection</w:t>
+              <w:t xml:space="preserve">young_2008</w:t>
+            </w:r>
+          </w:p>
+        </w:tc>
+        <w:tc>
+          <w:p>
+            <w:pPr>
+              <w:pStyle w:val="Compact"/>
+              <w:jc w:val="left"/>
+            </w:pPr>
+            <w:r>
+              <w:t xml:space="preserve">Selection on spur shape in Impatiens capensis</w:t>
+            </w:r>
+          </w:p>
+        </w:tc>
+        <w:tc>
+          <w:p>
+            <w:pPr>
+              <w:pStyle w:val="Compact"/>
+              <w:jc w:val="left"/>
+            </w:pPr>
+            <w:r>
+              <w:t xml:space="preserve">travers_2003</w:t>
             </w:r>
           </w:p>
         </w:tc>
@@ -5720,29 +5515,29 @@
               <w:jc w:val="left"/>
             </w:pPr>
             <w:r>
-              <w:t xml:space="preserve">lagomarsino_2017</w:t>
-            </w:r>
-          </w:p>
-        </w:tc>
-        <w:tc>
-          <w:p>
-            <w:pPr>
-              <w:pStyle w:val="Compact"/>
-              <w:jc w:val="left"/>
-            </w:pPr>
-            <w:r>
-              <w:t xml:space="preserve">Evolution of pollination syndromes in Andean Campanulaceae.</w:t>
-            </w:r>
-          </w:p>
-        </w:tc>
-        <w:tc>
-          <w:p>
-            <w:pPr>
-              <w:pStyle w:val="Compact"/>
-              <w:jc w:val="left"/>
-            </w:pPr>
-            <w:r>
-              <w:t xml:space="preserve">Arc:chord ratio of corolla midline and base-to-opening line.</w:t>
+              <w:t xml:space="preserve">marten_2009</w:t>
+            </w:r>
+          </w:p>
+        </w:tc>
+        <w:tc>
+          <w:p>
+            <w:pPr>
+              <w:pStyle w:val="Compact"/>
+              <w:jc w:val="left"/>
+            </w:pPr>
+            <w:r>
+              <w:t xml:space="preserve">Testing the pollination syndrome hypothesis in Antillean Gesneriaceae.</w:t>
+            </w:r>
+          </w:p>
+        </w:tc>
+        <w:tc>
+          <w:p>
+            <w:pPr>
+              <w:pStyle w:val="Compact"/>
+              <w:jc w:val="left"/>
+            </w:pPr>
+            <w:r>
+              <w:t xml:space="preserve">Protractor aligned with the dorsal side of the corolla tube. (Angle of deflection)</w:t>
             </w:r>
           </w:p>
         </w:tc>
@@ -5755,29 +5550,29 @@
               <w:jc w:val="left"/>
             </w:pPr>
             <w:r>
-              <w:t xml:space="preserve">hadley_2018</w:t>
-            </w:r>
-          </w:p>
-        </w:tc>
-        <w:tc>
-          <w:p>
-            <w:pPr>
-              <w:pStyle w:val="Compact"/>
-              <w:jc w:val="left"/>
-            </w:pPr>
-            <w:r>
-              <w:t xml:space="preserve">Effects of forest fragmentation on hummingbird bill morphologies (19 spp.) representative of specialization. Coto Brus, Costa Rica.</w:t>
-            </w:r>
-          </w:p>
-        </w:tc>
-        <w:tc>
-          <w:p>
-            <w:pPr>
-              <w:pStyle w:val="Compact"/>
-              <w:jc w:val="left"/>
-            </w:pPr>
-            <w:r>
-              <w:t xml:space="preserve">Bill curvature was calculated as the angle between a horizontal line across the top of the bill and a line running the length of the bill. (Arc:chord ratio)</w:t>
+              <w:t xml:space="preserve">temeles_2009</w:t>
+            </w:r>
+          </w:p>
+        </w:tc>
+        <w:tc>
+          <w:p>
+            <w:pPr>
+              <w:pStyle w:val="Compact"/>
+              <w:jc w:val="left"/>
+            </w:pPr>
+            <w:r>
+              <w:t xml:space="preserve">Effects of natural (Heliconia) and artificial flower morphologies on foraging performance of Purple-throated caribs (Eulampis jugularis) at Saint Lucia.</w:t>
+            </w:r>
+          </w:p>
+        </w:tc>
+        <w:tc>
+          <w:p>
+            <w:pPr>
+              <w:pStyle w:val="Compact"/>
+              <w:jc w:val="left"/>
+            </w:pPr>
+            <w:r>
+              <w:t xml:space="preserve">Inverse radius calculated from the angle of declension method.</w:t>
             </w:r>
           </w:p>
         </w:tc>
@@ -5790,6 +5585,622 @@
               <w:jc w:val="left"/>
             </w:pPr>
             <w:r>
+              <w:t xml:space="preserve">luo_2010</w:t>
+            </w:r>
+          </w:p>
+        </w:tc>
+        <w:tc>
+          <w:p>
+            <w:pPr>
+              <w:pStyle w:val="Compact"/>
+              <w:jc w:val="left"/>
+            </w:pPr>
+            <w:r>
+              <w:t xml:space="preserve">Effects of light and low temperature on the reciprocal style curvature of Flexistylous Alpinia Species (Zingiberaceae)</w:t>
+            </w:r>
+          </w:p>
+        </w:tc>
+        <w:tc>
+          <w:p>
+            <w:pPr>
+              <w:pStyle w:val="Compact"/>
+              <w:jc w:val="left"/>
+            </w:pPr>
+            <w:r>
+              <w:t xml:space="preserve">angle of deflection</w:t>
+            </w:r>
+          </w:p>
+        </w:tc>
+      </w:tr>
+      <w:tr>
+        <w:tc>
+          <w:p>
+            <w:pPr>
+              <w:pStyle w:val="Compact"/>
+              <w:jc w:val="left"/>
+            </w:pPr>
+            <w:r>
+              <w:t xml:space="preserve">temeles_2010</w:t>
+            </w:r>
+          </w:p>
+        </w:tc>
+        <w:tc>
+          <w:p>
+            <w:pPr>
+              <w:pStyle w:val="Compact"/>
+              <w:jc w:val="left"/>
+            </w:pPr>
+            <w:r>
+              <w:t xml:space="preserve">Sexual dimorphism of bill shape in 21 species of Central and South American hummingbirds.</w:t>
+            </w:r>
+          </w:p>
+        </w:tc>
+        <w:tc>
+          <w:p>
+            <w:pPr>
+              <w:pStyle w:val="Compact"/>
+              <w:jc w:val="left"/>
+            </w:pPr>
+            <w:r>
+              <w:t xml:space="preserve">Inverse radius calculated from the angle of declension method.</w:t>
+            </w:r>
+          </w:p>
+        </w:tc>
+      </w:tr>
+      <w:tr>
+        <w:tc>
+          <w:p>
+            <w:pPr>
+              <w:pStyle w:val="Compact"/>
+              <w:jc w:val="left"/>
+            </w:pPr>
+            <w:r>
+              <w:t xml:space="preserve">berns_2010</w:t>
+            </w:r>
+          </w:p>
+        </w:tc>
+        <w:tc>
+          <w:p>
+            <w:pPr>
+              <w:pStyle w:val="Compact"/>
+              <w:jc w:val="left"/>
+            </w:pPr>
+            <w:r>
+              <w:t xml:space="preserve">Sexual dimorphism of bill shape in Black-chinned hummingbird (Archilochus alexandri) and Ruby-throated hummingbird (Archilochus colubris).</w:t>
+            </w:r>
+          </w:p>
+        </w:tc>
+        <w:tc>
+          <w:p>
+            <w:pPr>
+              <w:pStyle w:val="Compact"/>
+              <w:jc w:val="left"/>
+            </w:pPr>
+            <w:r>
+              <w:t xml:space="preserve">Comparison of 3 methods: Paton and Collins 1989 (maxilla), Stiles 1975 (mandible), Temeles 2009 (inverse radius).</w:t>
+            </w:r>
+          </w:p>
+        </w:tc>
+      </w:tr>
+      <w:tr>
+        <w:tc>
+          <w:p>
+            <w:pPr>
+              <w:pStyle w:val="Compact"/>
+              <w:jc w:val="left"/>
+            </w:pPr>
+            <w:r>
+              <w:t xml:space="preserve">berns_2013</w:t>
+            </w:r>
+          </w:p>
+        </w:tc>
+        <w:tc>
+          <w:p>
+            <w:pPr>
+              <w:pStyle w:val="Compact"/>
+              <w:jc w:val="left"/>
+            </w:pPr>
+            <w:r>
+              <w:t xml:space="preserve">Sexual dimorphism of bill shape in 219 hummingbird spp.</w:t>
+            </w:r>
+          </w:p>
+        </w:tc>
+        <w:tc>
+          <w:p>
+            <w:pPr>
+              <w:pStyle w:val="Compact"/>
+              <w:jc w:val="left"/>
+            </w:pPr>
+            <w:r>
+              <w:t xml:space="preserve">Geometric morphometrics (” Thin-plate spline deformation grids revealed that in these species, females have longer, more curved bills at both the tip and main body of the bill relative to the mean, while males have straighter and shorter bills and M. minima has the largest magnitude of sexual shape dimorphism” – used GeoMorphometrics but in the end resort to just saying that the deformations of the spline</w:t>
+            </w:r>
+            <w:r>
+              <w:t xml:space="preserve"> </w:t>
+            </w:r>
+            <w:r>
+              <w:t xml:space="preserve">‘</w:t>
+            </w:r>
+            <w:r>
+              <w:t xml:space="preserve">look different</w:t>
+            </w:r>
+            <w:r>
+              <w:t xml:space="preserve">’</w:t>
+            </w:r>
+            <w:r>
+              <w:t xml:space="preserve">.)</w:t>
+            </w:r>
+          </w:p>
+        </w:tc>
+      </w:tr>
+      <w:tr>
+        <w:tc>
+          <w:p>
+            <w:pPr>
+              <w:pStyle w:val="Compact"/>
+              <w:jc w:val="left"/>
+            </w:pPr>
+            <w:r>
+              <w:t xml:space="preserve">wang_2013</w:t>
+            </w:r>
+          </w:p>
+        </w:tc>
+        <w:tc>
+          <w:p>
+            <w:pPr>
+              <w:pStyle w:val="Compact"/>
+              <w:jc w:val="left"/>
+            </w:pPr>
+            <w:r>
+              <w:t xml:space="preserve">Pollinators and nectar robbers cause directional selection for large spur circle in Impatiens oxyanthera (Balsaminaceae)</w:t>
+            </w:r>
+          </w:p>
+        </w:tc>
+        <w:tc>
+          <w:p>
+            <w:pPr>
+              <w:pStyle w:val="Compact"/>
+              <w:jc w:val="left"/>
+            </w:pPr>
+            <w:r>
+              <w:t xml:space="preserve">angle of deflection</w:t>
+            </w:r>
+          </w:p>
+        </w:tc>
+      </w:tr>
+      <w:tr>
+        <w:tc>
+          <w:p>
+            <w:pPr>
+              <w:pStyle w:val="Compact"/>
+              <w:jc w:val="left"/>
+            </w:pPr>
+            <w:r>
+              <w:t xml:space="preserve">maglianesi_2014</w:t>
+            </w:r>
+          </w:p>
+        </w:tc>
+        <w:tc>
+          <w:p>
+            <w:pPr>
+              <w:pStyle w:val="Compact"/>
+              <w:jc w:val="left"/>
+            </w:pPr>
+            <w:r>
+              <w:t xml:space="preserve">Trait matching and resource use in a plant-hummingbird network, La Selva, Costa Rica.</w:t>
+            </w:r>
+          </w:p>
+        </w:tc>
+        <w:tc>
+          <w:p>
+            <w:pPr>
+              <w:pStyle w:val="Compact"/>
+              <w:jc w:val="left"/>
+            </w:pPr>
+            <w:r>
+              <w:t xml:space="preserve">Angle of deflection</w:t>
+            </w:r>
+          </w:p>
+        </w:tc>
+      </w:tr>
+      <w:tr>
+        <w:tc>
+          <w:p>
+            <w:pPr>
+              <w:pStyle w:val="Compact"/>
+              <w:jc w:val="left"/>
+            </w:pPr>
+            <w:r>
+              <w:t xml:space="preserve">rico_2014</w:t>
+            </w:r>
+          </w:p>
+        </w:tc>
+        <w:tc>
+          <w:p>
+            <w:pPr>
+              <w:pStyle w:val="Compact"/>
+              <w:jc w:val="left"/>
+            </w:pPr>
+            <w:r>
+              <w:t xml:space="preserve">Bills as weapons in lekking Phaethornis longirostris at La Selva, Costa Rica.</w:t>
+            </w:r>
+          </w:p>
+        </w:tc>
+        <w:tc>
+          <w:p>
+            <w:pPr>
+              <w:pStyle w:val="Compact"/>
+              <w:jc w:val="left"/>
+            </w:pPr>
+            <w:r>
+              <w:t xml:space="preserve">Arc:chord ratio of exposed culmen.</w:t>
+            </w:r>
+          </w:p>
+        </w:tc>
+      </w:tr>
+      <w:tr>
+        <w:tc>
+          <w:p>
+            <w:pPr>
+              <w:pStyle w:val="Compact"/>
+              <w:jc w:val="left"/>
+            </w:pPr>
+            <w:r>
+              <w:t xml:space="preserve">alexandre_2015</w:t>
+            </w:r>
+          </w:p>
+        </w:tc>
+        <w:tc>
+          <w:p>
+            <w:pPr>
+              <w:pStyle w:val="Compact"/>
+              <w:jc w:val="left"/>
+            </w:pPr>
+            <w:r>
+              <w:t xml:space="preserve">QTL analysis comparing hummingbird pollinated and generalist Rhytidophyllum flowers (Gesneriaceae).</w:t>
+            </w:r>
+          </w:p>
+        </w:tc>
+        <w:tc>
+          <w:p>
+            <w:pPr>
+              <w:pStyle w:val="Compact"/>
+              <w:jc w:val="left"/>
+            </w:pPr>
+            <w:r>
+              <w:t xml:space="preserve">Angle between flower opening and flower base.</w:t>
+            </w:r>
+          </w:p>
+        </w:tc>
+      </w:tr>
+      <w:tr>
+        <w:tc>
+          <w:p>
+            <w:pPr>
+              <w:pStyle w:val="Compact"/>
+              <w:jc w:val="left"/>
+            </w:pPr>
+            <w:r>
+              <w:t xml:space="preserve">campos_2015</w:t>
+            </w:r>
+          </w:p>
+        </w:tc>
+        <w:tc>
+          <w:p>
+            <w:pPr>
+              <w:pStyle w:val="Compact"/>
+              <w:jc w:val="left"/>
+            </w:pPr>
+            <w:r>
+              <w:t xml:space="preserve">Generating 3D printed flowers to test efficacy of moth pollination</w:t>
+            </w:r>
+          </w:p>
+        </w:tc>
+        <w:tc>
+          <w:p>
+            <w:pPr>
+              <w:pStyle w:val="Compact"/>
+              <w:jc w:val="left"/>
+            </w:pPr>
+            <w:r>
+              <w:t xml:space="preserve">“</w:t>
+            </w:r>
+            <w:r>
+              <w:t xml:space="preserve">Curvature parameter</w:t>
+            </w:r>
+            <w:r>
+              <w:t xml:space="preserve">”</w:t>
+            </w:r>
+          </w:p>
+        </w:tc>
+      </w:tr>
+      <w:tr>
+        <w:tc>
+          <w:p>
+            <w:pPr>
+              <w:pStyle w:val="Compact"/>
+              <w:jc w:val="left"/>
+            </w:pPr>
+            <w:r>
+              <w:t xml:space="preserve">maglianesi_2015_a</w:t>
+            </w:r>
+          </w:p>
+        </w:tc>
+        <w:tc>
+          <w:p>
+            <w:pPr>
+              <w:pStyle w:val="Compact"/>
+              <w:jc w:val="left"/>
+            </w:pPr>
+            <w:r>
+              <w:t xml:space="preserve">Differential preferences of artificial and natural (65 spp.) flower populations visited by 3 species of hummingbird in Braulio Carrillo National Park, Costa Rica.</w:t>
+            </w:r>
+          </w:p>
+        </w:tc>
+        <w:tc>
+          <w:p>
+            <w:pPr>
+              <w:pStyle w:val="Compact"/>
+              <w:jc w:val="left"/>
+            </w:pPr>
+            <w:r>
+              <w:t xml:space="preserve">Angle of deflection</w:t>
+            </w:r>
+          </w:p>
+        </w:tc>
+      </w:tr>
+      <w:tr>
+        <w:tc>
+          <w:p>
+            <w:pPr>
+              <w:pStyle w:val="Compact"/>
+              <w:jc w:val="left"/>
+            </w:pPr>
+            <w:r>
+              <w:t xml:space="preserve">maglianesi_2015_b</w:t>
+            </w:r>
+          </w:p>
+        </w:tc>
+        <w:tc>
+          <w:p>
+            <w:pPr>
+              <w:pStyle w:val="Compact"/>
+              <w:jc w:val="left"/>
+            </w:pPr>
+            <w:r>
+              <w:t xml:space="preserve">Plant-pollinator specialization along an elevational gradient at Braulio Carrillo National Park, Costa Rica. 21 hummingbird spp. and 208 plant species examined.</w:t>
+            </w:r>
+          </w:p>
+        </w:tc>
+        <w:tc>
+          <w:p>
+            <w:pPr>
+              <w:pStyle w:val="Compact"/>
+              <w:jc w:val="left"/>
+            </w:pPr>
+            <w:r>
+              <w:t xml:space="preserve">Angle of deflection</w:t>
+            </w:r>
+          </w:p>
+        </w:tc>
+      </w:tr>
+      <w:tr>
+        <w:tc>
+          <w:p>
+            <w:pPr>
+              <w:pStyle w:val="Compact"/>
+              <w:jc w:val="left"/>
+            </w:pPr>
+            <w:r>
+              <w:t xml:space="preserve">rocha_2015</w:t>
+            </w:r>
+          </w:p>
+        </w:tc>
+        <w:tc>
+          <w:p>
+            <w:pPr>
+              <w:pStyle w:val="Compact"/>
+              <w:jc w:val="left"/>
+            </w:pPr>
+            <w:r>
+              <w:t xml:space="preserve">Auxin and physical constraint exerted by the perianth promote androgynophore bending in Passiflora mucronata L. (Passifloraceae)</w:t>
+            </w:r>
+          </w:p>
+        </w:tc>
+        <w:tc>
+          <w:p>
+            <w:pPr>
+              <w:pStyle w:val="Compact"/>
+              <w:jc w:val="left"/>
+            </w:pPr>
+            <w:r>
+              <w:t xml:space="preserve">Not defined, inferred to be arc:chord ratio from Methods</w:t>
+            </w:r>
+          </w:p>
+        </w:tc>
+      </w:tr>
+      <w:tr>
+        <w:tc>
+          <w:p>
+            <w:pPr>
+              <w:pStyle w:val="Compact"/>
+              <w:jc w:val="left"/>
+            </w:pPr>
+            <w:r>
+              <w:t xml:space="preserve">lagomarsino_2017</w:t>
+            </w:r>
+          </w:p>
+        </w:tc>
+        <w:tc>
+          <w:p>
+            <w:pPr>
+              <w:pStyle w:val="Compact"/>
+              <w:jc w:val="left"/>
+            </w:pPr>
+            <w:r>
+              <w:t xml:space="preserve">Evolution of pollination syndromes in Andean Campanulaceae.</w:t>
+            </w:r>
+          </w:p>
+        </w:tc>
+        <w:tc>
+          <w:p>
+            <w:pPr>
+              <w:pStyle w:val="Compact"/>
+              <w:jc w:val="left"/>
+            </w:pPr>
+            <w:r>
+              <w:t xml:space="preserve">Arc:chord ratio of corolla midline and base-to-opening line.</w:t>
+            </w:r>
+          </w:p>
+        </w:tc>
+      </w:tr>
+      <w:tr>
+        <w:tc>
+          <w:p>
+            <w:pPr>
+              <w:pStyle w:val="Compact"/>
+              <w:jc w:val="left"/>
+            </w:pPr>
+            <w:r>
+              <w:t xml:space="preserve">boehm_2018</w:t>
+            </w:r>
+          </w:p>
+        </w:tc>
+        <w:tc>
+          <w:p>
+            <w:pPr>
+              <w:pStyle w:val="Compact"/>
+              <w:jc w:val="left"/>
+            </w:pPr>
+            <w:r>
+              <w:t xml:space="preserve">Review of nectar robbing in Centropogon</w:t>
+            </w:r>
+          </w:p>
+        </w:tc>
+        <w:tc>
+          <w:p>
+            <w:pPr>
+              <w:pStyle w:val="Compact"/>
+              <w:jc w:val="left"/>
+            </w:pPr>
+            <w:r>
+              <w:t xml:space="preserve">qualitative</w:t>
+            </w:r>
+          </w:p>
+        </w:tc>
+      </w:tr>
+      <w:tr>
+        <w:tc>
+          <w:p>
+            <w:pPr>
+              <w:pStyle w:val="Compact"/>
+              <w:jc w:val="left"/>
+            </w:pPr>
+            <w:r>
+              <w:t xml:space="preserve">hadley_2018</w:t>
+            </w:r>
+          </w:p>
+        </w:tc>
+        <w:tc>
+          <w:p>
+            <w:pPr>
+              <w:pStyle w:val="Compact"/>
+              <w:jc w:val="left"/>
+            </w:pPr>
+            <w:r>
+              <w:t xml:space="preserve">Effects of forest fragmentation on hummingbird bill morphologies (19 spp.) representative of specialization. Coto Brus, Costa Rica.</w:t>
+            </w:r>
+          </w:p>
+        </w:tc>
+        <w:tc>
+          <w:p>
+            <w:pPr>
+              <w:pStyle w:val="Compact"/>
+              <w:jc w:val="left"/>
+            </w:pPr>
+            <w:r>
+              <w:t xml:space="preserve">Bill curvature was calculated as the angle between a horizontal line across the top of the bill and a line running the length of the bill. (Arc:chord ratio)</w:t>
+            </w:r>
+          </w:p>
+        </w:tc>
+      </w:tr>
+      <w:tr>
+        <w:tc>
+          <w:p>
+            <w:pPr>
+              <w:pStyle w:val="Compact"/>
+              <w:jc w:val="left"/>
+            </w:pPr>
+            <w:r>
+              <w:t xml:space="preserve">partida_2018</w:t>
+            </w:r>
+          </w:p>
+        </w:tc>
+        <w:tc>
+          <w:p>
+            <w:pPr>
+              <w:pStyle w:val="Compact"/>
+              <w:jc w:val="left"/>
+            </w:pPr>
+            <w:r>
+              <w:t xml:space="preserve">Spatio?temporal structure of the taxonomic and functional diversity of hummingbirds at the biosphere reserve El Triunfo, Chiapas, Mexico</w:t>
+            </w:r>
+          </w:p>
+        </w:tc>
+        <w:tc>
+          <w:p>
+            <w:pPr>
+              <w:pStyle w:val="Compact"/>
+              <w:jc w:val="left"/>
+            </w:pPr>
+            <w:r>
+              <w:t xml:space="preserve">Inverse radius method, cites temeles_2009</w:t>
+            </w:r>
+          </w:p>
+        </w:tc>
+      </w:tr>
+      <w:tr>
+        <w:tc>
+          <w:p>
+            <w:pPr>
+              <w:pStyle w:val="Compact"/>
+              <w:jc w:val="left"/>
+            </w:pPr>
+            <w:r>
+              <w:t xml:space="preserve">peng_2019</w:t>
+            </w:r>
+          </w:p>
+        </w:tc>
+        <w:tc>
+          <w:p>
+            <w:pPr>
+              <w:pStyle w:val="Compact"/>
+              <w:jc w:val="left"/>
+            </w:pPr>
+            <w:r>
+              <w:t xml:space="preserve">Morphospace exploration reveals divergent fitness optima between plants and pollinators</w:t>
+            </w:r>
+          </w:p>
+        </w:tc>
+        <w:tc>
+          <w:p>
+            <w:pPr>
+              <w:pStyle w:val="Compact"/>
+              <w:jc w:val="left"/>
+            </w:pPr>
+            <w:r>
+              <w:t xml:space="preserve">same as campos_2015: note that the c parameter in our equation is not equivalent to the definition of curvature in mathematics</w:t>
+            </w:r>
+          </w:p>
+        </w:tc>
+      </w:tr>
+      <w:tr>
+        <w:tc>
+          <w:p>
+            <w:pPr>
+              <w:pStyle w:val="Compact"/>
+              <w:jc w:val="left"/>
+            </w:pPr>
+            <w:r>
               <w:t xml:space="preserve">sonne_2019</w:t>
             </w:r>
           </w:p>
@@ -5818,92 +6229,6 @@
         </w:tc>
       </w:tr>
     </w:tbl>
-    <w:p>
-      <w:pPr>
-        <w:pStyle w:val="BodyText"/>
-      </w:pPr>
-      <w:r>
-        <w:t xml:space="preserve">#NAME? curved bristles on the proboscis on European bees for the extraction of pollen. qualitative</w:t>
-      </w:r>
-      <w:r>
-        <w:br w:type="textWrapping"/>
-      </w:r>
-      <w:r>
-        <w:t xml:space="preserve">#NAME? Hawkmoth pollination of Mirabilis longiflora (Nyctaginaceae) qualitative</w:t>
-      </w:r>
-      <w:r>
-        <w:br w:type="textWrapping"/>
-      </w:r>
-      <w:r>
-        <w:t xml:space="preserve">Travers et al 2003 Nectar spurs of Impatiens spp. and Ruby-throated hummingbird (Archilochus colubris) at Franklin County, Massachusetts.</w:t>
-      </w:r>
-      <w:r>
-        <w:t xml:space="preserve"> </w:t>
-      </w:r>
-      <w:r>
-        <w:t xml:space="preserve">“</w:t>
-      </w:r>
-      <w:r>
-        <w:t xml:space="preserve">Angle at which the spur deviates from an arbitrary line drawn through the flower.</w:t>
-      </w:r>
-      <w:r>
-        <w:t xml:space="preserve">”</w:t>
-      </w:r>
-      <w:r>
-        <w:t xml:space="preserve"> </w:t>
-      </w:r>
-      <w:r>
-        <w:t xml:space="preserve">(Angle of deflection)</w:t>
-      </w:r>
-      <w:r>
-        <w:br w:type="textWrapping"/>
-      </w:r>
-      <w:r>
-        <w:t xml:space="preserve">oritz_2000 Pollination and breeding system of Putoria calabrica (Rubiaceae), a Mediterranean dwarf shrub qualitative</w:t>
-      </w:r>
-      <w:r>
-        <w:br w:type="textWrapping"/>
-      </w:r>
-      <w:r>
-        <w:t xml:space="preserve">Alexandre et al 2015 QTL analysis comparing hummingbird pollinated and generalist Rhytidophyllum flowers (Gesneriaceae). Angle between flower opening and flower base.</w:t>
-      </w:r>
-      <w:r>
-        <w:br w:type="textWrapping"/>
-      </w:r>
-      <w:r>
-        <w:t xml:space="preserve">wang_2013 Pollinators and nectar robbers cause directional selection for large spur circle in Impatiens oxyanthera (Balsaminaceae) angle of deflection</w:t>
-      </w:r>
-      <w:r>
-        <w:br w:type="textWrapping"/>
-      </w:r>
-      <w:r>
-        <w:t xml:space="preserve">boehm_2018 Review of nectar robbing in Centropogon qualitative</w:t>
-      </w:r>
-      <w:r>
-        <w:br w:type="textWrapping"/>
-      </w:r>
-      <w:r>
-        <w:t xml:space="preserve">maglianesi_2015a Different foraging preferences of hummingbirds on artificial and natural flowers reveal mechanisms structuring plant–pollinator interactions angle of deflection</w:t>
-      </w:r>
-      <w:r>
-        <w:br w:type="textWrapping"/>
-      </w:r>
-      <w:r>
-        <w:t xml:space="preserve">snow_1972 Feeding niches of hummingbirds in a Trinidad valley qualitative</w:t>
-      </w:r>
-      <w:r>
-        <w:br w:type="textWrapping"/>
-      </w:r>
-      <w:r>
-        <w:t xml:space="preserve">feinsinger_1978 Community organization among neotropical nectar-feeding birds arc:chord ratio</w:t>
-      </w:r>
-      <w:r>
-        <w:br w:type="textWrapping"/>
-      </w:r>
-      <w:r>
-        <w:t xml:space="preserve">partida_2018 Spatio?temporal structure of the taxonomic and functional diversity of hummingbirds at the biosphere reserve El Triunfo, Chiapas, Mexico Inverse radius method, cites temeles_2009</w:t>
-      </w:r>
-    </w:p>
     <w:p>
       <w:pPr>
         <w:pStyle w:val="BodyText"/>
@@ -6525,12 +6850,34 @@
       </w:r>
     </w:p>
     <w:bookmarkEnd w:id="56"/>
-    <w:bookmarkStart w:id="57" w:name="ref-gomez_2009"/>
+    <w:bookmarkStart w:id="57" w:name="ref-feinsinger_1978"/>
     <w:p>
       <w:pPr>
         <w:pStyle w:val="Bibliography"/>
       </w:pPr>
       <w:r>
+        <w:t xml:space="preserve">Feinsinger, P., and Colwell, R.K. (1978). Community organization among neotropical nectar-feeding birds. American Zoologist</w:t>
+      </w:r>
+      <w:r>
+        <w:t xml:space="preserve"> </w:t>
+      </w:r>
+      <w:r>
+        <w:rPr>
+          <w:i/>
+        </w:rPr>
+        <w:t xml:space="preserve">18</w:t>
+      </w:r>
+      <w:r>
+        <w:t xml:space="preserve">, 779–795.</w:t>
+      </w:r>
+    </w:p>
+    <w:bookmarkEnd w:id="57"/>
+    <w:bookmarkStart w:id="58" w:name="ref-gomez_2009"/>
+    <w:p>
+      <w:pPr>
+        <w:pStyle w:val="Bibliography"/>
+      </w:pPr>
+      <w:r>
         <w:t xml:space="preserve">Gómez, J., Perfectti, F., Bosch, J., and Camacho, J. (2009). A geographic selection mosaic in a generalized plant–pollinator–herbivore system. Ecological Monographs</w:t>
       </w:r>
       <w:r>
@@ -6546,8 +6893,8 @@
         <w:t xml:space="preserve">, 245–263.</w:t>
       </w:r>
     </w:p>
-    <w:bookmarkEnd w:id="57"/>
-    <w:bookmarkStart w:id="58" w:name="ref-graham_2009"/>
+    <w:bookmarkEnd w:id="58"/>
+    <w:bookmarkStart w:id="59" w:name="ref-graham_2009"/>
     <w:p>
       <w:pPr>
         <w:pStyle w:val="Bibliography"/>
@@ -6568,8 +6915,8 @@
         <w:t xml:space="preserve">, 19673–19678.</w:t>
       </w:r>
     </w:p>
-    <w:bookmarkEnd w:id="58"/>
-    <w:bookmarkStart w:id="59" w:name="ref-grant_1949"/>
+    <w:bookmarkEnd w:id="59"/>
+    <w:bookmarkStart w:id="60" w:name="ref-grant_1949"/>
     <w:p>
       <w:pPr>
         <w:pStyle w:val="Bibliography"/>
@@ -6590,8 +6937,8 @@
         <w:t xml:space="preserve">, 82–97.</w:t>
       </w:r>
     </w:p>
-    <w:bookmarkEnd w:id="59"/>
-    <w:bookmarkStart w:id="60" w:name="ref-hainsworth_1973"/>
+    <w:bookmarkEnd w:id="60"/>
+    <w:bookmarkStart w:id="61" w:name="ref-hainsworth_1973"/>
     <w:p>
       <w:pPr>
         <w:pStyle w:val="Bibliography"/>
@@ -6612,8 +6959,8 @@
         <w:t xml:space="preserve">, 65–78.</w:t>
       </w:r>
     </w:p>
-    <w:bookmarkEnd w:id="60"/>
-    <w:bookmarkStart w:id="61" w:name="ref-kay_2009"/>
+    <w:bookmarkEnd w:id="61"/>
+    <w:bookmarkStart w:id="62" w:name="ref-kay_2009"/>
     <w:p>
       <w:pPr>
         <w:pStyle w:val="Bibliography"/>
@@ -6634,8 +6981,8 @@
         <w:t xml:space="preserve">, 637–656.</w:t>
       </w:r>
     </w:p>
-    <w:bookmarkEnd w:id="61"/>
-    <w:bookmarkStart w:id="62" w:name="ref-lagomarsino_2019"/>
+    <w:bookmarkEnd w:id="62"/>
+    <w:bookmarkStart w:id="63" w:name="ref-lagomarsino_2019"/>
     <w:p>
       <w:pPr>
         <w:pStyle w:val="Bibliography"/>
@@ -6656,8 +7003,8 @@
         <w:t xml:space="preserve">, 633–642.</w:t>
       </w:r>
     </w:p>
-    <w:bookmarkEnd w:id="62"/>
-    <w:bookmarkStart w:id="63" w:name="ref-maglianesi_2014"/>
+    <w:bookmarkEnd w:id="63"/>
+    <w:bookmarkStart w:id="64" w:name="ref-maglianesi_2014"/>
     <w:p>
       <w:pPr>
         <w:pStyle w:val="Bibliography"/>
@@ -6676,28 +7023,6 @@
       </w:r>
       <w:r>
         <w:t xml:space="preserve">, 3325–3334.</w:t>
-      </w:r>
-    </w:p>
-    <w:bookmarkEnd w:id="63"/>
-    <w:bookmarkStart w:id="64" w:name="ref-maglianesi_2016"/>
-    <w:p>
-      <w:pPr>
-        <w:pStyle w:val="Bibliography"/>
-      </w:pPr>
-      <w:r>
-        <w:t xml:space="preserve">Maglianesi, M.A., Blüthgen, N., Böhning-Gaese, K., and Schleuning, M. (2015). Functional structure and specialization in three tropical plant–hummingbird interaction networks across an elevational gradient in costa rica. Ecography</w:t>
-      </w:r>
-      <w:r>
-        <w:t xml:space="preserve"> </w:t>
-      </w:r>
-      <w:r>
-        <w:rPr>
-          <w:i/>
-        </w:rPr>
-        <w:t xml:space="preserve">38</w:t>
-      </w:r>
-      <w:r>
-        <w:t xml:space="preserve">, 1119–1128.</w:t>
       </w:r>
     </w:p>
     <w:bookmarkEnd w:id="64"/>

</xml_diff>

<commit_message>
manuscript: revising epimedium section
</commit_message>
<xml_diff>
--- a/writing/curvature_review.docx
+++ b/writing/curvature_review.docx
@@ -66,36 +66,38 @@
     </w:p>
     <w:p>
       <w:pPr>
+        <w:pStyle w:val="Heading4"/>
+      </w:pPr>
+      <w:bookmarkStart w:id="20" w:name="acknowledgements"/>
+      <w:r>
+        <w:t xml:space="preserve">Acknowledgements</w:t>
+      </w:r>
+      <w:bookmarkEnd w:id="20"/>
+    </w:p>
+    <w:p>
+      <w:pPr>
         <w:pStyle w:val="FirstParagraph"/>
       </w:pPr>
       <w:r>
-        <w:t xml:space="preserve">####Acknowledgements</w:t>
-      </w:r>
-    </w:p>
-    <w:p>
-      <w:pPr>
-        <w:pStyle w:val="BodyText"/>
-      </w:pPr>
-      <w:r>
-        <w:t xml:space="preserve">JS, Ailene, Tiago Carvalho (Pontificia Universidad Javeriana)</w:t>
+        <w:t xml:space="preserve">Sections 2, 3, and 4 were generously reviewed and improved by T. Carvalho, A. MacPherson, and J.S. Légaré, respectively. M. Boehm was funded by The University of British Columbia, and the Natural Sciences and Engineering Research Council of Canada (NSERC). Q. Cronk was funded by NSERC grant #…</w:t>
       </w:r>
     </w:p>
     <w:p>
       <w:pPr>
         <w:pStyle w:val="Heading4"/>
       </w:pPr>
-      <w:bookmarkStart w:id="20" w:name="abstract"/>
+      <w:bookmarkStart w:id="21" w:name="abstract"/>
       <w:r>
         <w:t xml:space="preserve">Abstract</w:t>
       </w:r>
-      <w:bookmarkEnd w:id="20"/>
+      <w:bookmarkEnd w:id="21"/>
     </w:p>
     <w:p>
       <w:pPr>
         <w:pStyle w:val="FirstParagraph"/>
       </w:pPr>
       <w:r>
-        <w:t xml:space="preserve">The curvature of flowers and pollinators (e.g. hummingbird bills) along the lateral plane is a widespread, convergent trait with important ecological and evolutionary implications. This review summarizes and discusses why pollination ecologists are concerned with flower-pollinator curvature and what we have learned from its study. We then review the methods historically used to measure curvature and suggest a clarification of its definition by referring to the differential geometry literature. We demonstrate the applicability of the revised definition as a field-portable methodology. Intuitively, curvature is the degree to which a line is not straight. In plane geometry, curvature is defined as the rate at which the unit derivative changes direction with respect to arc length. To apply this definition we suggest a protocol wherein a line is regressed against landmarks placed on a lateral image of an organism, then computing curvature at many points along the fitted line and taking the sum. The utility of this metric was tested by studying the development of nectar spur curvature in</w:t>
+        <w:t xml:space="preserve">The curvature of flowers and pollinator mouthparts (e.g. hummingbird bills) along the lateral plane is a widespread, convergent trait with important ecological and evolutionary implications. Pollination ecologists are concerned with flower-pollinator curvature because it appears to be a derived trait associated with specialization. In this review we summarize and evaluate the methods historically used to measure curvature, and suggest a clarification of its definition by referring to the differential geometry literature. Intuitively, curvature is the degree to which a line is not straight. Borrowing from geometry, curvature is defined as the rate at which the unit derivative changes direction with respect to arc length. To apply this definition we suggest a protocol wherein a line is regressed against landmarks placed on a lateral image of an organism, then computing curvature at many points along the fitted line and taking the sum. This protocol is demonstrated here by studying the development of nectar spur curvature in</w:t>
       </w:r>
       <w:r>
         <w:t xml:space="preserve"> </w:t>
@@ -110,7 +112,7 @@
         <w:t xml:space="preserve"> </w:t>
       </w:r>
       <w:r>
-        <w:t xml:space="preserve">(Berberidaceae). We found</w:t>
+        <w:t xml:space="preserve">(Berberidaceae). By clarifying the definition of curvature, the discussion of comparitive morphology is facilitated, for example, we found</w:t>
       </w:r>
       <w:r>
         <w:t xml:space="preserve"> </w:t>
@@ -152,7 +154,7 @@
         <w:t xml:space="preserve">E. violaceum</w:t>
       </w:r>
       <w:r>
-        <w:t xml:space="preserve">. The suite of functions used to quantify floral curvature in this study are available as an open-source R package</w:t>
+        <w:t xml:space="preserve">. The functions used to quantify floral curvature in this study are available as an open-source R package</w:t>
       </w:r>
       <w:r>
         <w:t xml:space="preserve"> </w:t>
@@ -161,7 +163,7 @@
         <w:t xml:space="preserve">‘</w:t>
       </w:r>
       <w:r>
-        <w:t xml:space="preserve">kyokusen</w:t>
+        <w:t xml:space="preserve">kurvy</w:t>
       </w:r>
       <w:r>
         <w:t xml:space="preserve">’</w:t>
@@ -174,11 +176,11 @@
       <w:pPr>
         <w:pStyle w:val="Heading4"/>
       </w:pPr>
-      <w:bookmarkStart w:id="21" w:name="Xd9574ba9fc8b8c8a16a91b089379ae145e5e489"/>
+      <w:bookmarkStart w:id="22" w:name="Xd9574ba9fc8b8c8a16a91b089379ae145e5e489"/>
       <w:r>
         <w:t xml:space="preserve">1. The ecology of flower-pollinator curvature</w:t>
       </w:r>
-      <w:bookmarkEnd w:id="21"/>
+      <w:bookmarkEnd w:id="22"/>
     </w:p>
     <w:p>
       <w:pPr>
@@ -825,11 +827,11 @@
       <w:pPr>
         <w:pStyle w:val="Heading4"/>
       </w:pPr>
-      <w:bookmarkStart w:id="22" w:name="summary-of-the-literature"/>
+      <w:bookmarkStart w:id="23" w:name="summary-of-the-literature"/>
       <w:r>
         <w:t xml:space="preserve">2. Summary of the literature</w:t>
       </w:r>
-      <w:bookmarkEnd w:id="22"/>
+      <w:bookmarkEnd w:id="23"/>
     </w:p>
     <w:p>
       <w:pPr>
@@ -999,7 +1001,7 @@
       <w:r>
         <w:t xml:space="preserve">method wherein curvature is a ratio of two lines: a straight line (chord) from tip to base (of the flower or bill) and a line that traverses a path along the arc of the flower/bill (</w:t>
       </w:r>
-      <w:hyperlink r:id="rId23">
+      <w:hyperlink r:id="rId24">
         <w:r>
           <w:rPr>
             <w:rStyle w:val="Hyperlink"/>
@@ -1110,7 +1112,7 @@
       <w:r>
         <w:t xml:space="preserve"> </w:t>
       </w:r>
-      <w:hyperlink r:id="rId24">
+      <w:hyperlink r:id="rId25">
         <w:r>
           <w:rPr>
             <w:rStyle w:val="Hyperlink"/>
@@ -1121,7 +1123,7 @@
       <w:r>
         <w:t xml:space="preserve">. Sixth, geometric morphometrics, which quantifies shape as a configuration of homologous points (landmarks) existing on a coordinate plane (</w:t>
       </w:r>
-      <w:hyperlink r:id="rId25">
+      <w:hyperlink r:id="rId26">
         <w:r>
           <w:rPr>
             <w:rStyle w:val="Hyperlink"/>
@@ -1572,7 +1574,7 @@
                     </pic:cNvPicPr>
                   </pic:nvPicPr>
                   <pic:blipFill>
-                    <a:blip r:embed="rId26"/>
+                    <a:blip r:embed="rId27"/>
                     <a:stretch>
                       <a:fillRect/>
                     </a:stretch>
@@ -1631,11 +1633,11 @@
       <w:pPr>
         <w:pStyle w:val="Heading4"/>
       </w:pPr>
-      <w:bookmarkStart w:id="27" w:name="what-is-curvature"/>
+      <w:bookmarkStart w:id="28" w:name="what-is-curvature"/>
       <w:r>
         <w:t xml:space="preserve">3. What is curvature?</w:t>
       </w:r>
-      <w:bookmarkEnd w:id="27"/>
+      <w:bookmarkEnd w:id="28"/>
     </w:p>
     <w:p>
       <w:pPr>
@@ -1657,7 +1659,7 @@
         <w:t xml:space="preserve">”</w:t>
       </w:r>
       <w:r>
-        <w:t xml:space="preserve">. Turning to the field of geometry, we find several related definitions, resulting from a history of independent mathematical derivations</w:t>
+        <w:t xml:space="preserve">. There are at least four definitions in use within pollination ecology, with few references to their mathematical origins. Ultimately, curvature is a concept most studied by geometers. Turning to the field of geometry we find several definitions resulting from a history of independent derivations</w:t>
       </w:r>
       <w:r>
         <w:t xml:space="preserve"> </w:t>
@@ -1694,7 +1696,7 @@
         <w:t xml:space="preserve">)</w:t>
       </w:r>
       <w:r>
-        <w:t xml:space="preserve">. Here, we follow the conventions of</w:t>
+        <w:t xml:space="preserve">. However, these definitions share a conceptual theme: curvature is a point-wise property that can measured anywhere on a line. This concept is a refinement to those reviewed in the previously, where curvature is single property of an entire shape. Here, we follow the conventions of</w:t>
       </w:r>
       <w:r>
         <w:t xml:space="preserve"> </w:t>
@@ -1737,7 +1739,7 @@
         <w:t xml:space="preserve">)</w:t>
       </w:r>
       <w:r>
-        <w:t xml:space="preserve">, and present a definition relevant to the problem of analyzing biological shapes.</w:t>
+        <w:t xml:space="preserve">, and present a definition of curvature that is tractable for analyzing biological shapes.</w:t>
       </w:r>
     </w:p>
     <w:p>
@@ -1745,21 +1747,165 @@
         <w:pStyle w:val="BodyText"/>
       </w:pPr>
       <w:r>
-        <w:t xml:space="preserve">Intuitively, when a line deviates from being straight we say it is curved. Then, at any given point, the extent to which a line is not straight is its curvature. More technically, a line deviates from being straight when its first derivative - the tangent - changes direction. Therefore, curvature can be thought of as the rate at which the tangent is changing direction as we move across the curve</w:t>
-      </w:r>
-      <w:r>
-        <w:t xml:space="preserve"> </w:t>
-      </w:r>
-      <w:hyperlink r:id="rId28">
+        <w:t xml:space="preserve">Intuitively, when a line deviates from being straight we say it is curved, the extent to which it is not straight is its curvature. More technically, a line deviates from being straight when its first derivative - the tangent (shown by</w:t>
+      </w:r>
+      <w:r>
+        <w:t xml:space="preserve"> </w:t>
+      </w:r>
+      <m:oMath>
+        <m:sSub>
+          <m:e>
+            <m:r>
+              <m:rPr>
+                <m:sty m:val="b"/>
+              </m:rPr>
+              <m:t>T</m:t>
+            </m:r>
+          </m:e>
+          <m:sub>
+            <m:r>
+              <m:t>0</m:t>
+            </m:r>
+          </m:sub>
+        </m:sSub>
+      </m:oMath>
+      <w:r>
+        <w:t xml:space="preserve">,</w:t>
+      </w:r>
+      <w:r>
+        <w:t xml:space="preserve"> </w:t>
+      </w:r>
+      <m:oMath>
+        <m:sSub>
+          <m:e>
+            <m:r>
+              <m:rPr>
+                <m:sty m:val="b"/>
+              </m:rPr>
+              <m:t>T</m:t>
+            </m:r>
+          </m:e>
+          <m:sub>
+            <m:r>
+              <m:t>2</m:t>
+            </m:r>
+          </m:sub>
+        </m:sSub>
+      </m:oMath>
+      <w:r>
+        <w:t xml:space="preserve">,</w:t>
+      </w:r>
+      <w:r>
+        <w:t xml:space="preserve"> </w:t>
+      </w:r>
+      <m:oMath>
+        <m:sSub>
+          <m:e>
+            <m:r>
+              <m:rPr>
+                <m:sty m:val="b"/>
+              </m:rPr>
+              <m:t>T</m:t>
+            </m:r>
+          </m:e>
+          <m:sub>
+            <m:r>
+              <m:t>n</m:t>
+            </m:r>
+          </m:sub>
+        </m:sSub>
+      </m:oMath>
+      <w:r>
+        <w:t xml:space="preserve"> </w:t>
+      </w:r>
+      <w:r>
+        <w:t xml:space="preserve">in</w:t>
+      </w:r>
+      <w:r>
+        <w:t xml:space="preserve"> </w:t>
+      </w:r>
+      <w:hyperlink r:id="rId29">
         <w:r>
           <w:rPr>
             <w:rStyle w:val="Hyperlink"/>
           </w:rPr>
-          <w:t xml:space="preserve">(Figure 3)</w:t>
+          <w:t xml:space="preserve">Figure 3</w:t>
         </w:r>
       </w:hyperlink>
       <w:r>
-        <w:t xml:space="preserve">. On a straight line, the tangent has the same direction everywhere and its rate of change (curvature) will be zero. On a curve, the tangent changes directions from point to point and will have some degree of curvature.</w:t>
+        <w:t xml:space="preserve">) - changes direction (e.g. the difference in direction of</w:t>
+      </w:r>
+      <w:r>
+        <w:t xml:space="preserve"> </w:t>
+      </w:r>
+      <m:oMath>
+        <m:sSub>
+          <m:e>
+            <m:r>
+              <m:rPr>
+                <m:sty m:val="b"/>
+              </m:rPr>
+              <m:t>T</m:t>
+            </m:r>
+          </m:e>
+          <m:sub>
+            <m:r>
+              <m:t>i</m:t>
+            </m:r>
+          </m:sub>
+        </m:sSub>
+      </m:oMath>
+      <w:r>
+        <w:t xml:space="preserve"> </w:t>
+      </w:r>
+      <w:r>
+        <w:t xml:space="preserve">to</w:t>
+      </w:r>
+      <w:r>
+        <w:t xml:space="preserve"> </w:t>
+      </w:r>
+      <m:oMath>
+        <m:sSub>
+          <m:e>
+            <m:r>
+              <m:rPr>
+                <m:sty m:val="b"/>
+              </m:rPr>
+              <m:t>T</m:t>
+            </m:r>
+          </m:e>
+          <m:sub>
+            <m:r>
+              <m:t>i</m:t>
+            </m:r>
+            <m:r>
+              <m:t>+</m:t>
+            </m:r>
+            <m:r>
+              <m:t>1</m:t>
+            </m:r>
+          </m:sub>
+        </m:sSub>
+      </m:oMath>
+      <w:r>
+        <w:t xml:space="preserve">. Therefore, curvature can be thought of as the rate of change in the tangent as we move across the curve. Hence, the tangents of a straight line will have the same direction everywhere and a curvature of zero, whereas the tangents of the curve shown in</w:t>
+      </w:r>
+      <w:r>
+        <w:t xml:space="preserve"> </w:t>
+      </w:r>
+      <w:hyperlink r:id="rId29">
+        <w:r>
+          <w:rPr>
+            <w:rStyle w:val="Hyperlink"/>
+          </w:rPr>
+          <w:t xml:space="preserve">Figure 3</w:t>
+        </w:r>
+      </w:hyperlink>
+      <w:r>
+        <w:t xml:space="preserve"> </w:t>
+      </w:r>
+      <w:r>
+        <w:t xml:space="preserve">will change direction and have a non-zero curvature.</w:t>
       </w:r>
     </w:p>
     <w:p>
@@ -1767,15 +1913,7 @@
         <w:pStyle w:val="BodyText"/>
       </w:pPr>
       <w:r>
-        <w:t xml:space="preserve">We can formalize the above concepts as follows:</w:t>
-      </w:r>
-    </w:p>
-    <w:p>
-      <w:pPr>
-        <w:pStyle w:val="BodyText"/>
-      </w:pPr>
-      <w:r>
-        <w:t xml:space="preserve">An ordinary function of the form</w:t>
+        <w:t xml:space="preserve">To formalize these concepts mathematically we begin by considering an ordinary function of the form</w:t>
       </w:r>
       <w:r>
         <w:t xml:space="preserve"> </w:t>
@@ -1801,16 +1939,36 @@
         </m:r>
       </m:oMath>
       <w:r>
-        <w:t xml:space="preserve"> </w:t>
-      </w:r>
-      <w:r>
-        <w:t xml:space="preserve">allows one value of</w:t>
+        <w:t xml:space="preserve">, where</w:t>
       </w:r>
       <w:r>
         <w:t xml:space="preserve"> </w:t>
       </w:r>
       <m:oMath>
         <m:r>
+          <m:t>f</m:t>
+        </m:r>
+        <m:r>
+          <m:t>(</m:t>
+        </m:r>
+        <m:r>
+          <m:t>x</m:t>
+        </m:r>
+        <m:r>
+          <m:t>)</m:t>
+        </m:r>
+      </m:oMath>
+      <w:r>
+        <w:t xml:space="preserve"> </w:t>
+      </w:r>
+      <w:r>
+        <w:t xml:space="preserve">specifies one value of</w:t>
+      </w:r>
+      <w:r>
+        <w:t xml:space="preserve"> </w:t>
+      </w:r>
+      <m:oMath>
+        <m:r>
           <m:t>y</m:t>
         </m:r>
       </m:oMath>
@@ -1818,7 +1976,7 @@
         <w:t xml:space="preserve"> </w:t>
       </w:r>
       <w:r>
-        <w:t xml:space="preserve">at a single</w:t>
+        <w:t xml:space="preserve">for each value of</w:t>
       </w:r>
       <w:r>
         <w:t xml:space="preserve"> </w:t>
@@ -1829,10 +1987,7 @@
         </m:r>
       </m:oMath>
       <w:r>
-        <w:t xml:space="preserve"> </w:t>
-      </w:r>
-      <w:r>
-        <w:t xml:space="preserve">position. However, biological curves are better described by parametric fuctions that allow the curve to have multiple</w:t>
+        <w:t xml:space="preserve">. Biological curves, however, often loop back on themselves (e.g. spirals) and are better described by parametric fuctions that allow the curve to have multiple</w:t>
       </w:r>
       <w:r>
         <w:t xml:space="preserve"> </w:t>
@@ -1846,7 +2001,7 @@
         <w:t xml:space="preserve"> </w:t>
       </w:r>
       <w:r>
-        <w:t xml:space="preserve">values at a single value of</w:t>
+        <w:t xml:space="preserve">values for a single</w:t>
       </w:r>
       <w:r>
         <w:t xml:space="preserve"> </w:t>
@@ -1857,22 +2012,7 @@
         </m:r>
       </m:oMath>
       <w:r>
-        <w:t xml:space="preserve"> </w:t>
-      </w:r>
-      <w:r>
-        <w:t xml:space="preserve">(</w:t>
-      </w:r>
-      <w:r>
-        <w:rPr>
-          <w:i/>
-        </w:rPr>
-        <w:t xml:space="preserve">e.g.</w:t>
-      </w:r>
-      <w:r>
-        <w:t xml:space="preserve"> </w:t>
-      </w:r>
-      <w:r>
-        <w:t xml:space="preserve">spirals). Parametric functions use a</w:t>
+        <w:t xml:space="preserve">. Parametric functions use a</w:t>
       </w:r>
       <w:r>
         <w:t xml:space="preserve"> </w:t>
@@ -1918,7 +2058,7 @@
         <w:t xml:space="preserve"> </w:t>
       </w:r>
       <w:r>
-        <w:t xml:space="preserve">independently. For example, if we take the hidden parameter to be the arc length</w:t>
+        <w:t xml:space="preserve">independently. Here, we use the parameter variable arc length,</w:t>
       </w:r>
       <w:r>
         <w:t xml:space="preserve"> </w:t>
@@ -1929,36 +2069,114 @@
         </m:r>
       </m:oMath>
       <w:r>
-        <w:t xml:space="preserve"> </w:t>
-      </w:r>
-      <w:r>
-        <w:t xml:space="preserve">of a curve,</w:t>
+        <w:t xml:space="preserve">, along the curve. Letting</w:t>
       </w:r>
       <w:r>
         <w:t xml:space="preserve"> </w:t>
       </w:r>
       <m:oMath>
+        <m:sSub>
+          <m:e>
+            <m:bar>
+              <m:barPr>
+                <m:pos m:val="top"/>
+              </m:barPr>
+              <m:e>
+                <m:r>
+                  <m:rPr>
+                    <m:sty m:val="b"/>
+                  </m:rPr>
+                  <m:t>r</m:t>
+                </m:r>
+              </m:e>
+            </m:bar>
+          </m:e>
+          <m:sub>
+            <m:r>
+              <m:t>i</m:t>
+            </m:r>
+          </m:sub>
+        </m:sSub>
+      </m:oMath>
+      <w:r>
+        <w:t xml:space="preserve"> </w:t>
+      </w:r>
+      <w:r>
+        <w:t xml:space="preserve">be the position</w:t>
+      </w:r>
+      <w:r>
+        <w:t xml:space="preserve"> </w:t>
+      </w:r>
+      <m:oMath>
         <m:r>
           <m:t>(</m:t>
         </m:r>
-        <m:r>
-          <m:t>x</m:t>
-        </m:r>
+        <m:sSub>
+          <m:e>
+            <m:r>
+              <m:t>x</m:t>
+            </m:r>
+          </m:e>
+          <m:sub>
+            <m:r>
+              <m:t>i</m:t>
+            </m:r>
+          </m:sub>
+        </m:sSub>
         <m:r>
           <m:t>,</m:t>
         </m:r>
-        <m:r>
-          <m:t>y</m:t>
-        </m:r>
+        <m:sSub>
+          <m:e>
+            <m:r>
+              <m:t>y</m:t>
+            </m:r>
+          </m:e>
+          <m:sub>
+            <m:r>
+              <m:t>i</m:t>
+            </m:r>
+          </m:sub>
+        </m:sSub>
         <m:r>
           <m:t>)</m:t>
         </m:r>
       </m:oMath>
       <w:r>
-        <w:t xml:space="preserve"> </w:t>
-      </w:r>
-      <w:r>
-        <w:t xml:space="preserve">will be determined by our position</w:t>
+        <w:t xml:space="preserve">, we can express</w:t>
+      </w:r>
+      <w:r>
+        <w:t xml:space="preserve"> </w:t>
+      </w:r>
+      <m:oMath>
+        <m:sSub>
+          <m:e>
+            <m:bar>
+              <m:barPr>
+                <m:pos m:val="top"/>
+              </m:barPr>
+              <m:e>
+                <m:r>
+                  <m:rPr>
+                    <m:sty m:val="b"/>
+                  </m:rPr>
+                  <m:t>r</m:t>
+                </m:r>
+              </m:e>
+            </m:bar>
+          </m:e>
+          <m:sub>
+            <m:r>
+              <m:t>i</m:t>
+            </m:r>
+          </m:sub>
+        </m:sSub>
+      </m:oMath>
+      <w:r>
+        <w:t xml:space="preserve"> </w:t>
+      </w:r>
+      <w:r>
+        <w:t xml:space="preserve">as a function solely of</w:t>
       </w:r>
       <w:r>
         <w:t xml:space="preserve"> </w:t>
@@ -1978,148 +2196,71 @@
         </m:sSub>
       </m:oMath>
       <w:r>
-        <w:t xml:space="preserve"> </w:t>
-      </w:r>
-      <w:r>
-        <w:t xml:space="preserve">on the curve. We can express the relationship between arc length</w:t>
+        <w:t xml:space="preserve">. Specifically, using vector notation we have:</w:t>
+      </w:r>
+    </w:p>
+    <w:p>
+      <w:pPr>
+        <w:pStyle w:val="BodyText"/>
+      </w:pPr>
+    </w:p>
+    <w:p>
+      <w:pPr>
+        <w:pStyle w:val="BodyText"/>
+      </w:pPr>
+      <w:r>
+        <w:t xml:space="preserve">Where</w:t>
       </w:r>
       <w:r>
         <w:t xml:space="preserve"> </w:t>
       </w:r>
       <m:oMath>
-        <m:r>
-          <m:t>s</m:t>
-        </m:r>
+        <m:sSub>
+          <m:e>
+            <m:bar>
+              <m:barPr>
+                <m:pos m:val="top"/>
+              </m:barPr>
+              <m:e>
+                <m:r>
+                  <m:rPr>
+                    <m:sty m:val="b"/>
+                  </m:rPr>
+                  <m:t>r</m:t>
+                </m:r>
+              </m:e>
+            </m:bar>
+          </m:e>
+          <m:sub>
+            <m:r>
+              <m:t>i</m:t>
+            </m:r>
+          </m:sub>
+        </m:sSub>
       </m:oMath>
       <w:r>
         <w:t xml:space="preserve"> </w:t>
       </w:r>
       <w:r>
-        <w:t xml:space="preserve">and position</w:t>
+        <w:t xml:space="preserve">is shorthand for</w:t>
       </w:r>
       <w:r>
         <w:t xml:space="preserve"> </w:t>
       </w:r>
       <m:oMath>
-        <m:r>
-          <m:t>(</m:t>
-        </m:r>
-        <m:r>
-          <m:t>x</m:t>
-        </m:r>
-        <m:r>
-          <m:t>,</m:t>
-        </m:r>
-        <m:r>
-          <m:t>y</m:t>
-        </m:r>
-        <m:r>
-          <m:t>)</m:t>
-        </m:r>
-      </m:oMath>
-      <w:r>
-        <w:t xml:space="preserve"> </w:t>
-      </w:r>
-      <w:r>
-        <w:t xml:space="preserve">as a parametric equation:</w:t>
-      </w:r>
-    </w:p>
-    <w:p>
-      <w:pPr>
-        <w:pStyle w:val="BodyText"/>
-      </w:pPr>
-      <m:oMathPara>
-        <m:oMathParaPr>
-          <m:jc m:val="center"/>
-        </m:oMathParaPr>
-        <m:oMath>
-          <m:r>
-            <m:t>r</m:t>
-          </m:r>
-          <m:r>
-            <m:t>(</m:t>
-          </m:r>
-          <m:r>
-            <m:t>s</m:t>
-          </m:r>
-          <m:r>
-            <m:t>)</m:t>
-          </m:r>
-          <m:r>
-            <m:t>=</m:t>
-          </m:r>
-          <m:d>
-            <m:dPr>
-              <m:begChr m:val="["/>
-              <m:endChr m:val="]"/>
-              <m:grow/>
-            </m:dPr>
-            <m:e>
-              <m:m>
-                <m:mPr>
-                  <m:baseJc m:val="center"/>
-                  <m:plcHide m:val="1"/>
-                  <m:mcs>
-                    <m:mc>
-                      <m:mcPr>
-                        <m:mcJc m:val="right"/>
-                        <m:count m:val="1"/>
-                      </m:mcPr>
-                    </m:mc>
-                  </m:mcs>
-                </m:mPr>
-                <m:mr>
-                  <m:e>
-                    <m:r>
-                      <m:t>x</m:t>
-                    </m:r>
-                    <m:r>
-                      <m:t>(</m:t>
-                    </m:r>
-                    <m:r>
-                      <m:t>s</m:t>
-                    </m:r>
-                    <m:r>
-                      <m:t>)</m:t>
-                    </m:r>
-                  </m:e>
-                </m:mr>
-                <m:mr>
-                  <m:e>
-                    <m:r>
-                      <m:t>y</m:t>
-                    </m:r>
-                    <m:r>
-                      <m:t>(</m:t>
-                    </m:r>
-                    <m:r>
-                      <m:t>s</m:t>
-                    </m:r>
-                    <m:r>
-                      <m:t>)</m:t>
-                    </m:r>
-                  </m:e>
-                </m:mr>
-              </m:m>
-            </m:e>
-          </m:d>
-        </m:oMath>
-      </m:oMathPara>
-    </w:p>
-    <w:p>
-      <w:pPr>
-        <w:pStyle w:val="FirstParagraph"/>
-      </w:pPr>
-      <w:r>
-        <w:t xml:space="preserve">Where</w:t>
-      </w:r>
-      <w:r>
-        <w:t xml:space="preserve"> </w:t>
-      </w:r>
-      <m:oMath>
-        <m:r>
-          <m:t>r</m:t>
-        </m:r>
+        <m:bar>
+          <m:barPr>
+            <m:pos m:val="top"/>
+          </m:barPr>
+          <m:e>
+            <m:r>
+              <m:rPr>
+                <m:sty m:val="b"/>
+              </m:rPr>
+              <m:t>r</m:t>
+            </m:r>
+          </m:e>
+        </m:bar>
         <m:r>
           <m:t>(</m:t>
         </m:r>
@@ -2143,27 +2284,12 @@
         <w:t xml:space="preserve"> </w:t>
       </w:r>
       <w:r>
-        <w:t xml:space="preserve">indicates that our position</w:t>
+        <w:t xml:space="preserve">which indicates that our position</w:t>
       </w:r>
       <w:r>
         <w:t xml:space="preserve"> </w:t>
       </w:r>
       <m:oMath>
-        <m:sSub>
-          <m:e>
-            <m:r>
-              <m:t>r</m:t>
-            </m:r>
-          </m:e>
-          <m:sub>
-            <m:r>
-              <m:t>i</m:t>
-            </m:r>
-          </m:sub>
-        </m:sSub>
-        <m:r>
-          <m:t>=</m:t>
-        </m:r>
         <m:r>
           <m:t>(</m:t>
         </m:r>
@@ -2222,7 +2348,7 @@
         </m:sSub>
       </m:oMath>
       <w:r>
-        <w:t xml:space="preserve">. Although we could parameterize a curve by any arbitrary variable, arc length is a convienient parameter because it allows us to move along the curve at even increments of</w:t>
+        <w:t xml:space="preserve">. Although we could parameterize a curve by many potential parametric variables, arc length is a convienient choice because it allows us to move along the curve at even increments, which we denote as</w:t>
       </w:r>
       <w:r>
         <w:t xml:space="preserve"> </w:t>
@@ -2241,99 +2367,90 @@
     </w:p>
     <w:p>
       <w:pPr>
-        <w:pStyle w:val="Compact"/>
-      </w:pPr>
-      <w:r>
-        <w:t xml:space="preserve">If we are interested in the derivative properties of our arc-length parameterized function, we can differentiate</w:t>
+        <w:pStyle w:val="BodyText"/>
+      </w:pPr>
+      <w:r>
+        <w:t xml:space="preserve">As we are interested in the derivative properties of our arc-length parameterized curve, we can differentiate</w:t>
       </w:r>
       <w:r>
         <w:t xml:space="preserve"> </w:t>
       </w:r>
       <m:oMath>
-        <m:r>
-          <m:t>r</m:t>
-        </m:r>
-        <m:r>
-          <m:t>(</m:t>
-        </m:r>
-        <m:r>
-          <m:t>s</m:t>
-        </m:r>
-        <m:r>
-          <m:t>)</m:t>
-        </m:r>
-      </m:oMath>
-      <w:r>
-        <w:t xml:space="preserve"> </w:t>
-      </w:r>
-      <w:r>
-        <w:t xml:space="preserve">with respect to arc length</w:t>
-      </w:r>
-      <w:r>
-        <w:t xml:space="preserve"> </w:t>
-      </w:r>
-      <m:oMath>
-        <m:r>
-          <m:t>s</m:t>
-        </m:r>
-      </m:oMath>
-      <w:r>
-        <w:t xml:space="preserve"> </w:t>
-      </w:r>
-      <w:r>
-        <w:t xml:space="preserve">as</w:t>
-      </w:r>
-    </w:p>
-    <w:p>
-      <w:pPr>
-        <w:pStyle w:val="Compact"/>
-      </w:pPr>
-      <m:oMath>
-        <m:limLow>
+        <m:bar>
+          <m:barPr>
+            <m:pos m:val="top"/>
+          </m:barPr>
           <m:e>
             <m:r>
               <m:rPr>
-                <m:sty m:val="p"/>
+                <m:sty m:val="b"/>
               </m:rPr>
-              <m:t>lim</m:t>
+              <m:t>r</m:t>
             </m:r>
           </m:e>
-          <m:lim>
-            <m:r>
-              <m:t>Δ</m:t>
-            </m:r>
-            <m:r>
-              <m:t>s</m:t>
-            </m:r>
-            <m:r>
-              <m:t>→</m:t>
-            </m:r>
-            <m:r>
-              <m:t>0</m:t>
-            </m:r>
-          </m:lim>
-        </m:limLow>
-        <m:f>
-          <m:fPr>
-            <m:type m:val="bar"/>
-          </m:fPr>
-          <m:num>
-            <m:r>
-              <m:t>Δ</m:t>
-            </m:r>
-            <m:r>
-              <m:t>r</m:t>
-            </m:r>
-          </m:num>
-          <m:den>
-            <m:r>
-              <m:t>Δ</m:t>
-            </m:r>
-            <m:r>
-              <m:t>s</m:t>
-            </m:r>
-          </m:den>
-        </m:f>
+        </m:bar>
+        <m:r>
+          <m:t>(</m:t>
+        </m:r>
+        <m:r>
+          <m:t>s</m:t>
+        </m:r>
+        <m:r>
+          <m:t>)</m:t>
+        </m:r>
+      </m:oMath>
+      <w:r>
+        <w:t xml:space="preserve"> </w:t>
+      </w:r>
+      <w:r>
+        <w:t xml:space="preserve">with respect to arc length</w:t>
+      </w:r>
+      <w:r>
+        <w:t xml:space="preserve"> </w:t>
+      </w:r>
+      <m:oMath>
+        <m:r>
+          <m:t>s</m:t>
+        </m:r>
+      </m:oMath>
+      <w:r>
+        <w:t xml:space="preserve"> </w:t>
+      </w:r>
+      <w:r>
+        <w:t xml:space="preserve">in the following way (using the formal definition of the derivative):</w:t>
+      </w:r>
+    </w:p>
+    <w:p>
+      <w:pPr>
+        <w:pStyle w:val="BodyText"/>
+      </w:pPr>
+    </w:p>
+    <w:p>
+      <w:pPr>
+        <w:pStyle w:val="BodyText"/>
+      </w:pPr>
+      <w:r>
+        <w:t xml:space="preserve">This produces a tangent function</w:t>
+      </w:r>
+      <w:r>
+        <w:t xml:space="preserve"> </w:t>
+      </w:r>
+      <m:oMath>
+        <m:r>
+          <m:rPr>
+            <m:sty m:val="b"/>
+          </m:rPr>
+          <m:t>T</m:t>
+        </m:r>
+        <m:r>
+          <m:t>(</m:t>
+        </m:r>
+        <m:r>
+          <m:t>s</m:t>
+        </m:r>
+        <m:r>
+          <m:t>)</m:t>
+        </m:r>
         <m:r>
           <m:t>=</m:t>
         </m:r>
@@ -2345,55 +2462,19 @@
             <m:r>
               <m:t>d</m:t>
             </m:r>
-            <m:r>
-              <m:t>r</m:t>
-            </m:r>
-          </m:num>
-          <m:den>
-            <m:r>
-              <m:t>d</m:t>
-            </m:r>
-            <m:r>
-              <m:t>s</m:t>
-            </m:r>
-          </m:den>
-        </m:f>
-        <m:r>
-          <m:t>=</m:t>
-        </m:r>
-        <m:r>
-          <m:t>T</m:t>
-        </m:r>
-      </m:oMath>
-    </w:p>
-    <w:p>
-      <w:pPr>
-        <w:pStyle w:val="BodyText"/>
-      </w:pPr>
-      <w:r>
-        <w:t xml:space="preserve">The resultant tangent function</w:t>
-      </w:r>
-      <w:r>
-        <w:t xml:space="preserve"> </w:t>
-      </w:r>
-      <m:oMath>
-        <m:r>
-          <m:t>T</m:t>
-        </m:r>
-        <m:r>
-          <m:t>=</m:t>
-        </m:r>
-        <m:f>
-          <m:fPr>
-            <m:type m:val="bar"/>
-          </m:fPr>
-          <m:num>
-            <m:r>
-              <m:t>d</m:t>
-            </m:r>
-            <m:r>
-              <m:t>r</m:t>
-            </m:r>
+            <m:bar>
+              <m:barPr>
+                <m:pos m:val="top"/>
+              </m:barPr>
+              <m:e>
+                <m:r>
+                  <m:rPr>
+                    <m:sty m:val="b"/>
+                  </m:rPr>
+                  <m:t>r</m:t>
+                </m:r>
+              </m:e>
+            </m:bar>
           </m:num>
           <m:den>
             <m:r>
@@ -2409,15 +2490,25 @@
         <w:t xml:space="preserve"> </w:t>
       </w:r>
       <w:r>
-        <w:t xml:space="preserve">is the first derivative of the parametric equation</w:t>
+        <w:t xml:space="preserve">giving the first derivative of the parametric equation</w:t>
       </w:r>
       <w:r>
         <w:t xml:space="preserve"> </w:t>
       </w:r>
       <m:oMath>
-        <m:r>
-          <m:t>r</m:t>
-        </m:r>
+        <m:bar>
+          <m:barPr>
+            <m:pos m:val="top"/>
+          </m:barPr>
+          <m:e>
+            <m:r>
+              <m:rPr>
+                <m:sty m:val="b"/>
+              </m:rPr>
+              <m:t>r</m:t>
+            </m:r>
+          </m:e>
+        </m:bar>
         <m:r>
           <m:t>(</m:t>
         </m:r>
@@ -2438,6 +2529,9 @@
         <m:sSub>
           <m:e>
             <m:r>
+              <m:rPr>
+                <m:sty m:val="b"/>
+              </m:rPr>
               <m:t>T</m:t>
             </m:r>
           </m:e>
@@ -2447,19 +2541,14 @@
             </m:r>
           </m:sub>
         </m:sSub>
-      </m:oMath>
-      <w:r>
-        <w:t xml:space="preserve"> </w:t>
-      </w:r>
-      <w:r>
-        <w:t xml:space="preserve">contains information about the direction of the curve at position</w:t>
-      </w:r>
-      <w:r>
-        <w:t xml:space="preserve"> </w:t>
-      </w:r>
-      <m:oMath>
-        <m:r>
-          <m:t>r</m:t>
+        <m:r>
+          <m:t>=</m:t>
+        </m:r>
+        <m:r>
+          <m:rPr>
+            <m:sty m:val="b"/>
+          </m:rPr>
+          <m:t>T</m:t>
         </m:r>
         <m:r>
           <m:t>(</m:t>
@@ -2484,15 +2573,60 @@
         <w:t xml:space="preserve"> </w:t>
       </w:r>
       <w:r>
+        <w:t xml:space="preserve">contains information about the direction of the curve at position</w:t>
+      </w:r>
+      <w:r>
+        <w:t xml:space="preserve"> </w:t>
+      </w:r>
+      <m:oMath>
+        <m:bar>
+          <m:barPr>
+            <m:pos m:val="top"/>
+          </m:barPr>
+          <m:e>
+            <m:r>
+              <m:rPr>
+                <m:sty m:val="b"/>
+              </m:rPr>
+              <m:t>r</m:t>
+            </m:r>
+          </m:e>
+        </m:bar>
+        <m:r>
+          <m:t>(</m:t>
+        </m:r>
+        <m:sSub>
+          <m:e>
+            <m:r>
+              <m:t>s</m:t>
+            </m:r>
+          </m:e>
+          <m:sub>
+            <m:r>
+              <m:t>i</m:t>
+            </m:r>
+          </m:sub>
+        </m:sSub>
+        <m:r>
+          <m:t>)</m:t>
+        </m:r>
+      </m:oMath>
+      <w:r>
+        <w:t xml:space="preserve"> </w:t>
+      </w:r>
+      <w:r>
         <w:t xml:space="preserve">that we will use to calculate curvature.</w:t>
       </w:r>
     </w:p>
     <w:p>
       <w:pPr>
-        <w:pStyle w:val="Compact"/>
-      </w:pPr>
-      <w:r>
-        <w:t xml:space="preserve">At the beginning of this section we defined curvature (</w:t>
+        <w:pStyle w:val="BodyText"/>
+      </w:pPr>
+      <w:r>
+        <w:t xml:space="preserve">At the beginning of this section we defined curvature,</w:t>
+      </w:r>
+      <w:r>
+        <w:t xml:space="preserve"> </w:t>
       </w:r>
       <m:oMath>
         <m:r>
@@ -2500,13 +2634,16 @@
         </m:r>
       </m:oMath>
       <w:r>
-        <w:t xml:space="preserve">) as the rate at which the tangent is changing direction. We can now formalize this by differentiating</w:t>
+        <w:t xml:space="preserve">, as the rate at which the tangent is changing direction. We can now formalize this by differentiating</w:t>
       </w:r>
       <w:r>
         <w:t xml:space="preserve"> </w:t>
       </w:r>
       <m:oMath>
         <m:r>
+          <m:rPr>
+            <m:sty m:val="b"/>
+          </m:rPr>
           <m:t>T</m:t>
         </m:r>
       </m:oMath>
@@ -2519,15 +2656,20 @@
     </w:p>
     <w:p>
       <w:pPr>
-        <w:pStyle w:val="Compact"/>
-      </w:pPr>
+        <w:pStyle w:val="BodyText"/>
+      </w:pPr>
+    </w:p>
+    <w:p>
+      <w:pPr>
+        <w:pStyle w:val="BodyText"/>
+      </w:pPr>
+      <w:r>
+        <w:t xml:space="preserve">Where</w:t>
+      </w:r>
+      <w:r>
+        <w:t xml:space="preserve"> </w:t>
+      </w:r>
       <m:oMath>
-        <m:r>
-          <m:t>κ</m:t>
-        </m:r>
-        <m:r>
-          <m:t>=</m:t>
-        </m:r>
         <m:f>
           <m:fPr>
             <m:type m:val="bar"/>
@@ -2537,6 +2679,9 @@
               <m:t>d</m:t>
             </m:r>
             <m:r>
+              <m:rPr>
+                <m:sty m:val="b"/>
+              </m:rPr>
               <m:t>T</m:t>
             </m:r>
           </m:num>
@@ -2550,77 +2695,303 @@
           </m:den>
         </m:f>
       </m:oMath>
-    </w:p>
-    <w:p>
-      <w:pPr>
-        <w:pStyle w:val="Compact"/>
-      </w:pPr>
-      <w:r>
-        <w:t xml:space="preserve">When the tangent is placed into a cartesian plane its direction is related to the angle</w:t>
+      <w:r>
+        <w:t xml:space="preserve"> </w:t>
+      </w:r>
+      <w:r>
+        <w:t xml:space="preserve">is the second derivative of the parameteric function</w:t>
       </w:r>
       <w:r>
         <w:t xml:space="preserve"> </w:t>
       </w:r>
       <m:oMath>
-        <m:r>
-          <m:t>ϕ</m:t>
-        </m:r>
-      </m:oMath>
-      <w:r>
-        <w:t xml:space="preserve"> </w:t>
-      </w:r>
-      <w:r>
-        <w:t xml:space="preserve">formed with the</w:t>
-      </w:r>
-      <w:r>
-        <w:t xml:space="preserve"> </w:t>
-      </w:r>
-      <m:oMath>
-        <m:r>
-          <m:t>x</m:t>
-        </m:r>
-      </m:oMath>
-      <w:r>
-        <w:t xml:space="preserve">-axis. We can then re-state curvature at a single point as</w:t>
-      </w:r>
-    </w:p>
-    <w:p>
-      <w:pPr>
-        <w:pStyle w:val="Compact"/>
-      </w:pPr>
-      <m:oMath>
-        <m:r>
-          <m:t>κ</m:t>
-        </m:r>
-        <m:r>
-          <m:t>=</m:t>
-        </m:r>
-        <m:f>
-          <m:fPr>
-            <m:type m:val="bar"/>
-          </m:fPr>
-          <m:num>
+        <m:bar>
+          <m:barPr>
+            <m:pos m:val="top"/>
+          </m:barPr>
+          <m:e>
             <m:r>
-              <m:t>d</m:t>
+              <m:rPr>
+                <m:sty m:val="b"/>
+              </m:rPr>
+              <m:t>r</m:t>
             </m:r>
-            <m:r>
-              <m:t>ϕ</m:t>
-            </m:r>
-          </m:num>
-          <m:den>
-            <m:r>
-              <m:t>d</m:t>
-            </m:r>
+          </m:e>
+        </m:bar>
+        <m:r>
+          <m:t>(</m:t>
+        </m:r>
+        <m:sSub>
+          <m:e>
             <m:r>
               <m:t>s</m:t>
             </m:r>
-          </m:den>
-        </m:f>
+          </m:e>
+          <m:sub>
+            <m:r>
+              <m:t>i</m:t>
+            </m:r>
+          </m:sub>
+        </m:sSub>
+        <m:r>
+          <m:t>)</m:t>
+        </m:r>
       </m:oMath>
-    </w:p>
-    <w:p>
-      <w:pPr>
-        <w:pStyle w:val="Compact"/>
+      <w:r>
+        <w:t xml:space="preserve">:</w:t>
+      </w:r>
+    </w:p>
+    <w:p>
+      <w:pPr>
+        <w:pStyle w:val="BodyText"/>
+      </w:pPr>
+    </w:p>
+    <w:p>
+      <w:pPr>
+        <w:pStyle w:val="BodyText"/>
+      </w:pPr>
+      <w:r>
+        <w:t xml:space="preserve">When the tangent</w:t>
+      </w:r>
+      <w:r>
+        <w:t xml:space="preserve"> </w:t>
+      </w:r>
+      <m:oMath>
+        <m:r>
+          <m:rPr>
+            <m:sty m:val="b"/>
+          </m:rPr>
+          <m:t>T</m:t>
+        </m:r>
+      </m:oMath>
+      <w:r>
+        <w:t xml:space="preserve"> </w:t>
+      </w:r>
+      <w:r>
+        <w:t xml:space="preserve">is placed into a cartesian plane its direction is related to the angle</w:t>
+      </w:r>
+      <w:r>
+        <w:t xml:space="preserve"> </w:t>
+      </w:r>
+      <m:oMath>
+        <m:r>
+          <m:t>ϕ</m:t>
+        </m:r>
+      </m:oMath>
+      <w:r>
+        <w:t xml:space="preserve"> </w:t>
+      </w:r>
+      <w:r>
+        <w:t xml:space="preserve">formed with the</w:t>
+      </w:r>
+      <w:r>
+        <w:t xml:space="preserve"> </w:t>
+      </w:r>
+      <m:oMath>
+        <m:r>
+          <m:t>x</m:t>
+        </m:r>
+      </m:oMath>
+      <w:r>
+        <w:t xml:space="preserve">-axis (Figure 3b). Thus the</w:t>
+      </w:r>
+      <w:r>
+        <w:t xml:space="preserve"> </w:t>
+      </w:r>
+      <m:oMath>
+        <m:r>
+          <m:t>x</m:t>
+        </m:r>
+        <m:r>
+          <m:t>(</m:t>
+        </m:r>
+        <m:sSub>
+          <m:e>
+            <m:r>
+              <m:t>s</m:t>
+            </m:r>
+          </m:e>
+          <m:sub>
+            <m:r>
+              <m:t>i</m:t>
+            </m:r>
+          </m:sub>
+        </m:sSub>
+        <m:r>
+          <m:t>)</m:t>
+        </m:r>
+      </m:oMath>
+      <w:r>
+        <w:t xml:space="preserve"> </w:t>
+      </w:r>
+      <w:r>
+        <w:t xml:space="preserve">and</w:t>
+      </w:r>
+      <w:r>
+        <w:t xml:space="preserve"> </w:t>
+      </w:r>
+      <m:oMath>
+        <m:r>
+          <m:t>y</m:t>
+        </m:r>
+        <m:r>
+          <m:t>(</m:t>
+        </m:r>
+        <m:sSub>
+          <m:e>
+            <m:r>
+              <m:t>s</m:t>
+            </m:r>
+          </m:e>
+          <m:sub>
+            <m:r>
+              <m:t>i</m:t>
+            </m:r>
+          </m:sub>
+        </m:sSub>
+        <m:r>
+          <m:t>)</m:t>
+        </m:r>
+      </m:oMath>
+      <w:r>
+        <w:t xml:space="preserve"> </w:t>
+      </w:r>
+      <w:r>
+        <w:t xml:space="preserve">components of the tangent vector</w:t>
+      </w:r>
+      <w:r>
+        <w:t xml:space="preserve"> </w:t>
+      </w:r>
+      <m:oMath>
+        <m:sSub>
+          <m:e>
+            <m:r>
+              <m:rPr>
+                <m:sty m:val="b"/>
+              </m:rPr>
+              <m:t>T</m:t>
+            </m:r>
+          </m:e>
+          <m:sub>
+            <m:r>
+              <m:rPr>
+                <m:sty m:val="b"/>
+              </m:rPr>
+              <m:t>i</m:t>
+            </m:r>
+          </m:sub>
+        </m:sSub>
+      </m:oMath>
+      <w:r>
+        <w:t xml:space="preserve"> </w:t>
+      </w:r>
+      <w:r>
+        <w:t xml:space="preserve">can be expressed as:</w:t>
+      </w:r>
+    </w:p>
+    <w:p>
+      <w:pPr>
+        <w:pStyle w:val="BodyText"/>
+      </w:pPr>
+    </w:p>
+    <w:p>
+      <w:pPr>
+        <w:pStyle w:val="BodyText"/>
+      </w:pPr>
+      <w:r>
+        <w:t xml:space="preserve">Where:</w:t>
+      </w:r>
+    </w:p>
+    <w:p>
+      <w:pPr>
+        <w:pStyle w:val="BodyText"/>
+      </w:pPr>
+    </w:p>
+    <w:p>
+      <w:pPr>
+        <w:pStyle w:val="BodyText"/>
+      </w:pPr>
+      <w:r>
+        <w:t xml:space="preserve">And:</w:t>
+      </w:r>
+    </w:p>
+    <w:p>
+      <w:pPr>
+        <w:pStyle w:val="BodyText"/>
+      </w:pPr>
+    </w:p>
+    <w:p>
+      <w:pPr>
+        <w:pStyle w:val="BodyText"/>
+      </w:pPr>
+      <w:r>
+        <w:t xml:space="preserve">Thus, curvature</w:t>
+      </w:r>
+      <w:r>
+        <w:t xml:space="preserve"> </w:t>
+      </w:r>
+      <m:oMath>
+        <m:r>
+          <m:t>κ</m:t>
+        </m:r>
+      </m:oMath>
+      <w:r>
+        <w:t xml:space="preserve"> </w:t>
+      </w:r>
+      <w:r>
+        <w:t xml:space="preserve">can be expressed as the change in the angle</w:t>
+      </w:r>
+      <w:r>
+        <w:t xml:space="preserve"> </w:t>
+      </w:r>
+      <m:oMath>
+        <m:r>
+          <m:t>ϕ</m:t>
+        </m:r>
+      </m:oMath>
+      <w:r>
+        <w:t xml:space="preserve"> </w:t>
+      </w:r>
+      <w:r>
+        <w:t xml:space="preserve">formed between the tangent</w:t>
+      </w:r>
+      <w:r>
+        <w:t xml:space="preserve"> </w:t>
+      </w:r>
+      <m:oMath>
+        <m:r>
+          <m:rPr>
+            <m:sty m:val="b"/>
+          </m:rPr>
+          <m:t>T</m:t>
+        </m:r>
+      </m:oMath>
+      <w:r>
+        <w:t xml:space="preserve"> </w:t>
+      </w:r>
+      <w:r>
+        <w:t xml:space="preserve">and the</w:t>
+      </w:r>
+      <w:r>
+        <w:t xml:space="preserve"> </w:t>
+      </w:r>
+      <m:oMath>
+        <m:r>
+          <m:t>x</m:t>
+        </m:r>
+      </m:oMath>
+      <w:r>
+        <w:t xml:space="preserve">-axis:</w:t>
+      </w:r>
+    </w:p>
+    <w:p>
+      <w:pPr>
+        <w:pStyle w:val="BodyText"/>
+      </w:pPr>
+    </w:p>
+    <w:p>
+      <w:pPr>
+        <w:pStyle w:val="BodyText"/>
       </w:pPr>
       <w:r>
         <w:t xml:space="preserve">This definition provides an intuitive unit of measurement for reporting curvature: degrees of rotation per unit arc length</w:t>
@@ -2628,7 +2999,7 @@
       <w:r>
         <w:t xml:space="preserve"> </w:t>
       </w:r>
-      <w:hyperlink r:id="rId29">
+      <w:hyperlink r:id="rId30">
         <w:r>
           <w:rPr>
             <w:rStyle w:val="Hyperlink"/>
@@ -2644,7 +3015,25 @@
       </w:r>
       <m:oMath>
         <m:r>
-          <m:t>ϕ</m:t>
+          <m:t>d</m:t>
+        </m:r>
+        <m:r>
+          <m:t>e</m:t>
+        </m:r>
+        <m:r>
+          <m:t>g</m:t>
+        </m:r>
+        <m:r>
+          <m:t>r</m:t>
+        </m:r>
+        <m:r>
+          <m:t>e</m:t>
+        </m:r>
+        <m:r>
+          <m:t>e</m:t>
+        </m:r>
+        <m:r>
+          <m:t>s</m:t>
         </m:r>
         <m:r>
           <m:t>⋅</m:t>
@@ -2669,7 +3058,7 @@
         </m:sSup>
       </m:oMath>
       <w:r>
-        <w:t xml:space="preserve">. Framed this way curvature is a measurement of rotation per distance. This notion of curvature differs from the concepts reviewed in the previous section. Here, curvature is a property of every point along a curve whereas in previous definitions, curvature is a single property of an entire shape. However, it is just as useful to summarize the</w:t>
+        <w:t xml:space="preserve">. Framed this way curvature is a measure of rotation per distance. In contrast to previous defintions, where curvature is an indivisble, single property of an entire shape, here, curvature is a property of every point along the curve. Under our point-wise defintion, we can summarize the</w:t>
       </w:r>
       <w:r>
         <w:t xml:space="preserve"> </w:t>
@@ -2704,105 +3093,60 @@
         <w:t xml:space="preserve"> </w:t>
       </w:r>
       <w:r>
-        <w:t xml:space="preserve">of a specimen. To do this, we can sum the individual curvature measurements made across the curve. This is calculated as:</w:t>
-      </w:r>
-    </w:p>
-    <w:p>
-      <w:pPr>
-        <w:pStyle w:val="Compact"/>
-      </w:pPr>
+        <w:t xml:space="preserve">of a specimen as the of sum the individual curvature measurements made along the curve:</w:t>
+      </w:r>
+    </w:p>
+    <w:p>
+      <w:pPr>
+        <w:pStyle w:val="BodyText"/>
+      </w:pPr>
+    </w:p>
+    <w:p>
+      <w:pPr>
+        <w:pStyle w:val="BodyText"/>
+      </w:pPr>
+      <w:r>
+        <w:t xml:space="preserve">Units for</w:t>
+      </w:r>
+      <w:r>
+        <w:t xml:space="preserve"> </w:t>
+      </w:r>
+      <w:r>
+        <w:rPr>
+          <w:i/>
+        </w:rPr>
+        <w:t xml:space="preserve">total curvature</w:t>
+      </w:r>
+      <w:r>
+        <w:t xml:space="preserve"> </w:t>
+      </w:r>
+      <w:r>
+        <w:t xml:space="preserve">are no longer expressed as</w:t>
+      </w:r>
+      <w:r>
+        <w:t xml:space="preserve"> </w:t>
+      </w:r>
       <m:oMath>
-        <m:sSub>
-          <m:e>
-            <m:r>
-              <m:t>κ</m:t>
-            </m:r>
-          </m:e>
-          <m:sub>
-            <m:r>
-              <m:t>t</m:t>
-            </m:r>
-            <m:r>
-              <m:t>o</m:t>
-            </m:r>
-            <m:r>
-              <m:t>t</m:t>
-            </m:r>
-            <m:r>
-              <m:t>a</m:t>
-            </m:r>
-            <m:r>
-              <m:t>l</m:t>
-            </m:r>
-          </m:sub>
-        </m:sSub>
-        <m:r>
-          <m:t>=</m:t>
-        </m:r>
-        <m:nary>
-          <m:naryPr>
-            <m:chr m:val="∫"/>
-            <m:limLoc m:val="subSup"/>
-            <m:subHide m:val="0"/>
-            <m:supHide m:val="0"/>
-          </m:naryPr>
-          <m:sub>
-            <m:r>
-              <m:t>0</m:t>
-            </m:r>
-          </m:sub>
-          <m:sup>
-            <m:r>
-              <m:t>s</m:t>
-            </m:r>
-          </m:sup>
-          <m:e>
-            <m:r>
-              <m:t>κ</m:t>
-            </m:r>
-          </m:e>
-        </m:nary>
-      </m:oMath>
-      <w:r>
-        <w:t xml:space="preserve"> </w:t>
-      </w:r>
-      <m:oMath>
         <m:r>
           <m:t>d</m:t>
         </m:r>
         <m:r>
+          <m:t>e</m:t>
+        </m:r>
+        <m:r>
+          <m:t>g</m:t>
+        </m:r>
+        <m:r>
+          <m:t>r</m:t>
+        </m:r>
+        <m:r>
+          <m:t>e</m:t>
+        </m:r>
+        <m:r>
+          <m:t>e</m:t>
+        </m:r>
+        <m:r>
           <m:t>s</m:t>
-        </m:r>
-      </m:oMath>
-    </w:p>
-    <w:p>
-      <w:pPr>
-        <w:pStyle w:val="BodyText"/>
-      </w:pPr>
-      <w:r>
-        <w:t xml:space="preserve">Units for</w:t>
-      </w:r>
-      <w:r>
-        <w:t xml:space="preserve"> </w:t>
-      </w:r>
-      <w:r>
-        <w:rPr>
-          <w:i/>
-        </w:rPr>
-        <w:t xml:space="preserve">total curvature</w:t>
-      </w:r>
-      <w:r>
-        <w:t xml:space="preserve"> </w:t>
-      </w:r>
-      <w:r>
-        <w:t xml:space="preserve">are no longer expressed as</w:t>
-      </w:r>
-      <w:r>
-        <w:t xml:space="preserve"> </w:t>
-      </w:r>
-      <m:oMath>
-        <m:r>
-          <m:t>ϕ</m:t>
         </m:r>
         <m:r>
           <m:t>⋅</m:t>
@@ -2830,14 +3174,32 @@
         <w:t xml:space="preserve"> </w:t>
       </w:r>
       <w:r>
-        <w:t xml:space="preserve">because we are not measuring curvature at a single point. Instead we are summarizing tangent rotations across the curve, expressed simply as</w:t>
+        <w:t xml:space="preserve">because we are not measuring curvature at a single point. Instead we are summarizing all tangent rotations along the curve, expressed simply as</w:t>
       </w:r>
       <w:r>
         <w:t xml:space="preserve"> </w:t>
       </w:r>
       <m:oMath>
         <m:r>
-          <m:t>ϕ</m:t>
+          <m:t>d</m:t>
+        </m:r>
+        <m:r>
+          <m:t>e</m:t>
+        </m:r>
+        <m:r>
+          <m:t>g</m:t>
+        </m:r>
+        <m:r>
+          <m:t>r</m:t>
+        </m:r>
+        <m:r>
+          <m:t>e</m:t>
+        </m:r>
+        <m:r>
+          <m:t>e</m:t>
+        </m:r>
+        <m:r>
+          <m:t>s</m:t>
         </m:r>
       </m:oMath>
       <w:r>
@@ -2846,7 +3208,7 @@
     </w:p>
     <w:p>
       <w:pPr>
-        <w:pStyle w:val="Compact"/>
+        <w:pStyle w:val="BodyText"/>
       </w:pPr>
       <w:r>
         <w:t xml:space="preserve">To account for size variation between specimens, we propose using</w:t>
@@ -2861,72 +3223,13 @@
         <w:t xml:space="preserve">total adjusted curvature</w:t>
       </w:r>
       <w:r>
-        <w:t xml:space="preserve">, that is, total curvature divided by arc length</w:t>
-      </w:r>
-    </w:p>
-    <w:p>
-      <w:pPr>
-        <w:pStyle w:val="Compact"/>
-      </w:pPr>
-      <m:oMath>
-        <m:sSub>
-          <m:e>
-            <m:r>
-              <m:t>κ</m:t>
-            </m:r>
-          </m:e>
-          <m:sub>
-            <m:r>
-              <m:t>a</m:t>
-            </m:r>
-            <m:r>
-              <m:t>d</m:t>
-            </m:r>
-            <m:r>
-              <m:t>j</m:t>
-            </m:r>
-          </m:sub>
-        </m:sSub>
-        <m:r>
-          <m:t>=</m:t>
-        </m:r>
-        <m:f>
-          <m:fPr>
-            <m:type m:val="bar"/>
-          </m:fPr>
-          <m:num>
-            <m:sSub>
-              <m:e>
-                <m:r>
-                  <m:t>κ</m:t>
-                </m:r>
-              </m:e>
-              <m:sub>
-                <m:r>
-                  <m:t>t</m:t>
-                </m:r>
-                <m:r>
-                  <m:t>o</m:t>
-                </m:r>
-                <m:r>
-                  <m:t>t</m:t>
-                </m:r>
-                <m:r>
-                  <m:t>a</m:t>
-                </m:r>
-                <m:r>
-                  <m:t>l</m:t>
-                </m:r>
-              </m:sub>
-            </m:sSub>
-          </m:num>
-          <m:den>
-            <m:r>
-              <m:t>s</m:t>
-            </m:r>
-          </m:den>
-        </m:f>
-      </m:oMath>
+        <w:t xml:space="preserve">, that is, total curvature divided by arc length:</w:t>
+      </w:r>
+    </w:p>
+    <w:p>
+      <w:pPr>
+        <w:pStyle w:val="BodyText"/>
+      </w:pPr>
     </w:p>
     <w:p>
       <w:pPr>
@@ -2969,7 +3272,25 @@
       </w:r>
       <m:oMath>
         <m:r>
-          <m:t>ϕ</m:t>
+          <m:t>d</m:t>
+        </m:r>
+        <m:r>
+          <m:t>e</m:t>
+        </m:r>
+        <m:r>
+          <m:t>g</m:t>
+        </m:r>
+        <m:r>
+          <m:t>r</m:t>
+        </m:r>
+        <m:r>
+          <m:t>e</m:t>
+        </m:r>
+        <m:r>
+          <m:t>e</m:t>
+        </m:r>
+        <m:r>
+          <m:t>s</m:t>
         </m:r>
         <m:r>
           <m:t>⋅</m:t>
@@ -3021,7 +3342,7 @@
           <wp:inline>
             <wp:extent cx="5943600" cy="4441097"/>
             <wp:effectExtent b="0" l="0" r="0" t="0"/>
-            <wp:docPr descr="Figure 3. A curve parameterized by arc length (s). T_0 and T_2 are the tangents (\frac{dr}{ds}) at s=0 and s=2, respectively. Curvature at s_7 is \kappa_7 = \lim\limits_{\Delta s \to 0} \frac{T_{7+ \Delta s} - T_{7- \Delta s}}{2 \Delta s} = \frac{dT_7}{ds_7}." title="" id="1" name="Picture"/>
+            <wp:docPr descr="Figure 3. A curve parameterized by arc length (s). When s=5, the vector \mathbf{\bar{r}}(s_5) points to the location on the curve (x_5, y_5). T_0, T_2, and T_5 are the tangents ( \frac{d \mathbf{\bar{r}}}{ds} ) at s=0, s=2, and s=5, respectively. Curvature at s_n is defined in equation (4)." title="" id="1" name="Picture"/>
             <a:graphic>
               <a:graphicData uri="http://schemas.openxmlformats.org/drawingml/2006/picture">
                 <pic:pic>
@@ -3032,7 +3353,7 @@
                     </pic:cNvPicPr>
                   </pic:nvPicPr>
                   <pic:blipFill>
-                    <a:blip r:embed="rId30"/>
+                    <a:blip r:embed="rId31"/>
                     <a:stretch>
                       <a:fillRect/>
                     </a:stretch>
@@ -3072,7 +3393,107 @@
         </m:r>
       </m:oMath>
       <w:r>
-        <w:t xml:space="preserve">).</w:t>
+        <w:t xml:space="preserve">). When</w:t>
+      </w:r>
+      <w:r>
+        <w:t xml:space="preserve"> </w:t>
+      </w:r>
+      <m:oMath>
+        <m:r>
+          <m:t>s</m:t>
+        </m:r>
+        <m:r>
+          <m:t>=</m:t>
+        </m:r>
+        <m:r>
+          <m:t>5</m:t>
+        </m:r>
+      </m:oMath>
+      <w:r>
+        <w:t xml:space="preserve">, the vector</w:t>
+      </w:r>
+      <w:r>
+        <w:t xml:space="preserve"> </w:t>
+      </w:r>
+      <m:oMath>
+        <m:bar>
+          <m:barPr>
+            <m:pos m:val="top"/>
+          </m:barPr>
+          <m:e>
+            <m:r>
+              <m:rPr>
+                <m:sty m:val="b"/>
+              </m:rPr>
+              <m:t>r</m:t>
+            </m:r>
+          </m:e>
+        </m:bar>
+        <m:r>
+          <m:t>(</m:t>
+        </m:r>
+        <m:sSub>
+          <m:e>
+            <m:r>
+              <m:t>s</m:t>
+            </m:r>
+          </m:e>
+          <m:sub>
+            <m:r>
+              <m:t>5</m:t>
+            </m:r>
+          </m:sub>
+        </m:sSub>
+        <m:r>
+          <m:t>)</m:t>
+        </m:r>
+      </m:oMath>
+      <w:r>
+        <w:t xml:space="preserve"> </w:t>
+      </w:r>
+      <w:r>
+        <w:t xml:space="preserve">points to the location on the curve</w:t>
+      </w:r>
+      <w:r>
+        <w:t xml:space="preserve"> </w:t>
+      </w:r>
+      <m:oMath>
+        <m:r>
+          <m:t>(</m:t>
+        </m:r>
+        <m:sSub>
+          <m:e>
+            <m:r>
+              <m:t>x</m:t>
+            </m:r>
+          </m:e>
+          <m:sub>
+            <m:r>
+              <m:t>5</m:t>
+            </m:r>
+          </m:sub>
+        </m:sSub>
+        <m:r>
+          <m:t>,</m:t>
+        </m:r>
+        <m:sSub>
+          <m:e>
+            <m:r>
+              <m:t>y</m:t>
+            </m:r>
+          </m:e>
+          <m:sub>
+            <m:r>
+              <m:t>5</m:t>
+            </m:r>
+          </m:sub>
+        </m:sSub>
+        <m:r>
+          <m:t>)</m:t>
+        </m:r>
+      </m:oMath>
+      <w:r>
+        <w:t xml:space="preserve">.</w:t>
       </w:r>
       <w:r>
         <w:t xml:space="preserve"> </w:t>
@@ -3092,10 +3513,7 @@
         </m:sSub>
       </m:oMath>
       <w:r>
-        <w:t xml:space="preserve"> </w:t>
-      </w:r>
-      <w:r>
-        <w:t xml:space="preserve">and</w:t>
+        <w:t xml:space="preserve">,</w:t>
       </w:r>
       <w:r>
         <w:t xml:space="preserve"> </w:t>
@@ -3115,10 +3533,33 @@
         </m:sSub>
       </m:oMath>
       <w:r>
+        <w:t xml:space="preserve">, and</w:t>
+      </w:r>
+      <w:r>
+        <w:t xml:space="preserve"> </w:t>
+      </w:r>
+      <m:oMath>
+        <m:sSub>
+          <m:e>
+            <m:r>
+              <m:t>T</m:t>
+            </m:r>
+          </m:e>
+          <m:sub>
+            <m:r>
+              <m:t>5</m:t>
+            </m:r>
+          </m:sub>
+        </m:sSub>
+      </m:oMath>
+      <w:r>
         <w:t xml:space="preserve"> </w:t>
       </w:r>
       <w:r>
         <w:t xml:space="preserve">are the tangents (</w:t>
+      </w:r>
+      <w:r>
+        <w:t xml:space="preserve"> </w:t>
       </w:r>
       <m:oMath>
         <m:f>
@@ -3129,9 +3570,19 @@
             <m:r>
               <m:t>d</m:t>
             </m:r>
-            <m:r>
-              <m:t>r</m:t>
-            </m:r>
+            <m:bar>
+              <m:barPr>
+                <m:pos m:val="top"/>
+              </m:barPr>
+              <m:e>
+                <m:r>
+                  <m:rPr>
+                    <m:sty m:val="b"/>
+                  </m:rPr>
+                  <m:t>r</m:t>
+                </m:r>
+              </m:e>
+            </m:bar>
           </m:num>
           <m:den>
             <m:r>
@@ -3144,6 +3595,9 @@
         </m:f>
       </m:oMath>
       <w:r>
+        <w:t xml:space="preserve"> </w:t>
+      </w:r>
+      <w:r>
         <w:t xml:space="preserve">) at</w:t>
       </w:r>
       <w:r>
@@ -3161,10 +3615,7 @@
         </m:r>
       </m:oMath>
       <w:r>
-        <w:t xml:space="preserve"> </w:t>
-      </w:r>
-      <w:r>
-        <w:t xml:space="preserve">and</w:t>
+        <w:t xml:space="preserve">,</w:t>
       </w:r>
       <w:r>
         <w:t xml:space="preserve"> </w:t>
@@ -3178,6 +3629,23 @@
         </m:r>
         <m:r>
           <m:t>2</m:t>
+        </m:r>
+      </m:oMath>
+      <w:r>
+        <w:t xml:space="preserve">, and</w:t>
+      </w:r>
+      <w:r>
+        <w:t xml:space="preserve"> </w:t>
+      </w:r>
+      <m:oMath>
+        <m:r>
+          <m:t>s</m:t>
+        </m:r>
+        <m:r>
+          <m:t>=</m:t>
+        </m:r>
+        <m:r>
+          <m:t>5</m:t>
         </m:r>
       </m:oMath>
       <w:r>
@@ -3195,7 +3663,7 @@
           </m:e>
           <m:sub>
             <m:r>
-              <m:t>7</m:t>
+              <m:t>n</m:t>
             </m:r>
           </m:sub>
         </m:sSub>
@@ -3204,196 +3672,44 @@
         <w:t xml:space="preserve"> </w:t>
       </w:r>
       <w:r>
-        <w:t xml:space="preserve">is</w:t>
-      </w:r>
-      <w:r>
-        <w:t xml:space="preserve"> </w:t>
-      </w:r>
-      <m:oMath>
-        <m:sSub>
-          <m:e>
-            <m:r>
-              <m:t>κ</m:t>
-            </m:r>
-          </m:e>
-          <m:sub>
-            <m:r>
-              <m:t>7</m:t>
-            </m:r>
-          </m:sub>
-        </m:sSub>
-        <m:r>
-          <m:t>=</m:t>
-        </m:r>
-        <m:limLow>
-          <m:e>
-            <m:r>
-              <m:rPr>
-                <m:sty m:val="p"/>
-              </m:rPr>
-              <m:t>lim</m:t>
-            </m:r>
-          </m:e>
-          <m:lim>
-            <m:r>
-              <m:t>Δ</m:t>
-            </m:r>
-            <m:r>
-              <m:t>s</m:t>
-            </m:r>
-            <m:r>
-              <m:t>→</m:t>
-            </m:r>
-            <m:r>
-              <m:t>0</m:t>
-            </m:r>
-          </m:lim>
-        </m:limLow>
-        <m:f>
-          <m:fPr>
-            <m:type m:val="bar"/>
-          </m:fPr>
-          <m:num>
-            <m:sSub>
-              <m:e>
-                <m:r>
-                  <m:t>T</m:t>
-                </m:r>
-              </m:e>
-              <m:sub>
-                <m:r>
-                  <m:t>7</m:t>
-                </m:r>
-                <m:r>
-                  <m:t>+</m:t>
-                </m:r>
-                <m:r>
-                  <m:t>Δ</m:t>
-                </m:r>
-                <m:r>
-                  <m:t>s</m:t>
-                </m:r>
-              </m:sub>
-            </m:sSub>
-            <m:r>
-              <m:t>−</m:t>
-            </m:r>
-            <m:sSub>
-              <m:e>
-                <m:r>
-                  <m:t>T</m:t>
-                </m:r>
-              </m:e>
-              <m:sub>
-                <m:r>
-                  <m:t>7</m:t>
-                </m:r>
-                <m:r>
-                  <m:t>−</m:t>
-                </m:r>
-                <m:r>
-                  <m:t>Δ</m:t>
-                </m:r>
-                <m:r>
-                  <m:t>s</m:t>
-                </m:r>
-              </m:sub>
-            </m:sSub>
-          </m:num>
-          <m:den>
-            <m:r>
-              <m:t>2</m:t>
-            </m:r>
-            <m:r>
-              <m:t>Δ</m:t>
-            </m:r>
-            <m:r>
-              <m:t>s</m:t>
-            </m:r>
-          </m:den>
-        </m:f>
-        <m:r>
-          <m:t>=</m:t>
-        </m:r>
-        <m:f>
-          <m:fPr>
-            <m:type m:val="bar"/>
-          </m:fPr>
-          <m:num>
-            <m:r>
-              <m:t>d</m:t>
-            </m:r>
-            <m:sSub>
-              <m:e>
-                <m:r>
-                  <m:t>T</m:t>
-                </m:r>
-              </m:e>
-              <m:sub>
-                <m:r>
-                  <m:t>7</m:t>
-                </m:r>
-              </m:sub>
-            </m:sSub>
-          </m:num>
-          <m:den>
-            <m:r>
-              <m:t>d</m:t>
-            </m:r>
-            <m:sSub>
-              <m:e>
-                <m:r>
-                  <m:t>s</m:t>
-                </m:r>
-              </m:e>
-              <m:sub>
-                <m:r>
-                  <m:t>7</m:t>
-                </m:r>
-              </m:sub>
-            </m:sSub>
-          </m:den>
-        </m:f>
-      </m:oMath>
+        <w:t xml:space="preserve">is defined in equation (4).</w:t>
+      </w:r>
+    </w:p>
+    <w:p>
+      <w:pPr>
+        <w:pStyle w:val="Heading4"/>
+      </w:pPr>
+      <w:bookmarkStart w:id="32" w:name="X4c9b8b8142f99b54ba92ec3dabe5c3262370a08"/>
+      <w:r>
+        <w:t xml:space="preserve">4. A proposed protocol for measuring curvature</w:t>
+      </w:r>
+      <w:bookmarkEnd w:id="32"/>
+    </w:p>
+    <w:p>
+      <w:pPr>
+        <w:pStyle w:val="FirstParagraph"/>
+      </w:pPr>
+      <w:r>
+        <w:t xml:space="preserve">As illustrated in the methodology review, our current protocols for measuring flower-pollinator curvature lack a conceptual unity. In each method, curvature takes on a new meaning. Therefore, there are two main advantages of the curvature definition described above. First, curvature becomes a local property of the tissue or organ under study. This means that shape information is gathered at every point along the curve and can be examined and compared to other points within or between specimens. This differs from previous methods that take curvature as a total property of the entire curve. In previous methods curvature cannot be parsed into smaller elements. Second, because the revised definition is explicitly adapted from the field of differential geometry, we benefit from citeable geometric concepts that allow us to be clear about what we mean by</w:t>
+      </w:r>
+      <w:r>
+        <w:t xml:space="preserve"> </w:t>
+      </w:r>
+      <w:r>
+        <w:t xml:space="preserve">‘</w:t>
+      </w:r>
+      <w:r>
+        <w:t xml:space="preserve">curvature</w:t>
+      </w:r>
+      <w:r>
+        <w:t xml:space="preserve">’</w:t>
+      </w:r>
       <w:r>
         <w:t xml:space="preserve">.</w:t>
       </w:r>
     </w:p>
     <w:p>
       <w:pPr>
-        <w:pStyle w:val="Heading4"/>
-      </w:pPr>
-      <w:bookmarkStart w:id="31" w:name="X4c9b8b8142f99b54ba92ec3dabe5c3262370a08"/>
-      <w:r>
-        <w:t xml:space="preserve">4. A proposed protocol for measuring curvature</w:t>
-      </w:r>
-      <w:bookmarkEnd w:id="31"/>
-    </w:p>
-    <w:p>
-      <w:pPr>
-        <w:pStyle w:val="FirstParagraph"/>
-      </w:pPr>
-      <w:r>
-        <w:t xml:space="preserve">As illustrated in the methodology review, our current protocols for measuring flower-pollinator curvature lack a conceptual unity. In each method, curvature takes on a new meaning. Therefore, there are two main advantages of the curvature definition described above. First, curvature becomes a local property of the tissue or organ under study. This means that shape information is gathered at every point along the curve and can be examined and compared to other points within or between specimens. This differs from previous methods that take curvature as a total property of the entire curve. In these measurements curvature cannot be parsed into smaller elements. Second, because the revised definition is explicitly adapted from the field of differential geometry, we benefit from citeable geometric concepts that allow us to be clear about what we mean by</w:t>
-      </w:r>
-      <w:r>
-        <w:t xml:space="preserve"> </w:t>
-      </w:r>
-      <w:r>
-        <w:t xml:space="preserve">‘</w:t>
-      </w:r>
-      <w:r>
-        <w:t xml:space="preserve">curvature</w:t>
-      </w:r>
-      <w:r>
-        <w:t xml:space="preserve">’</w:t>
-      </w:r>
-      <w:r>
-        <w:t xml:space="preserve">.</w:t>
-      </w:r>
-    </w:p>
-    <w:p>
-      <w:pPr>
         <w:pStyle w:val="BodyText"/>
       </w:pPr>
       <w:r>
@@ -3402,7 +3718,7 @@
       <w:r>
         <w:t xml:space="preserve"> </w:t>
       </w:r>
-      <w:hyperlink r:id="rId32">
+      <w:hyperlink r:id="rId33">
         <w:r>
           <w:rPr>
             <w:rStyle w:val="Hyperlink"/>
@@ -3477,9 +3793,9 @@
         <w:t xml:space="preserve">)</w:t>
       </w:r>
       <w:r>
-        <w:t xml:space="preserve">. This rigorous, reproducible toolkit has been used occasionally in pollination ecology, but has not yet been leveraged to calculate curvature (</w:t>
-      </w:r>
-      <w:hyperlink r:id="rId33">
+        <w:t xml:space="preserve">. This rigorous, reproducible toolkit has been used extensively in pollination ecology, but has not yet been leveraged to calculate curvature (</w:t>
+      </w:r>
+      <w:hyperlink r:id="rId34">
         <w:r>
           <w:rPr>
             <w:rStyle w:val="Hyperlink"/>
@@ -3562,7 +3878,7 @@
       <w:r>
         <w:t xml:space="preserve"> </w:t>
       </w:r>
-      <w:hyperlink r:id="rId32">
+      <w:hyperlink r:id="rId33">
         <w:r>
           <w:rPr>
             <w:rStyle w:val="Hyperlink"/>
@@ -3591,7 +3907,7 @@
                     </pic:cNvPicPr>
                   </pic:nvPicPr>
                   <pic:blipFill>
-                    <a:blip r:embed="rId34"/>
+                    <a:blip r:embed="rId35"/>
                     <a:stretch>
                       <a:fillRect/>
                     </a:stretch>
@@ -3653,7 +3969,7 @@
       <w:pPr>
         <w:pStyle w:val="Heading4"/>
       </w:pPr>
-      <w:bookmarkStart w:id="35" w:name="Xe98c6fd457a4c76973c7232e837f8a2ed19fd3d"/>
+      <w:bookmarkStart w:id="36" w:name="Xe98c6fd457a4c76973c7232e837f8a2ed19fd3d"/>
       <w:r>
         <w:t xml:space="preserve">5. Proof of concept: A study of the development of curvature in</w:t>
       </w:r>
@@ -3666,7 +3982,7 @@
         </w:rPr>
         <w:t xml:space="preserve">Epimedium</w:t>
       </w:r>
-      <w:bookmarkEnd w:id="35"/>
+      <w:bookmarkEnd w:id="36"/>
     </w:p>
     <w:p>
       <w:pPr>
@@ -4415,7 +4731,7 @@
                     </pic:cNvPicPr>
                   </pic:nvPicPr>
                   <pic:blipFill>
-                    <a:blip r:embed="rId36"/>
+                    <a:blip r:embed="rId37"/>
                     <a:stretch>
                       <a:fillRect/>
                     </a:stretch>
@@ -4470,7 +4786,7 @@
                     </pic:cNvPicPr>
                   </pic:nvPicPr>
                   <pic:blipFill>
-                    <a:blip r:embed="rId37"/>
+                    <a:blip r:embed="rId38"/>
                     <a:stretch>
                       <a:fillRect/>
                     </a:stretch>
@@ -4537,78 +4853,6 @@
                 <pic:pic>
                   <pic:nvPicPr>
                     <pic:cNvPr descr="Figures/size_vs_curv.jpeg" id="0" name="Picture"/>
-                    <pic:cNvPicPr>
-                      <a:picLocks noChangeArrowheads="1" noChangeAspect="1"/>
-                    </pic:cNvPicPr>
-                  </pic:nvPicPr>
-                  <pic:blipFill>
-                    <a:blip r:embed="rId38"/>
-                    <a:stretch>
-                      <a:fillRect/>
-                    </a:stretch>
-                  </pic:blipFill>
-                  <pic:spPr bwMode="auto">
-                    <a:xfrm>
-                      <a:off x="0" y="0"/>
-                      <a:ext cx="5943600" cy="4731105"/>
-                    </a:xfrm>
-                    <a:prstGeom prst="rect">
-                      <a:avLst/>
-                    </a:prstGeom>
-                    <a:noFill/>
-                    <a:ln w="9525">
-                      <a:noFill/>
-                      <a:headEnd/>
-                      <a:tailEnd/>
-                    </a:ln>
-                  </pic:spPr>
-                </pic:pic>
-              </a:graphicData>
-            </a:graphic>
-          </wp:inline>
-        </w:drawing>
-      </w:r>
-    </w:p>
-    <w:p>
-      <w:pPr>
-        <w:pStyle w:val="ImageCaption"/>
-      </w:pPr>
-      <w:r>
-        <w:t xml:space="preserve">Figure 10: size vs curvature</w:t>
-      </w:r>
-    </w:p>
-    <w:p>
-      <w:pPr>
-        <w:pStyle w:val="BodyText"/>
-      </w:pPr>
-      <w:r>
-        <w:rPr>
-          <w:i/>
-        </w:rPr>
-        <w:t xml:space="preserve">E. koreanum</w:t>
-      </w:r>
-      <w:r>
-        <w:t xml:space="preserve"> </w:t>
-      </w:r>
-      <w:r>
-        <w:t xml:space="preserve">is more curved at initial stages of development:</w:t>
-      </w:r>
-    </w:p>
-    <w:p>
-      <w:pPr>
-        <w:pStyle w:val="CaptionedFigure"/>
-      </w:pPr>
-      <w:r>
-        <w:drawing>
-          <wp:inline>
-            <wp:extent cx="5943600" cy="4731105"/>
-            <wp:effectExtent b="0" l="0" r="0" t="0"/>
-            <wp:docPr descr="Figure 11: elapsed days vs curvature" title="" id="1" name="Picture"/>
-            <a:graphic>
-              <a:graphicData uri="http://schemas.openxmlformats.org/drawingml/2006/picture">
-                <pic:pic>
-                  <pic:nvPicPr>
-                    <pic:cNvPr descr="Figures/days_vs_curv.jpeg" id="0" name="Picture"/>
                     <pic:cNvPicPr>
                       <a:picLocks noChangeArrowheads="1" noChangeAspect="1"/>
                     </pic:cNvPicPr>
@@ -4646,6 +4890,78 @@
         <w:pStyle w:val="ImageCaption"/>
       </w:pPr>
       <w:r>
+        <w:t xml:space="preserve">Figure 10: size vs curvature</w:t>
+      </w:r>
+    </w:p>
+    <w:p>
+      <w:pPr>
+        <w:pStyle w:val="BodyText"/>
+      </w:pPr>
+      <w:r>
+        <w:rPr>
+          <w:i/>
+        </w:rPr>
+        <w:t xml:space="preserve">E. koreanum</w:t>
+      </w:r>
+      <w:r>
+        <w:t xml:space="preserve"> </w:t>
+      </w:r>
+      <w:r>
+        <w:t xml:space="preserve">is more curved at initial stages of development:</w:t>
+      </w:r>
+    </w:p>
+    <w:p>
+      <w:pPr>
+        <w:pStyle w:val="CaptionedFigure"/>
+      </w:pPr>
+      <w:r>
+        <w:drawing>
+          <wp:inline>
+            <wp:extent cx="5943600" cy="4731105"/>
+            <wp:effectExtent b="0" l="0" r="0" t="0"/>
+            <wp:docPr descr="Figure 11: elapsed days vs curvature" title="" id="1" name="Picture"/>
+            <a:graphic>
+              <a:graphicData uri="http://schemas.openxmlformats.org/drawingml/2006/picture">
+                <pic:pic>
+                  <pic:nvPicPr>
+                    <pic:cNvPr descr="Figures/days_vs_curv.jpeg" id="0" name="Picture"/>
+                    <pic:cNvPicPr>
+                      <a:picLocks noChangeArrowheads="1" noChangeAspect="1"/>
+                    </pic:cNvPicPr>
+                  </pic:nvPicPr>
+                  <pic:blipFill>
+                    <a:blip r:embed="rId40"/>
+                    <a:stretch>
+                      <a:fillRect/>
+                    </a:stretch>
+                  </pic:blipFill>
+                  <pic:spPr bwMode="auto">
+                    <a:xfrm>
+                      <a:off x="0" y="0"/>
+                      <a:ext cx="5943600" cy="4731105"/>
+                    </a:xfrm>
+                    <a:prstGeom prst="rect">
+                      <a:avLst/>
+                    </a:prstGeom>
+                    <a:noFill/>
+                    <a:ln w="9525">
+                      <a:noFill/>
+                      <a:headEnd/>
+                      <a:tailEnd/>
+                    </a:ln>
+                  </pic:spPr>
+                </pic:pic>
+              </a:graphicData>
+            </a:graphic>
+          </wp:inline>
+        </w:drawing>
+      </w:r>
+    </w:p>
+    <w:p>
+      <w:pPr>
+        <w:pStyle w:val="ImageCaption"/>
+      </w:pPr>
+      <w:r>
         <w:t xml:space="preserve">Figure 11: elapsed days vs curvature</w:t>
       </w:r>
     </w:p>
@@ -6516,19 +6832,19 @@
       <w:pPr>
         <w:pStyle w:val="Heading1"/>
       </w:pPr>
-      <w:bookmarkStart w:id="40" w:name="references"/>
+      <w:bookmarkStart w:id="41" w:name="references"/>
       <w:r>
         <w:t xml:space="preserve">References</w:t>
       </w:r>
-      <w:bookmarkEnd w:id="40"/>
+      <w:bookmarkEnd w:id="41"/>
     </w:p>
     <w:p>
       <w:pPr>
         <w:pStyle w:val="FirstParagraph"/>
       </w:pPr>
     </w:p>
-    <w:bookmarkStart w:id="87" w:name="refs"/>
-    <w:bookmarkStart w:id="41" w:name="ref-adams_2013"/>
+    <w:bookmarkStart w:id="88" w:name="refs"/>
+    <w:bookmarkStart w:id="42" w:name="ref-adams_2013"/>
     <w:p>
       <w:pPr>
         <w:pStyle w:val="Bibliography"/>
@@ -6549,8 +6865,8 @@
         <w:t xml:space="preserve">, 7.</w:t>
       </w:r>
     </w:p>
-    <w:bookmarkEnd w:id="41"/>
-    <w:bookmarkStart w:id="42" w:name="ref-armbruster_2009"/>
+    <w:bookmarkEnd w:id="42"/>
+    <w:bookmarkStart w:id="43" w:name="ref-armbruster_2009"/>
     <w:p>
       <w:pPr>
         <w:pStyle w:val="Bibliography"/>
@@ -6571,8 +6887,8 @@
         <w:t xml:space="preserve">, 159.</w:t>
       </w:r>
     </w:p>
-    <w:bookmarkEnd w:id="42"/>
-    <w:bookmarkStart w:id="43" w:name="ref-baldwin_1931"/>
+    <w:bookmarkEnd w:id="43"/>
+    <w:bookmarkStart w:id="44" w:name="ref-baldwin_1931"/>
     <w:p>
       <w:pPr>
         <w:pStyle w:val="Bibliography"/>
@@ -6581,8 +6897,8 @@
         <w:t xml:space="preserve">Baldwin, S.P., Oberholser, H.C., and Worley, L.G. (1931). Measurements of birds (Cleveland Museum of Natural History).</w:t>
       </w:r>
     </w:p>
-    <w:bookmarkEnd w:id="43"/>
-    <w:bookmarkStart w:id="44" w:name="ref-bardini_2016"/>
+    <w:bookmarkEnd w:id="44"/>
+    <w:bookmarkStart w:id="45" w:name="ref-bardini_2016"/>
     <w:p>
       <w:pPr>
         <w:pStyle w:val="Bibliography"/>
@@ -6603,8 +6919,8 @@
         <w:t xml:space="preserve">, 259–278.</w:t>
       </w:r>
     </w:p>
-    <w:bookmarkEnd w:id="44"/>
-    <w:bookmarkStart w:id="45" w:name="ref-bell_1956"/>
+    <w:bookmarkEnd w:id="45"/>
+    <w:bookmarkStart w:id="46" w:name="ref-bell_1956"/>
     <w:p>
       <w:pPr>
         <w:pStyle w:val="Bibliography"/>
@@ -6625,8 +6941,8 @@
         <w:t xml:space="preserve">, 211–212.</w:t>
       </w:r>
     </w:p>
-    <w:bookmarkEnd w:id="45"/>
-    <w:bookmarkStart w:id="46" w:name="ref-berns_2010"/>
+    <w:bookmarkEnd w:id="46"/>
+    <w:bookmarkStart w:id="47" w:name="ref-berns_2010"/>
     <w:p>
       <w:pPr>
         <w:pStyle w:val="Bibliography"/>
@@ -6665,8 +6981,8 @@
         <w:t xml:space="preserve">, 626–635.</w:t>
       </w:r>
     </w:p>
-    <w:bookmarkEnd w:id="46"/>
-    <w:bookmarkStart w:id="47" w:name="ref-berns_2013"/>
+    <w:bookmarkEnd w:id="47"/>
+    <w:bookmarkStart w:id="48" w:name="ref-berns_2013"/>
     <w:p>
       <w:pPr>
         <w:pStyle w:val="Bibliography"/>
@@ -6687,8 +7003,8 @@
         <w:t xml:space="preserve">, 246–260.</w:t>
       </w:r>
     </w:p>
-    <w:bookmarkEnd w:id="47"/>
-    <w:bookmarkStart w:id="48" w:name="ref-bluthgen_2006"/>
+    <w:bookmarkEnd w:id="48"/>
+    <w:bookmarkStart w:id="49" w:name="ref-bluthgen_2006"/>
     <w:p>
       <w:pPr>
         <w:pStyle w:val="Bibliography"/>
@@ -6709,8 +7025,8 @@
         <w:t xml:space="preserve">, 9.</w:t>
       </w:r>
     </w:p>
-    <w:bookmarkEnd w:id="48"/>
-    <w:bookmarkStart w:id="49" w:name="ref-bonhomme_2014"/>
+    <w:bookmarkEnd w:id="49"/>
+    <w:bookmarkStart w:id="50" w:name="ref-bonhomme_2014"/>
     <w:p>
       <w:pPr>
         <w:pStyle w:val="Bibliography"/>
@@ -6731,8 +7047,8 @@
         <w:t xml:space="preserve">, 1–24.</w:t>
       </w:r>
     </w:p>
-    <w:bookmarkEnd w:id="49"/>
-    <w:bookmarkStart w:id="50" w:name="ref-bookstein_1997"/>
+    <w:bookmarkEnd w:id="50"/>
+    <w:bookmarkStart w:id="51" w:name="ref-bookstein_1997"/>
     <w:p>
       <w:pPr>
         <w:pStyle w:val="Bibliography"/>
@@ -6741,8 +7057,8 @@
         <w:t xml:space="preserve">Bookstein, F.L. (1997). Morphometric tools for landmark data: Geometry and biology (Cambridge University Press).</w:t>
       </w:r>
     </w:p>
-    <w:bookmarkEnd w:id="50"/>
-    <w:bookmarkStart w:id="51" w:name="ref-borchers_2019"/>
+    <w:bookmarkEnd w:id="51"/>
+    <w:bookmarkStart w:id="52" w:name="ref-borchers_2019"/>
     <w:p>
       <w:pPr>
         <w:pStyle w:val="Bibliography"/>
@@ -6751,8 +7067,8 @@
         <w:t xml:space="preserve">Borchers, H.W. (2019). Pracma: Practical numerical math functions. R package version 2.2.5.</w:t>
       </w:r>
     </w:p>
-    <w:bookmarkEnd w:id="51"/>
-    <w:bookmarkStart w:id="52" w:name="ref-casey_1996"/>
+    <w:bookmarkEnd w:id="52"/>
+    <w:bookmarkStart w:id="53" w:name="ref-casey_1996"/>
     <w:p>
       <w:pPr>
         <w:pStyle w:val="Bibliography"/>
@@ -6761,8 +7077,8 @@
         <w:t xml:space="preserve">Casey, J. (1996). Exploring curvature (Braunschweig, Germany: Friedr. Vieweg &amp; Sohn Verlagsgesellschaft mbH).</w:t>
       </w:r>
     </w:p>
-    <w:bookmarkEnd w:id="52"/>
-    <w:bookmarkStart w:id="53" w:name="ref-coen_2016"/>
+    <w:bookmarkEnd w:id="53"/>
+    <w:bookmarkStart w:id="54" w:name="ref-coen_2016"/>
     <w:p>
       <w:pPr>
         <w:pStyle w:val="Bibliography"/>
@@ -6783,8 +7099,8 @@
         <w:t xml:space="preserve">, 579–583.</w:t>
       </w:r>
     </w:p>
-    <w:bookmarkEnd w:id="53"/>
-    <w:bookmarkStart w:id="54" w:name="ref-coolidge_1952"/>
+    <w:bookmarkEnd w:id="54"/>
+    <w:bookmarkStart w:id="55" w:name="ref-coolidge_1952"/>
     <w:p>
       <w:pPr>
         <w:pStyle w:val="Bibliography"/>
@@ -6805,8 +7121,8 @@
         <w:t xml:space="preserve">, 375–379.</w:t>
       </w:r>
     </w:p>
-    <w:bookmarkEnd w:id="54"/>
-    <w:bookmarkStart w:id="55" w:name="ref-cosgrove_1990"/>
+    <w:bookmarkEnd w:id="55"/>
+    <w:bookmarkStart w:id="56" w:name="ref-cosgrove_1990"/>
     <w:p>
       <w:pPr>
         <w:pStyle w:val="Bibliography"/>
@@ -6827,8 +7143,8 @@
         <w:t xml:space="preserve">, 227–234.</w:t>
       </w:r>
     </w:p>
-    <w:bookmarkEnd w:id="55"/>
-    <w:bookmarkStart w:id="56" w:name="ref-dehling_2014"/>
+    <w:bookmarkEnd w:id="56"/>
+    <w:bookmarkStart w:id="57" w:name="ref-dehling_2014"/>
     <w:p>
       <w:pPr>
         <w:pStyle w:val="Bibliography"/>
@@ -6849,8 +7165,8 @@
         <w:t xml:space="preserve">, 1085–1093.</w:t>
       </w:r>
     </w:p>
-    <w:bookmarkEnd w:id="56"/>
-    <w:bookmarkStart w:id="57" w:name="ref-feinsinger_1978"/>
+    <w:bookmarkEnd w:id="57"/>
+    <w:bookmarkStart w:id="58" w:name="ref-feinsinger_1978"/>
     <w:p>
       <w:pPr>
         <w:pStyle w:val="Bibliography"/>
@@ -6871,8 +7187,8 @@
         <w:t xml:space="preserve">, 779–795.</w:t>
       </w:r>
     </w:p>
-    <w:bookmarkEnd w:id="57"/>
-    <w:bookmarkStart w:id="58" w:name="ref-gomez_2009"/>
+    <w:bookmarkEnd w:id="58"/>
+    <w:bookmarkStart w:id="59" w:name="ref-gomez_2009"/>
     <w:p>
       <w:pPr>
         <w:pStyle w:val="Bibliography"/>
@@ -6893,8 +7209,8 @@
         <w:t xml:space="preserve">, 245–263.</w:t>
       </w:r>
     </w:p>
-    <w:bookmarkEnd w:id="58"/>
-    <w:bookmarkStart w:id="59" w:name="ref-graham_2009"/>
+    <w:bookmarkEnd w:id="59"/>
+    <w:bookmarkStart w:id="60" w:name="ref-graham_2009"/>
     <w:p>
       <w:pPr>
         <w:pStyle w:val="Bibliography"/>
@@ -6915,8 +7231,8 @@
         <w:t xml:space="preserve">, 19673–19678.</w:t>
       </w:r>
     </w:p>
-    <w:bookmarkEnd w:id="59"/>
-    <w:bookmarkStart w:id="60" w:name="ref-grant_1949"/>
+    <w:bookmarkEnd w:id="60"/>
+    <w:bookmarkStart w:id="61" w:name="ref-grant_1949"/>
     <w:p>
       <w:pPr>
         <w:pStyle w:val="Bibliography"/>
@@ -6937,8 +7253,8 @@
         <w:t xml:space="preserve">, 82–97.</w:t>
       </w:r>
     </w:p>
-    <w:bookmarkEnd w:id="60"/>
-    <w:bookmarkStart w:id="61" w:name="ref-hainsworth_1973"/>
+    <w:bookmarkEnd w:id="61"/>
+    <w:bookmarkStart w:id="62" w:name="ref-hainsworth_1973"/>
     <w:p>
       <w:pPr>
         <w:pStyle w:val="Bibliography"/>
@@ -6959,8 +7275,8 @@
         <w:t xml:space="preserve">, 65–78.</w:t>
       </w:r>
     </w:p>
-    <w:bookmarkEnd w:id="61"/>
-    <w:bookmarkStart w:id="62" w:name="ref-kay_2009"/>
+    <w:bookmarkEnd w:id="62"/>
+    <w:bookmarkStart w:id="63" w:name="ref-kay_2009"/>
     <w:p>
       <w:pPr>
         <w:pStyle w:val="Bibliography"/>
@@ -6981,8 +7297,8 @@
         <w:t xml:space="preserve">, 637–656.</w:t>
       </w:r>
     </w:p>
-    <w:bookmarkEnd w:id="62"/>
-    <w:bookmarkStart w:id="63" w:name="ref-lagomarsino_2019"/>
+    <w:bookmarkEnd w:id="63"/>
+    <w:bookmarkStart w:id="64" w:name="ref-lagomarsino_2019"/>
     <w:p>
       <w:pPr>
         <w:pStyle w:val="Bibliography"/>
@@ -7003,8 +7319,8 @@
         <w:t xml:space="preserve">, 633–642.</w:t>
       </w:r>
     </w:p>
-    <w:bookmarkEnd w:id="63"/>
-    <w:bookmarkStart w:id="64" w:name="ref-maglianesi_2014"/>
+    <w:bookmarkEnd w:id="64"/>
+    <w:bookmarkStart w:id="65" w:name="ref-maglianesi_2014"/>
     <w:p>
       <w:pPr>
         <w:pStyle w:val="Bibliography"/>
@@ -7025,8 +7341,8 @@
         <w:t xml:space="preserve">, 3325–3334.</w:t>
       </w:r>
     </w:p>
-    <w:bookmarkEnd w:id="64"/>
-    <w:bookmarkStart w:id="65" w:name="ref-milnor_1954"/>
+    <w:bookmarkEnd w:id="65"/>
+    <w:bookmarkStart w:id="66" w:name="ref-milnor_1954"/>
     <w:p>
       <w:pPr>
         <w:pStyle w:val="Bibliography"/>
@@ -7047,8 +7363,8 @@
         <w:t xml:space="preserve">, 289–296.</w:t>
       </w:r>
     </w:p>
-    <w:bookmarkEnd w:id="65"/>
-    <w:bookmarkStart w:id="66" w:name="ref-minnaar_2019"/>
+    <w:bookmarkEnd w:id="66"/>
+    <w:bookmarkStart w:id="67" w:name="ref-minnaar_2019"/>
     <w:p>
       <w:pPr>
         <w:pStyle w:val="Bibliography"/>
@@ -7057,8 +7373,8 @@
         <w:t xml:space="preserve">Minnaar, C., Jager, M. de, and Anderson, B. (2019). Intraspecific divergence in floral-tube length promotes asymmetric pollen movement and reproductive isolation. New Phytologist.</w:t>
       </w:r>
     </w:p>
-    <w:bookmarkEnd w:id="66"/>
-    <w:bookmarkStart w:id="67" w:name="ref-nath_2003"/>
+    <w:bookmarkEnd w:id="67"/>
+    <w:bookmarkStart w:id="68" w:name="ref-nath_2003"/>
     <w:p>
       <w:pPr>
         <w:pStyle w:val="Bibliography"/>
@@ -7079,8 +7395,8 @@
         <w:t xml:space="preserve">, 1404–1407.</w:t>
       </w:r>
     </w:p>
-    <w:bookmarkEnd w:id="67"/>
-    <w:bookmarkStart w:id="68" w:name="ref-ollerton_2017"/>
+    <w:bookmarkEnd w:id="68"/>
+    <w:bookmarkStart w:id="69" w:name="ref-ollerton_2017"/>
     <w:p>
       <w:pPr>
         <w:pStyle w:val="Bibliography"/>
@@ -7101,8 +7417,8 @@
         <w:t xml:space="preserve">, 353–376.</w:t>
       </w:r>
     </w:p>
-    <w:bookmarkEnd w:id="68"/>
-    <w:bookmarkStart w:id="69" w:name="ref-preibisch_2009"/>
+    <w:bookmarkEnd w:id="69"/>
+    <w:bookmarkStart w:id="70" w:name="ref-preibisch_2009"/>
     <w:p>
       <w:pPr>
         <w:pStyle w:val="Bibliography"/>
@@ -7123,8 +7439,8 @@
         <w:t xml:space="preserve">, 1463–1465.</w:t>
       </w:r>
     </w:p>
-    <w:bookmarkEnd w:id="69"/>
-    <w:bookmarkStart w:id="70" w:name="ref-ritz_2015"/>
+    <w:bookmarkEnd w:id="70"/>
+    <w:bookmarkStart w:id="71" w:name="ref-ritz_2015"/>
     <w:p>
       <w:pPr>
         <w:pStyle w:val="Bibliography"/>
@@ -7145,8 +7461,8 @@
         <w:t xml:space="preserve">, e0146021.</w:t>
       </w:r>
     </w:p>
-    <w:bookmarkEnd w:id="70"/>
-    <w:bookmarkStart w:id="71" w:name="ref-robertson_1889"/>
+    <w:bookmarkEnd w:id="71"/>
+    <w:bookmarkStart w:id="72" w:name="ref-robertson_1889"/>
     <w:p>
       <w:pPr>
         <w:pStyle w:val="Bibliography"/>
@@ -7167,8 +7483,8 @@
         <w:t xml:space="preserve">, 172–178.</w:t>
       </w:r>
     </w:p>
-    <w:bookmarkEnd w:id="71"/>
-    <w:bookmarkStart w:id="72" w:name="ref-rohlf_2015"/>
+    <w:bookmarkEnd w:id="72"/>
+    <w:bookmarkStart w:id="73" w:name="ref-rohlf_2015"/>
     <w:p>
       <w:pPr>
         <w:pStyle w:val="Bibliography"/>
@@ -7189,8 +7505,8 @@
         <w:t xml:space="preserve">.</w:t>
       </w:r>
     </w:p>
-    <w:bookmarkEnd w:id="72"/>
-    <w:bookmarkStart w:id="73" w:name="ref-rohlf_1990"/>
+    <w:bookmarkEnd w:id="73"/>
+    <w:bookmarkStart w:id="74" w:name="ref-rohlf_1990"/>
     <w:p>
       <w:pPr>
         <w:pStyle w:val="Bibliography"/>
@@ -7199,8 +7515,8 @@
         <w:t xml:space="preserve">Rolhf, F.J. (1990). Fitting curves to outlines. In Proceedings of the Michigan Morphometrics Workshop, F.J. Rolhf, and F.L. Bookstein, eds. (Ann Arbor, MI: University of Michigan Museum of Zoology), pp. 177–188.</w:t>
       </w:r>
     </w:p>
-    <w:bookmarkEnd w:id="73"/>
-    <w:bookmarkStart w:id="74" w:name="ref-rueden_2017"/>
+    <w:bookmarkEnd w:id="74"/>
+    <w:bookmarkStart w:id="75" w:name="ref-rueden_2017"/>
     <w:p>
       <w:pPr>
         <w:pStyle w:val="Bibliography"/>
@@ -7221,8 +7537,8 @@
         <w:t xml:space="preserve">, 529.</w:t>
       </w:r>
     </w:p>
-    <w:bookmarkEnd w:id="74"/>
-    <w:bookmarkStart w:id="75" w:name="ref-rutter_2000"/>
+    <w:bookmarkEnd w:id="75"/>
+    <w:bookmarkStart w:id="76" w:name="ref-rutter_2000"/>
     <w:p>
       <w:pPr>
         <w:pStyle w:val="Bibliography"/>
@@ -7231,8 +7547,8 @@
         <w:t xml:space="preserve">Rutter, J.W. (2000). Geometry of curves (Boca Raton, FL: CRC Press, Taylor; Francis Group).</w:t>
       </w:r>
     </w:p>
-    <w:bookmarkEnd w:id="75"/>
-    <w:bookmarkStart w:id="76" w:name="ref-scott-elliot_1890"/>
+    <w:bookmarkEnd w:id="76"/>
+    <w:bookmarkStart w:id="77" w:name="ref-scott-elliot_1890"/>
     <w:p>
       <w:pPr>
         <w:pStyle w:val="Bibliography"/>
@@ -7253,8 +7569,8 @@
         <w:t xml:space="preserve">, 265–280.</w:t>
       </w:r>
     </w:p>
-    <w:bookmarkEnd w:id="76"/>
-    <w:bookmarkStart w:id="77" w:name="ref-silva_2017"/>
+    <w:bookmarkEnd w:id="77"/>
+    <w:bookmarkStart w:id="78" w:name="ref-silva_2017"/>
     <w:p>
       <w:pPr>
         <w:pStyle w:val="Bibliography"/>
@@ -7275,8 +7591,8 @@
         <w:t xml:space="preserve">, 45241–45245.</w:t>
       </w:r>
     </w:p>
-    <w:bookmarkEnd w:id="77"/>
-    <w:bookmarkStart w:id="78" w:name="ref-sonne_2019"/>
+    <w:bookmarkEnd w:id="78"/>
+    <w:bookmarkStart w:id="79" w:name="ref-sonne_2019"/>
     <w:p>
       <w:pPr>
         <w:pStyle w:val="Bibliography"/>
@@ -7297,8 +7613,8 @@
         <w:t xml:space="preserve">, 205–218.</w:t>
       </w:r>
     </w:p>
-    <w:bookmarkEnd w:id="78"/>
-    <w:bookmarkStart w:id="79" w:name="ref-stearn_2002"/>
+    <w:bookmarkEnd w:id="79"/>
+    <w:bookmarkStart w:id="80" w:name="ref-stearn_2002"/>
     <w:p>
       <w:pPr>
         <w:pStyle w:val="Bibliography"/>
@@ -7337,8 +7653,8 @@
         <w:t xml:space="preserve">(Portland, OR: Timber Press, Inc.).</w:t>
       </w:r>
     </w:p>
-    <w:bookmarkEnd w:id="79"/>
-    <w:bookmarkStart w:id="80" w:name="ref-stiles_1975"/>
+    <w:bookmarkEnd w:id="80"/>
+    <w:bookmarkStart w:id="81" w:name="ref-stiles_1975"/>
     <w:p>
       <w:pPr>
         <w:pStyle w:val="Bibliography"/>
@@ -7359,8 +7675,8 @@
         <w:t xml:space="preserve">, 285–301.</w:t>
       </w:r>
     </w:p>
-    <w:bookmarkEnd w:id="80"/>
-    <w:bookmarkStart w:id="81" w:name="ref-stiles_2004"/>
+    <w:bookmarkEnd w:id="81"/>
+    <w:bookmarkStart w:id="82" w:name="ref-stiles_2004"/>
     <w:p>
       <w:pPr>
         <w:pStyle w:val="Bibliography"/>
@@ -7381,8 +7697,8 @@
         <w:t xml:space="preserve">, 191–198.</w:t>
       </w:r>
     </w:p>
-    <w:bookmarkEnd w:id="81"/>
-    <w:bookmarkStart w:id="82" w:name="ref-temeles_1996"/>
+    <w:bookmarkEnd w:id="82"/>
+    <w:bookmarkStart w:id="83" w:name="ref-temeles_1996"/>
     <w:p>
       <w:pPr>
         <w:pStyle w:val="Bibliography"/>
@@ -7403,8 +7719,8 @@
         <w:t xml:space="preserve">, 517–523.</w:t>
       </w:r>
     </w:p>
-    <w:bookmarkEnd w:id="82"/>
-    <w:bookmarkStart w:id="83" w:name="ref-temeles_2009"/>
+    <w:bookmarkEnd w:id="83"/>
+    <w:bookmarkStart w:id="84" w:name="ref-temeles_2009"/>
     <w:p>
       <w:pPr>
         <w:pStyle w:val="Bibliography"/>
@@ -7425,8 +7741,8 @@
         <w:t xml:space="preserve">, 1147–1161.</w:t>
       </w:r>
     </w:p>
-    <w:bookmarkEnd w:id="83"/>
-    <w:bookmarkStart w:id="84" w:name="ref-terral_2004"/>
+    <w:bookmarkEnd w:id="84"/>
+    <w:bookmarkStart w:id="85" w:name="ref-terral_2004"/>
     <w:p>
       <w:pPr>
         <w:pStyle w:val="Bibliography"/>
@@ -7447,8 +7763,8 @@
         <w:t xml:space="preserve">, 63–77.</w:t>
       </w:r>
     </w:p>
-    <w:bookmarkEnd w:id="84"/>
-    <w:bookmarkStart w:id="85" w:name="ref-vamosi_2018"/>
+    <w:bookmarkEnd w:id="85"/>
+    <w:bookmarkStart w:id="86" w:name="ref-vamosi_2018"/>
     <w:p>
       <w:pPr>
         <w:pStyle w:val="Bibliography"/>
@@ -7469,8 +7785,8 @@
         <w:t xml:space="preserve">, 685–706.</w:t>
       </w:r>
     </w:p>
-    <w:bookmarkEnd w:id="85"/>
-    <w:bookmarkStart w:id="86" w:name="ref-webster_2010"/>
+    <w:bookmarkEnd w:id="86"/>
+    <w:bookmarkStart w:id="87" w:name="ref-webster_2010"/>
     <w:p>
       <w:pPr>
         <w:pStyle w:val="Bibliography"/>
@@ -7491,8 +7807,8 @@
         <w:t xml:space="preserve">, 163–188.</w:t>
       </w:r>
     </w:p>
-    <w:bookmarkEnd w:id="86"/>
     <w:bookmarkEnd w:id="87"/>
+    <w:bookmarkEnd w:id="88"/>
     <w:sectPr>
       <w:footerReference w:type="default" r:id="rId9"/>
       <w:pgSz w:w="12240" w:h="15840"/>

</xml_diff>

<commit_message>
adding hawaiian honeycreepers and honeyeater lit
</commit_message>
<xml_diff>
--- a/writing/curvature_review.docx
+++ b/writing/curvature_review.docx
@@ -685,12 +685,14 @@
       <w:r>
         <w:t xml:space="preserve">(</w:t>
       </w:r>
-      <w:r>
-        <w:rPr>
-          <w:b/>
-        </w:rPr>
-        <w:t xml:space="preserve">???</w:t>
-      </w:r>
+      <w:hyperlink w:anchor="ref-maglianesi_2015_b">
+        <w:r>
+          <w:rPr>
+            <w:rStyle w:val="Hyperlink"/>
+          </w:rPr>
+          <w:t xml:space="preserve">2015</w:t>
+        </w:r>
+      </w:hyperlink>
       <w:r>
         <w:t xml:space="preserve">)</w:t>
       </w:r>
@@ -6608,7 +6610,7 @@
         <w:pStyle w:val="TableCaption"/>
       </w:pPr>
       <w:r>
-        <w:t xml:space="preserve">Table 1: Additional literature reviewed for the role of curvature in plant-pollinator systems.</w:t>
+        <w:t xml:space="preserve">Table S1: Additional literature reviewed for the role of curvature in plant-pollinator systems.</w:t>
       </w:r>
     </w:p>
     <w:tbl>
@@ -6616,7 +6618,7 @@
         <w:tblStyle w:val="Table"/>
         <w:tblW w:type="pct" w:w="0.0"/>
         <w:tblLook w:firstRow="1"/>
-        <w:tblCaption w:val="Table 1: Additional literature reviewed for the role of curvature in plant-pollinator systems."/>
+        <w:tblCaption w:val="Table S1: Additional literature reviewed for the role of curvature in plant-pollinator systems."/>
       </w:tblPr>
       <w:tblGrid/>
       <w:tr>
@@ -7074,6 +7076,1129 @@
             </w:pPr>
             <w:r>
               <w:t xml:space="preserve">angle of declension</w:t>
+            </w:r>
+          </w:p>
+        </w:tc>
+      </w:tr>
+    </w:tbl>
+    <w:p>
+      <w:pPr>
+        <w:pStyle w:val="BodyText"/>
+      </w:pPr>
+      <w:r>
+        <w:t xml:space="preserve"> </w:t>
+      </w:r>
+    </w:p>
+    <w:p>
+      <w:pPr>
+        <w:pStyle w:val="TableCaption"/>
+      </w:pPr>
+      <w:r>
+        <w:t xml:space="preserve">Table S1: Sample sizes.</w:t>
+      </w:r>
+    </w:p>
+    <w:tbl>
+      <w:tblPr>
+        <w:tblStyle w:val="Table"/>
+        <w:tblW w:type="pct" w:w="0.0"/>
+        <w:tblLook w:firstRow="1"/>
+        <w:tblCaption w:val="Table S1: Sample sizes."/>
+      </w:tblPr>
+      <w:tblGrid/>
+      <w:tr>
+        <w:trPr>
+          <w:cnfStyle w:firstRow="1"/>
+        </w:trPr>
+        <w:tc>
+          <w:tcPr>
+            <w:tcBorders>
+              <w:bottom w:val="single"/>
+            </w:tcBorders>
+            <w:vAlign w:val="bottom"/>
+          </w:tcPr>
+          <w:p>
+            <w:pPr>
+              <w:pStyle w:val="Compact"/>
+              <w:jc w:val="left"/>
+            </w:pPr>
+            <w:r>
+              <w:t xml:space="preserve">Species</w:t>
+            </w:r>
+          </w:p>
+        </w:tc>
+        <w:tc>
+          <w:tcPr>
+            <w:tcBorders>
+              <w:bottom w:val="single"/>
+            </w:tcBorders>
+            <w:vAlign w:val="bottom"/>
+          </w:tcPr>
+          <w:p>
+            <w:pPr>
+              <w:pStyle w:val="Compact"/>
+              <w:jc w:val="left"/>
+            </w:pPr>
+            <w:r>
+              <w:t xml:space="preserve">sample_size</w:t>
+            </w:r>
+          </w:p>
+        </w:tc>
+      </w:tr>
+    </w:tbl>
+    <w:p>
+      <w:pPr>
+        <w:pStyle w:val="BodyText"/>
+      </w:pPr>
+      <w:r>
+        <w:t xml:space="preserve"> </w:t>
+      </w:r>
+    </w:p>
+    <w:p>
+      <w:pPr>
+        <w:pStyle w:val="TableCaption"/>
+      </w:pPr>
+      <w:r>
+        <w:t xml:space="preserve">Table S3: Stages of</w:t>
+      </w:r>
+      <w:r>
+        <w:t xml:space="preserve"> </w:t>
+      </w:r>
+      <w:r>
+        <w:rPr>
+          <w:i/>
+        </w:rPr>
+        <w:t xml:space="preserve">Epimedium</w:t>
+      </w:r>
+      <w:r>
+        <w:t xml:space="preserve"> </w:t>
+      </w:r>
+      <w:r>
+        <w:t xml:space="preserve">flower development.</w:t>
+      </w:r>
+    </w:p>
+    <w:tbl>
+      <w:tblPr>
+        <w:tblStyle w:val="Table"/>
+        <w:tblW w:type="pct" w:w="0.0"/>
+        <w:tblLook w:firstRow="1"/>
+        <w:tblCaption w:val="Table S3: Stages of Epimedium flower development."/>
+      </w:tblPr>
+      <w:tblGrid/>
+      <w:tr>
+        <w:trPr>
+          <w:cnfStyle w:firstRow="1"/>
+        </w:trPr>
+        <w:tc>
+          <w:tcPr>
+            <w:tcBorders>
+              <w:bottom w:val="single"/>
+            </w:tcBorders>
+            <w:vAlign w:val="bottom"/>
+          </w:tcPr>
+          <w:p>
+            <w:pPr>
+              <w:pStyle w:val="Compact"/>
+              <w:jc w:val="left"/>
+            </w:pPr>
+            <w:r>
+              <w:t xml:space="preserve">Stage</w:t>
+            </w:r>
+          </w:p>
+        </w:tc>
+        <w:tc>
+          <w:tcPr>
+            <w:tcBorders>
+              <w:bottom w:val="single"/>
+            </w:tcBorders>
+            <w:vAlign w:val="bottom"/>
+          </w:tcPr>
+          <w:p>
+            <w:pPr>
+              <w:pStyle w:val="Compact"/>
+              <w:jc w:val="left"/>
+            </w:pPr>
+            <w:r>
+              <w:t xml:space="preserve">Defintion</w:t>
+            </w:r>
+          </w:p>
+        </w:tc>
+        <w:tc>
+          <w:tcPr>
+            <w:tcBorders>
+              <w:bottom w:val="single"/>
+            </w:tcBorders>
+            <w:vAlign w:val="bottom"/>
+          </w:tcPr>
+          <w:p>
+            <w:pPr>
+              <w:pStyle w:val="Compact"/>
+              <w:jc w:val="left"/>
+            </w:pPr>
+            <w:r>
+              <w:t xml:space="preserve">Species_epithet</w:t>
+            </w:r>
+          </w:p>
+        </w:tc>
+        <w:tc>
+          <w:tcPr>
+            <w:tcBorders>
+              <w:bottom w:val="single"/>
+            </w:tcBorders>
+            <w:vAlign w:val="bottom"/>
+          </w:tcPr>
+          <w:p>
+            <w:pPr>
+              <w:pStyle w:val="Compact"/>
+              <w:jc w:val="right"/>
+            </w:pPr>
+            <w:r>
+              <w:t xml:space="preserve">mean_size_mm</w:t>
+            </w:r>
+          </w:p>
+        </w:tc>
+        <w:tc>
+          <w:tcPr>
+            <w:tcBorders>
+              <w:bottom w:val="single"/>
+            </w:tcBorders>
+            <w:vAlign w:val="bottom"/>
+          </w:tcPr>
+          <w:p>
+            <w:pPr>
+              <w:pStyle w:val="Compact"/>
+              <w:jc w:val="right"/>
+            </w:pPr>
+            <w:r>
+              <w:t xml:space="preserve">loCI</w:t>
+            </w:r>
+          </w:p>
+        </w:tc>
+        <w:tc>
+          <w:tcPr>
+            <w:tcBorders>
+              <w:bottom w:val="single"/>
+            </w:tcBorders>
+            <w:vAlign w:val="bottom"/>
+          </w:tcPr>
+          <w:p>
+            <w:pPr>
+              <w:pStyle w:val="Compact"/>
+              <w:jc w:val="right"/>
+            </w:pPr>
+            <w:r>
+              <w:t xml:space="preserve">hiCI</w:t>
+            </w:r>
+          </w:p>
+        </w:tc>
+        <w:tc>
+          <w:tcPr>
+            <w:tcBorders>
+              <w:bottom w:val="single"/>
+            </w:tcBorders>
+            <w:vAlign w:val="bottom"/>
+          </w:tcPr>
+          <w:p>
+            <w:pPr>
+              <w:pStyle w:val="Compact"/>
+              <w:jc w:val="right"/>
+            </w:pPr>
+            <w:r>
+              <w:t xml:space="preserve">stdv</w:t>
+            </w:r>
+          </w:p>
+        </w:tc>
+        <w:tc>
+          <w:tcPr>
+            <w:tcBorders>
+              <w:bottom w:val="single"/>
+            </w:tcBorders>
+            <w:vAlign w:val="bottom"/>
+          </w:tcPr>
+          <w:p>
+            <w:pPr>
+              <w:pStyle w:val="Compact"/>
+              <w:jc w:val="left"/>
+            </w:pPr>
+            <w:r>
+              <w:t xml:space="preserve">elapsed_days</w:t>
+            </w:r>
+          </w:p>
+        </w:tc>
+      </w:tr>
+      <w:tr>
+        <w:tc>
+          <w:p>
+            <w:pPr>
+              <w:pStyle w:val="Compact"/>
+              <w:jc w:val="left"/>
+            </w:pPr>
+            <w:r>
+              <w:t xml:space="preserve">C</w:t>
+            </w:r>
+          </w:p>
+        </w:tc>
+        <w:tc>
+          <w:p>
+            <w:pPr>
+              <w:pStyle w:val="Compact"/>
+              <w:jc w:val="left"/>
+            </w:pPr>
+            <w:r>
+              <w:t xml:space="preserve">Petals do not exceed the length of the inner and outer sepals.</w:t>
+            </w:r>
+          </w:p>
+        </w:tc>
+        <w:tc>
+          <w:p>
+            <w:pPr>
+              <w:pStyle w:val="Compact"/>
+              <w:jc w:val="left"/>
+            </w:pPr>
+            <w:r>
+              <w:t xml:space="preserve">koreanum</w:t>
+            </w:r>
+          </w:p>
+        </w:tc>
+        <w:tc>
+          <w:p>
+            <w:pPr>
+              <w:pStyle w:val="Compact"/>
+              <w:jc w:val="right"/>
+            </w:pPr>
+            <w:r>
+              <w:t xml:space="preserve">3.257576</w:t>
+            </w:r>
+          </w:p>
+        </w:tc>
+        <w:tc>
+          <w:p>
+            <w:pPr>
+              <w:pStyle w:val="Compact"/>
+              <w:jc w:val="right"/>
+            </w:pPr>
+            <w:r>
+              <w:t xml:space="preserve">2.928715</w:t>
+            </w:r>
+          </w:p>
+        </w:tc>
+        <w:tc>
+          <w:p>
+            <w:pPr>
+              <w:pStyle w:val="Compact"/>
+              <w:jc w:val="right"/>
+            </w:pPr>
+            <w:r>
+              <w:t xml:space="preserve">3.586436</w:t>
+            </w:r>
+          </w:p>
+        </w:tc>
+        <w:tc>
+          <w:p>
+            <w:pPr>
+              <w:pStyle w:val="Compact"/>
+              <w:jc w:val="right"/>
+            </w:pPr>
+            <w:r>
+              <w:t xml:space="preserve">0.1665509</w:t>
+            </w:r>
+          </w:p>
+        </w:tc>
+        <w:tc>
+          <w:p>
+            <w:pPr>
+              <w:pStyle w:val="Compact"/>
+              <w:jc w:val="left"/>
+            </w:pPr>
+            <w:r>
+              <w:t xml:space="preserve">8.31 +/- 0.40 days</w:t>
+            </w:r>
+          </w:p>
+        </w:tc>
+      </w:tr>
+      <w:tr>
+        <w:tc>
+          <w:p/>
+        </w:tc>
+        <w:tc>
+          <w:p/>
+        </w:tc>
+        <w:tc>
+          <w:p>
+            <w:pPr>
+              <w:pStyle w:val="Compact"/>
+              <w:jc w:val="left"/>
+            </w:pPr>
+            <w:r>
+              <w:t xml:space="preserve">violaceum</w:t>
+            </w:r>
+          </w:p>
+        </w:tc>
+        <w:tc>
+          <w:p>
+            <w:pPr>
+              <w:pStyle w:val="Compact"/>
+              <w:jc w:val="right"/>
+            </w:pPr>
+            <w:r>
+              <w:t xml:space="preserve">1.351376</w:t>
+            </w:r>
+          </w:p>
+        </w:tc>
+        <w:tc>
+          <w:p>
+            <w:pPr>
+              <w:pStyle w:val="Compact"/>
+              <w:jc w:val="right"/>
+            </w:pPr>
+            <w:r>
+              <w:t xml:space="preserve">1.134264</w:t>
+            </w:r>
+          </w:p>
+        </w:tc>
+        <w:tc>
+          <w:p>
+            <w:pPr>
+              <w:pStyle w:val="Compact"/>
+              <w:jc w:val="right"/>
+            </w:pPr>
+            <w:r>
+              <w:t xml:space="preserve">1.568488</w:t>
+            </w:r>
+          </w:p>
+        </w:tc>
+        <w:tc>
+          <w:p>
+            <w:pPr>
+              <w:pStyle w:val="Compact"/>
+              <w:jc w:val="right"/>
+            </w:pPr>
+            <w:r>
+              <w:t xml:space="preserve">0.1095322</w:t>
+            </w:r>
+          </w:p>
+        </w:tc>
+        <w:tc>
+          <w:p>
+            <w:pPr>
+              <w:pStyle w:val="Compact"/>
+              <w:jc w:val="left"/>
+            </w:pPr>
+            <w:r>
+              <w:t xml:space="preserve">8.27 +/- 0.40 days</w:t>
+            </w:r>
+          </w:p>
+        </w:tc>
+      </w:tr>
+      <w:tr>
+        <w:tc>
+          <w:p>
+            <w:pPr>
+              <w:pStyle w:val="Compact"/>
+              <w:jc w:val="left"/>
+            </w:pPr>
+            <w:r>
+              <w:t xml:space="preserve">G</w:t>
+            </w:r>
+          </w:p>
+        </w:tc>
+        <w:tc>
+          <w:p>
+            <w:pPr>
+              <w:pStyle w:val="Compact"/>
+              <w:jc w:val="left"/>
+            </w:pPr>
+            <w:r>
+              <w:t xml:space="preserve">Petals exceed the length of the inner and outer sepals.</w:t>
+            </w:r>
+          </w:p>
+        </w:tc>
+        <w:tc>
+          <w:p>
+            <w:pPr>
+              <w:pStyle w:val="Compact"/>
+              <w:jc w:val="left"/>
+            </w:pPr>
+            <w:r>
+              <w:t xml:space="preserve">grandiflorum</w:t>
+            </w:r>
+          </w:p>
+        </w:tc>
+        <w:tc>
+          <w:p>
+            <w:pPr>
+              <w:pStyle w:val="Compact"/>
+              <w:jc w:val="right"/>
+            </w:pPr>
+            <w:r>
+              <w:t xml:space="preserve">4.360494</w:t>
+            </w:r>
+          </w:p>
+        </w:tc>
+        <w:tc>
+          <w:p>
+            <w:pPr>
+              <w:pStyle w:val="Compact"/>
+              <w:jc w:val="right"/>
+            </w:pPr>
+            <w:r>
+              <w:t xml:space="preserve">3.779331</w:t>
+            </w:r>
+          </w:p>
+        </w:tc>
+        <w:tc>
+          <w:p>
+            <w:pPr>
+              <w:pStyle w:val="Compact"/>
+              <w:jc w:val="right"/>
+            </w:pPr>
+            <w:r>
+              <w:t xml:space="preserve">4.941657</w:t>
+            </w:r>
+          </w:p>
+        </w:tc>
+        <w:tc>
+          <w:p>
+            <w:pPr>
+              <w:pStyle w:val="Compact"/>
+              <w:jc w:val="right"/>
+            </w:pPr>
+            <w:r>
+              <w:t xml:space="preserve">0.2920325</w:t>
+            </w:r>
+          </w:p>
+        </w:tc>
+        <w:tc>
+          <w:p>
+            <w:pPr>
+              <w:pStyle w:val="Compact"/>
+              <w:jc w:val="left"/>
+            </w:pPr>
+            <w:r>
+              <w:t xml:space="preserve">7.01 +/- 0.45 days</w:t>
+            </w:r>
+          </w:p>
+        </w:tc>
+      </w:tr>
+      <w:tr>
+        <w:tc>
+          <w:p/>
+        </w:tc>
+        <w:tc>
+          <w:p/>
+        </w:tc>
+        <w:tc>
+          <w:p>
+            <w:pPr>
+              <w:pStyle w:val="Compact"/>
+              <w:jc w:val="left"/>
+            </w:pPr>
+            <w:r>
+              <w:t xml:space="preserve">koreanum</w:t>
+            </w:r>
+          </w:p>
+        </w:tc>
+        <w:tc>
+          <w:p>
+            <w:pPr>
+              <w:pStyle w:val="Compact"/>
+              <w:jc w:val="right"/>
+            </w:pPr>
+            <w:r>
+              <w:t xml:space="preserve">8.075000</w:t>
+            </w:r>
+          </w:p>
+        </w:tc>
+        <w:tc>
+          <w:p>
+            <w:pPr>
+              <w:pStyle w:val="Compact"/>
+              <w:jc w:val="right"/>
+            </w:pPr>
+            <w:r>
+              <w:t xml:space="preserve">7.774979</w:t>
+            </w:r>
+          </w:p>
+        </w:tc>
+        <w:tc>
+          <w:p>
+            <w:pPr>
+              <w:pStyle w:val="Compact"/>
+              <w:jc w:val="right"/>
+            </w:pPr>
+            <w:r>
+              <w:t xml:space="preserve">8.375021</w:t>
+            </w:r>
+          </w:p>
+        </w:tc>
+        <w:tc>
+          <w:p>
+            <w:pPr>
+              <w:pStyle w:val="Compact"/>
+              <w:jc w:val="right"/>
+            </w:pPr>
+            <w:r>
+              <w:t xml:space="preserve">0.1514640</w:t>
+            </w:r>
+          </w:p>
+        </w:tc>
+        <w:tc>
+          <w:p>
+            <w:pPr>
+              <w:pStyle w:val="Compact"/>
+              <w:jc w:val="left"/>
+            </w:pPr>
+            <w:r>
+              <w:t xml:space="preserve">14.3 +/- 0.20 days</w:t>
+            </w:r>
+          </w:p>
+        </w:tc>
+      </w:tr>
+      <w:tr>
+        <w:tc>
+          <w:p/>
+        </w:tc>
+        <w:tc>
+          <w:p/>
+        </w:tc>
+        <w:tc>
+          <w:p>
+            <w:pPr>
+              <w:pStyle w:val="Compact"/>
+              <w:jc w:val="left"/>
+            </w:pPr>
+            <w:r>
+              <w:t xml:space="preserve">violaceum</w:t>
+            </w:r>
+          </w:p>
+        </w:tc>
+        <w:tc>
+          <w:p>
+            <w:pPr>
+              <w:pStyle w:val="Compact"/>
+              <w:jc w:val="right"/>
+            </w:pPr>
+            <w:r>
+              <w:t xml:space="preserve">4.202128</w:t>
+            </w:r>
+          </w:p>
+        </w:tc>
+        <w:tc>
+          <w:p>
+            <w:pPr>
+              <w:pStyle w:val="Compact"/>
+              <w:jc w:val="right"/>
+            </w:pPr>
+            <w:r>
+              <w:t xml:space="preserve">3.648398</w:t>
+            </w:r>
+          </w:p>
+        </w:tc>
+        <w:tc>
+          <w:p>
+            <w:pPr>
+              <w:pStyle w:val="Compact"/>
+              <w:jc w:val="right"/>
+            </w:pPr>
+            <w:r>
+              <w:t xml:space="preserve">4.755858</w:t>
+            </w:r>
+          </w:p>
+        </w:tc>
+        <w:tc>
+          <w:p>
+            <w:pPr>
+              <w:pStyle w:val="Compact"/>
+              <w:jc w:val="right"/>
+            </w:pPr>
+            <w:r>
+              <w:t xml:space="preserve">0.2750913</w:t>
+            </w:r>
+          </w:p>
+        </w:tc>
+        <w:tc>
+          <w:p>
+            <w:pPr>
+              <w:pStyle w:val="Compact"/>
+              <w:jc w:val="left"/>
+            </w:pPr>
+            <w:r>
+              <w:t xml:space="preserve">12.0 +/- 0.20 days</w:t>
+            </w:r>
+          </w:p>
+        </w:tc>
+      </w:tr>
+      <w:tr>
+        <w:tc>
+          <w:p>
+            <w:pPr>
+              <w:pStyle w:val="Compact"/>
+              <w:jc w:val="left"/>
+            </w:pPr>
+            <w:r>
+              <w:t xml:space="preserve">T</w:t>
+            </w:r>
+          </w:p>
+        </w:tc>
+        <w:tc>
+          <w:p>
+            <w:pPr>
+              <w:pStyle w:val="Compact"/>
+              <w:jc w:val="left"/>
+            </w:pPr>
+            <w:r>
+              <w:t xml:space="preserve">Opening and separation of the petals. At least one petal is free from touching adjacent petals. Outer sepals begin to abscise. Nectar is visibly collecting in spurs.</w:t>
+            </w:r>
+          </w:p>
+        </w:tc>
+        <w:tc>
+          <w:p>
+            <w:pPr>
+              <w:pStyle w:val="Compact"/>
+              <w:jc w:val="left"/>
+            </w:pPr>
+            <w:r>
+              <w:t xml:space="preserve">grandiflorum</w:t>
+            </w:r>
+          </w:p>
+        </w:tc>
+        <w:tc>
+          <w:p>
+            <w:pPr>
+              <w:pStyle w:val="Compact"/>
+              <w:jc w:val="right"/>
+            </w:pPr>
+            <w:r>
+              <w:t xml:space="preserve">17.050909</w:t>
+            </w:r>
+          </w:p>
+        </w:tc>
+        <w:tc>
+          <w:p>
+            <w:pPr>
+              <w:pStyle w:val="Compact"/>
+              <w:jc w:val="right"/>
+            </w:pPr>
+            <w:r>
+              <w:t xml:space="preserve">15.689253</w:t>
+            </w:r>
+          </w:p>
+        </w:tc>
+        <w:tc>
+          <w:p>
+            <w:pPr>
+              <w:pStyle w:val="Compact"/>
+              <w:jc w:val="right"/>
+            </w:pPr>
+            <w:r>
+              <w:t xml:space="preserve">18.412565</w:t>
+            </w:r>
+          </w:p>
+        </w:tc>
+        <w:tc>
+          <w:p>
+            <w:pPr>
+              <w:pStyle w:val="Compact"/>
+              <w:jc w:val="right"/>
+            </w:pPr>
+            <w:r>
+              <w:t xml:space="preserve">0.6870223</w:t>
+            </w:r>
+          </w:p>
+        </w:tc>
+        <w:tc>
+          <w:p>
+            <w:pPr>
+              <w:pStyle w:val="Compact"/>
+              <w:jc w:val="left"/>
+            </w:pPr>
+            <w:r>
+              <w:t xml:space="preserve">10.9 +/- 0.20 days</w:t>
+            </w:r>
+          </w:p>
+        </w:tc>
+      </w:tr>
+      <w:tr>
+        <w:tc>
+          <w:p/>
+        </w:tc>
+        <w:tc>
+          <w:p/>
+        </w:tc>
+        <w:tc>
+          <w:p>
+            <w:pPr>
+              <w:pStyle w:val="Compact"/>
+              <w:jc w:val="left"/>
+            </w:pPr>
+            <w:r>
+              <w:t xml:space="preserve">koreanum</w:t>
+            </w:r>
+          </w:p>
+        </w:tc>
+        <w:tc>
+          <w:p>
+            <w:pPr>
+              <w:pStyle w:val="Compact"/>
+              <w:jc w:val="right"/>
+            </w:pPr>
+            <w:r>
+              <w:t xml:space="preserve">18.157143</w:t>
+            </w:r>
+          </w:p>
+        </w:tc>
+        <w:tc>
+          <w:p>
+            <w:pPr>
+              <w:pStyle w:val="Compact"/>
+              <w:jc w:val="right"/>
+            </w:pPr>
+            <w:r>
+              <w:t xml:space="preserve">16.881331</w:t>
+            </w:r>
+          </w:p>
+        </w:tc>
+        <w:tc>
+          <w:p>
+            <w:pPr>
+              <w:pStyle w:val="Compact"/>
+              <w:jc w:val="right"/>
+            </w:pPr>
+            <w:r>
+              <w:t xml:space="preserve">19.432954</w:t>
+            </w:r>
+          </w:p>
+        </w:tc>
+        <w:tc>
+          <w:p>
+            <w:pPr>
+              <w:pStyle w:val="Compact"/>
+              <w:jc w:val="right"/>
+            </w:pPr>
+            <w:r>
+              <w:t xml:space="preserve">0.6421844</w:t>
+            </w:r>
+          </w:p>
+        </w:tc>
+        <w:tc>
+          <w:p>
+            <w:pPr>
+              <w:pStyle w:val="Compact"/>
+              <w:jc w:val="left"/>
+            </w:pPr>
+            <w:r>
+              <w:t xml:space="preserve">17.1 +/- 0.20 days</w:t>
+            </w:r>
+          </w:p>
+        </w:tc>
+      </w:tr>
+      <w:tr>
+        <w:tc>
+          <w:p/>
+        </w:tc>
+        <w:tc>
+          <w:p/>
+        </w:tc>
+        <w:tc>
+          <w:p>
+            <w:pPr>
+              <w:pStyle w:val="Compact"/>
+              <w:jc w:val="left"/>
+            </w:pPr>
+            <w:r>
+              <w:t xml:space="preserve">violaceum</w:t>
+            </w:r>
+          </w:p>
+        </w:tc>
+        <w:tc>
+          <w:p>
+            <w:pPr>
+              <w:pStyle w:val="Compact"/>
+              <w:jc w:val="right"/>
+            </w:pPr>
+            <w:r>
+              <w:t xml:space="preserve">20.657895</w:t>
+            </w:r>
+          </w:p>
+        </w:tc>
+        <w:tc>
+          <w:p>
+            <w:pPr>
+              <w:pStyle w:val="Compact"/>
+              <w:jc w:val="right"/>
+            </w:pPr>
+            <w:r>
+              <w:t xml:space="preserve">18.317896</w:t>
+            </w:r>
+          </w:p>
+        </w:tc>
+        <w:tc>
+          <w:p>
+            <w:pPr>
+              <w:pStyle w:val="Compact"/>
+              <w:jc w:val="right"/>
+            </w:pPr>
+            <w:r>
+              <w:t xml:space="preserve">22.997894</w:t>
+            </w:r>
+          </w:p>
+        </w:tc>
+        <w:tc>
+          <w:p>
+            <w:pPr>
+              <w:pStyle w:val="Compact"/>
+              <w:jc w:val="right"/>
+            </w:pPr>
+            <w:r>
+              <w:t xml:space="preserve">1.1681067</w:t>
+            </w:r>
+          </w:p>
+        </w:tc>
+        <w:tc>
+          <w:p>
+            <w:pPr>
+              <w:pStyle w:val="Compact"/>
+              <w:jc w:val="left"/>
+            </w:pPr>
+            <w:r>
+              <w:t xml:space="preserve">14.1 +/- 0.20 days</w:t>
+            </w:r>
+          </w:p>
+        </w:tc>
+      </w:tr>
+      <w:tr>
+        <w:tc>
+          <w:p>
+            <w:pPr>
+              <w:pStyle w:val="Compact"/>
+              <w:jc w:val="left"/>
+            </w:pPr>
+            <w:r>
+              <w:t xml:space="preserve">A</w:t>
+            </w:r>
+          </w:p>
+        </w:tc>
+        <w:tc>
+          <w:p>
+            <w:pPr>
+              <w:pStyle w:val="Compact"/>
+              <w:jc w:val="left"/>
+            </w:pPr>
+            <w:r>
+              <w:t xml:space="preserve">Initiated by partial anther dehiscence, followed by complete dehiscence, and finally flower abscisson</w:t>
+            </w:r>
+          </w:p>
+        </w:tc>
+        <w:tc>
+          <w:p>
+            <w:pPr>
+              <w:pStyle w:val="Compact"/>
+              <w:jc w:val="left"/>
+            </w:pPr>
+            <w:r>
+              <w:t xml:space="preserve">grandiflorum</w:t>
+            </w:r>
+          </w:p>
+        </w:tc>
+        <w:tc>
+          <w:p>
+            <w:pPr>
+              <w:pStyle w:val="Compact"/>
+              <w:jc w:val="right"/>
+            </w:pPr>
+            <w:r>
+              <w:t xml:space="preserve">24.627778</w:t>
+            </w:r>
+          </w:p>
+        </w:tc>
+        <w:tc>
+          <w:p>
+            <w:pPr>
+              <w:pStyle w:val="Compact"/>
+              <w:jc w:val="right"/>
+            </w:pPr>
+            <w:r>
+              <w:t xml:space="preserve">24.384224</w:t>
+            </w:r>
+          </w:p>
+        </w:tc>
+        <w:tc>
+          <w:p>
+            <w:pPr>
+              <w:pStyle w:val="Compact"/>
+              <w:jc w:val="right"/>
+            </w:pPr>
+            <w:r>
+              <w:t xml:space="preserve">24.871331</w:t>
+            </w:r>
+          </w:p>
+        </w:tc>
+        <w:tc>
+          <w:p>
+            <w:pPr>
+              <w:pStyle w:val="Compact"/>
+              <w:jc w:val="right"/>
+            </w:pPr>
+            <w:r>
+              <w:t xml:space="preserve">0.1235008</w:t>
+            </w:r>
+          </w:p>
+        </w:tc>
+        <w:tc>
+          <w:p>
+            <w:pPr>
+              <w:pStyle w:val="Compact"/>
+              <w:jc w:val="left"/>
+            </w:pPr>
+            <w:r>
+              <w:t xml:space="preserve">14.7 +/- 0.20 days</w:t>
+            </w:r>
+          </w:p>
+        </w:tc>
+      </w:tr>
+      <w:tr>
+        <w:tc>
+          <w:p/>
+        </w:tc>
+        <w:tc>
+          <w:p/>
+        </w:tc>
+        <w:tc>
+          <w:p>
+            <w:pPr>
+              <w:pStyle w:val="Compact"/>
+              <w:jc w:val="left"/>
+            </w:pPr>
+            <w:r>
+              <w:t xml:space="preserve">koreanum</w:t>
+            </w:r>
+          </w:p>
+        </w:tc>
+        <w:tc>
+          <w:p>
+            <w:pPr>
+              <w:pStyle w:val="Compact"/>
+              <w:jc w:val="right"/>
+            </w:pPr>
+            <w:r>
+              <w:t xml:space="preserve">27.794152</w:t>
+            </w:r>
+          </w:p>
+        </w:tc>
+        <w:tc>
+          <w:p>
+            <w:pPr>
+              <w:pStyle w:val="Compact"/>
+              <w:jc w:val="right"/>
+            </w:pPr>
+            <w:r>
+              <w:t xml:space="preserve">27.485873</w:t>
+            </w:r>
+          </w:p>
+        </w:tc>
+        <w:tc>
+          <w:p>
+            <w:pPr>
+              <w:pStyle w:val="Compact"/>
+              <w:jc w:val="right"/>
+            </w:pPr>
+            <w:r>
+              <w:t xml:space="preserve">28.102431</w:t>
+            </w:r>
+          </w:p>
+        </w:tc>
+        <w:tc>
+          <w:p>
+            <w:pPr>
+              <w:pStyle w:val="Compact"/>
+              <w:jc w:val="right"/>
+            </w:pPr>
+            <w:r>
+              <w:t xml:space="preserve">0.1561682</w:t>
+            </w:r>
+          </w:p>
+        </w:tc>
+        <w:tc>
+          <w:p>
+            <w:pPr>
+              <w:pStyle w:val="Compact"/>
+              <w:jc w:val="left"/>
+            </w:pPr>
+            <w:r>
+              <w:t xml:space="preserve">20.6 +/- 0.30 days</w:t>
+            </w:r>
+          </w:p>
+        </w:tc>
+      </w:tr>
+      <w:tr>
+        <w:tc>
+          <w:p/>
+        </w:tc>
+        <w:tc>
+          <w:p/>
+        </w:tc>
+        <w:tc>
+          <w:p>
+            <w:pPr>
+              <w:pStyle w:val="Compact"/>
+              <w:jc w:val="left"/>
+            </w:pPr>
+            <w:r>
+              <w:t xml:space="preserve">violaceum</w:t>
+            </w:r>
+          </w:p>
+        </w:tc>
+        <w:tc>
+          <w:p>
+            <w:pPr>
+              <w:pStyle w:val="Compact"/>
+              <w:jc w:val="right"/>
+            </w:pPr>
+            <w:r>
+              <w:t xml:space="preserve">31.560000</w:t>
+            </w:r>
+          </w:p>
+        </w:tc>
+        <w:tc>
+          <w:p>
+            <w:pPr>
+              <w:pStyle w:val="Compact"/>
+              <w:jc w:val="right"/>
+            </w:pPr>
+            <w:r>
+              <w:t xml:space="preserve">30.872686</w:t>
+            </w:r>
+          </w:p>
+        </w:tc>
+        <w:tc>
+          <w:p>
+            <w:pPr>
+              <w:pStyle w:val="Compact"/>
+              <w:jc w:val="right"/>
+            </w:pPr>
+            <w:r>
+              <w:t xml:space="preserve">32.247314</w:t>
+            </w:r>
+          </w:p>
+        </w:tc>
+        <w:tc>
+          <w:p>
+            <w:pPr>
+              <w:pStyle w:val="Compact"/>
+              <w:jc w:val="right"/>
+            </w:pPr>
+            <w:r>
+              <w:t xml:space="preserve">0.3472547</w:t>
+            </w:r>
+          </w:p>
+        </w:tc>
+        <w:tc>
+          <w:p>
+            <w:pPr>
+              <w:pStyle w:val="Compact"/>
+              <w:jc w:val="left"/>
+            </w:pPr>
+            <w:r>
+              <w:t xml:space="preserve">16.7 +/- 0.30 days</w:t>
             </w:r>
           </w:p>
         </w:tc>
@@ -7334,7 +8459,7 @@
         <w:pStyle w:val="FirstParagraph"/>
       </w:pPr>
     </w:p>
-    <w:bookmarkStart w:id="90" w:name="refs"/>
+    <w:bookmarkStart w:id="91" w:name="refs"/>
     <w:bookmarkStart w:id="45" w:name="ref-adams_2013"/>
     <w:p>
       <w:pPr>
@@ -7833,7 +8958,29 @@
       </w:r>
     </w:p>
     <w:bookmarkEnd w:id="68"/>
-    <w:bookmarkStart w:id="69" w:name="ref-milnor_1954"/>
+    <w:bookmarkStart w:id="69" w:name="ref-maglianesi_2015_b"/>
+    <w:p>
+      <w:pPr>
+        <w:pStyle w:val="Bibliography"/>
+      </w:pPr>
+      <w:r>
+        <w:t xml:space="preserve">Maglianesi, M.A., Blüthgen, N., Böhning-Gaese, K., and Schleuning, M. (2015). Functional structure and specialization in three tropical plant–hummingbird interaction networks across an elevational gradient in costa rica. Ecography</w:t>
+      </w:r>
+      <w:r>
+        <w:t xml:space="preserve"> </w:t>
+      </w:r>
+      <w:r>
+        <w:rPr>
+          <w:i/>
+        </w:rPr>
+        <w:t xml:space="preserve">38</w:t>
+      </w:r>
+      <w:r>
+        <w:t xml:space="preserve">, 1119–1128.</w:t>
+      </w:r>
+    </w:p>
+    <w:bookmarkEnd w:id="69"/>
+    <w:bookmarkStart w:id="70" w:name="ref-milnor_1954"/>
     <w:p>
       <w:pPr>
         <w:pStyle w:val="Bibliography"/>
@@ -7854,8 +9001,8 @@
         <w:t xml:space="preserve">, 289–296.</w:t>
       </w:r>
     </w:p>
-    <w:bookmarkEnd w:id="69"/>
-    <w:bookmarkStart w:id="70" w:name="ref-minnaar_2019"/>
+    <w:bookmarkEnd w:id="70"/>
+    <w:bookmarkStart w:id="71" w:name="ref-minnaar_2019"/>
     <w:p>
       <w:pPr>
         <w:pStyle w:val="Bibliography"/>
@@ -7864,8 +9011,8 @@
         <w:t xml:space="preserve">Minnaar, C., Jager, M. de, and Anderson, B. (2019). Intraspecific divergence in floral-tube length promotes asymmetric pollen movement and reproductive isolation. New Phytologist.</w:t>
       </w:r>
     </w:p>
-    <w:bookmarkEnd w:id="70"/>
-    <w:bookmarkStart w:id="71" w:name="ref-nath_2003"/>
+    <w:bookmarkEnd w:id="71"/>
+    <w:bookmarkStart w:id="72" w:name="ref-nath_2003"/>
     <w:p>
       <w:pPr>
         <w:pStyle w:val="Bibliography"/>
@@ -7886,8 +9033,8 @@
         <w:t xml:space="preserve">, 1404–1407.</w:t>
       </w:r>
     </w:p>
-    <w:bookmarkEnd w:id="71"/>
-    <w:bookmarkStart w:id="72" w:name="ref-ollerton_2017"/>
+    <w:bookmarkEnd w:id="72"/>
+    <w:bookmarkStart w:id="73" w:name="ref-ollerton_2017"/>
     <w:p>
       <w:pPr>
         <w:pStyle w:val="Bibliography"/>
@@ -7908,8 +9055,8 @@
         <w:t xml:space="preserve">, 353–376.</w:t>
       </w:r>
     </w:p>
-    <w:bookmarkEnd w:id="72"/>
-    <w:bookmarkStart w:id="73" w:name="ref-preibisch_2009"/>
+    <w:bookmarkEnd w:id="73"/>
+    <w:bookmarkStart w:id="74" w:name="ref-preibisch_2009"/>
     <w:p>
       <w:pPr>
         <w:pStyle w:val="Bibliography"/>
@@ -7930,8 +9077,8 @@
         <w:t xml:space="preserve">, 1463–1465.</w:t>
       </w:r>
     </w:p>
-    <w:bookmarkEnd w:id="73"/>
-    <w:bookmarkStart w:id="74" w:name="ref-robertson_1889"/>
+    <w:bookmarkEnd w:id="74"/>
+    <w:bookmarkStart w:id="75" w:name="ref-robertson_1889"/>
     <w:p>
       <w:pPr>
         <w:pStyle w:val="Bibliography"/>
@@ -7952,8 +9099,8 @@
         <w:t xml:space="preserve">, 172–178.</w:t>
       </w:r>
     </w:p>
-    <w:bookmarkEnd w:id="74"/>
-    <w:bookmarkStart w:id="75" w:name="ref-rohlf_2015"/>
+    <w:bookmarkEnd w:id="75"/>
+    <w:bookmarkStart w:id="76" w:name="ref-rohlf_2015"/>
     <w:p>
       <w:pPr>
         <w:pStyle w:val="Bibliography"/>
@@ -7974,8 +9121,8 @@
         <w:t xml:space="preserve">.</w:t>
       </w:r>
     </w:p>
-    <w:bookmarkEnd w:id="75"/>
-    <w:bookmarkStart w:id="76" w:name="ref-rohlf_1990"/>
+    <w:bookmarkEnd w:id="76"/>
+    <w:bookmarkStart w:id="77" w:name="ref-rohlf_1990"/>
     <w:p>
       <w:pPr>
         <w:pStyle w:val="Bibliography"/>
@@ -7984,8 +9131,8 @@
         <w:t xml:space="preserve">Rolhf, F.J. (1990). Fitting curves to outlines. In Proceedings of the Michigan Morphometrics Workshop, F.J. Rolhf, and F.L. Bookstein, eds. (Ann Arbor, MI: University of Michigan Museum of Zoology), pp. 177–188.</w:t>
       </w:r>
     </w:p>
-    <w:bookmarkEnd w:id="76"/>
-    <w:bookmarkStart w:id="77" w:name="ref-rueden_2017"/>
+    <w:bookmarkEnd w:id="77"/>
+    <w:bookmarkStart w:id="78" w:name="ref-rueden_2017"/>
     <w:p>
       <w:pPr>
         <w:pStyle w:val="Bibliography"/>
@@ -8006,8 +9153,8 @@
         <w:t xml:space="preserve">, 529.</w:t>
       </w:r>
     </w:p>
-    <w:bookmarkEnd w:id="77"/>
-    <w:bookmarkStart w:id="78" w:name="ref-rutter_2000"/>
+    <w:bookmarkEnd w:id="78"/>
+    <w:bookmarkStart w:id="79" w:name="ref-rutter_2000"/>
     <w:p>
       <w:pPr>
         <w:pStyle w:val="Bibliography"/>
@@ -8016,8 +9163,8 @@
         <w:t xml:space="preserve">Rutter, J.W. (2000). Geometry of curves (Boca Raton, FL: CRC Press, Taylor; Francis Group).</w:t>
       </w:r>
     </w:p>
-    <w:bookmarkEnd w:id="78"/>
-    <w:bookmarkStart w:id="79" w:name="ref-scott-elliot_1890"/>
+    <w:bookmarkEnd w:id="79"/>
+    <w:bookmarkStart w:id="80" w:name="ref-scott-elliot_1890"/>
     <w:p>
       <w:pPr>
         <w:pStyle w:val="Bibliography"/>
@@ -8038,8 +9185,8 @@
         <w:t xml:space="preserve">, 265–280.</w:t>
       </w:r>
     </w:p>
-    <w:bookmarkEnd w:id="79"/>
-    <w:bookmarkStart w:id="80" w:name="ref-silva_2017"/>
+    <w:bookmarkEnd w:id="80"/>
+    <w:bookmarkStart w:id="81" w:name="ref-silva_2017"/>
     <w:p>
       <w:pPr>
         <w:pStyle w:val="Bibliography"/>
@@ -8060,8 +9207,8 @@
         <w:t xml:space="preserve">, 45241–45245.</w:t>
       </w:r>
     </w:p>
-    <w:bookmarkEnd w:id="80"/>
-    <w:bookmarkStart w:id="81" w:name="ref-sonne_2019"/>
+    <w:bookmarkEnd w:id="81"/>
+    <w:bookmarkStart w:id="82" w:name="ref-sonne_2019"/>
     <w:p>
       <w:pPr>
         <w:pStyle w:val="Bibliography"/>
@@ -8082,8 +9229,8 @@
         <w:t xml:space="preserve">, 205–218.</w:t>
       </w:r>
     </w:p>
-    <w:bookmarkEnd w:id="81"/>
-    <w:bookmarkStart w:id="82" w:name="ref-stearn_2002"/>
+    <w:bookmarkEnd w:id="82"/>
+    <w:bookmarkStart w:id="83" w:name="ref-stearn_2002"/>
     <w:p>
       <w:pPr>
         <w:pStyle w:val="Bibliography"/>
@@ -8122,8 +9269,8 @@
         <w:t xml:space="preserve">(Portland, OR: Timber Press, Inc.).</w:t>
       </w:r>
     </w:p>
-    <w:bookmarkEnd w:id="82"/>
-    <w:bookmarkStart w:id="83" w:name="ref-stiles_1975"/>
+    <w:bookmarkEnd w:id="83"/>
+    <w:bookmarkStart w:id="84" w:name="ref-stiles_1975"/>
     <w:p>
       <w:pPr>
         <w:pStyle w:val="Bibliography"/>
@@ -8144,8 +9291,8 @@
         <w:t xml:space="preserve">, 285–301.</w:t>
       </w:r>
     </w:p>
-    <w:bookmarkEnd w:id="83"/>
-    <w:bookmarkStart w:id="84" w:name="ref-stiles_2004"/>
+    <w:bookmarkEnd w:id="84"/>
+    <w:bookmarkStart w:id="85" w:name="ref-stiles_2004"/>
     <w:p>
       <w:pPr>
         <w:pStyle w:val="Bibliography"/>
@@ -8166,8 +9313,8 @@
         <w:t xml:space="preserve">, 191–198.</w:t>
       </w:r>
     </w:p>
-    <w:bookmarkEnd w:id="84"/>
-    <w:bookmarkStart w:id="85" w:name="ref-temeles_1996"/>
+    <w:bookmarkEnd w:id="85"/>
+    <w:bookmarkStart w:id="86" w:name="ref-temeles_1996"/>
     <w:p>
       <w:pPr>
         <w:pStyle w:val="Bibliography"/>
@@ -8188,8 +9335,8 @@
         <w:t xml:space="preserve">, 517–523.</w:t>
       </w:r>
     </w:p>
-    <w:bookmarkEnd w:id="85"/>
-    <w:bookmarkStart w:id="86" w:name="ref-temeles_2009"/>
+    <w:bookmarkEnd w:id="86"/>
+    <w:bookmarkStart w:id="87" w:name="ref-temeles_2009"/>
     <w:p>
       <w:pPr>
         <w:pStyle w:val="Bibliography"/>
@@ -8210,8 +9357,8 @@
         <w:t xml:space="preserve">, 1147–1161.</w:t>
       </w:r>
     </w:p>
-    <w:bookmarkEnd w:id="86"/>
-    <w:bookmarkStart w:id="87" w:name="ref-terral_2004"/>
+    <w:bookmarkEnd w:id="87"/>
+    <w:bookmarkStart w:id="88" w:name="ref-terral_2004"/>
     <w:p>
       <w:pPr>
         <w:pStyle w:val="Bibliography"/>
@@ -8232,8 +9379,8 @@
         <w:t xml:space="preserve">, 63–77.</w:t>
       </w:r>
     </w:p>
-    <w:bookmarkEnd w:id="87"/>
-    <w:bookmarkStart w:id="88" w:name="ref-vamosi_2018"/>
+    <w:bookmarkEnd w:id="88"/>
+    <w:bookmarkStart w:id="89" w:name="ref-vamosi_2018"/>
     <w:p>
       <w:pPr>
         <w:pStyle w:val="Bibliography"/>
@@ -8254,8 +9401,8 @@
         <w:t xml:space="preserve">, 685–706.</w:t>
       </w:r>
     </w:p>
-    <w:bookmarkEnd w:id="88"/>
-    <w:bookmarkStart w:id="89" w:name="ref-webster_2010"/>
+    <w:bookmarkEnd w:id="89"/>
+    <w:bookmarkStart w:id="90" w:name="ref-webster_2010"/>
     <w:p>
       <w:pPr>
         <w:pStyle w:val="Bibliography"/>
@@ -8276,8 +9423,8 @@
         <w:t xml:space="preserve">, 163–188.</w:t>
       </w:r>
     </w:p>
-    <w:bookmarkEnd w:id="89"/>
     <w:bookmarkEnd w:id="90"/>
+    <w:bookmarkEnd w:id="91"/>
     <w:sectPr>
       <w:footerReference w:type="default" r:id="rId9"/>
       <w:pgSz w:w="12240" w:h="15840"/>

</xml_diff>

<commit_message>
formatting .docx for amnat review create: express(), param(), func()
</commit_message>
<xml_diff>
--- a/writing/curvature_review.docx
+++ b/writing/curvature_review.docx
@@ -44,6 +44,75 @@
       </w:r>
       <w:r>
         <w:t xml:space="preserve">curvature</w:t>
+      </w:r>
+    </w:p>
+    <w:p>
+      <w:pPr>
+        <w:pStyle w:val="FirstParagraph"/>
+      </w:pPr>
+      <w:r>
+        <w:t xml:space="preserve">Names</w:t>
+      </w:r>
+    </w:p>
+    <w:p>
+      <w:pPr>
+        <w:pStyle w:val="BodyText"/>
+      </w:pPr>
+      <w:r>
+        <w:t xml:space="preserve">Department of Botany, University of British Columbia</w:t>
+      </w:r>
+    </w:p>
+    <w:p>
+      <w:pPr>
+        <w:pStyle w:val="BodyText"/>
+      </w:pPr>
+      <w:r>
+        <w:t xml:space="preserve">3156 - 6270 University Boulevard, Vancouver, BC, Canada, V6T 1Z4</w:t>
+      </w:r>
+    </w:p>
+    <w:p>
+      <w:pPr>
+        <w:pStyle w:val="BodyText"/>
+      </w:pPr>
+      <w:r>
+        <w:t xml:space="preserve">Submission Type: Synthesis and Perspective</w:t>
+      </w:r>
+    </w:p>
+    <w:p>
+      <w:pPr>
+        <w:pStyle w:val="BodyText"/>
+      </w:pPr>
+      <w:r>
+        <w:t xml:space="preserve">Abstract: 277 Words</w:t>
+      </w:r>
+    </w:p>
+    <w:p>
+      <w:pPr>
+        <w:pStyle w:val="BodyText"/>
+      </w:pPr>
+      <w:r>
+        <w:t xml:space="preserve">Main Body: 4989 Words</w:t>
+      </w:r>
+    </w:p>
+    <w:p>
+      <w:pPr>
+        <w:pStyle w:val="BodyText"/>
+      </w:pPr>
+      <w:r>
+        <w:t xml:space="preserve">Figures: 6 (colour)</w:t>
+      </w:r>
+    </w:p>
+    <w:p>
+      <w:pPr>
+        <w:pStyle w:val="BodyText"/>
+      </w:pPr>
+      <w:r>
+        <w:t xml:space="preserve">Keywords:</w:t>
+      </w:r>
+    </w:p>
+    <w:p>
+      <w:r>
+        <w:br w:type="page"/>
       </w:r>
     </w:p>
     <w:p>
@@ -89,7 +158,7 @@
         </w:numPr>
       </w:pPr>
       <w:r>
-        <w:t xml:space="preserve">add semilandmarks to figure S2</w:t>
+        <w:t xml:space="preserve">fix table 1 so that all methods fit into 1/5 reviewed</w:t>
       </w:r>
     </w:p>
     <w:p>
@@ -101,11 +170,86 @@
         </w:numPr>
       </w:pPr>
       <w:r>
+        <w:t xml:space="preserve">address campos</w:t>
+      </w:r>
+    </w:p>
+    <w:p>
+      <w:pPr>
+        <w:pStyle w:val="Compact"/>
+        <w:numPr>
+          <w:numId w:val="1001"/>
+          <w:ilvl w:val="0"/>
+        </w:numPr>
+      </w:pPr>
+      <w:r>
+        <w:t xml:space="preserve">units for Fig 6: K vs size</w:t>
+      </w:r>
+    </w:p>
+    <w:p>
+      <w:pPr>
+        <w:pStyle w:val="Compact"/>
+        <w:numPr>
+          <w:numId w:val="1001"/>
+          <w:ilvl w:val="0"/>
+        </w:numPr>
+      </w:pPr>
+      <w:r>
         <w:t xml:space="preserve">Should i do a geomorph analysis here and then pair it with curvature data?</w:t>
       </w:r>
     </w:p>
     <w:p>
       <w:pPr>
+        <w:pStyle w:val="Compact"/>
+        <w:numPr>
+          <w:numId w:val="1001"/>
+          <w:ilvl w:val="0"/>
+        </w:numPr>
+      </w:pPr>
+      <w:r>
+        <w:t xml:space="preserve">compare previous methods to proposed method</w:t>
+      </w:r>
+    </w:p>
+    <w:p>
+      <w:pPr>
+        <w:pStyle w:val="Compact"/>
+        <w:numPr>
+          <w:numId w:val="1001"/>
+          <w:ilvl w:val="0"/>
+        </w:numPr>
+      </w:pPr>
+      <w:r>
+        <w:t xml:space="preserve">Results and Discussion: heterochrony in</w:t>
+      </w:r>
+      <w:r>
+        <w:t xml:space="preserve"> </w:t>
+      </w:r>
+      <w:r>
+        <w:rPr>
+          <w:i/>
+        </w:rPr>
+        <w:t xml:space="preserve">E. koreanum</w:t>
+      </w:r>
+      <w:r>
+        <w:t xml:space="preserve"> </w:t>
+      </w:r>
+      <w:r>
+        <w:t xml:space="preserve">and</w:t>
+      </w:r>
+      <w:r>
+        <w:t xml:space="preserve"> </w:t>
+      </w:r>
+      <w:r>
+        <w:rPr>
+          <w:i/>
+        </w:rPr>
+        <w:t xml:space="preserve">E. violaceum</w:t>
+      </w:r>
+      <w:r>
+        <w:t xml:space="preserve">.</w:t>
+      </w:r>
+    </w:p>
+    <w:p>
+      <w:pPr>
         <w:pStyle w:val="Heading4"/>
       </w:pPr>
       <w:bookmarkStart w:id="21" w:name="acknowledgements"/>
@@ -119,7 +263,7 @@
         <w:pStyle w:val="FirstParagraph"/>
       </w:pPr>
       <w:r>
-        <w:t xml:space="preserve">Sections 2 and 3 were generously reviewed and improved by A. MacPherson and J.S. Légaré, respectively. M. Boehm was funded by The University of British Columbia, and the Natural Sciences and Engineering Research Council of Canada (NSERC)…</w:t>
+        <w:t xml:space="preserve">Sections 2 and 3 were generously reviewed and improved by A. MacPherson and J.S. Légaré, respectively. M. Boehm was funded by The University of British Columbia, and the Natural Sciences and Engineering Research Council of Canada (NSERC)……</w:t>
       </w:r>
     </w:p>
     <w:p>
@@ -145,7 +289,7 @@
         <w:pStyle w:val="FirstParagraph"/>
       </w:pPr>
       <w:r>
-        <w:t xml:space="preserve">The curvature of flowers and pollinator mouthparts (e.g. hummingbird bills) along the dorsiventral plane is a widespread, convergent trait with important ecological and evolutionary implications. Pollination ecologists are concerned with flower-pollinator curvature because it appears to be a derived trait associated with specialization, competition, and species co-existence. In this review we summarize and evaluate the methods historically used to measure curvature and suggest a clarification of its definition by referring to the differential geometry literature. Intuitively, curvature is the degree to which a line is not straight, or more formally, the rate at which the unit derivative changes direction with respect to arc length. To apply this definition we suggest a protocol wherein a line is regressed against landmarks placed on a dorsiventral image of an organism, then computing curvature at many points along the fitted line and taking the sum. This protocol is demonstrated here by studying the development of nectar spur curvature in</w:t>
+        <w:t xml:space="preserve">The curvature of flowers and pollinator mouthparts (e.g. hummingbird bills) along the dorsiventral plane is a widespread, convergent trait with important ecological and evolutionary implications. Pollination ecologists are concerned with flower-pollinator curvature because it appears to be a derived trait associated with specialization, competition, and species co-existence. In this review we summarize and evaluate the methods historically used to measure curvature and suggest a clarification of its definition by referring to the differential geometry literature. Intuitively, curvature is the degree to which a line is not straight, or more formally, the rate at which the unit derivative changes direction with respect to arc length. To apply this definition we suggest a protocol wherein a line is regressed against landmarks placed on a dorsiventral image of an organism, then computing curvature at many points along the fitted line and taking the sum. The protocol is demonstrated by studying the development of nectar spur curvature in</w:t>
       </w:r>
       <w:r>
         <w:t xml:space="preserve"> </w:t>
@@ -190,7 +334,7 @@
         <w:t xml:space="preserve"> </w:t>
       </w:r>
       <w:r>
-        <w:t xml:space="preserve">at the early stages of flower development. This is to say that</w:t>
+        <w:t xml:space="preserve">at the early stages of flower development. This is,</w:t>
       </w:r>
       <w:r>
         <w:t xml:space="preserve"> </w:t>
@@ -205,7 +349,7 @@
         <w:t xml:space="preserve"> </w:t>
       </w:r>
       <w:r>
-        <w:t xml:space="preserve">had greater total degrees of rotation along the arc of the nectar spur. The functions used to quantify floral curvature in this study are available as an open-source R package</w:t>
+        <w:t xml:space="preserve">had greater total degrees of rotation along the arc of the nectar spur. The functions used to quantify floral curvature in this study are available as an R package</w:t>
       </w:r>
       <w:r>
         <w:t xml:space="preserve"> </w:t>
@@ -220,7 +364,7 @@
         <w:t xml:space="preserve">’</w:t>
       </w:r>
       <w:r>
-        <w:t xml:space="preserve">. The major advantages of this method are 1) precision of measurement is increased without introducing expensive field equipment or computing power, 2) precision of terminology within pollination ecology is improved by adopting the existing mathematical lexicon for studying line-curves.</w:t>
+        <w:t xml:space="preserve">. The major advantages of this method are 1) precision of measurement is increased without introducing expensive field equipment or computing power, 2) precision of terminology within pollination ecology is improved by adopting the existing mathematical terms for studying line-curves.</w:t>
       </w:r>
     </w:p>
     <w:p>
@@ -515,13 +659,10 @@
         <w:pStyle w:val="BodyText"/>
       </w:pPr>
       <w:r>
-        <w:t xml:space="preserve">Flower-pollinator curvature as viewed from the side (dorsiventral plane), has been a trait of special interest since the post-Darwin era of pollination ecology. However, floral curvature has origins that likely precede any particular ecological function. Instead, curved flowers (e.g. nectar spurs) might develop within buds when constrained for space. That is, nectar spurs might rapidly develop within the bud for phenological reasons, and following bud opening, exhibit some degree of curvature at maturity. Consequently, like floral tube length (e.g. </w:t>
-      </w:r>
-      <w:r>
-        <w:t xml:space="preserve">(Nilsson,</w:t>
-      </w:r>
-      <w:r>
-        <w:t xml:space="preserve"> </w:t>
+        <w:t xml:space="preserve">Flower-pollinator curvature as viewed from the side (dorsiventral plane), has been a trait of special interest since the post-Darwin era of pollination ecology. However, floral curvature has origins that likely precede any particular ecological function. Instead, curved flowers (e.g. nectar spurs) might develop within buds when constrained for space. That is, during bud development, nectar spurs elonogate and curve when met with resistance from the enclosing bud tissue. Following bud opening flowers may straighten but retain some degree of curvature at maturity. Consequently, like floral tube length (e.g. </w:t>
+      </w:r>
+      <w:r>
+        <w:t xml:space="preserve">Nilsson (</w:t>
       </w:r>
       <w:hyperlink w:anchor="ref-nilsson_1988">
         <w:r>
@@ -532,10 +673,16 @@
         </w:r>
       </w:hyperlink>
       <w:r>
-        <w:t xml:space="preserve">; Hodges and Arnold,</w:t>
-      </w:r>
-      <w:r>
-        <w:t xml:space="preserve"> </w:t>
+        <w:t xml:space="preserve">)</w:t>
+      </w:r>
+      <w:r>
+        <w:t xml:space="preserve">;</w:t>
+      </w:r>
+      <w:r>
+        <w:t xml:space="preserve"> </w:t>
+      </w:r>
+      <w:r>
+        <w:t xml:space="preserve">Hodges and Arnold (</w:t>
       </w:r>
       <w:hyperlink w:anchor="ref-hodges_1995">
         <w:r>
@@ -549,7 +696,7 @@
         <w:t xml:space="preserve">)</w:t>
       </w:r>
       <w:r>
-        <w:t xml:space="preserve">), there can be positive selection for curvature when it increases the complexity of nectar extraction, thus improving mechanical interaction between the anthers and the body of the pollinator</w:t>
+        <w:t xml:space="preserve">), there can be positive selection for curvature when it increases the complexity of nectar extraction, thus increasing mechanical interaction between the anthers and the body of the pollinator</w:t>
       </w:r>
       <w:r>
         <w:t xml:space="preserve"> </w:t>
@@ -699,7 +846,7 @@
         <w:t xml:space="preserve"> </w:t>
       </w:r>
       <w:r>
-        <w:t xml:space="preserve">(p. 172). From these early observations curvature has been synonymous with specialization; we expect curvature to limit the range of functional taxa in a plant-pollinator mutualism and strengthen interactions between the existing participants. And these expectations have largely been supported: Stiles</w:t>
+        <w:t xml:space="preserve">(p. 172). From these early observations curvature has been synonymous with specialization; we expect curvature to limit the range of functional taxa in a plant-pollinator mutualism and strengthen interactions between the existing participants. These expectations have largely been supported: Stiles</w:t>
       </w:r>
       <w:r>
         <w:t xml:space="preserve"> </w:t>
@@ -801,22 +948,25 @@
         <w:t xml:space="preserve"> </w:t>
       </w:r>
       <w:r>
-        <w:t xml:space="preserve">and extent of specialization (</w:t>
+        <w:t xml:space="preserve">and extent of specialization</w:t>
+      </w:r>
+      <w:r>
+        <w:t xml:space="preserve"> </w:t>
+      </w:r>
+      <w:r>
+        <w:t xml:space="preserve">(</w:t>
       </w:r>
       <w:r>
         <w:rPr>
           <w:i/>
         </w:rPr>
-        <w:t xml:space="preserve">d’</w:t>
-      </w:r>
-      <w:r>
-        <w:t xml:space="preserve">,</w:t>
-      </w:r>
-      <w:r>
-        <w:t xml:space="preserve"> </w:t>
-      </w:r>
-      <w:r>
-        <w:t xml:space="preserve">(Blüthgen et al.,</w:t>
+        <w:t xml:space="preserve">sensu</w:t>
+      </w:r>
+      <w:r>
+        <w:t xml:space="preserve"> </w:t>
+      </w:r>
+      <w:r>
+        <w:t xml:space="preserve">Blüthgen et al.,</w:t>
       </w:r>
       <w:r>
         <w:t xml:space="preserve"> </w:t>
@@ -936,27 +1086,32 @@
         <w:t xml:space="preserve">)</w:t>
       </w:r>
       <w:r>
-        <w:t xml:space="preserve">. Furthermore, because the neotropical subfamily Phaethornithinae comprises the majority of hummingbird species with curved bills, we might expect plant-hummingbird curvature to have a predictable global distribution.</w:t>
+        <w:t xml:space="preserve">. Furthermore, because hummingbirds with curved bills are predominately neotropical, we might expect plant-hummingbird curvature to have a predictable global distribution.</w:t>
       </w:r>
     </w:p>
     <w:p>
       <w:pPr>
         <w:pStyle w:val="BodyText"/>
       </w:pPr>
+    </w:p>
+    <w:p>
+      <w:pPr>
+        <w:pStyle w:val="BodyText"/>
+      </w:pPr>
       <w:r>
         <w:t xml:space="preserve">Other taxa:</w:t>
       </w:r>
-      <w:r>
-        <w:t xml:space="preserve"> </w:t>
-      </w:r>
-      <w:r>
-        <w:t xml:space="preserve">* Curvature and niche partitioning:</w:t>
-      </w:r>
-      <w:r>
-        <w:t xml:space="preserve"> </w:t>
-      </w:r>
-      <w:r>
-        <w:t xml:space="preserve">* evidence that curvature is correlated with a shift from insectivory to nectivory in hawaiin honeycreepers</w:t>
+    </w:p>
+    <w:p>
+      <w:pPr>
+        <w:pStyle w:val="Compact"/>
+        <w:numPr>
+          <w:numId w:val="1002"/>
+          <w:ilvl w:val="0"/>
+        </w:numPr>
+      </w:pPr>
+      <w:r>
+        <w:t xml:space="preserve">evidence that curvature is correlated with a shift from insectivory to nectivory in hawaiin honeycreepers</w:t>
       </w:r>
       <w:r>
         <w:t xml:space="preserve"> </w:t>
@@ -981,11 +1136,17 @@
       <w:r>
         <w:t xml:space="preserve">.</w:t>
       </w:r>
-      <w:r>
-        <w:t xml:space="preserve"> </w:t>
-      </w:r>
-      <w:r>
-        <w:t xml:space="preserve">* honeyeaters take longer to feed and intake less nectar on experimentally curved flowers</w:t>
+    </w:p>
+    <w:p>
+      <w:pPr>
+        <w:pStyle w:val="Compact"/>
+        <w:numPr>
+          <w:numId w:val="1002"/>
+          <w:ilvl w:val="0"/>
+        </w:numPr>
+      </w:pPr>
+      <w:r>
+        <w:t xml:space="preserve">honeyeaters take longer to feed and intake less nectar on experimentally curved flowers</w:t>
       </w:r>
       <w:r>
         <w:t xml:space="preserve"> </w:t>
@@ -1007,22 +1168,34 @@
       <w:r>
         <w:t xml:space="preserve">)</w:t>
       </w:r>
-      <w:r>
-        <w:t xml:space="preserve"> </w:t>
-      </w:r>
-      <w:r>
-        <w:t xml:space="preserve">* aussie honeyeaters with curved bills tend to be small nectivores and aerial insectivores rather than stout-billed ground foragers.</w:t>
-      </w:r>
-      <w:r>
-        <w:t xml:space="preserve"> </w:t>
-      </w:r>
-      <w:r>
-        <w:t xml:space="preserve">* see: wolf 1972 (Science), 1975 (Ecology)</w:t>
-      </w:r>
-    </w:p>
-    <w:p>
-      <w:pPr>
-        <w:pStyle w:val="BodyText"/>
+    </w:p>
+    <w:p>
+      <w:pPr>
+        <w:pStyle w:val="Compact"/>
+        <w:numPr>
+          <w:numId w:val="1002"/>
+          <w:ilvl w:val="0"/>
+        </w:numPr>
+      </w:pPr>
+      <w:r>
+        <w:t xml:space="preserve">aussie honeyeaters with curved bills tend to be small nectivores and aerial insectivores rather than stout-billed ground foragers.</w:t>
+      </w:r>
+    </w:p>
+    <w:p>
+      <w:pPr>
+        <w:pStyle w:val="Compact"/>
+        <w:numPr>
+          <w:numId w:val="1002"/>
+          <w:ilvl w:val="0"/>
+        </w:numPr>
+      </w:pPr>
+      <w:r>
+        <w:t xml:space="preserve">see: wolf 1972 (Science), 1975 (Ecology)</w:t>
+      </w:r>
+    </w:p>
+    <w:p>
+      <w:pPr>
+        <w:pStyle w:val="FirstParagraph"/>
       </w:pPr>
       <w:r>
         <w:t xml:space="preserve">Pollinator specialization has major effects on macroevolutionary and biogeographic patterns</w:t>
@@ -1076,7 +1249,7 @@
         <w:t xml:space="preserve">)</w:t>
       </w:r>
       <w:r>
-        <w:t xml:space="preserve">, and curvature is a component, but widespread feature of specialist systems. Therefore, to synthesize our knowledge of curved plant-pollinator systems, curvature is a concept that needs an exact definition and method of measurement. In the following section we summarize the approaches to measuring curvature within the field of bird pollination, identify strengths and shortcomings, and offer a solution with the aim of improving the precision with which curvature is measured within the field of pollination ecology. Although this review is motivated by the problem of measuring curvature in plant-hummingbird systems, the solution is general to any biological form modelled as a line curve: this case is hopefully made in the demonstration to follow.</w:t>
+        <w:t xml:space="preserve">, and curvature is a component, but widespread feature of specialist systems. Therefore, to synthesize our knowledge of curved plant-pollinator systems, curvature is a concept that needs an exact definition and method of measurement. In the following section we summarize the approaches to measuring curvature within the field of bird pollination, identify strengths and shortcomings, and offer a solution with the aim of improving the precision with which curvature is measured within the field of pollination ecology. Although this review is motivated by the problem of measuring curvature in plant-pollinator systems, the solution is general to any biological form modelled as a line curve: this case is hopefully made in the demonstration to follow.</w:t>
       </w:r>
     </w:p>
     <w:p>
@@ -1210,7 +1383,7 @@
         <w:t xml:space="preserve">)</w:t>
       </w:r>
       <w:r>
-        <w:t xml:space="preserve">, though methods for measuring curvature of bird bills outside of a pollination context can be found much earlier</w:t>
+        <w:t xml:space="preserve">, though methods for measuring curvature of bird appendages outside of a pollination context can be found much earlier</w:t>
       </w:r>
       <w:r>
         <w:t xml:space="preserve"> </w:t>
@@ -1275,7 +1448,7 @@
         <w:t xml:space="preserve"> </w:t>
       </w:r>
       <w:r>
-        <w:t xml:space="preserve">method wherein curvature is a ratio of two lines: a straight line (chord) from tip to base (of the flower or bill) and a line that traverses a path along the arc of the flower/bill (</w:t>
+        <w:t xml:space="preserve">method wherein curvature is a ratio of two lines: a straight line (chord) from tip to base (of the flower or mouthpart, e.g. bird bill) and a line that traverses a path along the arc of the flower/bill (</w:t>
       </w:r>
       <w:hyperlink r:id="rId25">
         <w:r>
@@ -1484,7 +1657,7 @@
         <w:t xml:space="preserve"> </w:t>
       </w:r>
       <w:r>
-        <w:t xml:space="preserve">method, a curve is approximated with the segment of a circle. This method is insufficient for any flower and bill shapes that deviate from having constant curvature (</w:t>
+        <w:t xml:space="preserve">method, a curve is approximated with the segment of a circle. This method is insufficient for any flower and mouthpart shapes that deviate from having constant curvature (</w:t>
       </w:r>
       <w:r>
         <w:rPr>
@@ -1606,7 +1779,7 @@
         <w:t xml:space="preserve"> </w:t>
       </w:r>
       <w:r>
-        <w:t xml:space="preserve">one study adjusted for bill length while a subsequent study did not (Table 1). Many studies create their own terminology for the concept of arc length: the length of a curve between two points. Most studies define their own terms for measuring curvature without reference to previous studies that have done the same. This creates uncertainty about how to compare and convert metrics used between studies. We believe these problems could be remedied by referring to the mathematical literature for the derivation and defintion of curvature and related concepts.</w:t>
+        <w:t xml:space="preserve">one study adjusted for bill length while a subsequent study did not (Table 1). Many studies create their own terminology for the concept of arc length: the length of a curve between two points. Most studies define their own terms for measuring and reporting curvature without reference to previous studies that have studied curvature in similar systems. This creates uncertainty about how to compare and convert metrics used between studies. We believe these problems could be remedied by referring to the mathematical literature for the derivation and defintion of curvature and related concepts.</w:t>
       </w:r>
     </w:p>
     <w:p>
@@ -1618,7 +1791,7 @@
           <wp:inline>
             <wp:extent cx="5943600" cy="3343275"/>
             <wp:effectExtent b="0" l="0" r="0" t="0"/>
-            <wp:docPr descr="Figure 1. Overview of most commonly used curvature metrics. 1. arc:chord ratio. 2. mandibular index 3. inverse radius. 4. angle of deflection" title="" id="1" name="Picture"/>
+            <wp:docPr descr="Figure 1. Overview of most commonly used curvature metrics within pollination ecology. 1. arc:chord ratio. 2. mandibular index 3. inverse radius. 4. angle of deflection" title="" id="1" name="Picture"/>
             <a:graphic>
               <a:graphicData uri="http://schemas.openxmlformats.org/drawingml/2006/picture">
                 <pic:pic>
@@ -1661,7 +1834,7 @@
         <w:pStyle w:val="ImageCaption"/>
       </w:pPr>
       <w:r>
-        <w:t xml:space="preserve">Figure 1. Overview of most commonly used curvature metrics. 1. arc:chord ratio. 2. mandibular index 3. inverse radius. 4. angle of deflection</w:t>
+        <w:t xml:space="preserve">Figure 1. Overview of most commonly used curvature metrics within pollination ecology. 1. arc:chord ratio. 2. mandibular index 3. inverse radius. 4. angle of deflection</w:t>
       </w:r>
     </w:p>
     <w:p>
@@ -10203,7 +10376,7 @@
           <wp:inline>
             <wp:extent cx="5943600" cy="3343275"/>
             <wp:effectExtent b="0" l="0" r="0" t="0"/>
-            <wp:docPr descr="Figure S2. Landmarking Epimedium specimens. Left: E. koreanum, Top Right: E. violaceum, Bottom Right: E. grandiflorum." title="" id="1" name="Picture"/>
+            <wp:docPr descr="Figure S2. Specify stage Landmarks (red) and semi-landmarks (white) used to compare curvature between Epimedium specimens. Left: E. koreanum, Top Right: E. violaceum, Bottom Right: E. grandiflorum." title="" id="1" name="Picture"/>
             <a:graphic>
               <a:graphicData uri="http://schemas.openxmlformats.org/drawingml/2006/picture">
                 <pic:pic>
@@ -10246,7 +10419,22 @@
         <w:pStyle w:val="ImageCaption"/>
       </w:pPr>
       <w:r>
-        <w:t xml:space="preserve">Figure S2. Landmarking</w:t>
+        <w:t xml:space="preserve">Figure S2.</w:t>
+      </w:r>
+      <w:r>
+        <w:t xml:space="preserve"> </w:t>
+      </w:r>
+      <w:r>
+        <w:rPr>
+          <w:b/>
+        </w:rPr>
+        <w:t xml:space="preserve">Specify stage</w:t>
+      </w:r>
+      <w:r>
+        <w:t xml:space="preserve"> </w:t>
+      </w:r>
+      <w:r>
+        <w:t xml:space="preserve">Landmarks (red) and semi-landmarks (white) used to compare curvature between</w:t>
       </w:r>
       <w:r>
         <w:t xml:space="preserve"> </w:t>
@@ -10372,11 +10560,6 @@
         <w:t xml:space="preserve">References</w:t>
       </w:r>
       <w:bookmarkEnd w:id="46"/>
-    </w:p>
-    <w:p>
-      <w:pPr>
-        <w:pStyle w:val="FirstParagraph"/>
-      </w:pPr>
     </w:p>
     <w:bookmarkStart w:id="108" w:name="refs"/>
     <w:bookmarkStart w:id="47" w:name="ref-geomorph_2019"/>
@@ -12116,6 +12299,9 @@
     <w:abstractNumId w:val="990"/>
   </w:num>
   <w:num w:numId="1001">
+    <w:abstractNumId w:val="991"/>
+  </w:num>
+  <w:num w:numId="1002">
     <w:abstractNumId w:val="991"/>
   </w:num>
 </w:numbering>

</xml_diff>

<commit_message>
figures 5 and S4: heterochrony
</commit_message>
<xml_diff>
--- a/writing/curvature_review.docx
+++ b/writing/curvature_review.docx
@@ -134,7 +134,7 @@
         </w:numPr>
       </w:pPr>
       <w:r>
-        <w:t xml:space="preserve">ref: Bright et al (2016) PNAS</w:t>
+        <w:t xml:space="preserve">table s2, sample sizes</w:t>
       </w:r>
     </w:p>
     <w:p>
@@ -146,7 +146,7 @@
         </w:numPr>
       </w:pPr>
       <w:r>
-        <w:t xml:space="preserve">ref: Rudall and Bateman (2004) in Section 5</w:t>
+        <w:t xml:space="preserve">reformat table s3</w:t>
       </w:r>
     </w:p>
     <w:p>
@@ -158,7 +158,7 @@
         </w:numPr>
       </w:pPr>
       <w:r>
-        <w:t xml:space="preserve">table s2, sample sizes</w:t>
+        <w:t xml:space="preserve">pair geomorph analysis with curvature data?</w:t>
       </w:r>
     </w:p>
     <w:p>
@@ -170,82 +170,7 @@
         </w:numPr>
       </w:pPr>
       <w:r>
-        <w:t xml:space="preserve">reformat table s3</w:t>
-      </w:r>
-    </w:p>
-    <w:p>
-      <w:pPr>
-        <w:pStyle w:val="Compact"/>
-        <w:numPr>
-          <w:numId w:val="1001"/>
-          <w:ilvl w:val="0"/>
-        </w:numPr>
-      </w:pPr>
-      <w:r>
-        <w:t xml:space="preserve">units for Fig 6: K vs size</w:t>
-      </w:r>
-    </w:p>
-    <w:p>
-      <w:pPr>
-        <w:pStyle w:val="Compact"/>
-        <w:numPr>
-          <w:numId w:val="1001"/>
-          <w:ilvl w:val="0"/>
-        </w:numPr>
-      </w:pPr>
-      <w:r>
-        <w:t xml:space="preserve">pair geomorph analysis with curvature data?</w:t>
-      </w:r>
-    </w:p>
-    <w:p>
-      <w:pPr>
-        <w:pStyle w:val="Compact"/>
-        <w:numPr>
-          <w:numId w:val="1001"/>
-          <w:ilvl w:val="0"/>
-        </w:numPr>
-      </w:pPr>
-      <w:r>
-        <w:t xml:space="preserve">compare previous methods to proposed method</w:t>
-      </w:r>
-    </w:p>
-    <w:p>
-      <w:pPr>
-        <w:pStyle w:val="Compact"/>
-        <w:numPr>
-          <w:numId w:val="1001"/>
-          <w:ilvl w:val="0"/>
-        </w:numPr>
-      </w:pPr>
-      <w:r>
-        <w:t xml:space="preserve">Results and Discussion: heterochrony in</w:t>
-      </w:r>
-      <w:r>
-        <w:t xml:space="preserve"> </w:t>
-      </w:r>
-      <w:r>
-        <w:rPr>
-          <w:i/>
-        </w:rPr>
-        <w:t xml:space="preserve">E. koreanum</w:t>
-      </w:r>
-      <w:r>
-        <w:t xml:space="preserve"> </w:t>
-      </w:r>
-      <w:r>
-        <w:t xml:space="preserve">and</w:t>
-      </w:r>
-      <w:r>
-        <w:t xml:space="preserve"> </w:t>
-      </w:r>
-      <w:r>
-        <w:rPr>
-          <w:i/>
-        </w:rPr>
-        <w:t xml:space="preserve">E. violaceum</w:t>
-      </w:r>
-      <w:r>
-        <w:t xml:space="preserve">.</w:t>
+        <w:t xml:space="preserve">compare previous methods to proposed method?</w:t>
       </w:r>
     </w:p>
     <w:p>
@@ -1421,44 +1346,56 @@
         <w:t xml:space="preserve"> </w:t>
       </w:r>
       <w:r>
-        <w:t xml:space="preserve">(</w:t>
-      </w:r>
-      <w:r>
-        <w:rPr>
-          <w:b/>
-        </w:rPr>
-        <w:t xml:space="preserve">???</w:t>
-      </w:r>
-      <w:r>
-        <w:t xml:space="preserve">;</w:t>
-      </w:r>
-      <w:r>
-        <w:t xml:space="preserve"> </w:t>
-      </w:r>
-      <w:r>
-        <w:rPr>
-          <w:b/>
-        </w:rPr>
-        <w:t xml:space="preserve">???</w:t>
-      </w:r>
+        <w:t xml:space="preserve">(Bright et al.,</w:t>
+      </w:r>
+      <w:r>
+        <w:t xml:space="preserve"> </w:t>
+      </w:r>
+      <w:hyperlink w:anchor="ref-bright_2016">
+        <w:r>
+          <w:rPr>
+            <w:rStyle w:val="Hyperlink"/>
+          </w:rPr>
+          <w:t xml:space="preserve">2016</w:t>
+        </w:r>
+      </w:hyperlink>
+      <w:r>
+        <w:t xml:space="preserve">; Navalón et al.,</w:t>
+      </w:r>
+      <w:r>
+        <w:t xml:space="preserve"> </w:t>
+      </w:r>
+      <w:hyperlink w:anchor="ref-navalon_2020">
+        <w:r>
+          <w:rPr>
+            <w:rStyle w:val="Hyperlink"/>
+          </w:rPr>
+          <w:t xml:space="preserve">2020</w:t>
+        </w:r>
+      </w:hyperlink>
       <w:r>
         <w:t xml:space="preserve">)</w:t>
       </w:r>
       <w:r>
-        <w:t xml:space="preserve">. In Hawaiian honeycreepers, the rapid diversification of bill morphology is influenced not only by feeding ecology, but also by ecological factors that influence bodysize</w:t>
-      </w:r>
-      <w:r>
-        <w:t xml:space="preserve"> </w:t>
-      </w:r>
-      <w:r>
-        <w:t xml:space="preserve">(</w:t>
-      </w:r>
-      <w:r>
-        <w:rPr>
-          <w:b/>
-        </w:rPr>
-        <w:t xml:space="preserve">???</w:t>
-      </w:r>
+        <w:t xml:space="preserve">. Therefore, in certain passerine pollinator clades (e.g. Hawaiian honeycreepers), the rapid diversification of bill shape is influenced not only by flower eco-morphology, but also by any ecological factors that influence bodysize</w:t>
+      </w:r>
+      <w:r>
+        <w:t xml:space="preserve"> </w:t>
+      </w:r>
+      <w:r>
+        <w:t xml:space="preserve">(Navalón et al.,</w:t>
+      </w:r>
+      <w:r>
+        <w:t xml:space="preserve"> </w:t>
+      </w:r>
+      <w:hyperlink w:anchor="ref-navalon_2020">
+        <w:r>
+          <w:rPr>
+            <w:rStyle w:val="Hyperlink"/>
+          </w:rPr>
+          <w:t xml:space="preserve">2020</w:t>
+        </w:r>
+      </w:hyperlink>
       <w:r>
         <w:t xml:space="preserve">)</w:t>
       </w:r>
@@ -1505,17 +1442,19 @@
         </w:r>
       </w:hyperlink>
       <w:r>
-        <w:t xml:space="preserve">;</w:t>
-      </w:r>
-      <w:r>
-        <w:t xml:space="preserve"> </w:t>
-      </w:r>
-      <w:r>
-        <w:rPr>
-          <w:b/>
-        </w:rPr>
-        <w:t xml:space="preserve">???</w:t>
-      </w:r>
+        <w:t xml:space="preserve">; Gómez et al.,</w:t>
+      </w:r>
+      <w:r>
+        <w:t xml:space="preserve"> </w:t>
+      </w:r>
+      <w:hyperlink w:anchor="ref-gomez_2016">
+        <w:r>
+          <w:rPr>
+            <w:rStyle w:val="Hyperlink"/>
+          </w:rPr>
+          <w:t xml:space="preserve">2016</w:t>
+        </w:r>
+      </w:hyperlink>
       <w:r>
         <w:t xml:space="preserve">; Olsen,</w:t>
       </w:r>
@@ -5684,7 +5623,10 @@
         <w:t xml:space="preserve"> </w:t>
       </w:r>
       <w:r>
-        <w:t xml:space="preserve">is perhaps best recognized by species having an elongated, curved nectar spur - a derived trait for pollination by bees (</w:t>
+        <w:t xml:space="preserve">is perhaps best recognized by species having an elongated, curved nectar spur - a derived trait for pollination by bees</w:t>
+      </w:r>
+      <w:r>
+        <w:t xml:space="preserve"> </w:t>
       </w:r>
       <w:r>
         <w:t xml:space="preserve">(Stearn,</w:t>
@@ -5704,7 +5646,7 @@
         <w:t xml:space="preserve">)</w:t>
       </w:r>
       <w:r>
-        <w:t xml:space="preserve">, p .23). Although widepread throughout</w:t>
+        <w:t xml:space="preserve">. Although widepread throughout</w:t>
       </w:r>
       <w:r>
         <w:t xml:space="preserve"> </w:t>
@@ -5716,7 +5658,7 @@
         <w:t xml:space="preserve">Epimedium</w:t>
       </w:r>
       <w:r>
-        <w:t xml:space="preserve">, the ecological function of nectar spur cuvature is largely unstudied. Early work comparing short- and long-spurred species found evidence for pollinator partioning in Japanese</w:t>
+        <w:t xml:space="preserve">, the ecological function of nectar spur cuvature is largely unstudied. Early work comparing sympatric short- and long-spurred species found evidence for pollinator partioning in Japanese</w:t>
       </w:r>
       <w:r>
         <w:t xml:space="preserve"> </w:t>
@@ -5929,7 +5871,7 @@
         <w:t xml:space="preserve"> </w:t>
       </w:r>
       <w:r>
-        <w:t xml:space="preserve">complex ([stearn_2002], pp. 140-142) to determine whether floral morphology varied between the forms</w:t>
+        <w:t xml:space="preserve">complex [stearn_2002, pp. 140-142] to determine whether floral morphology varied between the forms</w:t>
       </w:r>
       <w:r>
         <w:t xml:space="preserve"> </w:t>
@@ -6077,22 +6019,7 @@
         </w:r>
       </w:hyperlink>
       <w:r>
-        <w:t xml:space="preserve">, we were able to define 3 discrete stages of flower development in</w:t>
-      </w:r>
-      <w:r>
-        <w:t xml:space="preserve"> </w:t>
-      </w:r>
-      <w:r>
-        <w:rPr>
-          <w:i/>
-        </w:rPr>
-        <w:t xml:space="preserve">E. grandiflorum</w:t>
-      </w:r>
-      <w:r>
-        <w:t xml:space="preserve"> </w:t>
-      </w:r>
-      <w:r>
-        <w:t xml:space="preserve">and 4 stages in</w:t>
+        <w:t xml:space="preserve">, we were able to define 4 discrete stages in</w:t>
       </w:r>
       <w:r>
         <w:t xml:space="preserve"> </w:t>
@@ -6205,6 +6132,18 @@
         <w:t xml:space="preserve">)</w:t>
       </w:r>
       <w:r>
+        <w:t xml:space="preserve">. Images were then processed using the protocol outlined in Section 4 (detailed in Supp Mat). Curvature (as defined in Section 3) was calculated using functions from the R package</w:t>
+      </w:r>
+      <w:r>
+        <w:t xml:space="preserve"> </w:t>
+      </w:r>
+      <w:r>
+        <w:rPr>
+          <w:rStyle w:val="VerbatimChar"/>
+        </w:rPr>
+        <w:t xml:space="preserve">curvr</w:t>
+      </w:r>
+      <w:r>
         <w:t xml:space="preserve">.</w:t>
       </w:r>
     </w:p>
@@ -6213,30 +6152,171 @@
         <w:pStyle w:val="BodyText"/>
       </w:pPr>
       <w:r>
-        <w:t xml:space="preserve">Photographed specimens were landmarked digitally using tpsDig</w:t>
-      </w:r>
-      <w:r>
-        <w:t xml:space="preserve"> </w:t>
-      </w:r>
-      <w:r>
-        <w:t xml:space="preserve">(Rohlf,</w:t>
-      </w:r>
-      <w:r>
-        <w:t xml:space="preserve"> </w:t>
-      </w:r>
-      <w:hyperlink w:anchor="ref-rohlf_2015">
+        <w:t xml:space="preserve"> </w:t>
+      </w:r>
+    </w:p>
+    <w:p>
+      <w:pPr>
+        <w:pStyle w:val="BodyText"/>
+      </w:pPr>
+      <w:r>
+        <w:t xml:space="preserve">Results and Discussion:</w:t>
+      </w:r>
+    </w:p>
+    <w:p>
+      <w:pPr>
+        <w:pStyle w:val="BodyText"/>
+      </w:pPr>
+      <w:r>
+        <w:t xml:space="preserve">In both</w:t>
+      </w:r>
+      <w:r>
+        <w:t xml:space="preserve"> </w:t>
+      </w:r>
+      <w:r>
+        <w:rPr>
+          <w:i/>
+        </w:rPr>
+        <w:t xml:space="preserve">E. koreanum</w:t>
+      </w:r>
+      <w:r>
+        <w:t xml:space="preserve"> </w:t>
+      </w:r>
+      <w:r>
+        <w:t xml:space="preserve">and</w:t>
+      </w:r>
+      <w:r>
+        <w:t xml:space="preserve"> </w:t>
+      </w:r>
+      <w:r>
+        <w:rPr>
+          <w:i/>
+        </w:rPr>
+        <w:t xml:space="preserve">E. violaceum</w:t>
+      </w:r>
+      <w:r>
+        <w:t xml:space="preserve"> </w:t>
+      </w:r>
+      <w:r>
+        <w:t xml:space="preserve">we identified four distinct stages of development (Figure 5, Table S3). In the first stage (</w:t>
+      </w:r>
+      <w:r>
+        <w:t xml:space="preserve">“</w:t>
+      </w:r>
+      <w:r>
+        <w:t xml:space="preserve">C</w:t>
+      </w:r>
+      <w:r>
+        <w:t xml:space="preserve">”</w:t>
+      </w:r>
+      <w:r>
+        <w:t xml:space="preserve">) the petals are shorter in length than the sepals that envelop them - the following stage begins when the petals overtake the surrounding sepals in length. The</w:t>
+      </w:r>
+      <w:r>
+        <w:t xml:space="preserve"> </w:t>
+      </w:r>
+      <w:r>
+        <w:t xml:space="preserve">“</w:t>
+      </w:r>
+      <w:r>
+        <w:t xml:space="preserve">G</w:t>
+      </w:r>
+      <w:r>
+        <w:t xml:space="preserve">”</w:t>
+      </w:r>
+      <w:r>
+        <w:t xml:space="preserve"> </w:t>
+      </w:r>
+      <w:r>
+        <w:t xml:space="preserve">stage includes continued growth of the bud until the petals begin to separate. At the</w:t>
+      </w:r>
+      <w:r>
+        <w:t xml:space="preserve"> </w:t>
+      </w:r>
+      <w:r>
+        <w:t xml:space="preserve">“</w:t>
+      </w:r>
+      <w:r>
+        <w:t xml:space="preserve">T</w:t>
+      </w:r>
+      <w:r>
+        <w:t xml:space="preserve">”</w:t>
+      </w:r>
+      <w:r>
+        <w:t xml:space="preserve"> </w:t>
+      </w:r>
+      <w:r>
+        <w:t xml:space="preserve">stage nectar begins accumilating in the spurs. Anthesis takes place during the</w:t>
+      </w:r>
+      <w:r>
+        <w:t xml:space="preserve"> </w:t>
+      </w:r>
+      <w:r>
+        <w:t xml:space="preserve">“</w:t>
+      </w:r>
+      <w:r>
+        <w:t xml:space="preserve">A</w:t>
+      </w:r>
+      <w:r>
+        <w:t xml:space="preserve">”</w:t>
+      </w:r>
+      <w:r>
+        <w:t xml:space="preserve"> </w:t>
+      </w:r>
+      <w:r>
+        <w:t xml:space="preserve">stage at which point the flower opening may increase in size and anthers dehisce.</w:t>
+      </w:r>
+    </w:p>
+    <w:p>
+      <w:pPr>
+        <w:pStyle w:val="BodyText"/>
+      </w:pPr>
+      <w:r>
+        <w:t xml:space="preserve">Total adjusted curvature (as defined in section 3) at maturity did not vary between species. Hoever, we found that</w:t>
+      </w:r>
+      <w:r>
+        <w:t xml:space="preserve"> </w:t>
+      </w:r>
+      <w:r>
+        <w:rPr>
+          <w:i/>
+        </w:rPr>
+        <w:t xml:space="preserve">E. koreanum</w:t>
+      </w:r>
+      <w:r>
+        <w:t xml:space="preserve"> </w:t>
+      </w:r>
+      <w:r>
+        <w:t xml:space="preserve">is more curved at the initial stages of development</w:t>
+      </w:r>
+      <w:r>
+        <w:t xml:space="preserve"> </w:t>
+      </w:r>
+      <w:hyperlink r:id="rId35">
         <w:r>
           <w:rPr>
             <w:rStyle w:val="Hyperlink"/>
           </w:rPr>
-          <w:t xml:space="preserve">2015</w:t>
+          <w:t xml:space="preserve">Figure 5</w:t>
         </w:r>
       </w:hyperlink>
       <w:r>
-        <w:t xml:space="preserve">)</w:t>
-      </w:r>
-      <w:r>
-        <w:t xml:space="preserve">. We placed landmarks along the edge of dorsal petals (in dorsiventral view) as an approximation of the flowers’ total shape (see discussion of geometric morphometrics above). Landmarks used to measure the dorsal arc were 1) the farthest point on the apex of the spur before the inflection point where either the spur diminishes to a tip (</w:t>
+        <w:t xml:space="preserve">. That is, after accounting for differences in size, the arc of the flowers of</w:t>
+      </w:r>
+      <w:r>
+        <w:t xml:space="preserve"> </w:t>
+      </w:r>
+      <w:r>
+        <w:rPr>
+          <w:i/>
+        </w:rPr>
+        <w:t xml:space="preserve">E. koreanum</w:t>
+      </w:r>
+      <w:r>
+        <w:t xml:space="preserve"> </w:t>
+      </w:r>
+      <w:r>
+        <w:t xml:space="preserve">bends more than</w:t>
       </w:r>
       <w:r>
         <w:t xml:space="preserve"> </w:t>
@@ -6248,7 +6328,26 @@
         <w:t xml:space="preserve">E. violaceum</w:t>
       </w:r>
       <w:r>
-        <w:t xml:space="preserve">) or widens into a saccate reservoir (</w:t>
+        <w:t xml:space="preserve"> </w:t>
+      </w:r>
+      <w:r>
+        <w:t xml:space="preserve">while developing in the bud.</w:t>
+      </w:r>
+    </w:p>
+    <w:p>
+      <w:pPr>
+        <w:pStyle w:val="BodyText"/>
+      </w:pPr>
+      <w:r>
+        <w:t xml:space="preserve">-We interpret this pattern as an example of heterochrony leading to convergence in shape: initial differences in the timing of development eventually produce flowers with comparable curvature.</w:t>
+      </w:r>
+    </w:p>
+    <w:p>
+      <w:pPr>
+        <w:pStyle w:val="BodyText"/>
+      </w:pPr>
+      <w:r>
+        <w:t xml:space="preserve">-Flowers are larger in</w:t>
       </w:r>
       <w:r>
         <w:t xml:space="preserve"> </w:t>
@@ -6260,47 +6359,25 @@
         <w:t xml:space="preserve">E. koreanum</w:t>
       </w:r>
       <w:r>
-        <w:t xml:space="preserve">), and 2) the inflection point at which the spur widens to become an attachment for the petal to the stem (anatomical name?). 13 semi-landmarks</w:t>
-      </w:r>
-      <w:r>
-        <w:t xml:space="preserve"> </w:t>
-      </w:r>
-      <w:r>
-        <w:t xml:space="preserve">(defined in Webster and Sheets,</w:t>
-      </w:r>
-      <w:r>
-        <w:t xml:space="preserve"> </w:t>
-      </w:r>
-      <w:hyperlink w:anchor="ref-webster_2010">
-        <w:r>
-          <w:rPr>
-            <w:rStyle w:val="Hyperlink"/>
-          </w:rPr>
-          <w:t xml:space="preserve">2010</w:t>
-        </w:r>
-      </w:hyperlink>
-      <w:r>
-        <w:t xml:space="preserve">)</w:t>
-      </w:r>
-      <w:r>
-        <w:t xml:space="preserve"> </w:t>
-      </w:r>
-      <w:r>
-        <w:t xml:space="preserve">were placed between landmarks 1 and 2 (illustrated in</w:t>
-      </w:r>
-      <w:r>
-        <w:t xml:space="preserve"> </w:t>
-      </w:r>
-      <w:hyperlink r:id="rId36">
-        <w:r>
-          <w:rPr>
-            <w:rStyle w:val="Hyperlink"/>
-          </w:rPr>
-          <w:t xml:space="preserve">Figure S2</w:t>
-        </w:r>
-      </w:hyperlink>
-      <w:r>
-        <w:t xml:space="preserve">.</w:t>
+        <w:t xml:space="preserve"> </w:t>
+      </w:r>
+      <w:r>
+        <w:t xml:space="preserve">at initial stages of development, but are surpassed in size at maturity by</w:t>
+      </w:r>
+      <w:r>
+        <w:t xml:space="preserve"> </w:t>
+      </w:r>
+      <w:r>
+        <w:rPr>
+          <w:i/>
+        </w:rPr>
+        <w:t xml:space="preserve">E. violaceum</w:t>
+      </w:r>
+      <w:r>
+        <w:t xml:space="preserve"> </w:t>
+      </w:r>
+      <w:r>
+        <w:t xml:space="preserve">(Fig S1).</w:t>
       </w:r>
     </w:p>
     <w:p>
@@ -6308,186 +6385,37 @@
         <w:pStyle w:val="BodyText"/>
       </w:pPr>
       <w:r>
-        <w:t xml:space="preserve">Landmark files (.tps) were imported into R using</w:t>
-      </w:r>
-      <w:r>
-        <w:t xml:space="preserve"> </w:t>
-      </w:r>
-      <w:r>
-        <w:rPr>
-          <w:rStyle w:val="VerbatimChar"/>
-        </w:rPr>
-        <w:t xml:space="preserve">Momocs</w:t>
-      </w:r>
-      <w:r>
-        <w:t xml:space="preserve"> </w:t>
-      </w:r>
-      <w:r>
-        <w:t xml:space="preserve">v.1.3.0</w:t>
-      </w:r>
-      <w:r>
-        <w:t xml:space="preserve"> </w:t>
-      </w:r>
-      <w:r>
-        <w:t xml:space="preserve">(Bonhomme et al.,</w:t>
-      </w:r>
-      <w:r>
-        <w:t xml:space="preserve"> </w:t>
-      </w:r>
-      <w:hyperlink w:anchor="ref-bonhomme_2014">
-        <w:r>
-          <w:rPr>
-            <w:rStyle w:val="Hyperlink"/>
-          </w:rPr>
-          <w:t xml:space="preserve">2014</w:t>
-        </w:r>
-      </w:hyperlink>
-      <w:r>
-        <w:t xml:space="preserve">)</w:t>
-      </w:r>
-      <w:r>
-        <w:t xml:space="preserve">. Polynomial functions were regressed to the landmark coordinates for each specimen using</w:t>
-      </w:r>
-      <w:r>
-        <w:t xml:space="preserve"> </w:t>
-      </w:r>
-      <w:r>
-        <w:rPr>
-          <w:rStyle w:val="VerbatimChar"/>
-        </w:rPr>
-        <w:t xml:space="preserve">Momocs</w:t>
-      </w:r>
-      <w:r>
-        <w:t xml:space="preserve"> </w:t>
-      </w:r>
-      <w:r>
-        <w:t xml:space="preserve">- we chose polynomials of the third degree based on the recommendations of</w:t>
-      </w:r>
-      <w:r>
-        <w:t xml:space="preserve"> </w:t>
-      </w:r>
-      <w:r>
-        <w:t xml:space="preserve">Rolhf (</w:t>
-      </w:r>
-      <w:hyperlink w:anchor="ref-rohlf_1990">
-        <w:r>
-          <w:rPr>
-            <w:rStyle w:val="Hyperlink"/>
-          </w:rPr>
-          <w:t xml:space="preserve">1990</w:t>
-        </w:r>
-      </w:hyperlink>
-      <w:r>
-        <w:t xml:space="preserve">)</w:t>
-      </w:r>
-      <w:r>
-        <w:t xml:space="preserve">. Arc length was calculated from bounded polynomial functions using</w:t>
-      </w:r>
-      <w:r>
-        <w:t xml:space="preserve"> </w:t>
-      </w:r>
-      <w:r>
-        <w:rPr>
-          <w:rStyle w:val="VerbatimChar"/>
-        </w:rPr>
-        <w:t xml:space="preserve">pracma</w:t>
-      </w:r>
-      <w:r>
-        <w:t xml:space="preserve"> </w:t>
-      </w:r>
-      <w:r>
-        <w:t xml:space="preserve">v.2.2.5</w:t>
-      </w:r>
-      <w:r>
-        <w:t xml:space="preserve"> </w:t>
-      </w:r>
-      <w:r>
-        <w:t xml:space="preserve">(Borchers,</w:t>
-      </w:r>
-      <w:r>
-        <w:t xml:space="preserve"> </w:t>
-      </w:r>
-      <w:hyperlink w:anchor="ref-borchers_2019">
-        <w:r>
-          <w:rPr>
-            <w:rStyle w:val="Hyperlink"/>
-          </w:rPr>
-          <w:t xml:space="preserve">2019</w:t>
-        </w:r>
-      </w:hyperlink>
-      <w:r>
-        <w:t xml:space="preserve">)</w:t>
-      </w:r>
-      <w:r>
-        <w:t xml:space="preserve">. Curvature, as defined in the previous section, was computed using custom functions modified from the</w:t>
-      </w:r>
-      <w:r>
-        <w:t xml:space="preserve"> </w:t>
-      </w:r>
-      <w:r>
-        <w:rPr>
-          <w:rStyle w:val="VerbatimChar"/>
-        </w:rPr>
-        <w:t xml:space="preserve">maxcurv()</w:t>
-      </w:r>
-      <w:r>
-        <w:t xml:space="preserve"> </w:t>
-      </w:r>
-      <w:r>
-        <w:t xml:space="preserve">function of the</w:t>
-      </w:r>
-      <w:r>
-        <w:t xml:space="preserve"> </w:t>
-      </w:r>
-      <w:r>
-        <w:rPr>
-          <w:rStyle w:val="VerbatimChar"/>
-        </w:rPr>
-        <w:t xml:space="preserve">soilphysics</w:t>
-      </w:r>
-      <w:r>
-        <w:t xml:space="preserve"> </w:t>
-      </w:r>
-      <w:r>
-        <w:t xml:space="preserve">package v.3.1</w:t>
-      </w:r>
-      <w:r>
-        <w:t xml:space="preserve"> </w:t>
-      </w:r>
-      <w:r>
-        <w:t xml:space="preserve">(Silva and Lima,</w:t>
-      </w:r>
-      <w:r>
-        <w:t xml:space="preserve"> </w:t>
-      </w:r>
-      <w:hyperlink w:anchor="ref-silva_2017">
-        <w:r>
-          <w:rPr>
-            <w:rStyle w:val="Hyperlink"/>
-          </w:rPr>
-          <w:t xml:space="preserve">2017</w:t>
-        </w:r>
-      </w:hyperlink>
-      <w:r>
-        <w:t xml:space="preserve">)</w:t>
-      </w:r>
-      <w:r>
-        <w:t xml:space="preserve">. All custom functions used in this analysis are available as an R package</w:t>
-      </w:r>
-      <w:r>
-        <w:t xml:space="preserve"> </w:t>
-      </w:r>
-      <w:r>
-        <w:rPr>
-          <w:rStyle w:val="VerbatimChar"/>
-        </w:rPr>
-        <w:t xml:space="preserve">curvy</w:t>
-      </w:r>
-      <w:r>
-        <w:t xml:space="preserve"> </w:t>
-      </w:r>
-      <w:r>
-        <w:t xml:space="preserve">hosted at github.com/mannfred/curvy. R scripts used in this analysis are hosted at github.com/mannfred/epidmedium.</w:t>
+        <w:t xml:space="preserve">-Because</w:t>
+      </w:r>
+      <w:r>
+        <w:t xml:space="preserve"> </w:t>
+      </w:r>
+      <w:r>
+        <w:rPr>
+          <w:i/>
+        </w:rPr>
+        <w:t xml:space="preserve">E. koreanum</w:t>
+      </w:r>
+      <w:r>
+        <w:t xml:space="preserve"> </w:t>
+      </w:r>
+      <w:r>
+        <w:t xml:space="preserve">flowers are smaller at maturity, their development window is smaller, and arc length develops at a faster rate than</w:t>
+      </w:r>
+      <w:r>
+        <w:t xml:space="preserve"> </w:t>
+      </w:r>
+      <w:r>
+        <w:rPr>
+          <w:i/>
+        </w:rPr>
+        <w:t xml:space="preserve">E. violaceum</w:t>
+      </w:r>
+      <w:r>
+        <w:t xml:space="preserve"> </w:t>
+      </w:r>
+      <w:r>
+        <w:t xml:space="preserve">(Fig S4).</w:t>
       </w:r>
     </w:p>
     <w:p>
@@ -6495,23 +6423,25 @@
         <w:pStyle w:val="BodyText"/>
       </w:pPr>
       <w:r>
-        <w:t xml:space="preserve"> </w:t>
-      </w:r>
-    </w:p>
-    <w:p>
-      <w:pPr>
-        <w:pStyle w:val="BodyText"/>
-      </w:pPr>
-      <w:r>
-        <w:t xml:space="preserve">Results:</w:t>
-      </w:r>
-    </w:p>
-    <w:p>
-      <w:pPr>
-        <w:pStyle w:val="BodyText"/>
-      </w:pPr>
-      <w:r>
-        <w:t xml:space="preserve">In both</w:t>
+        <w:t xml:space="preserve">-A case of</w:t>
+      </w:r>
+      <w:r>
+        <w:t xml:space="preserve"> </w:t>
+      </w:r>
+      <w:r>
+        <w:t xml:space="preserve">‘</w:t>
+      </w:r>
+      <w:r>
+        <w:t xml:space="preserve">acceleration</w:t>
+      </w:r>
+      <w:r>
+        <w:t xml:space="preserve">’</w:t>
+      </w:r>
+      <w:r>
+        <w:t xml:space="preserve"> </w:t>
+      </w:r>
+      <w:r>
+        <w:t xml:space="preserve">from Fig.12 in Rudall and Bateman (2004)? Under the constraint that curvature is equal at maturity between</w:t>
       </w:r>
       <w:r>
         <w:t xml:space="preserve"> </w:t>
@@ -6538,111 +6468,8 @@
         <w:t xml:space="preserve">E. violaceum</w:t>
       </w:r>
       <w:r>
-        <w:t xml:space="preserve"> </w:t>
-      </w:r>
-      <w:r>
-        <w:t xml:space="preserve">we identified four distinct stages of development (Figure 5, Table S3). The first stage (</w:t>
-      </w:r>
-      <w:r>
-        <w:t xml:space="preserve">“</w:t>
-      </w:r>
-      <w:r>
-        <w:t xml:space="preserve">C</w:t>
-      </w:r>
-      <w:r>
-        <w:t xml:space="preserve">”</w:t>
-      </w:r>
-      <w:r>
-        <w:t xml:space="preserve">) the petals are shorter in length than the sepals that envelop them - the following stage begins when the petals overtake the surrounding sepals in length. The</w:t>
-      </w:r>
-      <w:r>
-        <w:t xml:space="preserve"> </w:t>
-      </w:r>
-      <w:r>
-        <w:t xml:space="preserve">“</w:t>
-      </w:r>
-      <w:r>
-        <w:t xml:space="preserve">G</w:t>
-      </w:r>
-      <w:r>
-        <w:t xml:space="preserve">”</w:t>
-      </w:r>
-      <w:r>
-        <w:t xml:space="preserve"> </w:t>
-      </w:r>
-      <w:r>
-        <w:t xml:space="preserve">stage includes continued growth of the bud until the petals begin to separate. At the</w:t>
-      </w:r>
-      <w:r>
-        <w:t xml:space="preserve"> </w:t>
-      </w:r>
-      <w:r>
-        <w:t xml:space="preserve">“</w:t>
-      </w:r>
-      <w:r>
-        <w:t xml:space="preserve">T</w:t>
-      </w:r>
-      <w:r>
-        <w:t xml:space="preserve">”</w:t>
-      </w:r>
-      <w:r>
-        <w:t xml:space="preserve"> </w:t>
-      </w:r>
-      <w:r>
-        <w:t xml:space="preserve">stage nectar begins accumilating in the spurs. Anthesis takes place during the</w:t>
-      </w:r>
-      <w:r>
-        <w:t xml:space="preserve"> </w:t>
-      </w:r>
-      <w:r>
-        <w:t xml:space="preserve">“</w:t>
-      </w:r>
-      <w:r>
-        <w:t xml:space="preserve">A</w:t>
-      </w:r>
-      <w:r>
-        <w:t xml:space="preserve">”</w:t>
-      </w:r>
-      <w:r>
-        <w:t xml:space="preserve"> </w:t>
-      </w:r>
-      <w:r>
-        <w:t xml:space="preserve">stage at which point the flower opening may increase in size and anthers dehisce.</w:t>
-      </w:r>
-    </w:p>
-    <w:p>
-      <w:pPr>
-        <w:pStyle w:val="BodyText"/>
-      </w:pPr>
-      <w:r>
-        <w:t xml:space="preserve">We found that</w:t>
-      </w:r>
-      <w:r>
-        <w:t xml:space="preserve"> </w:t>
-      </w:r>
-      <w:r>
-        <w:rPr>
-          <w:i/>
-        </w:rPr>
-        <w:t xml:space="preserve">E. koreanum</w:t>
-      </w:r>
-      <w:r>
-        <w:t xml:space="preserve"> </w:t>
-      </w:r>
-      <w:r>
-        <w:t xml:space="preserve">is more curved at initial stages of development, but curvature is comparable once sepal size exceeds 20mm</w:t>
-      </w:r>
-      <w:r>
-        <w:t xml:space="preserve"> </w:t>
-      </w:r>
-      <w:hyperlink r:id="rId37">
-        <w:r>
-          <w:rPr>
-            <w:rStyle w:val="Hyperlink"/>
-          </w:rPr>
-          <w:t xml:space="preserve">Figure 6</w:t>
-        </w:r>
-      </w:hyperlink>
+        <w:t xml:space="preserve">, development of arc length must be accelerated.</w:t>
+      </w:r>
     </w:p>
     <w:p>
       <w:r>
@@ -6669,7 +6496,7 @@
                     </pic:cNvPicPr>
                   </pic:nvPicPr>
                   <pic:blipFill>
-                    <a:blip r:embed="rId38"/>
+                    <a:blip r:embed="rId36"/>
                     <a:stretch>
                       <a:fillRect/>
                     </a:stretch>
@@ -6729,7 +6556,7 @@
                     </pic:cNvPicPr>
                   </pic:nvPicPr>
                   <pic:blipFill>
-                    <a:blip r:embed="rId39"/>
+                    <a:blip r:embed="rId37"/>
                     <a:stretch>
                       <a:fillRect/>
                     </a:stretch>
@@ -6789,7 +6616,7 @@
                     </pic:cNvPicPr>
                   </pic:nvPicPr>
                   <pic:blipFill>
-                    <a:blip r:embed="rId40"/>
+                    <a:blip r:embed="rId38"/>
                     <a:stretch>
                       <a:fillRect/>
                     </a:stretch>
@@ -7125,7 +6952,7 @@
                     </pic:cNvPicPr>
                   </pic:nvPicPr>
                   <pic:blipFill>
-                    <a:blip r:embed="rId41"/>
+                    <a:blip r:embed="rId39"/>
                     <a:stretch>
                       <a:fillRect/>
                     </a:stretch>
@@ -7245,20 +7072,80 @@
       <w:r>
         <w:drawing>
           <wp:inline>
-            <wp:extent cx="5943600" cy="4731105"/>
+            <wp:extent cx="5943600" cy="5200650"/>
             <wp:effectExtent b="0" l="0" r="0" t="0"/>
             <wp:docPr descr="Figure 5: size vs curvature" title="" id="1" name="Picture"/>
             <a:graphic>
               <a:graphicData uri="http://schemas.openxmlformats.org/drawingml/2006/picture">
                 <pic:pic>
                   <pic:nvPicPr>
-                    <pic:cNvPr descr="Figures/Figure_5_alt.jpeg" id="0" name="Picture"/>
+                    <pic:cNvPr descr="Figures/Figure_5.jpeg" id="0" name="Picture"/>
                     <pic:cNvPicPr>
                       <a:picLocks noChangeArrowheads="1" noChangeAspect="1"/>
                     </pic:cNvPicPr>
                   </pic:nvPicPr>
                   <pic:blipFill>
-                    <a:blip r:embed="rId42"/>
+                    <a:blip r:embed="rId40"/>
+                    <a:stretch>
+                      <a:fillRect/>
+                    </a:stretch>
+                  </pic:blipFill>
+                  <pic:spPr bwMode="auto">
+                    <a:xfrm>
+                      <a:off x="0" y="0"/>
+                      <a:ext cx="5943600" cy="5200650"/>
+                    </a:xfrm>
+                    <a:prstGeom prst="rect">
+                      <a:avLst/>
+                    </a:prstGeom>
+                    <a:noFill/>
+                    <a:ln w="9525">
+                      <a:noFill/>
+                      <a:headEnd/>
+                      <a:tailEnd/>
+                    </a:ln>
+                  </pic:spPr>
+                </pic:pic>
+              </a:graphicData>
+            </a:graphic>
+          </wp:inline>
+        </w:drawing>
+      </w:r>
+    </w:p>
+    <w:p>
+      <w:pPr>
+        <w:pStyle w:val="ImageCaption"/>
+      </w:pPr>
+      <w:r>
+        <w:t xml:space="preserve">Figure 5: size vs curvature</w:t>
+      </w:r>
+    </w:p>
+    <w:p>
+      <w:r>
+        <w:br w:type="page"/>
+      </w:r>
+    </w:p>
+    <w:p>
+      <w:pPr>
+        <w:pStyle w:val="CaptionedFigure"/>
+      </w:pPr>
+      <w:r>
+        <w:drawing>
+          <wp:inline>
+            <wp:extent cx="5943600" cy="4731105"/>
+            <wp:effectExtent b="0" l="0" r="0" t="0"/>
+            <wp:docPr descr="Figure S1: Comparison of developmental stages in Epimedium. Size is in mm. Tukey’s HSD: p&lt;0.01 for all within-species comparisons" title="" id="1" name="Picture"/>
+            <a:graphic>
+              <a:graphicData uri="http://schemas.openxmlformats.org/drawingml/2006/picture">
+                <pic:pic>
+                  <pic:nvPicPr>
+                    <pic:cNvPr descr="Figures/Figure_S1_alt.jpeg" id="0" name="Picture"/>
+                    <pic:cNvPicPr>
+                      <a:picLocks noChangeArrowheads="1" noChangeAspect="1"/>
+                    </pic:cNvPicPr>
+                  </pic:nvPicPr>
+                  <pic:blipFill>
+                    <a:blip r:embed="rId41"/>
                     <a:stretch>
                       <a:fillRect/>
                     </a:stretch>
@@ -7290,66 +7177,6 @@
         <w:pStyle w:val="ImageCaption"/>
       </w:pPr>
       <w:r>
-        <w:t xml:space="preserve">Figure 5: size vs curvature</w:t>
-      </w:r>
-    </w:p>
-    <w:p>
-      <w:r>
-        <w:br w:type="page"/>
-      </w:r>
-    </w:p>
-    <w:p>
-      <w:pPr>
-        <w:pStyle w:val="CaptionedFigure"/>
-      </w:pPr>
-      <w:r>
-        <w:drawing>
-          <wp:inline>
-            <wp:extent cx="5943600" cy="4731105"/>
-            <wp:effectExtent b="0" l="0" r="0" t="0"/>
-            <wp:docPr descr="Figure S1: Comparison of developmental stages in Epimedium. Size is in mm. Tukey’s HSD: p&lt;0.01 for all within-species comparisons" title="" id="1" name="Picture"/>
-            <a:graphic>
-              <a:graphicData uri="http://schemas.openxmlformats.org/drawingml/2006/picture">
-                <pic:pic>
-                  <pic:nvPicPr>
-                    <pic:cNvPr descr="Figures/Figure_S1_alt.jpeg" id="0" name="Picture"/>
-                    <pic:cNvPicPr>
-                      <a:picLocks noChangeArrowheads="1" noChangeAspect="1"/>
-                    </pic:cNvPicPr>
-                  </pic:nvPicPr>
-                  <pic:blipFill>
-                    <a:blip r:embed="rId43"/>
-                    <a:stretch>
-                      <a:fillRect/>
-                    </a:stretch>
-                  </pic:blipFill>
-                  <pic:spPr bwMode="auto">
-                    <a:xfrm>
-                      <a:off x="0" y="0"/>
-                      <a:ext cx="5943600" cy="4731105"/>
-                    </a:xfrm>
-                    <a:prstGeom prst="rect">
-                      <a:avLst/>
-                    </a:prstGeom>
-                    <a:noFill/>
-                    <a:ln w="9525">
-                      <a:noFill/>
-                      <a:headEnd/>
-                      <a:tailEnd/>
-                    </a:ln>
-                  </pic:spPr>
-                </pic:pic>
-              </a:graphicData>
-            </a:graphic>
-          </wp:inline>
-        </w:drawing>
-      </w:r>
-    </w:p>
-    <w:p>
-      <w:pPr>
-        <w:pStyle w:val="ImageCaption"/>
-      </w:pPr>
-      <w:r>
         <w:t xml:space="preserve">Figure S1: Comparison of developmental stages in</w:t>
       </w:r>
       <w:r>
@@ -7390,7 +7217,7 @@
                     </pic:cNvPicPr>
                   </pic:nvPicPr>
                   <pic:blipFill>
-                    <a:blip r:embed="rId44"/>
+                    <a:blip r:embed="rId42"/>
                     <a:stretch>
                       <a:fillRect/>
                     </a:stretch>
@@ -7450,7 +7277,7 @@
                     </pic:cNvPicPr>
                   </pic:nvPicPr>
                   <pic:blipFill>
-                    <a:blip r:embed="rId45"/>
+                    <a:blip r:embed="rId43"/>
                     <a:stretch>
                       <a:fillRect/>
                     </a:stretch>
@@ -7531,6 +7358,78 @@
     </w:p>
     <w:p>
       <w:pPr>
+        <w:pStyle w:val="CaptionedFigure"/>
+      </w:pPr>
+      <w:r>
+        <w:drawing>
+          <wp:inline>
+            <wp:extent cx="5943600" cy="5188762"/>
+            <wp:effectExtent b="0" l="0" r="0" t="0"/>
+            <wp:docPr descr="Figure S4. Accelerated development of arclength in E. koreanum." title="" id="1" name="Picture"/>
+            <a:graphic>
+              <a:graphicData uri="http://schemas.openxmlformats.org/drawingml/2006/picture">
+                <pic:pic>
+                  <pic:nvPicPr>
+                    <pic:cNvPr descr="Figures/Figure_S4.jpeg" id="0" name="Picture"/>
+                    <pic:cNvPicPr>
+                      <a:picLocks noChangeArrowheads="1" noChangeAspect="1"/>
+                    </pic:cNvPicPr>
+                  </pic:nvPicPr>
+                  <pic:blipFill>
+                    <a:blip r:embed="rId44"/>
+                    <a:stretch>
+                      <a:fillRect/>
+                    </a:stretch>
+                  </pic:blipFill>
+                  <pic:spPr bwMode="auto">
+                    <a:xfrm>
+                      <a:off x="0" y="0"/>
+                      <a:ext cx="5943600" cy="5188762"/>
+                    </a:xfrm>
+                    <a:prstGeom prst="rect">
+                      <a:avLst/>
+                    </a:prstGeom>
+                    <a:noFill/>
+                    <a:ln w="9525">
+                      <a:noFill/>
+                      <a:headEnd/>
+                      <a:tailEnd/>
+                    </a:ln>
+                  </pic:spPr>
+                </pic:pic>
+              </a:graphicData>
+            </a:graphic>
+          </wp:inline>
+        </w:drawing>
+      </w:r>
+    </w:p>
+    <w:p>
+      <w:pPr>
+        <w:pStyle w:val="ImageCaption"/>
+      </w:pPr>
+      <w:r>
+        <w:t xml:space="preserve">Figure S4. Accelerated development of arclength in</w:t>
+      </w:r>
+      <w:r>
+        <w:t xml:space="preserve"> </w:t>
+      </w:r>
+      <w:r>
+        <w:rPr>
+          <w:i/>
+        </w:rPr>
+        <w:t xml:space="preserve">E. koreanum</w:t>
+      </w:r>
+      <w:r>
+        <w:t xml:space="preserve">.</w:t>
+      </w:r>
+    </w:p>
+    <w:p>
+      <w:r>
+        <w:br w:type="page"/>
+      </w:r>
+    </w:p>
+    <w:p>
+      <w:pPr>
         <w:pStyle w:val="TableCaption"/>
       </w:pPr>
       <w:r>
@@ -10700,14 +10599,14 @@
       <w:pPr>
         <w:pStyle w:val="Heading1"/>
       </w:pPr>
-      <w:bookmarkStart w:id="46" w:name="references"/>
+      <w:bookmarkStart w:id="45" w:name="references"/>
       <w:r>
         <w:t xml:space="preserve">References</w:t>
       </w:r>
-      <w:bookmarkEnd w:id="46"/>
-    </w:p>
-    <w:bookmarkStart w:id="155" w:name="refs"/>
-    <w:bookmarkStart w:id="47" w:name="ref-adams_2013"/>
+      <w:bookmarkEnd w:id="45"/>
+    </w:p>
+    <w:bookmarkStart w:id="154" w:name="refs"/>
+    <w:bookmarkStart w:id="46" w:name="ref-adams_2013"/>
     <w:p>
       <w:pPr>
         <w:pStyle w:val="Bibliography"/>
@@ -10728,51 +10627,635 @@
         <w:t xml:space="preserve">, 393–399.</w:t>
       </w:r>
     </w:p>
+    <w:bookmarkEnd w:id="46"/>
+    <w:bookmarkStart w:id="47" w:name="ref-alexandre_2015"/>
+    <w:p>
+      <w:pPr>
+        <w:pStyle w:val="Bibliography"/>
+      </w:pPr>
+      <w:r>
+        <w:t xml:space="preserve">Alexandre, H., Vrignaud, J., Mangin, B., and Joly, S. (2015). Genetic architecture of pollination syndrome transition between hummingbird-specialist and generalist species in the genus</w:t>
+      </w:r>
+      <w:r>
+        <w:t xml:space="preserve"> </w:t>
+      </w:r>
+      <w:r>
+        <w:rPr>
+          <w:i/>
+        </w:rPr>
+        <w:t xml:space="preserve">Rhytidophyllum</w:t>
+      </w:r>
+      <w:r>
+        <w:t xml:space="preserve"> </w:t>
+      </w:r>
+      <w:r>
+        <w:t xml:space="preserve">(Gesneriaceae). PeerJ</w:t>
+      </w:r>
+      <w:r>
+        <w:t xml:space="preserve"> </w:t>
+      </w:r>
+      <w:r>
+        <w:rPr>
+          <w:i/>
+        </w:rPr>
+        <w:t xml:space="preserve">3</w:t>
+      </w:r>
+      <w:r>
+        <w:t xml:space="preserve">, e1028.</w:t>
+      </w:r>
+    </w:p>
     <w:bookmarkEnd w:id="47"/>
-    <w:bookmarkStart w:id="48" w:name="ref-alexandre_2015"/>
+    <w:bookmarkStart w:id="48" w:name="ref-armbruster_2009"/>
     <w:p>
       <w:pPr>
         <w:pStyle w:val="Bibliography"/>
       </w:pPr>
       <w:r>
-        <w:t xml:space="preserve">Alexandre, H., Vrignaud, J., Mangin, B., and Joly, S. (2015). Genetic architecture of pollination syndrome transition between hummingbird-specialist and generalist species in the genus</w:t>
-      </w:r>
-      <w:r>
-        <w:t xml:space="preserve"> </w:t>
-      </w:r>
-      <w:r>
-        <w:rPr>
-          <w:i/>
-        </w:rPr>
-        <w:t xml:space="preserve">Rhytidophyllum</w:t>
-      </w:r>
-      <w:r>
-        <w:t xml:space="preserve"> </w:t>
-      </w:r>
-      <w:r>
-        <w:t xml:space="preserve">(Gesneriaceae). PeerJ</w:t>
-      </w:r>
-      <w:r>
-        <w:t xml:space="preserve"> </w:t>
-      </w:r>
-      <w:r>
-        <w:rPr>
-          <w:i/>
-        </w:rPr>
-        <w:t xml:space="preserve">3</w:t>
-      </w:r>
-      <w:r>
-        <w:t xml:space="preserve">, e1028.</w:t>
+        <w:t xml:space="preserve">Armbruster, W.S., and Muchhala, N. (2009). Associations between floral specialization and species diversity: Cause, effect, or correlation? Evolutionary Ecology</w:t>
+      </w:r>
+      <w:r>
+        <w:t xml:space="preserve"> </w:t>
+      </w:r>
+      <w:r>
+        <w:rPr>
+          <w:i/>
+        </w:rPr>
+        <w:t xml:space="preserve">23</w:t>
+      </w:r>
+      <w:r>
+        <w:t xml:space="preserve">, 159–179.</w:t>
       </w:r>
     </w:p>
     <w:bookmarkEnd w:id="48"/>
-    <w:bookmarkStart w:id="49" w:name="ref-armbruster_2009"/>
+    <w:bookmarkStart w:id="49" w:name="ref-baldwin_1931"/>
     <w:p>
       <w:pPr>
         <w:pStyle w:val="Bibliography"/>
       </w:pPr>
       <w:r>
-        <w:t xml:space="preserve">Armbruster, W.S., and Muchhala, N. (2009). Associations between floral specialization and species diversity: Cause, effect, or correlation? Evolutionary Ecology</w:t>
+        <w:t xml:space="preserve">Baldwin, S.P., Oberholser, H.C., and Worley, L.G. (1931). Measurements of birds (Cleveland Museum of Natural History).</w:t>
+      </w:r>
+    </w:p>
+    <w:bookmarkEnd w:id="49"/>
+    <w:bookmarkStart w:id="50" w:name="ref-bardini_2016"/>
+    <w:p>
+      <w:pPr>
+        <w:pStyle w:val="Bibliography"/>
+      </w:pPr>
+      <w:r>
+        <w:t xml:space="preserve">Bardini, G., and Gianella, G.M. (2016). A historical walk along the idea of curvature, from Newton to Gauss passing from Euler. International Mathematical Forum</w:t>
+      </w:r>
+      <w:r>
+        <w:t xml:space="preserve"> </w:t>
+      </w:r>
+      <w:r>
+        <w:rPr>
+          <w:i/>
+        </w:rPr>
+        <w:t xml:space="preserve">11</w:t>
+      </w:r>
+      <w:r>
+        <w:t xml:space="preserve">, 259–278.</w:t>
+      </w:r>
+    </w:p>
+    <w:bookmarkEnd w:id="50"/>
+    <w:bookmarkStart w:id="51" w:name="ref-bell_1956"/>
+    <w:p>
+      <w:pPr>
+        <w:pStyle w:val="Bibliography"/>
+      </w:pPr>
+      <w:r>
+        <w:t xml:space="preserve">Bell, J. (1956). Tangent, chord theorem. The Mathematical Gazette</w:t>
+      </w:r>
+      <w:r>
+        <w:t xml:space="preserve"> </w:t>
+      </w:r>
+      <w:r>
+        <w:rPr>
+          <w:i/>
+        </w:rPr>
+        <w:t xml:space="preserve">40</w:t>
+      </w:r>
+      <w:r>
+        <w:t xml:space="preserve">, 211–212.</w:t>
+      </w:r>
+    </w:p>
+    <w:bookmarkEnd w:id="51"/>
+    <w:bookmarkStart w:id="52" w:name="ref-berger_2017"/>
+    <w:p>
+      <w:pPr>
+        <w:pStyle w:val="Bibliography"/>
+      </w:pPr>
+      <w:r>
+        <w:t xml:space="preserve">Berger, B.A., Ricigliano, V.A., Savriama, Y., Lim, A., Thompson, V., and Howarth, D.G. (2017). Geometric morphometrics reveals shifts in flower shape symmetry and size following gene knockdown of</w:t>
+      </w:r>
+      <w:r>
+        <w:t xml:space="preserve"> </w:t>
+      </w:r>
+      <w:r>
+        <w:rPr>
+          <w:i/>
+        </w:rPr>
+        <w:t xml:space="preserve">CYCLOIDEA</w:t>
+      </w:r>
+      <w:r>
+        <w:t xml:space="preserve"> </w:t>
+      </w:r>
+      <w:r>
+        <w:t xml:space="preserve">and</w:t>
+      </w:r>
+      <w:r>
+        <w:t xml:space="preserve"> </w:t>
+      </w:r>
+      <w:r>
+        <w:rPr>
+          <w:i/>
+        </w:rPr>
+        <w:t xml:space="preserve">ANTHOCYANIDIN SYNTHASE</w:t>
+      </w:r>
+      <w:r>
+        <w:t xml:space="preserve">. BMC Plant Biology</w:t>
+      </w:r>
+      <w:r>
+        <w:t xml:space="preserve"> </w:t>
+      </w:r>
+      <w:r>
+        <w:rPr>
+          <w:i/>
+        </w:rPr>
+        <w:t xml:space="preserve">17</w:t>
+      </w:r>
+      <w:r>
+        <w:t xml:space="preserve">, 205–214.</w:t>
+      </w:r>
+    </w:p>
+    <w:bookmarkEnd w:id="52"/>
+    <w:bookmarkStart w:id="53" w:name="ref-berns_2010"/>
+    <w:p>
+      <w:pPr>
+        <w:pStyle w:val="Bibliography"/>
+      </w:pPr>
+      <w:r>
+        <w:t xml:space="preserve">Berns, C.M., and Adams, D.C. (2010). Bill shape and sexual shape dimorphism between two species of temperate hummingbirds: Black-Chinned hummingbird (</w:t>
+      </w:r>
+      <w:r>
+        <w:rPr>
+          <w:i/>
+        </w:rPr>
+        <w:t xml:space="preserve">Archilochus alexandri</w:t>
+      </w:r>
+      <w:r>
+        <w:t xml:space="preserve">) and Ruby-Throated hummingbird (</w:t>
+      </w:r>
+      <w:r>
+        <w:rPr>
+          <w:i/>
+        </w:rPr>
+        <w:t xml:space="preserve">Archilochus colubris</w:t>
+      </w:r>
+      <w:r>
+        <w:t xml:space="preserve">). The Auk</w:t>
+      </w:r>
+      <w:r>
+        <w:t xml:space="preserve"> </w:t>
+      </w:r>
+      <w:r>
+        <w:rPr>
+          <w:i/>
+        </w:rPr>
+        <w:t xml:space="preserve">127</w:t>
+      </w:r>
+      <w:r>
+        <w:t xml:space="preserve">, 626–635.</w:t>
+      </w:r>
+    </w:p>
+    <w:bookmarkEnd w:id="53"/>
+    <w:bookmarkStart w:id="54" w:name="ref-berns_2013"/>
+    <w:p>
+      <w:pPr>
+        <w:pStyle w:val="Bibliography"/>
+      </w:pPr>
+      <w:r>
+        <w:t xml:space="preserve">Berns, C.M., and Adams, D.C. (2013). Becoming different but staying alike: Patterns of sexual size and shape dimorphism in bills of hummingbirds. Evolutionary Biology</w:t>
+      </w:r>
+      <w:r>
+        <w:t xml:space="preserve"> </w:t>
+      </w:r>
+      <w:r>
+        <w:rPr>
+          <w:i/>
+        </w:rPr>
+        <w:t xml:space="preserve">40</w:t>
+      </w:r>
+      <w:r>
+        <w:t xml:space="preserve">, 246–260.</w:t>
+      </w:r>
+    </w:p>
+    <w:bookmarkEnd w:id="54"/>
+    <w:bookmarkStart w:id="55" w:name="ref-bluthgen_2006"/>
+    <w:p>
+      <w:pPr>
+        <w:pStyle w:val="Bibliography"/>
+      </w:pPr>
+      <w:r>
+        <w:t xml:space="preserve">Blüthgen, N., Menzel, F., and Blüthgen, N. (2006). Measuring specialization in species interaction networks. BMC Ecology</w:t>
+      </w:r>
+      <w:r>
+        <w:t xml:space="preserve"> </w:t>
+      </w:r>
+      <w:r>
+        <w:rPr>
+          <w:i/>
+        </w:rPr>
+        <w:t xml:space="preserve">6</w:t>
+      </w:r>
+      <w:r>
+        <w:t xml:space="preserve">, 9–21.</w:t>
+      </w:r>
+    </w:p>
+    <w:bookmarkEnd w:id="55"/>
+    <w:bookmarkStart w:id="56" w:name="ref-boehm_2018"/>
+    <w:p>
+      <w:pPr>
+        <w:pStyle w:val="Bibliography"/>
+      </w:pPr>
+      <w:r>
+        <w:t xml:space="preserve">Boehm, M.M.A. (2018). Biting the hand that feeds you: Wedge-billed hummingbird is a nectar robber of a sicklebill-adapted andean bellflower. Acta Amazonica</w:t>
+      </w:r>
+      <w:r>
+        <w:t xml:space="preserve"> </w:t>
+      </w:r>
+      <w:r>
+        <w:rPr>
+          <w:i/>
+        </w:rPr>
+        <w:t xml:space="preserve">48</w:t>
+      </w:r>
+      <w:r>
+        <w:t xml:space="preserve">, 146–150.</w:t>
+      </w:r>
+    </w:p>
+    <w:bookmarkEnd w:id="56"/>
+    <w:bookmarkStart w:id="57" w:name="ref-bonhomme_2014"/>
+    <w:p>
+      <w:pPr>
+        <w:pStyle w:val="Bibliography"/>
+      </w:pPr>
+      <w:r>
+        <w:t xml:space="preserve">Bonhomme, V., Picq, S., Gaucherel, C., and Claude, J. (2014). Momocs: Outline analysis using R. Journal of Statistical Software</w:t>
+      </w:r>
+      <w:r>
+        <w:t xml:space="preserve"> </w:t>
+      </w:r>
+      <w:r>
+        <w:rPr>
+          <w:i/>
+        </w:rPr>
+        <w:t xml:space="preserve">56</w:t>
+      </w:r>
+      <w:r>
+        <w:t xml:space="preserve">, 1–24.</w:t>
+      </w:r>
+    </w:p>
+    <w:bookmarkEnd w:id="57"/>
+    <w:bookmarkStart w:id="58" w:name="ref-bookstein_1978"/>
+    <w:p>
+      <w:pPr>
+        <w:pStyle w:val="Bibliography"/>
+      </w:pPr>
+      <w:r>
+        <w:t xml:space="preserve">Bookstein, F.L. (1978). The measurement of biological shape and shape change (Springer Science &amp; Business Media).</w:t>
+      </w:r>
+    </w:p>
+    <w:bookmarkEnd w:id="58"/>
+    <w:bookmarkStart w:id="59" w:name="ref-bookstein_1991"/>
+    <w:p>
+      <w:pPr>
+        <w:pStyle w:val="Bibliography"/>
+      </w:pPr>
+      <w:r>
+        <w:t xml:space="preserve">Bookstein, F.L. (1991). Morphometric tools for landmark data: geometry and biology (Cambridge University Press).</w:t>
+      </w:r>
+    </w:p>
+    <w:bookmarkEnd w:id="59"/>
+    <w:bookmarkStart w:id="60" w:name="ref-borgella_2001"/>
+    <w:p>
+      <w:pPr>
+        <w:pStyle w:val="Bibliography"/>
+      </w:pPr>
+      <w:r>
+        <w:t xml:space="preserve">Borgella Jr, R., Snow, A.A., and Gavin, T.A. (2001). Species richness and pollen loads of hummingbirds using forest fragments in southern Costa Rica. Biotropica</w:t>
+      </w:r>
+      <w:r>
+        <w:t xml:space="preserve"> </w:t>
+      </w:r>
+      <w:r>
+        <w:rPr>
+          <w:i/>
+        </w:rPr>
+        <w:t xml:space="preserve">33</w:t>
+      </w:r>
+      <w:r>
+        <w:t xml:space="preserve">, 90–109.</w:t>
+      </w:r>
+    </w:p>
+    <w:bookmarkEnd w:id="60"/>
+    <w:bookmarkStart w:id="61" w:name="ref-bright_2016"/>
+    <w:p>
+      <w:pPr>
+        <w:pStyle w:val="Bibliography"/>
+      </w:pPr>
+      <w:r>
+        <w:t xml:space="preserve">Bright, J.A., Marugán-Lobón, J., Cobb, S.N., and Rayfield, E.J. (2016). The shapes of bird beaks are highly controlled by nondietary factors. Proceedings of the National Academy of Sciences</w:t>
+      </w:r>
+      <w:r>
+        <w:t xml:space="preserve"> </w:t>
+      </w:r>
+      <w:r>
+        <w:rPr>
+          <w:i/>
+        </w:rPr>
+        <w:t xml:space="preserve">113</w:t>
+      </w:r>
+      <w:r>
+        <w:t xml:space="preserve">, 5352–5357.</w:t>
+      </w:r>
+    </w:p>
+    <w:bookmarkEnd w:id="61"/>
+    <w:bookmarkStart w:id="62" w:name="ref-buttrose_1977"/>
+    <w:p>
+      <w:pPr>
+        <w:pStyle w:val="Bibliography"/>
+      </w:pPr>
+      <w:r>
+        <w:t xml:space="preserve">Buttrose, M., Grant, W., and Lott, J. (1977). Reversible curvature of style branches of</w:t>
+      </w:r>
+      <w:r>
+        <w:t xml:space="preserve"> </w:t>
+      </w:r>
+      <w:r>
+        <w:rPr>
+          <w:i/>
+        </w:rPr>
+        <w:t xml:space="preserve">Hibiscus trionum</w:t>
+      </w:r>
+      <w:r>
+        <w:t xml:space="preserve"> </w:t>
+      </w:r>
+      <w:r>
+        <w:t xml:space="preserve">L., a pollination mechanism. Australian Journal of Botany</w:t>
+      </w:r>
+      <w:r>
+        <w:t xml:space="preserve"> </w:t>
+      </w:r>
+      <w:r>
+        <w:rPr>
+          <w:i/>
+        </w:rPr>
+        <w:t xml:space="preserve">25</w:t>
+      </w:r>
+      <w:r>
+        <w:t xml:space="preserve">, 567–570.</w:t>
+      </w:r>
+    </w:p>
+    <w:bookmarkEnd w:id="62"/>
+    <w:bookmarkStart w:id="63" w:name="ref-campos_2015"/>
+    <w:p>
+      <w:pPr>
+        <w:pStyle w:val="Bibliography"/>
+      </w:pPr>
+      <w:r>
+        <w:t xml:space="preserve">Campos, E.O., Bradshaw, H.D., and Daniel, T.L. (2015). Shape matters: Corolla curvature improves nectar discovery in the hawkmoth</w:t>
+      </w:r>
+      <w:r>
+        <w:t xml:space="preserve"> </w:t>
+      </w:r>
+      <w:r>
+        <w:rPr>
+          <w:i/>
+        </w:rPr>
+        <w:t xml:space="preserve">Manduca sexta</w:t>
+      </w:r>
+      <w:r>
+        <w:t xml:space="preserve">. Functional Ecology</w:t>
+      </w:r>
+      <w:r>
+        <w:t xml:space="preserve"> </w:t>
+      </w:r>
+      <w:r>
+        <w:rPr>
+          <w:i/>
+        </w:rPr>
+        <w:t xml:space="preserve">29</w:t>
+      </w:r>
+      <w:r>
+        <w:t xml:space="preserve">, 462–468.</w:t>
+      </w:r>
+    </w:p>
+    <w:bookmarkEnd w:id="63"/>
+    <w:bookmarkStart w:id="64" w:name="ref-cardinal_2013"/>
+    <w:p>
+      <w:pPr>
+        <w:pStyle w:val="Bibliography"/>
+      </w:pPr>
+      <w:r>
+        <w:t xml:space="preserve">Cardinal, S., and Danforth, B.N. (2013). Bees diversified in the age of eudicots. Proceedings of the Royal Society B: Biological Sciences</w:t>
+      </w:r>
+      <w:r>
+        <w:t xml:space="preserve"> </w:t>
+      </w:r>
+      <w:r>
+        <w:rPr>
+          <w:i/>
+        </w:rPr>
+        <w:t xml:space="preserve">280</w:t>
+      </w:r>
+      <w:r>
+        <w:t xml:space="preserve">, 20122686.</w:t>
+      </w:r>
+    </w:p>
+    <w:bookmarkEnd w:id="64"/>
+    <w:bookmarkStart w:id="65" w:name="ref-carothers_1982"/>
+    <w:p>
+      <w:pPr>
+        <w:pStyle w:val="Bibliography"/>
+      </w:pPr>
+      <w:r>
+        <w:t xml:space="preserve">Carothers, J.H. (1982). Effects of trophic morphology and behavior on foraging rates of three Hawaiian honeycreepers. Oecologia</w:t>
+      </w:r>
+      <w:r>
+        <w:t xml:space="preserve"> </w:t>
+      </w:r>
+      <w:r>
+        <w:rPr>
+          <w:i/>
+        </w:rPr>
+        <w:t xml:space="preserve">55</w:t>
+      </w:r>
+      <w:r>
+        <w:t xml:space="preserve">, 157–159.</w:t>
+      </w:r>
+    </w:p>
+    <w:bookmarkEnd w:id="65"/>
+    <w:bookmarkStart w:id="66" w:name="ref-casey_1996"/>
+    <w:p>
+      <w:pPr>
+        <w:pStyle w:val="Bibliography"/>
+      </w:pPr>
+      <w:r>
+        <w:t xml:space="preserve">Casey, J. (1996). Exploring Curvature (Braunschweig, Germany: Friedr. Vieweg &amp; Sohn Verlagsgesellschaft mbH).</w:t>
+      </w:r>
+    </w:p>
+    <w:bookmarkEnd w:id="66"/>
+    <w:bookmarkStart w:id="67" w:name="ref-claude_2008"/>
+    <w:p>
+      <w:pPr>
+        <w:pStyle w:val="Bibliography"/>
+      </w:pPr>
+      <w:r>
+        <w:t xml:space="preserve">Claude, J. (2008). Morphometrics with R (Springer Science &amp; Business Media).</w:t>
+      </w:r>
+    </w:p>
+    <w:bookmarkEnd w:id="67"/>
+    <w:bookmarkStart w:id="68" w:name="ref-coen_2016"/>
+    <w:p>
+      <w:pPr>
+        <w:pStyle w:val="Bibliography"/>
+      </w:pPr>
+      <w:r>
+        <w:t xml:space="preserve">Coen, E., and Rebocho, A.B. (2016). Resolving conflicts: Modeling genetic control of plant morphogenesis. Developmental Cell</w:t>
+      </w:r>
+      <w:r>
+        <w:t xml:space="preserve"> </w:t>
+      </w:r>
+      <w:r>
+        <w:rPr>
+          <w:i/>
+        </w:rPr>
+        <w:t xml:space="preserve">38</w:t>
+      </w:r>
+      <w:r>
+        <w:t xml:space="preserve">, 579–583.</w:t>
+      </w:r>
+    </w:p>
+    <w:bookmarkEnd w:id="68"/>
+    <w:bookmarkStart w:id="69" w:name="ref-collins_2008"/>
+    <w:p>
+      <w:pPr>
+        <w:pStyle w:val="Bibliography"/>
+      </w:pPr>
+      <w:r>
+        <w:t xml:space="preserve">Collins, B.G. (2008). Nectar intake and foraging efficiency: Responses of honeyeaters and hummingbirds to variations in floral environments. The Auk</w:t>
+      </w:r>
+      <w:r>
+        <w:t xml:space="preserve"> </w:t>
+      </w:r>
+      <w:r>
+        <w:rPr>
+          <w:i/>
+        </w:rPr>
+        <w:t xml:space="preserve">125</w:t>
+      </w:r>
+      <w:r>
+        <w:t xml:space="preserve">, 574–587.</w:t>
+      </w:r>
+    </w:p>
+    <w:bookmarkEnd w:id="69"/>
+    <w:bookmarkStart w:id="70" w:name="ref-coolidge_1952"/>
+    <w:p>
+      <w:pPr>
+        <w:pStyle w:val="Bibliography"/>
+      </w:pPr>
+      <w:r>
+        <w:t xml:space="preserve">Coolidge, J.L. (1952). The unsatisfactory story of curvature. The American Mathematical Monthly</w:t>
+      </w:r>
+      <w:r>
+        <w:t xml:space="preserve"> </w:t>
+      </w:r>
+      <w:r>
+        <w:rPr>
+          <w:i/>
+        </w:rPr>
+        <w:t xml:space="preserve">59</w:t>
+      </w:r>
+      <w:r>
+        <w:t xml:space="preserve">, 375–379.</w:t>
+      </w:r>
+    </w:p>
+    <w:bookmarkEnd w:id="70"/>
+    <w:bookmarkStart w:id="71" w:name="ref-cosgrove_1990"/>
+    <w:p>
+      <w:pPr>
+        <w:pStyle w:val="Bibliography"/>
+      </w:pPr>
+      <w:r>
+        <w:t xml:space="preserve">Cosgrove, D.J. (1990). Rapid, bilateral changes in growth rate and curvature during gravitropism of cucumber hypocotyls: Implications for mechanism of growth control. Plant, Cell &amp; Environment</w:t>
+      </w:r>
+      <w:r>
+        <w:t xml:space="preserve"> </w:t>
+      </w:r>
+      <w:r>
+        <w:rPr>
+          <w:i/>
+        </w:rPr>
+        <w:t xml:space="preserve">13</w:t>
+      </w:r>
+      <w:r>
+        <w:t xml:space="preserve">, 227–234.</w:t>
+      </w:r>
+    </w:p>
+    <w:bookmarkEnd w:id="71"/>
+    <w:bookmarkStart w:id="72" w:name="ref-cotton_1998"/>
+    <w:p>
+      <w:pPr>
+        <w:pStyle w:val="Bibliography"/>
+      </w:pPr>
+      <w:r>
+        <w:t xml:space="preserve">Cotton, P.A. (1998). Temporal partitioning of a floral resource by territorial hummingbirds. Ibis</w:t>
+      </w:r>
+      <w:r>
+        <w:t xml:space="preserve"> </w:t>
+      </w:r>
+      <w:r>
+        <w:rPr>
+          <w:i/>
+        </w:rPr>
+        <w:t xml:space="preserve">140</w:t>
+      </w:r>
+      <w:r>
+        <w:t xml:space="preserve">, 647–653.</w:t>
+      </w:r>
+    </w:p>
+    <w:bookmarkEnd w:id="72"/>
+    <w:bookmarkStart w:id="73" w:name="ref-dalayap_2011"/>
+    <w:p>
+      <w:pPr>
+        <w:pStyle w:val="Bibliography"/>
+      </w:pPr>
+      <w:r>
+        <w:t xml:space="preserve">Dalayap, R.M., Torres, M.A.J., and Demayo, C.G. (2011). Landmark and outline methods in describing petal, sepal and labellum shapes of the flower of mokara orchid varieties. International Journal of Agriculture and Biology</w:t>
+      </w:r>
+      <w:r>
+        <w:t xml:space="preserve"> </w:t>
+      </w:r>
+      <w:r>
+        <w:rPr>
+          <w:i/>
+        </w:rPr>
+        <w:t xml:space="preserve">13</w:t>
+      </w:r>
+      <w:r>
+        <w:t xml:space="preserve">, 652–658.</w:t>
+      </w:r>
+    </w:p>
+    <w:bookmarkEnd w:id="73"/>
+    <w:bookmarkStart w:id="74" w:name="ref-dehling_2014"/>
+    <w:p>
+      <w:pPr>
+        <w:pStyle w:val="Bibliography"/>
+      </w:pPr>
+      <w:r>
+        <w:t xml:space="preserve">Dehling, D.M., Töpfer, T., Schaefer, H.M., Jordano, P., Böhning-Gaese, K., and Schleuning, M. (2014). Functional relationships beyond species richness patterns: Trait matching in plant–bird mutualisms across scales. Global Ecology and Biogeography</w:t>
       </w:r>
       <w:r>
         <w:t xml:space="preserve"> </w:t>
@@ -10784,667 +11267,117 @@
         <w:t xml:space="preserve">23</w:t>
       </w:r>
       <w:r>
-        <w:t xml:space="preserve">, 159–179.</w:t>
-      </w:r>
-    </w:p>
-    <w:bookmarkEnd w:id="49"/>
-    <w:bookmarkStart w:id="50" w:name="ref-baldwin_1931"/>
+        <w:t xml:space="preserve">, 1085–1093.</w:t>
+      </w:r>
+    </w:p>
+    <w:bookmarkEnd w:id="74"/>
+    <w:bookmarkStart w:id="75" w:name="ref-dellinger_2019"/>
     <w:p>
       <w:pPr>
         <w:pStyle w:val="Bibliography"/>
       </w:pPr>
       <w:r>
-        <w:t xml:space="preserve">Baldwin, S.P., Oberholser, H.C., and Worley, L.G. (1931). Measurements of birds (Cleveland Museum of Natural History).</w:t>
-      </w:r>
-    </w:p>
-    <w:bookmarkEnd w:id="50"/>
-    <w:bookmarkStart w:id="51" w:name="ref-bardini_2016"/>
+        <w:t xml:space="preserve">Dellinger, A.S., Chartier, M., Fernández-Fernández, D., Penneys, D.S., Alvear, M., Almeda, F., Michelangeli, F.A., Staedler, Y., Armbruster, W.S., and Schönenberger, J. (2019). Beyond buzz-pollination–departures from an adaptive plateau lead to new pollination syndromes. New Phytologist</w:t>
+      </w:r>
+      <w:r>
+        <w:t xml:space="preserve"> </w:t>
+      </w:r>
+      <w:r>
+        <w:rPr>
+          <w:i/>
+        </w:rPr>
+        <w:t xml:space="preserve">221</w:t>
+      </w:r>
+      <w:r>
+        <w:t xml:space="preserve">, 1136–1149.</w:t>
+      </w:r>
+    </w:p>
+    <w:bookmarkEnd w:id="75"/>
+    <w:bookmarkStart w:id="76" w:name="ref-feinsinger_1978"/>
     <w:p>
       <w:pPr>
         <w:pStyle w:val="Bibliography"/>
       </w:pPr>
       <w:r>
-        <w:t xml:space="preserve">Bardini, G., and Gianella, G.M. (2016). A historical walk along the idea of curvature, from Newton to Gauss passing from Euler. International Mathematical Forum</w:t>
-      </w:r>
-      <w:r>
-        <w:t xml:space="preserve"> </w:t>
-      </w:r>
-      <w:r>
-        <w:rPr>
-          <w:i/>
-        </w:rPr>
-        <w:t xml:space="preserve">11</w:t>
-      </w:r>
-      <w:r>
-        <w:t xml:space="preserve">, 259–278.</w:t>
-      </w:r>
-    </w:p>
-    <w:bookmarkEnd w:id="51"/>
-    <w:bookmarkStart w:id="52" w:name="ref-bell_1956"/>
+        <w:t xml:space="preserve">Feinsinger, P., and Colwell, R.K. (1978). Community organization among neotropical nectar-feeding birds. American Zoologist</w:t>
+      </w:r>
+      <w:r>
+        <w:t xml:space="preserve"> </w:t>
+      </w:r>
+      <w:r>
+        <w:rPr>
+          <w:i/>
+        </w:rPr>
+        <w:t xml:space="preserve">18</w:t>
+      </w:r>
+      <w:r>
+        <w:t xml:space="preserve">, 779–795.</w:t>
+      </w:r>
+    </w:p>
+    <w:bookmarkEnd w:id="76"/>
+    <w:bookmarkStart w:id="77" w:name="ref-gill_1978"/>
     <w:p>
       <w:pPr>
         <w:pStyle w:val="Bibliography"/>
       </w:pPr>
       <w:r>
-        <w:t xml:space="preserve">Bell, J. (1956). Tangent, chord theorem. The Mathematical Gazette</w:t>
-      </w:r>
-      <w:r>
-        <w:t xml:space="preserve"> </w:t>
-      </w:r>
-      <w:r>
-        <w:rPr>
-          <w:i/>
-        </w:rPr>
-        <w:t xml:space="preserve">40</w:t>
-      </w:r>
-      <w:r>
-        <w:t xml:space="preserve">, 211–212.</w:t>
-      </w:r>
-    </w:p>
-    <w:bookmarkEnd w:id="52"/>
-    <w:bookmarkStart w:id="53" w:name="ref-berger_2017"/>
+        <w:t xml:space="preserve">Gill, F.B., and Wolf, L.L. (1978). Comparative foraging efficiencies of some montane sunbirds in Kenya. The Condor</w:t>
+      </w:r>
+      <w:r>
+        <w:t xml:space="preserve"> </w:t>
+      </w:r>
+      <w:r>
+        <w:rPr>
+          <w:i/>
+        </w:rPr>
+        <w:t xml:space="preserve">80</w:t>
+      </w:r>
+      <w:r>
+        <w:t xml:space="preserve">, 391–400.</w:t>
+      </w:r>
+    </w:p>
+    <w:bookmarkEnd w:id="77"/>
+    <w:bookmarkStart w:id="78" w:name="ref-gomez_2009"/>
     <w:p>
       <w:pPr>
         <w:pStyle w:val="Bibliography"/>
       </w:pPr>
       <w:r>
-        <w:t xml:space="preserve">Berger, B.A., Ricigliano, V.A., Savriama, Y., Lim, A., Thompson, V., and Howarth, D.G. (2017). Geometric morphometrics reveals shifts in flower shape symmetry and size following gene knockdown of</w:t>
-      </w:r>
-      <w:r>
-        <w:t xml:space="preserve"> </w:t>
-      </w:r>
-      <w:r>
-        <w:rPr>
-          <w:i/>
-        </w:rPr>
-        <w:t xml:space="preserve">CYCLOIDEA</w:t>
-      </w:r>
-      <w:r>
-        <w:t xml:space="preserve"> </w:t>
-      </w:r>
-      <w:r>
-        <w:t xml:space="preserve">and</w:t>
-      </w:r>
-      <w:r>
-        <w:t xml:space="preserve"> </w:t>
-      </w:r>
-      <w:r>
-        <w:rPr>
-          <w:i/>
-        </w:rPr>
-        <w:t xml:space="preserve">ANTHOCYANIDIN SYNTHASE</w:t>
-      </w:r>
-      <w:r>
-        <w:t xml:space="preserve">. BMC Plant Biology</w:t>
-      </w:r>
-      <w:r>
-        <w:t xml:space="preserve"> </w:t>
-      </w:r>
-      <w:r>
-        <w:rPr>
-          <w:i/>
-        </w:rPr>
-        <w:t xml:space="preserve">17</w:t>
-      </w:r>
-      <w:r>
-        <w:t xml:space="preserve">, 205–214.</w:t>
-      </w:r>
-    </w:p>
-    <w:bookmarkEnd w:id="53"/>
-    <w:bookmarkStart w:id="54" w:name="ref-berns_2010"/>
+        <w:t xml:space="preserve">Gómez, J., Perfectti, F., Bosch, J., and Camacho, J. (2009). A geographic selection mosaic in a generalized plant–pollinator–herbivore system. Ecological Monographs</w:t>
+      </w:r>
+      <w:r>
+        <w:t xml:space="preserve"> </w:t>
+      </w:r>
+      <w:r>
+        <w:rPr>
+          <w:i/>
+        </w:rPr>
+        <w:t xml:space="preserve">79</w:t>
+      </w:r>
+      <w:r>
+        <w:t xml:space="preserve">, 245–263.</w:t>
+      </w:r>
+    </w:p>
+    <w:bookmarkEnd w:id="78"/>
+    <w:bookmarkStart w:id="79" w:name="ref-gomez_2016"/>
     <w:p>
       <w:pPr>
         <w:pStyle w:val="Bibliography"/>
       </w:pPr>
       <w:r>
-        <w:t xml:space="preserve">Berns, C.M., and Adams, D.C. (2010). Bill shape and sexual shape dimorphism between two species of temperate hummingbirds: Black-Chinned hummingbird (</w:t>
-      </w:r>
-      <w:r>
-        <w:rPr>
-          <w:i/>
-        </w:rPr>
-        <w:t xml:space="preserve">Archilochus alexandri</w:t>
-      </w:r>
-      <w:r>
-        <w:t xml:space="preserve">) and Ruby-Throated hummingbird (</w:t>
-      </w:r>
-      <w:r>
-        <w:rPr>
-          <w:i/>
-        </w:rPr>
-        <w:t xml:space="preserve">Archilochus colubris</w:t>
-      </w:r>
-      <w:r>
-        <w:t xml:space="preserve">). The Auk</w:t>
-      </w:r>
-      <w:r>
-        <w:t xml:space="preserve"> </w:t>
-      </w:r>
-      <w:r>
-        <w:rPr>
-          <w:i/>
-        </w:rPr>
-        <w:t xml:space="preserve">127</w:t>
-      </w:r>
-      <w:r>
-        <w:t xml:space="preserve">, 626–635.</w:t>
-      </w:r>
-    </w:p>
-    <w:bookmarkEnd w:id="54"/>
-    <w:bookmarkStart w:id="55" w:name="ref-berns_2013"/>
-    <w:p>
-      <w:pPr>
-        <w:pStyle w:val="Bibliography"/>
-      </w:pPr>
-      <w:r>
-        <w:t xml:space="preserve">Berns, C.M., and Adams, D.C. (2013). Becoming different but staying alike: Patterns of sexual size and shape dimorphism in bills of hummingbirds. Evolutionary Biology</w:t>
-      </w:r>
-      <w:r>
-        <w:t xml:space="preserve"> </w:t>
-      </w:r>
-      <w:r>
-        <w:rPr>
-          <w:i/>
-        </w:rPr>
-        <w:t xml:space="preserve">40</w:t>
-      </w:r>
-      <w:r>
-        <w:t xml:space="preserve">, 246–260.</w:t>
-      </w:r>
-    </w:p>
-    <w:bookmarkEnd w:id="55"/>
-    <w:bookmarkStart w:id="56" w:name="ref-bluthgen_2006"/>
-    <w:p>
-      <w:pPr>
-        <w:pStyle w:val="Bibliography"/>
-      </w:pPr>
-      <w:r>
-        <w:t xml:space="preserve">Blüthgen, N., Menzel, F., and Blüthgen, N. (2006). Measuring specialization in species interaction networks. BMC Ecology</w:t>
-      </w:r>
-      <w:r>
-        <w:t xml:space="preserve"> </w:t>
-      </w:r>
-      <w:r>
-        <w:rPr>
-          <w:i/>
-        </w:rPr>
-        <w:t xml:space="preserve">6</w:t>
-      </w:r>
-      <w:r>
-        <w:t xml:space="preserve">, 9–21.</w:t>
-      </w:r>
-    </w:p>
-    <w:bookmarkEnd w:id="56"/>
-    <w:bookmarkStart w:id="57" w:name="ref-boehm_2018"/>
-    <w:p>
-      <w:pPr>
-        <w:pStyle w:val="Bibliography"/>
-      </w:pPr>
-      <w:r>
-        <w:t xml:space="preserve">Boehm, M.M.A. (2018). Biting the hand that feeds you: Wedge-billed hummingbird is a nectar robber of a sicklebill-adapted andean bellflower. Acta Amazonica</w:t>
-      </w:r>
-      <w:r>
-        <w:t xml:space="preserve"> </w:t>
-      </w:r>
-      <w:r>
-        <w:rPr>
-          <w:i/>
-        </w:rPr>
-        <w:t xml:space="preserve">48</w:t>
-      </w:r>
-      <w:r>
-        <w:t xml:space="preserve">, 146–150.</w:t>
-      </w:r>
-    </w:p>
-    <w:bookmarkEnd w:id="57"/>
-    <w:bookmarkStart w:id="58" w:name="ref-bonhomme_2014"/>
-    <w:p>
-      <w:pPr>
-        <w:pStyle w:val="Bibliography"/>
-      </w:pPr>
-      <w:r>
-        <w:t xml:space="preserve">Bonhomme, V., Picq, S., Gaucherel, C., and Claude, J. (2014). Momocs: Outline analysis using R. Journal of Statistical Software</w:t>
-      </w:r>
-      <w:r>
-        <w:t xml:space="preserve"> </w:t>
-      </w:r>
-      <w:r>
-        <w:rPr>
-          <w:i/>
-        </w:rPr>
-        <w:t xml:space="preserve">56</w:t>
-      </w:r>
-      <w:r>
-        <w:t xml:space="preserve">, 1–24.</w:t>
-      </w:r>
-    </w:p>
-    <w:bookmarkEnd w:id="58"/>
-    <w:bookmarkStart w:id="59" w:name="ref-bookstein_1978"/>
-    <w:p>
-      <w:pPr>
-        <w:pStyle w:val="Bibliography"/>
-      </w:pPr>
-      <w:r>
-        <w:t xml:space="preserve">Bookstein, F.L. (1978). The measurement of biological shape and shape change (Springer Science &amp; Business Media).</w:t>
-      </w:r>
-    </w:p>
-    <w:bookmarkEnd w:id="59"/>
-    <w:bookmarkStart w:id="60" w:name="ref-bookstein_1991"/>
-    <w:p>
-      <w:pPr>
-        <w:pStyle w:val="Bibliography"/>
-      </w:pPr>
-      <w:r>
-        <w:t xml:space="preserve">Bookstein, F.L. (1991). Morphometric tools for landmark data: geometry and biology (Cambridge University Press).</w:t>
-      </w:r>
-    </w:p>
-    <w:bookmarkEnd w:id="60"/>
-    <w:bookmarkStart w:id="61" w:name="ref-borchers_2019"/>
-    <w:p>
-      <w:pPr>
-        <w:pStyle w:val="Bibliography"/>
-      </w:pPr>
-      <w:r>
-        <w:t xml:space="preserve">Borchers, H.W. (2019). Pracma: Practical numerical math functions. R package version 2.2.5.</w:t>
-      </w:r>
-    </w:p>
-    <w:bookmarkEnd w:id="61"/>
-    <w:bookmarkStart w:id="62" w:name="ref-borgella_2001"/>
-    <w:p>
-      <w:pPr>
-        <w:pStyle w:val="Bibliography"/>
-      </w:pPr>
-      <w:r>
-        <w:t xml:space="preserve">Borgella Jr, R., Snow, A.A., and Gavin, T.A. (2001). Species richness and pollen loads of hummingbirds using forest fragments in southern Costa Rica. Biotropica</w:t>
-      </w:r>
-      <w:r>
-        <w:t xml:space="preserve"> </w:t>
-      </w:r>
-      <w:r>
-        <w:rPr>
-          <w:i/>
-        </w:rPr>
-        <w:t xml:space="preserve">33</w:t>
-      </w:r>
-      <w:r>
-        <w:t xml:space="preserve">, 90–109.</w:t>
-      </w:r>
-    </w:p>
-    <w:bookmarkEnd w:id="62"/>
-    <w:bookmarkStart w:id="63" w:name="ref-buttrose_1977"/>
-    <w:p>
-      <w:pPr>
-        <w:pStyle w:val="Bibliography"/>
-      </w:pPr>
-      <w:r>
-        <w:t xml:space="preserve">Buttrose, M., Grant, W., and Lott, J. (1977). Reversible curvature of style branches of</w:t>
-      </w:r>
-      <w:r>
-        <w:t xml:space="preserve"> </w:t>
-      </w:r>
-      <w:r>
-        <w:rPr>
-          <w:i/>
-        </w:rPr>
-        <w:t xml:space="preserve">Hibiscus trionum</w:t>
-      </w:r>
-      <w:r>
-        <w:t xml:space="preserve"> </w:t>
-      </w:r>
-      <w:r>
-        <w:t xml:space="preserve">L., a pollination mechanism. Australian Journal of Botany</w:t>
-      </w:r>
-      <w:r>
-        <w:t xml:space="preserve"> </w:t>
-      </w:r>
-      <w:r>
-        <w:rPr>
-          <w:i/>
-        </w:rPr>
-        <w:t xml:space="preserve">25</w:t>
-      </w:r>
-      <w:r>
-        <w:t xml:space="preserve">, 567–570.</w:t>
-      </w:r>
-    </w:p>
-    <w:bookmarkEnd w:id="63"/>
-    <w:bookmarkStart w:id="64" w:name="ref-campos_2015"/>
-    <w:p>
-      <w:pPr>
-        <w:pStyle w:val="Bibliography"/>
-      </w:pPr>
-      <w:r>
-        <w:t xml:space="preserve">Campos, E.O., Bradshaw, H.D., and Daniel, T.L. (2015). Shape matters: Corolla curvature improves nectar discovery in the hawkmoth</w:t>
-      </w:r>
-      <w:r>
-        <w:t xml:space="preserve"> </w:t>
-      </w:r>
-      <w:r>
-        <w:rPr>
-          <w:i/>
-        </w:rPr>
-        <w:t xml:space="preserve">Manduca sexta</w:t>
-      </w:r>
-      <w:r>
-        <w:t xml:space="preserve">. Functional Ecology</w:t>
-      </w:r>
-      <w:r>
-        <w:t xml:space="preserve"> </w:t>
-      </w:r>
-      <w:r>
-        <w:rPr>
-          <w:i/>
-        </w:rPr>
-        <w:t xml:space="preserve">29</w:t>
-      </w:r>
-      <w:r>
-        <w:t xml:space="preserve">, 462–468.</w:t>
-      </w:r>
-    </w:p>
-    <w:bookmarkEnd w:id="64"/>
-    <w:bookmarkStart w:id="65" w:name="ref-cardinal_2013"/>
-    <w:p>
-      <w:pPr>
-        <w:pStyle w:val="Bibliography"/>
-      </w:pPr>
-      <w:r>
-        <w:t xml:space="preserve">Cardinal, S., and Danforth, B.N. (2013). Bees diversified in the age of eudicots. Proceedings of the Royal Society B: Biological Sciences</w:t>
-      </w:r>
-      <w:r>
-        <w:t xml:space="preserve"> </w:t>
-      </w:r>
-      <w:r>
-        <w:rPr>
-          <w:i/>
-        </w:rPr>
-        <w:t xml:space="preserve">280</w:t>
-      </w:r>
-      <w:r>
-        <w:t xml:space="preserve">, 20122686.</w:t>
-      </w:r>
-    </w:p>
-    <w:bookmarkEnd w:id="65"/>
-    <w:bookmarkStart w:id="66" w:name="ref-carothers_1982"/>
-    <w:p>
-      <w:pPr>
-        <w:pStyle w:val="Bibliography"/>
-      </w:pPr>
-      <w:r>
-        <w:t xml:space="preserve">Carothers, J.H. (1982). Effects of trophic morphology and behavior on foraging rates of three Hawaiian honeycreepers. Oecologia</w:t>
-      </w:r>
-      <w:r>
-        <w:t xml:space="preserve"> </w:t>
-      </w:r>
-      <w:r>
-        <w:rPr>
-          <w:i/>
-        </w:rPr>
-        <w:t xml:space="preserve">55</w:t>
-      </w:r>
-      <w:r>
-        <w:t xml:space="preserve">, 157–159.</w:t>
-      </w:r>
-    </w:p>
-    <w:bookmarkEnd w:id="66"/>
-    <w:bookmarkStart w:id="67" w:name="ref-casey_1996"/>
-    <w:p>
-      <w:pPr>
-        <w:pStyle w:val="Bibliography"/>
-      </w:pPr>
-      <w:r>
-        <w:t xml:space="preserve">Casey, J. (1996). Exploring Curvature (Braunschweig, Germany: Friedr. Vieweg &amp; Sohn Verlagsgesellschaft mbH).</w:t>
-      </w:r>
-    </w:p>
-    <w:bookmarkEnd w:id="67"/>
-    <w:bookmarkStart w:id="68" w:name="ref-claude_2008"/>
-    <w:p>
-      <w:pPr>
-        <w:pStyle w:val="Bibliography"/>
-      </w:pPr>
-      <w:r>
-        <w:t xml:space="preserve">Claude, J. (2008). Morphometrics with R (Springer Science &amp; Business Media).</w:t>
-      </w:r>
-    </w:p>
-    <w:bookmarkEnd w:id="68"/>
-    <w:bookmarkStart w:id="69" w:name="ref-coen_2016"/>
-    <w:p>
-      <w:pPr>
-        <w:pStyle w:val="Bibliography"/>
-      </w:pPr>
-      <w:r>
-        <w:t xml:space="preserve">Coen, E., and Rebocho, A.B. (2016). Resolving conflicts: Modeling genetic control of plant morphogenesis. Developmental Cell</w:t>
-      </w:r>
-      <w:r>
-        <w:t xml:space="preserve"> </w:t>
-      </w:r>
-      <w:r>
-        <w:rPr>
-          <w:i/>
-        </w:rPr>
-        <w:t xml:space="preserve">38</w:t>
-      </w:r>
-      <w:r>
-        <w:t xml:space="preserve">, 579–583.</w:t>
-      </w:r>
-    </w:p>
-    <w:bookmarkEnd w:id="69"/>
-    <w:bookmarkStart w:id="70" w:name="ref-collins_2008"/>
-    <w:p>
-      <w:pPr>
-        <w:pStyle w:val="Bibliography"/>
-      </w:pPr>
-      <w:r>
-        <w:t xml:space="preserve">Collins, B.G. (2008). Nectar intake and foraging efficiency: Responses of honeyeaters and hummingbirds to variations in floral environments. The Auk</w:t>
-      </w:r>
-      <w:r>
-        <w:t xml:space="preserve"> </w:t>
-      </w:r>
-      <w:r>
-        <w:rPr>
-          <w:i/>
-        </w:rPr>
-        <w:t xml:space="preserve">125</w:t>
-      </w:r>
-      <w:r>
-        <w:t xml:space="preserve">, 574–587.</w:t>
-      </w:r>
-    </w:p>
-    <w:bookmarkEnd w:id="70"/>
-    <w:bookmarkStart w:id="71" w:name="ref-coolidge_1952"/>
-    <w:p>
-      <w:pPr>
-        <w:pStyle w:val="Bibliography"/>
-      </w:pPr>
-      <w:r>
-        <w:t xml:space="preserve">Coolidge, J.L. (1952). The unsatisfactory story of curvature. The American Mathematical Monthly</w:t>
-      </w:r>
-      <w:r>
-        <w:t xml:space="preserve"> </w:t>
-      </w:r>
-      <w:r>
-        <w:rPr>
-          <w:i/>
-        </w:rPr>
-        <w:t xml:space="preserve">59</w:t>
-      </w:r>
-      <w:r>
-        <w:t xml:space="preserve">, 375–379.</w:t>
-      </w:r>
-    </w:p>
-    <w:bookmarkEnd w:id="71"/>
-    <w:bookmarkStart w:id="72" w:name="ref-cosgrove_1990"/>
-    <w:p>
-      <w:pPr>
-        <w:pStyle w:val="Bibliography"/>
-      </w:pPr>
-      <w:r>
-        <w:t xml:space="preserve">Cosgrove, D.J. (1990). Rapid, bilateral changes in growth rate and curvature during gravitropism of cucumber hypocotyls: Implications for mechanism of growth control. Plant, Cell &amp; Environment</w:t>
-      </w:r>
-      <w:r>
-        <w:t xml:space="preserve"> </w:t>
-      </w:r>
-      <w:r>
-        <w:rPr>
-          <w:i/>
-        </w:rPr>
-        <w:t xml:space="preserve">13</w:t>
-      </w:r>
-      <w:r>
-        <w:t xml:space="preserve">, 227–234.</w:t>
-      </w:r>
-    </w:p>
-    <w:bookmarkEnd w:id="72"/>
-    <w:bookmarkStart w:id="73" w:name="ref-cotton_1998"/>
-    <w:p>
-      <w:pPr>
-        <w:pStyle w:val="Bibliography"/>
-      </w:pPr>
-      <w:r>
-        <w:t xml:space="preserve">Cotton, P.A. (1998). Temporal partitioning of a floral resource by territorial hummingbirds. Ibis</w:t>
-      </w:r>
-      <w:r>
-        <w:t xml:space="preserve"> </w:t>
-      </w:r>
-      <w:r>
-        <w:rPr>
-          <w:i/>
-        </w:rPr>
-        <w:t xml:space="preserve">140</w:t>
-      </w:r>
-      <w:r>
-        <w:t xml:space="preserve">, 647–653.</w:t>
-      </w:r>
-    </w:p>
-    <w:bookmarkEnd w:id="73"/>
-    <w:bookmarkStart w:id="74" w:name="ref-dalayap_2011"/>
-    <w:p>
-      <w:pPr>
-        <w:pStyle w:val="Bibliography"/>
-      </w:pPr>
-      <w:r>
-        <w:t xml:space="preserve">Dalayap, R.M., Torres, M.A.J., and Demayo, C.G. (2011). Landmark and outline methods in describing petal, sepal and labellum shapes of the flower of mokara orchid varieties. International Journal of Agriculture and Biology</w:t>
-      </w:r>
-      <w:r>
-        <w:t xml:space="preserve"> </w:t>
-      </w:r>
-      <w:r>
-        <w:rPr>
-          <w:i/>
-        </w:rPr>
-        <w:t xml:space="preserve">13</w:t>
-      </w:r>
-      <w:r>
-        <w:t xml:space="preserve">, 652–658.</w:t>
-      </w:r>
-    </w:p>
-    <w:bookmarkEnd w:id="74"/>
-    <w:bookmarkStart w:id="75" w:name="ref-dehling_2014"/>
-    <w:p>
-      <w:pPr>
-        <w:pStyle w:val="Bibliography"/>
-      </w:pPr>
-      <w:r>
-        <w:t xml:space="preserve">Dehling, D.M., Töpfer, T., Schaefer, H.M., Jordano, P., Böhning-Gaese, K., and Schleuning, M. (2014). Functional relationships beyond species richness patterns: Trait matching in plant–bird mutualisms across scales. Global Ecology and Biogeography</w:t>
-      </w:r>
-      <w:r>
-        <w:t xml:space="preserve"> </w:t>
-      </w:r>
-      <w:r>
-        <w:rPr>
-          <w:i/>
-        </w:rPr>
-        <w:t xml:space="preserve">23</w:t>
-      </w:r>
-      <w:r>
-        <w:t xml:space="preserve">, 1085–1093.</w:t>
-      </w:r>
-    </w:p>
-    <w:bookmarkEnd w:id="75"/>
-    <w:bookmarkStart w:id="76" w:name="ref-dellinger_2019"/>
-    <w:p>
-      <w:pPr>
-        <w:pStyle w:val="Bibliography"/>
-      </w:pPr>
-      <w:r>
-        <w:t xml:space="preserve">Dellinger, A.S., Chartier, M., Fernández-Fernández, D., Penneys, D.S., Alvear, M., Almeda, F., Michelangeli, F.A., Staedler, Y., Armbruster, W.S., and Schönenberger, J. (2019). Beyond buzz-pollination–departures from an adaptive plateau lead to new pollination syndromes. New Phytologist</w:t>
-      </w:r>
-      <w:r>
-        <w:t xml:space="preserve"> </w:t>
-      </w:r>
-      <w:r>
-        <w:rPr>
-          <w:i/>
-        </w:rPr>
-        <w:t xml:space="preserve">221</w:t>
-      </w:r>
-      <w:r>
-        <w:t xml:space="preserve">, 1136–1149.</w:t>
-      </w:r>
-    </w:p>
-    <w:bookmarkEnd w:id="76"/>
-    <w:bookmarkStart w:id="77" w:name="ref-feinsinger_1978"/>
-    <w:p>
-      <w:pPr>
-        <w:pStyle w:val="Bibliography"/>
-      </w:pPr>
-      <w:r>
-        <w:t xml:space="preserve">Feinsinger, P., and Colwell, R.K. (1978). Community organization among neotropical nectar-feeding birds. American Zoologist</w:t>
-      </w:r>
-      <w:r>
-        <w:t xml:space="preserve"> </w:t>
-      </w:r>
-      <w:r>
-        <w:rPr>
-          <w:i/>
-        </w:rPr>
-        <w:t xml:space="preserve">18</w:t>
-      </w:r>
-      <w:r>
-        <w:t xml:space="preserve">, 779–795.</w:t>
-      </w:r>
-    </w:p>
-    <w:bookmarkEnd w:id="77"/>
-    <w:bookmarkStart w:id="78" w:name="ref-gill_1978"/>
-    <w:p>
-      <w:pPr>
-        <w:pStyle w:val="Bibliography"/>
-      </w:pPr>
-      <w:r>
-        <w:t xml:space="preserve">Gill, F.B., and Wolf, L.L. (1978). Comparative foraging efficiencies of some montane sunbirds in Kenya. The Condor</w:t>
-      </w:r>
-      <w:r>
-        <w:t xml:space="preserve"> </w:t>
-      </w:r>
-      <w:r>
-        <w:rPr>
-          <w:i/>
-        </w:rPr>
-        <w:t xml:space="preserve">80</w:t>
-      </w:r>
-      <w:r>
-        <w:t xml:space="preserve">, 391–400.</w:t>
-      </w:r>
-    </w:p>
-    <w:bookmarkEnd w:id="78"/>
-    <w:bookmarkStart w:id="79" w:name="ref-gomez_2009"/>
-    <w:p>
-      <w:pPr>
-        <w:pStyle w:val="Bibliography"/>
-      </w:pPr>
-      <w:r>
-        <w:t xml:space="preserve">Gómez, J., Perfectti, F., Bosch, J., and Camacho, J. (2009). A geographic selection mosaic in a generalized plant–pollinator–herbivore system. Ecological Monographs</w:t>
-      </w:r>
-      <w:r>
-        <w:t xml:space="preserve"> </w:t>
-      </w:r>
-      <w:r>
-        <w:rPr>
-          <w:i/>
-        </w:rPr>
-        <w:t xml:space="preserve">79</w:t>
-      </w:r>
-      <w:r>
-        <w:t xml:space="preserve">, 245–263.</w:t>
+        <w:t xml:space="preserve">Gómez, J.M., Torices, R., Lorite, J., Klingenberg, C.P., and Perfectti, F. (2016). The role of pollinators in the evolution of corolla shape variation, disparity and integration in a highly diversified plant family with a conserved floral bauplan. Annals of Botany</w:t>
+      </w:r>
+      <w:r>
+        <w:t xml:space="preserve"> </w:t>
+      </w:r>
+      <w:r>
+        <w:rPr>
+          <w:i/>
+        </w:rPr>
+        <w:t xml:space="preserve">117</w:t>
+      </w:r>
+      <w:r>
+        <w:t xml:space="preserve">, 889–904.</w:t>
       </w:r>
     </w:p>
     <w:bookmarkEnd w:id="79"/>
@@ -12131,12 +12064,34 @@
       </w:r>
     </w:p>
     <w:bookmarkEnd w:id="108"/>
-    <w:bookmarkStart w:id="109" w:name="ref-vanderniet_2012"/>
+    <w:bookmarkStart w:id="109" w:name="ref-navalon_2020"/>
     <w:p>
       <w:pPr>
         <w:pStyle w:val="Bibliography"/>
       </w:pPr>
       <w:r>
+        <w:t xml:space="preserve">Navalón, G., Marugán-Lobón, J., Bright, J.A., Cooney, C.R., and Rayfield, E.J. (2020). The consequences of craniofacial integration for the adaptive radiations of Darwin’s finches and Hawaiian honeycreepers. Nature Ecology &amp; Evolution</w:t>
+      </w:r>
+      <w:r>
+        <w:t xml:space="preserve"> </w:t>
+      </w:r>
+      <w:r>
+        <w:rPr>
+          <w:i/>
+        </w:rPr>
+        <w:t xml:space="preserve">4</w:t>
+      </w:r>
+      <w:r>
+        <w:t xml:space="preserve">, 270–278.</w:t>
+      </w:r>
+    </w:p>
+    <w:bookmarkEnd w:id="109"/>
+    <w:bookmarkStart w:id="110" w:name="ref-vanderniet_2012"/>
+    <w:p>
+      <w:pPr>
+        <w:pStyle w:val="Bibliography"/>
+      </w:pPr>
+      <w:r>
         <w:t xml:space="preserve">Niet, T. van der, and Johnson, S.D. (2012). Phylogenetic evidence for pollinator-driven diversification of angiosperms. Trends in Ecology &amp; Evolution</w:t>
       </w:r>
       <w:r>
@@ -12152,8 +12107,8 @@
         <w:t xml:space="preserve">, 353–361.</w:t>
       </w:r>
     </w:p>
-    <w:bookmarkEnd w:id="109"/>
-    <w:bookmarkStart w:id="110" w:name="ref-nii_2011"/>
+    <w:bookmarkEnd w:id="110"/>
+    <w:bookmarkStart w:id="111" w:name="ref-nii_2011"/>
     <w:p>
       <w:pPr>
         <w:pStyle w:val="Bibliography"/>
@@ -12186,8 +12141,8 @@
         <w:t xml:space="preserve">, 200–205.</w:t>
       </w:r>
     </w:p>
-    <w:bookmarkEnd w:id="110"/>
-    <w:bookmarkStart w:id="111" w:name="ref-nilsson_1988"/>
+    <w:bookmarkEnd w:id="111"/>
+    <w:bookmarkStart w:id="112" w:name="ref-nilsson_1988"/>
     <w:p>
       <w:pPr>
         <w:pStyle w:val="Bibliography"/>
@@ -12208,8 +12163,8 @@
         <w:t xml:space="preserve">, 147–149.</w:t>
       </w:r>
     </w:p>
-    <w:bookmarkEnd w:id="111"/>
-    <w:bookmarkStart w:id="112" w:name="ref-ollerton_2017"/>
+    <w:bookmarkEnd w:id="112"/>
+    <w:bookmarkStart w:id="113" w:name="ref-ollerton_2017"/>
     <w:p>
       <w:pPr>
         <w:pStyle w:val="Bibliography"/>
@@ -12230,8 +12185,8 @@
         <w:t xml:space="preserve">, 353–376.</w:t>
       </w:r>
     </w:p>
-    <w:bookmarkEnd w:id="112"/>
-    <w:bookmarkStart w:id="113" w:name="ref-olsen_2017"/>
+    <w:bookmarkEnd w:id="113"/>
+    <w:bookmarkStart w:id="114" w:name="ref-olsen_2017"/>
     <w:p>
       <w:pPr>
         <w:pStyle w:val="Bibliography"/>
@@ -12252,8 +12207,8 @@
         <w:t xml:space="preserve">, 1985–1995.</w:t>
       </w:r>
     </w:p>
-    <w:bookmarkEnd w:id="113"/>
-    <w:bookmarkStart w:id="114" w:name="ref-ortiz_2000"/>
+    <w:bookmarkEnd w:id="114"/>
+    <w:bookmarkStart w:id="115" w:name="ref-ortiz_2000"/>
     <w:p>
       <w:pPr>
         <w:pStyle w:val="Bibliography"/>
@@ -12289,8 +12244,8 @@
         <w:t xml:space="preserve">, 325–330.</w:t>
       </w:r>
     </w:p>
-    <w:bookmarkEnd w:id="114"/>
-    <w:bookmarkStart w:id="115" w:name="ref-partida_2018"/>
+    <w:bookmarkEnd w:id="115"/>
+    <w:bookmarkStart w:id="116" w:name="ref-partida_2018"/>
     <w:p>
       <w:pPr>
         <w:pStyle w:val="Bibliography"/>
@@ -12311,8 +12266,8 @@
         <w:t xml:space="preserve">, 37–50.</w:t>
       </w:r>
     </w:p>
-    <w:bookmarkEnd w:id="115"/>
-    <w:bookmarkStart w:id="116" w:name="ref-paton_1989"/>
+    <w:bookmarkEnd w:id="116"/>
+    <w:bookmarkStart w:id="117" w:name="ref-paton_1989"/>
     <w:p>
       <w:pPr>
         <w:pStyle w:val="Bibliography"/>
@@ -12333,8 +12288,8 @@
         <w:t xml:space="preserve">, 473–506.</w:t>
       </w:r>
     </w:p>
-    <w:bookmarkEnd w:id="116"/>
-    <w:bookmarkStart w:id="117" w:name="ref-peng_2019"/>
+    <w:bookmarkEnd w:id="117"/>
+    <w:bookmarkStart w:id="118" w:name="ref-peng_2019"/>
     <w:p>
       <w:pPr>
         <w:pStyle w:val="Bibliography"/>
@@ -12355,8 +12310,8 @@
         <w:t xml:space="preserve">, e0213029.</w:t>
       </w:r>
     </w:p>
-    <w:bookmarkEnd w:id="117"/>
-    <w:bookmarkStart w:id="118" w:name="ref-pour_2018"/>
+    <w:bookmarkEnd w:id="118"/>
+    <w:bookmarkStart w:id="119" w:name="ref-pour_2018"/>
     <w:p>
       <w:pPr>
         <w:pStyle w:val="Bibliography"/>
@@ -12392,8 +12347,8 @@
         <w:t xml:space="preserve">, 67–74.</w:t>
       </w:r>
     </w:p>
-    <w:bookmarkEnd w:id="118"/>
-    <w:bookmarkStart w:id="119" w:name="ref-preibisch_2009"/>
+    <w:bookmarkEnd w:id="119"/>
+    <w:bookmarkStart w:id="120" w:name="ref-preibisch_2009"/>
     <w:p>
       <w:pPr>
         <w:pStyle w:val="Bibliography"/>
@@ -12414,8 +12369,8 @@
         <w:t xml:space="preserve">, 1463–1465.</w:t>
       </w:r>
     </w:p>
-    <w:bookmarkEnd w:id="119"/>
-    <w:bookmarkStart w:id="120" w:name="ref-R_2017"/>
+    <w:bookmarkEnd w:id="120"/>
+    <w:bookmarkStart w:id="121" w:name="ref-R_2017"/>
     <w:p>
       <w:pPr>
         <w:pStyle w:val="Bibliography"/>
@@ -12424,8 +12379,8 @@
         <w:t xml:space="preserve">R Core Team (2017). R: A language and environment for statistical computing (Vienna, Austria: R Foundation for Statistical Computing).</w:t>
       </w:r>
     </w:p>
-    <w:bookmarkEnd w:id="120"/>
-    <w:bookmarkStart w:id="121" w:name="ref-rico_2014"/>
+    <w:bookmarkEnd w:id="121"/>
+    <w:bookmarkStart w:id="122" w:name="ref-rico_2014"/>
     <w:p>
       <w:pPr>
         <w:pStyle w:val="Bibliography"/>
@@ -12446,8 +12401,8 @@
         <w:t xml:space="preserve">, 21–29.</w:t>
       </w:r>
     </w:p>
-    <w:bookmarkEnd w:id="121"/>
-    <w:bookmarkStart w:id="122" w:name="ref-robertson_1889"/>
+    <w:bookmarkEnd w:id="122"/>
+    <w:bookmarkStart w:id="123" w:name="ref-robertson_1889"/>
     <w:p>
       <w:pPr>
         <w:pStyle w:val="Bibliography"/>
@@ -12468,8 +12423,8 @@
         <w:t xml:space="preserve">, 172–178.</w:t>
       </w:r>
     </w:p>
-    <w:bookmarkEnd w:id="122"/>
-    <w:bookmarkStart w:id="123" w:name="ref-rocha_2015"/>
+    <w:bookmarkEnd w:id="123"/>
+    <w:bookmarkStart w:id="124" w:name="ref-rocha_2015"/>
     <w:p>
       <w:pPr>
         <w:pStyle w:val="Bibliography"/>
@@ -12503,28 +12458,6 @@
       </w:r>
       <w:r>
         <w:t xml:space="preserve">, 639–646.</w:t>
-      </w:r>
-    </w:p>
-    <w:bookmarkEnd w:id="123"/>
-    <w:bookmarkStart w:id="124" w:name="ref-rohlf_2015"/>
-    <w:p>
-      <w:pPr>
-        <w:pStyle w:val="Bibliography"/>
-      </w:pPr>
-      <w:r>
-        <w:t xml:space="preserve">Rohlf, F.J. (2015). The tps series of software. Hystrix</w:t>
-      </w:r>
-      <w:r>
-        <w:t xml:space="preserve"> </w:t>
-      </w:r>
-      <w:r>
-        <w:rPr>
-          <w:i/>
-        </w:rPr>
-        <w:t xml:space="preserve">26</w:t>
-      </w:r>
-      <w:r>
-        <w:t xml:space="preserve">.</w:t>
       </w:r>
     </w:p>
     <w:bookmarkEnd w:id="124"/>
@@ -12626,13 +12559,13 @@
       </w:r>
     </w:p>
     <w:bookmarkEnd w:id="129"/>
-    <w:bookmarkStart w:id="130" w:name="ref-silva_2017"/>
+    <w:bookmarkStart w:id="130" w:name="ref-smith_1995"/>
     <w:p>
       <w:pPr>
         <w:pStyle w:val="Bibliography"/>
       </w:pPr>
       <w:r>
-        <w:t xml:space="preserve">Silva, A.R. da, and Lima, R.P. de (2017). Determination of maximum curvature point with the R package soilphysics. International Journal of Current Research</w:t>
+        <w:t xml:space="preserve">Smith, T.B., Freed, L.A., Lepson, J.K., and Carothers, J.H. (1995). Evolutionary consequences of extinctions in populations of a Hawaiian honeycreeper. Conservation Biology</w:t>
       </w:r>
       <w:r>
         <w:t xml:space="preserve"> </w:t>
@@ -12644,93 +12577,202 @@
         <w:t xml:space="preserve">9</w:t>
       </w:r>
       <w:r>
-        <w:t xml:space="preserve">, 45241–45245.</w:t>
+        <w:t xml:space="preserve">, 107–113.</w:t>
       </w:r>
     </w:p>
     <w:bookmarkEnd w:id="130"/>
-    <w:bookmarkStart w:id="131" w:name="ref-smith_1995"/>
+    <w:bookmarkStart w:id="131" w:name="ref-snow_1972"/>
     <w:p>
       <w:pPr>
         <w:pStyle w:val="Bibliography"/>
       </w:pPr>
       <w:r>
-        <w:t xml:space="preserve">Smith, T.B., Freed, L.A., Lepson, J.K., and Carothers, J.H. (1995). Evolutionary consequences of extinctions in populations of a Hawaiian honeycreeper. Conservation Biology</w:t>
-      </w:r>
-      <w:r>
-        <w:t xml:space="preserve"> </w:t>
-      </w:r>
-      <w:r>
-        <w:rPr>
-          <w:i/>
-        </w:rPr>
-        <w:t xml:space="preserve">9</w:t>
-      </w:r>
-      <w:r>
-        <w:t xml:space="preserve">, 107–113.</w:t>
+        <w:t xml:space="preserve">Snow, B.K., and Snow, D. (1972). Feeding niches of hummingbirds in a Trinidad valley. The Journal of Animal Ecology 471–485.</w:t>
       </w:r>
     </w:p>
     <w:bookmarkEnd w:id="131"/>
-    <w:bookmarkStart w:id="132" w:name="ref-snow_1972"/>
+    <w:bookmarkStart w:id="132" w:name="ref-song_2018"/>
     <w:p>
       <w:pPr>
         <w:pStyle w:val="Bibliography"/>
       </w:pPr>
       <w:r>
-        <w:t xml:space="preserve">Snow, B.K., and Snow, D. (1972). Feeding niches of hummingbirds in a Trinidad valley. The Journal of Animal Ecology 471–485.</w:t>
+        <w:t xml:space="preserve">Song, X., Gao, K., Fan, G., Zhao, X., Liu, Z., and Dai, S. (2018). Quantitative classification of the morphological traits of ray florets in large-flowered Chrysanthemum. HortScience</w:t>
+      </w:r>
+      <w:r>
+        <w:t xml:space="preserve"> </w:t>
+      </w:r>
+      <w:r>
+        <w:rPr>
+          <w:i/>
+        </w:rPr>
+        <w:t xml:space="preserve">53</w:t>
+      </w:r>
+      <w:r>
+        <w:t xml:space="preserve">, 1258–1265.</w:t>
       </w:r>
     </w:p>
     <w:bookmarkEnd w:id="132"/>
-    <w:bookmarkStart w:id="133" w:name="ref-song_2018"/>
+    <w:bookmarkStart w:id="133" w:name="ref-sonne_2019"/>
     <w:p>
       <w:pPr>
         <w:pStyle w:val="Bibliography"/>
       </w:pPr>
       <w:r>
-        <w:t xml:space="preserve">Song, X., Gao, K., Fan, G., Zhao, X., Liu, Z., and Dai, S. (2018). Quantitative classification of the morphological traits of ray florets in large-flowered Chrysanthemum. HortScience</w:t>
-      </w:r>
-      <w:r>
-        <w:t xml:space="preserve"> </w:t>
-      </w:r>
-      <w:r>
-        <w:rPr>
-          <w:i/>
-        </w:rPr>
-        <w:t xml:space="preserve">53</w:t>
-      </w:r>
-      <w:r>
-        <w:t xml:space="preserve">, 1258–1265.</w:t>
+        <w:t xml:space="preserve">Sonne, J., Zanata, T.B., Martı́n González, A.M., Cumbicus Torres, N.L., Fjeldså, J., Colwell, R.K., Tinoco, B.A., Rahbek, C., and Dalsgaard, B. (2019). The distributions of morphologically specialized hummingbirds coincide with floral trait matching across an Andean elevational gradient. Biotropica</w:t>
+      </w:r>
+      <w:r>
+        <w:t xml:space="preserve"> </w:t>
+      </w:r>
+      <w:r>
+        <w:rPr>
+          <w:i/>
+        </w:rPr>
+        <w:t xml:space="preserve">51</w:t>
+      </w:r>
+      <w:r>
+        <w:t xml:space="preserve">, 205–218.</w:t>
       </w:r>
     </w:p>
     <w:bookmarkEnd w:id="133"/>
-    <w:bookmarkStart w:id="134" w:name="ref-sonne_2019"/>
+    <w:bookmarkStart w:id="134" w:name="ref-stearn_2002"/>
     <w:p>
       <w:pPr>
         <w:pStyle w:val="Bibliography"/>
       </w:pPr>
       <w:r>
-        <w:t xml:space="preserve">Sonne, J., Zanata, T.B., Martı́n González, A.M., Cumbicus Torres, N.L., Fjeldså, J., Colwell, R.K., Tinoco, B.A., Rahbek, C., and Dalsgaard, B. (2019). The distributions of morphologically specialized hummingbirds coincide with floral trait matching across an Andean elevational gradient. Biotropica</w:t>
-      </w:r>
-      <w:r>
-        <w:t xml:space="preserve"> </w:t>
-      </w:r>
-      <w:r>
-        <w:rPr>
-          <w:i/>
-        </w:rPr>
-        <w:t xml:space="preserve">51</w:t>
-      </w:r>
-      <w:r>
-        <w:t xml:space="preserve">, 205–218.</w:t>
+        <w:t xml:space="preserve">Stearn, W.T. (2002). The genus</w:t>
+      </w:r>
+      <w:r>
+        <w:t xml:space="preserve"> </w:t>
+      </w:r>
+      <w:r>
+        <w:rPr>
+          <w:i/>
+        </w:rPr>
+        <w:t xml:space="preserve">Epimedium</w:t>
+      </w:r>
+      <w:r>
+        <w:t xml:space="preserve"> </w:t>
+      </w:r>
+      <w:r>
+        <w:t xml:space="preserve">and other herbacious Berberidaceae including the genus</w:t>
+      </w:r>
+      <w:r>
+        <w:t xml:space="preserve"> </w:t>
+      </w:r>
+      <w:r>
+        <w:rPr>
+          <w:i/>
+        </w:rPr>
+        <w:t xml:space="preserve">Podophyllum</w:t>
+      </w:r>
+      <w:r>
+        <w:t xml:space="preserve"> </w:t>
+      </w:r>
+      <w:r>
+        <w:t xml:space="preserve">(Portland, OR: Timber Press, Inc.).</w:t>
       </w:r>
     </w:p>
     <w:bookmarkEnd w:id="134"/>
-    <w:bookmarkStart w:id="135" w:name="ref-stearn_2002"/>
+    <w:bookmarkStart w:id="135" w:name="ref-stiles_1975"/>
     <w:p>
       <w:pPr>
         <w:pStyle w:val="Bibliography"/>
       </w:pPr>
       <w:r>
-        <w:t xml:space="preserve">Stearn, W.T. (2002). The genus</w:t>
+        <w:t xml:space="preserve">Stiles, F.G. (1975). Ecology, flowering phenology, and hummingbird pollination of some Costa Rican</w:t>
+      </w:r>
+      <w:r>
+        <w:t xml:space="preserve"> </w:t>
+      </w:r>
+      <w:r>
+        <w:rPr>
+          <w:i/>
+        </w:rPr>
+        <w:t xml:space="preserve">Heliconia</w:t>
+      </w:r>
+      <w:r>
+        <w:t xml:space="preserve"> </w:t>
+      </w:r>
+      <w:r>
+        <w:t xml:space="preserve">species. Ecology</w:t>
+      </w:r>
+      <w:r>
+        <w:t xml:space="preserve"> </w:t>
+      </w:r>
+      <w:r>
+        <w:rPr>
+          <w:i/>
+        </w:rPr>
+        <w:t xml:space="preserve">56</w:t>
+      </w:r>
+      <w:r>
+        <w:t xml:space="preserve">, 285–301.</w:t>
+      </w:r>
+    </w:p>
+    <w:bookmarkEnd w:id="135"/>
+    <w:bookmarkStart w:id="136" w:name="ref-stiles_1995"/>
+    <w:p>
+      <w:pPr>
+        <w:pStyle w:val="Bibliography"/>
+      </w:pPr>
+      <w:r>
+        <w:t xml:space="preserve">Stiles, F.G. (1995). Behavioral, ecological and morphological correlates of foraging for arthropods by the hummingbirds of a tropical wet forest. Condor 853–878.</w:t>
+      </w:r>
+    </w:p>
+    <w:bookmarkEnd w:id="136"/>
+    <w:bookmarkStart w:id="137" w:name="ref-stiles_2004"/>
+    <w:p>
+      <w:pPr>
+        <w:pStyle w:val="Bibliography"/>
+      </w:pPr>
+      <w:r>
+        <w:t xml:space="preserve">Stiles, F.G. (2004). Phylogenetic constraints upon morphological and ecological adaptation in hummingbirds (Trochilidae): Why are there no hermits in the paramo. Ornitologia Neotropical</w:t>
+      </w:r>
+      <w:r>
+        <w:t xml:space="preserve"> </w:t>
+      </w:r>
+      <w:r>
+        <w:rPr>
+          <w:i/>
+        </w:rPr>
+        <w:t xml:space="preserve">15</w:t>
+      </w:r>
+      <w:r>
+        <w:t xml:space="preserve">, 191–198.</w:t>
+      </w:r>
+    </w:p>
+    <w:bookmarkEnd w:id="137"/>
+    <w:bookmarkStart w:id="138" w:name="ref-stiles_2008"/>
+    <w:p>
+      <w:pPr>
+        <w:pStyle w:val="Bibliography"/>
+      </w:pPr>
+      <w:r>
+        <w:t xml:space="preserve">Stiles, F.G. (2008). Ecomorphology and phylogeny of hummingbirds: Divergence and convergence in adaptations to high elevations. Ornitologia Neotropical</w:t>
+      </w:r>
+      <w:r>
+        <w:t xml:space="preserve"> </w:t>
+      </w:r>
+      <w:r>
+        <w:rPr>
+          <w:i/>
+        </w:rPr>
+        <w:t xml:space="preserve">19</w:t>
+      </w:r>
+      <w:r>
+        <w:t xml:space="preserve">, 511–519.</w:t>
+      </w:r>
+    </w:p>
+    <w:bookmarkEnd w:id="138"/>
+    <w:bookmarkStart w:id="139" w:name="ref-suzuki_1984"/>
+    <w:p>
+      <w:pPr>
+        <w:pStyle w:val="Bibliography"/>
+      </w:pPr>
+      <w:r>
+        <w:t xml:space="preserve">Suzuki, K. (1984). Pollination system and its significance on isolation and hybridization in Japanese</w:t>
       </w:r>
       <w:r>
         <w:t xml:space="preserve"> </w:t>
@@ -12745,32 +12787,104 @@
         <w:t xml:space="preserve"> </w:t>
       </w:r>
       <w:r>
-        <w:t xml:space="preserve">and other herbacious Berberidaceae including the genus</w:t>
-      </w:r>
-      <w:r>
-        <w:t xml:space="preserve"> </w:t>
-      </w:r>
-      <w:r>
-        <w:rPr>
-          <w:i/>
-        </w:rPr>
-        <w:t xml:space="preserve">Podophyllum</w:t>
-      </w:r>
-      <w:r>
-        <w:t xml:space="preserve"> </w:t>
-      </w:r>
-      <w:r>
-        <w:t xml:space="preserve">(Portland, OR: Timber Press, Inc.).</w:t>
-      </w:r>
-    </w:p>
-    <w:bookmarkEnd w:id="135"/>
-    <w:bookmarkStart w:id="136" w:name="ref-stiles_1975"/>
+        <w:t xml:space="preserve">(Berberidaceae). The Journal of Plant Research</w:t>
+      </w:r>
+      <w:r>
+        <w:t xml:space="preserve"> </w:t>
+      </w:r>
+      <w:r>
+        <w:rPr>
+          <w:i/>
+        </w:rPr>
+        <w:t xml:space="preserve">97</w:t>
+      </w:r>
+      <w:r>
+        <w:t xml:space="preserve">, 381–396.</w:t>
+      </w:r>
+    </w:p>
+    <w:bookmarkEnd w:id="139"/>
+    <w:bookmarkStart w:id="140" w:name="ref-temeles_1996"/>
     <w:p>
       <w:pPr>
         <w:pStyle w:val="Bibliography"/>
       </w:pPr>
       <w:r>
-        <w:t xml:space="preserve">Stiles, F.G. (1975). Ecology, flowering phenology, and hummingbird pollination of some Costa Rican</w:t>
+        <w:t xml:space="preserve">Temeles, E.J. (1996). A new dimension to hummingbird-flower relationships. Oecologia</w:t>
+      </w:r>
+      <w:r>
+        <w:t xml:space="preserve"> </w:t>
+      </w:r>
+      <w:r>
+        <w:rPr>
+          <w:i/>
+        </w:rPr>
+        <w:t xml:space="preserve">105</w:t>
+      </w:r>
+      <w:r>
+        <w:t xml:space="preserve">, 517–523.</w:t>
+      </w:r>
+    </w:p>
+    <w:bookmarkEnd w:id="140"/>
+    <w:bookmarkStart w:id="141" w:name="ref-temeles_2003"/>
+    <w:p>
+      <w:pPr>
+        <w:pStyle w:val="Bibliography"/>
+      </w:pPr>
+      <w:r>
+        <w:t xml:space="preserve">Temeles, E.J., and Kress, W.J. (2003). Adaptation in a plant-hummingbird association. Science</w:t>
+      </w:r>
+      <w:r>
+        <w:t xml:space="preserve"> </w:t>
+      </w:r>
+      <w:r>
+        <w:rPr>
+          <w:i/>
+        </w:rPr>
+        <w:t xml:space="preserve">300</w:t>
+      </w:r>
+      <w:r>
+        <w:t xml:space="preserve">, 630–633.</w:t>
+      </w:r>
+    </w:p>
+    <w:bookmarkEnd w:id="141"/>
+    <w:bookmarkStart w:id="142" w:name="ref-temeles_2000"/>
+    <w:p>
+      <w:pPr>
+        <w:pStyle w:val="Bibliography"/>
+      </w:pPr>
+      <w:r>
+        <w:t xml:space="preserve">Temeles, E.J., Pan, I.L., Brennan, J.L., and Horwitt, J.N. (2000). Evidence for ecological causation of sexual dimorphism in a hummingbird. Science</w:t>
+      </w:r>
+      <w:r>
+        <w:t xml:space="preserve"> </w:t>
+      </w:r>
+      <w:r>
+        <w:rPr>
+          <w:i/>
+        </w:rPr>
+        <w:t xml:space="preserve">289</w:t>
+      </w:r>
+      <w:r>
+        <w:t xml:space="preserve">, 441–443.</w:t>
+      </w:r>
+    </w:p>
+    <w:bookmarkEnd w:id="142"/>
+    <w:bookmarkStart w:id="143" w:name="ref-temeles_2005"/>
+    <w:p>
+      <w:pPr>
+        <w:pStyle w:val="Bibliography"/>
+      </w:pPr>
+      <w:r>
+        <w:t xml:space="preserve">Temeles, E.J., Goldman, R.S., and Kudla, A.U. (2005). Foraging and territory economics of sexually dimorphic Purple-Throated Caribs (</w:t>
+      </w:r>
+      <w:r>
+        <w:rPr>
+          <w:i/>
+        </w:rPr>
+        <w:t xml:space="preserve">Eulampis jugularis</w:t>
+      </w:r>
+      <w:r>
+        <w:t xml:space="preserve">) on three</w:t>
       </w:r>
       <w:r>
         <w:t xml:space="preserve"> </w:t>
@@ -12785,494 +12899,291 @@
         <w:t xml:space="preserve"> </w:t>
       </w:r>
       <w:r>
-        <w:t xml:space="preserve">species. Ecology</w:t>
-      </w:r>
-      <w:r>
-        <w:t xml:space="preserve"> </w:t>
-      </w:r>
-      <w:r>
-        <w:rPr>
-          <w:i/>
-        </w:rPr>
-        <w:t xml:space="preserve">56</w:t>
-      </w:r>
-      <w:r>
-        <w:t xml:space="preserve">, 285–301.</w:t>
-      </w:r>
-    </w:p>
-    <w:bookmarkEnd w:id="136"/>
-    <w:bookmarkStart w:id="137" w:name="ref-stiles_1995"/>
+        <w:t xml:space="preserve">morphs. The Auk</w:t>
+      </w:r>
+      <w:r>
+        <w:t xml:space="preserve"> </w:t>
+      </w:r>
+      <w:r>
+        <w:rPr>
+          <w:i/>
+        </w:rPr>
+        <w:t xml:space="preserve">122</w:t>
+      </w:r>
+      <w:r>
+        <w:t xml:space="preserve">, 187–204.</w:t>
+      </w:r>
+    </w:p>
+    <w:bookmarkEnd w:id="143"/>
+    <w:bookmarkStart w:id="144" w:name="ref-temeles_2009"/>
     <w:p>
       <w:pPr>
         <w:pStyle w:val="Bibliography"/>
       </w:pPr>
       <w:r>
-        <w:t xml:space="preserve">Stiles, F.G. (1995). Behavioral, ecological and morphological correlates of foraging for arthropods by the hummingbirds of a tropical wet forest. Condor 853–878.</w:t>
-      </w:r>
-    </w:p>
-    <w:bookmarkEnd w:id="137"/>
-    <w:bookmarkStart w:id="138" w:name="ref-stiles_2004"/>
+        <w:t xml:space="preserve">Temeles, E.J., Koulouris, C.R., Sander, S.E., and Kress, W.J. (2009). Effect of flower shape and size on foraging performance and trade-offs in a tropical hummingbird. Ecology</w:t>
+      </w:r>
+      <w:r>
+        <w:t xml:space="preserve"> </w:t>
+      </w:r>
+      <w:r>
+        <w:rPr>
+          <w:i/>
+        </w:rPr>
+        <w:t xml:space="preserve">90</w:t>
+      </w:r>
+      <w:r>
+        <w:t xml:space="preserve">, 1147–1161.</w:t>
+      </w:r>
+    </w:p>
+    <w:bookmarkEnd w:id="144"/>
+    <w:bookmarkStart w:id="145" w:name="ref-temeles_2010"/>
     <w:p>
       <w:pPr>
         <w:pStyle w:val="Bibliography"/>
       </w:pPr>
       <w:r>
-        <w:t xml:space="preserve">Stiles, F.G. (2004). Phylogenetic constraints upon morphological and ecological adaptation in hummingbirds (Trochilidae): Why are there no hermits in the paramo. Ornitologia Neotropical</w:t>
-      </w:r>
-      <w:r>
-        <w:t xml:space="preserve"> </w:t>
-      </w:r>
-      <w:r>
-        <w:rPr>
-          <w:i/>
-        </w:rPr>
-        <w:t xml:space="preserve">15</w:t>
-      </w:r>
-      <w:r>
-        <w:t xml:space="preserve">, 191–198.</w:t>
-      </w:r>
-    </w:p>
-    <w:bookmarkEnd w:id="138"/>
-    <w:bookmarkStart w:id="139" w:name="ref-stiles_2008"/>
+        <w:t xml:space="preserve">Temeles, E.J., Miller, J.S., and Rifkin, J.L. (2010). Evolution of sexual dimorphism in bill size and shape of hermit hummingbirds (Phaethornithinae): A role for ecological causation. Philosophical Transactions of the Royal Society B: Biological Sciences</w:t>
+      </w:r>
+      <w:r>
+        <w:t xml:space="preserve"> </w:t>
+      </w:r>
+      <w:r>
+        <w:rPr>
+          <w:i/>
+        </w:rPr>
+        <w:t xml:space="preserve">365</w:t>
+      </w:r>
+      <w:r>
+        <w:t xml:space="preserve">, 1053–1063.</w:t>
+      </w:r>
+    </w:p>
+    <w:bookmarkEnd w:id="145"/>
+    <w:bookmarkStart w:id="146" w:name="ref-terral_2004"/>
     <w:p>
       <w:pPr>
         <w:pStyle w:val="Bibliography"/>
       </w:pPr>
       <w:r>
-        <w:t xml:space="preserve">Stiles, F.G. (2008). Ecomorphology and phylogeny of hummingbirds: Divergence and convergence in adaptations to high elevations. Ornitologia Neotropical</w:t>
-      </w:r>
-      <w:r>
-        <w:t xml:space="preserve"> </w:t>
-      </w:r>
-      <w:r>
-        <w:rPr>
-          <w:i/>
-        </w:rPr>
-        <w:t xml:space="preserve">19</w:t>
-      </w:r>
-      <w:r>
-        <w:t xml:space="preserve">, 511–519.</w:t>
-      </w:r>
-    </w:p>
-    <w:bookmarkEnd w:id="139"/>
-    <w:bookmarkStart w:id="140" w:name="ref-suzuki_1984"/>
+        <w:t xml:space="preserve">Terral, J.-F., Alonso, N., Capdevila, R.B. i, Chatti, N., Fabre, L., Fiorentino, G., Marinval, P., Jordá, G.P., Pradat, B., and Rovira, N. (2004). Historical biogeography of olive domestication (</w:t>
+      </w:r>
+      <w:r>
+        <w:rPr>
+          <w:i/>
+        </w:rPr>
+        <w:t xml:space="preserve">Olea europaea</w:t>
+      </w:r>
+      <w:r>
+        <w:t xml:space="preserve"> </w:t>
+      </w:r>
+      <w:r>
+        <w:t xml:space="preserve">L.) as revealed by geometrical morphometry applied to biological and archaeological material. Journal of Biogeography</w:t>
+      </w:r>
+      <w:r>
+        <w:t xml:space="preserve"> </w:t>
+      </w:r>
+      <w:r>
+        <w:rPr>
+          <w:i/>
+        </w:rPr>
+        <w:t xml:space="preserve">31</w:t>
+      </w:r>
+      <w:r>
+        <w:t xml:space="preserve">, 63–77.</w:t>
+      </w:r>
+    </w:p>
+    <w:bookmarkEnd w:id="146"/>
+    <w:bookmarkStart w:id="147" w:name="ref-travers_2003"/>
     <w:p>
       <w:pPr>
         <w:pStyle w:val="Bibliography"/>
       </w:pPr>
       <w:r>
-        <w:t xml:space="preserve">Suzuki, K. (1984). Pollination system and its significance on isolation and hybridization in Japanese</w:t>
-      </w:r>
-      <w:r>
-        <w:t xml:space="preserve"> </w:t>
-      </w:r>
-      <w:r>
-        <w:rPr>
-          <w:i/>
-        </w:rPr>
-        <w:t xml:space="preserve">Epimedium</w:t>
-      </w:r>
-      <w:r>
-        <w:t xml:space="preserve"> </w:t>
-      </w:r>
-      <w:r>
-        <w:t xml:space="preserve">(Berberidaceae). The Journal of Plant Research</w:t>
-      </w:r>
-      <w:r>
-        <w:t xml:space="preserve"> </w:t>
-      </w:r>
-      <w:r>
-        <w:rPr>
-          <w:i/>
-        </w:rPr>
-        <w:t xml:space="preserve">97</w:t>
-      </w:r>
-      <w:r>
-        <w:t xml:space="preserve">, 381–396.</w:t>
-      </w:r>
-    </w:p>
-    <w:bookmarkEnd w:id="140"/>
-    <w:bookmarkStart w:id="141" w:name="ref-temeles_1996"/>
+        <w:t xml:space="preserve">Travers, S.E., Temeles, E.J., and Pan, I. (2003). The relationship between nectar spur curvature in jewelweed (</w:t>
+      </w:r>
+      <w:r>
+        <w:rPr>
+          <w:i/>
+        </w:rPr>
+        <w:t xml:space="preserve">Impatiens capensis</w:t>
+      </w:r>
+      <w:r>
+        <w:t xml:space="preserve">) and pollen removal by hummingbird pollinators. Canadian Journal of Botany</w:t>
+      </w:r>
+      <w:r>
+        <w:t xml:space="preserve"> </w:t>
+      </w:r>
+      <w:r>
+        <w:rPr>
+          <w:i/>
+        </w:rPr>
+        <w:t xml:space="preserve">81</w:t>
+      </w:r>
+      <w:r>
+        <w:t xml:space="preserve">, 164–170.</w:t>
+      </w:r>
+    </w:p>
+    <w:bookmarkEnd w:id="147"/>
+    <w:bookmarkStart w:id="148" w:name="ref-tripp_2013"/>
     <w:p>
       <w:pPr>
         <w:pStyle w:val="Bibliography"/>
       </w:pPr>
       <w:r>
-        <w:t xml:space="preserve">Temeles, E.J. (1996). A new dimension to hummingbird-flower relationships. Oecologia</w:t>
-      </w:r>
-      <w:r>
-        <w:t xml:space="preserve"> </w:t>
-      </w:r>
-      <w:r>
-        <w:rPr>
-          <w:i/>
-        </w:rPr>
-        <w:t xml:space="preserve">105</w:t>
-      </w:r>
-      <w:r>
-        <w:t xml:space="preserve">, 517–523.</w:t>
-      </w:r>
-    </w:p>
-    <w:bookmarkEnd w:id="141"/>
-    <w:bookmarkStart w:id="142" w:name="ref-temeles_2003"/>
+        <w:t xml:space="preserve">Tripp, E.A., and McDade, L.A. (2013). Time-calibrated phylogenies of hummingbirds and hummingbird-pollinated plants reject a hypothesis of diffuse co-evolution. Aliso: A Journal of Systematic and Evolutionary Botany</w:t>
+      </w:r>
+      <w:r>
+        <w:t xml:space="preserve"> </w:t>
+      </w:r>
+      <w:r>
+        <w:rPr>
+          <w:i/>
+        </w:rPr>
+        <w:t xml:space="preserve">31</w:t>
+      </w:r>
+      <w:r>
+        <w:t xml:space="preserve">, 89–103.</w:t>
+      </w:r>
+    </w:p>
+    <w:bookmarkEnd w:id="148"/>
+    <w:bookmarkStart w:id="149" w:name="ref-vamosi_2018"/>
     <w:p>
       <w:pPr>
         <w:pStyle w:val="Bibliography"/>
       </w:pPr>
       <w:r>
-        <w:t xml:space="preserve">Temeles, E.J., and Kress, W.J. (2003). Adaptation in a plant-hummingbird association. Science</w:t>
-      </w:r>
-      <w:r>
-        <w:t xml:space="preserve"> </w:t>
-      </w:r>
-      <w:r>
-        <w:rPr>
-          <w:i/>
-        </w:rPr>
-        <w:t xml:space="preserve">300</w:t>
-      </w:r>
-      <w:r>
-        <w:t xml:space="preserve">, 630–633.</w:t>
-      </w:r>
-    </w:p>
-    <w:bookmarkEnd w:id="142"/>
-    <w:bookmarkStart w:id="143" w:name="ref-temeles_2000"/>
+        <w:t xml:space="preserve">Vamosi, J.C., Magallón, S., Mayrose, I., Otto, S.P., and Sauquet, H. (2018). Macroevolutionary patterns of flowering plant speciation and extinction. Annual Review of Plant Biology</w:t>
+      </w:r>
+      <w:r>
+        <w:t xml:space="preserve"> </w:t>
+      </w:r>
+      <w:r>
+        <w:rPr>
+          <w:i/>
+        </w:rPr>
+        <w:t xml:space="preserve">69</w:t>
+      </w:r>
+      <w:r>
+        <w:t xml:space="preserve">, 685–706.</w:t>
+      </w:r>
+    </w:p>
+    <w:bookmarkEnd w:id="149"/>
+    <w:bookmarkStart w:id="150" w:name="ref-wang_2013"/>
     <w:p>
       <w:pPr>
         <w:pStyle w:val="Bibliography"/>
       </w:pPr>
       <w:r>
-        <w:t xml:space="preserve">Temeles, E.J., Pan, I.L., Brennan, J.L., and Horwitt, J.N. (2000). Evidence for ecological causation of sexual dimorphism in a hummingbird. Science</w:t>
-      </w:r>
-      <w:r>
-        <w:t xml:space="preserve"> </w:t>
-      </w:r>
-      <w:r>
-        <w:rPr>
-          <w:i/>
-        </w:rPr>
-        <w:t xml:space="preserve">289</w:t>
-      </w:r>
-      <w:r>
-        <w:t xml:space="preserve">, 441–443.</w:t>
-      </w:r>
-    </w:p>
-    <w:bookmarkEnd w:id="143"/>
-    <w:bookmarkStart w:id="144" w:name="ref-temeles_2005"/>
+        <w:t xml:space="preserve">Wang, Q., Li, Y., Pu, X., Zhu, L., Tang, Z., and Liu, Q. (2013). Pollinators and nectar robbers cause directional selection for large spur circle in</w:t>
+      </w:r>
+      <w:r>
+        <w:t xml:space="preserve"> </w:t>
+      </w:r>
+      <w:r>
+        <w:rPr>
+          <w:i/>
+        </w:rPr>
+        <w:t xml:space="preserve">Impatiens oxyanthera</w:t>
+      </w:r>
+      <w:r>
+        <w:t xml:space="preserve"> </w:t>
+      </w:r>
+      <w:r>
+        <w:t xml:space="preserve">(Balsaminaceae). Plant Systematics and Evolution</w:t>
+      </w:r>
+      <w:r>
+        <w:t xml:space="preserve"> </w:t>
+      </w:r>
+      <w:r>
+        <w:rPr>
+          <w:i/>
+        </w:rPr>
+        <w:t xml:space="preserve">299</w:t>
+      </w:r>
+      <w:r>
+        <w:t xml:space="preserve">, 1263–1274.</w:t>
+      </w:r>
+    </w:p>
+    <w:bookmarkEnd w:id="150"/>
+    <w:bookmarkStart w:id="151" w:name="ref-webster_2010"/>
     <w:p>
       <w:pPr>
         <w:pStyle w:val="Bibliography"/>
       </w:pPr>
       <w:r>
-        <w:t xml:space="preserve">Temeles, E.J., Goldman, R.S., and Kudla, A.U. (2005). Foraging and territory economics of sexually dimorphic Purple-Throated Caribs (</w:t>
-      </w:r>
-      <w:r>
-        <w:rPr>
-          <w:i/>
-        </w:rPr>
-        <w:t xml:space="preserve">Eulampis jugularis</w:t>
-      </w:r>
-      <w:r>
-        <w:t xml:space="preserve">) on three</w:t>
-      </w:r>
-      <w:r>
-        <w:t xml:space="preserve"> </w:t>
-      </w:r>
-      <w:r>
-        <w:rPr>
-          <w:i/>
-        </w:rPr>
-        <w:t xml:space="preserve">Heliconia</w:t>
-      </w:r>
-      <w:r>
-        <w:t xml:space="preserve"> </w:t>
-      </w:r>
-      <w:r>
-        <w:t xml:space="preserve">morphs. The Auk</w:t>
-      </w:r>
-      <w:r>
-        <w:t xml:space="preserve"> </w:t>
-      </w:r>
-      <w:r>
-        <w:rPr>
-          <w:i/>
-        </w:rPr>
-        <w:t xml:space="preserve">122</w:t>
-      </w:r>
-      <w:r>
-        <w:t xml:space="preserve">, 187–204.</w:t>
-      </w:r>
-    </w:p>
-    <w:bookmarkEnd w:id="144"/>
-    <w:bookmarkStart w:id="145" w:name="ref-temeles_2009"/>
+        <w:t xml:space="preserve">Webster, M., and Sheets, H.D. (2010). A practical introduction to landmark-based geometric morphometrics. The Paleontological Society Papers</w:t>
+      </w:r>
+      <w:r>
+        <w:t xml:space="preserve"> </w:t>
+      </w:r>
+      <w:r>
+        <w:rPr>
+          <w:i/>
+        </w:rPr>
+        <w:t xml:space="preserve">16</w:t>
+      </w:r>
+      <w:r>
+        <w:t xml:space="preserve">, 163–188.</w:t>
+      </w:r>
+    </w:p>
+    <w:bookmarkEnd w:id="151"/>
+    <w:bookmarkStart w:id="152" w:name="ref-young_2008"/>
     <w:p>
       <w:pPr>
         <w:pStyle w:val="Bibliography"/>
       </w:pPr>
       <w:r>
-        <w:t xml:space="preserve">Temeles, E.J., Koulouris, C.R., Sander, S.E., and Kress, W.J. (2009). Effect of flower shape and size on foraging performance and trade-offs in a tropical hummingbird. Ecology</w:t>
-      </w:r>
-      <w:r>
-        <w:t xml:space="preserve"> </w:t>
-      </w:r>
-      <w:r>
-        <w:rPr>
-          <w:i/>
-        </w:rPr>
-        <w:t xml:space="preserve">90</w:t>
-      </w:r>
-      <w:r>
-        <w:t xml:space="preserve">, 1147–1161.</w:t>
-      </w:r>
-    </w:p>
-    <w:bookmarkEnd w:id="145"/>
-    <w:bookmarkStart w:id="146" w:name="ref-temeles_2010"/>
+        <w:t xml:space="preserve">Young, H.J. (2008). Selection on spur shape in</w:t>
+      </w:r>
+      <w:r>
+        <w:t xml:space="preserve"> </w:t>
+      </w:r>
+      <w:r>
+        <w:rPr>
+          <w:i/>
+        </w:rPr>
+        <w:t xml:space="preserve">Impatiens capensis</w:t>
+      </w:r>
+      <w:r>
+        <w:t xml:space="preserve">. Oecologia</w:t>
+      </w:r>
+      <w:r>
+        <w:t xml:space="preserve"> </w:t>
+      </w:r>
+      <w:r>
+        <w:rPr>
+          <w:i/>
+        </w:rPr>
+        <w:t xml:space="preserve">156</w:t>
+      </w:r>
+      <w:r>
+        <w:t xml:space="preserve">, 535–543.</w:t>
+      </w:r>
+    </w:p>
+    <w:bookmarkEnd w:id="152"/>
+    <w:bookmarkStart w:id="153" w:name="ref-zahn_1972"/>
     <w:p>
       <w:pPr>
         <w:pStyle w:val="Bibliography"/>
       </w:pPr>
       <w:r>
-        <w:t xml:space="preserve">Temeles, E.J., Miller, J.S., and Rifkin, J.L. (2010). Evolution of sexual dimorphism in bill size and shape of hermit hummingbirds (Phaethornithinae): A role for ecological causation. Philosophical Transactions of the Royal Society B: Biological Sciences</w:t>
-      </w:r>
-      <w:r>
-        <w:t xml:space="preserve"> </w:t>
-      </w:r>
-      <w:r>
-        <w:rPr>
-          <w:i/>
-        </w:rPr>
-        <w:t xml:space="preserve">365</w:t>
-      </w:r>
-      <w:r>
-        <w:t xml:space="preserve">, 1053–1063.</w:t>
-      </w:r>
-    </w:p>
-    <w:bookmarkEnd w:id="146"/>
-    <w:bookmarkStart w:id="147" w:name="ref-terral_2004"/>
-    <w:p>
-      <w:pPr>
-        <w:pStyle w:val="Bibliography"/>
-      </w:pPr>
-      <w:r>
-        <w:t xml:space="preserve">Terral, J.-F., Alonso, N., Capdevila, R.B. i, Chatti, N., Fabre, L., Fiorentino, G., Marinval, P., Jordá, G.P., Pradat, B., and Rovira, N. (2004). Historical biogeography of olive domestication (</w:t>
-      </w:r>
-      <w:r>
-        <w:rPr>
-          <w:i/>
-        </w:rPr>
-        <w:t xml:space="preserve">Olea europaea</w:t>
-      </w:r>
-      <w:r>
-        <w:t xml:space="preserve"> </w:t>
-      </w:r>
-      <w:r>
-        <w:t xml:space="preserve">L.) as revealed by geometrical morphometry applied to biological and archaeological material. Journal of Biogeography</w:t>
-      </w:r>
-      <w:r>
-        <w:t xml:space="preserve"> </w:t>
-      </w:r>
-      <w:r>
-        <w:rPr>
-          <w:i/>
-        </w:rPr>
-        <w:t xml:space="preserve">31</w:t>
-      </w:r>
-      <w:r>
-        <w:t xml:space="preserve">, 63–77.</w:t>
-      </w:r>
-    </w:p>
-    <w:bookmarkEnd w:id="147"/>
-    <w:bookmarkStart w:id="148" w:name="ref-travers_2003"/>
-    <w:p>
-      <w:pPr>
-        <w:pStyle w:val="Bibliography"/>
-      </w:pPr>
-      <w:r>
-        <w:t xml:space="preserve">Travers, S.E., Temeles, E.J., and Pan, I. (2003). The relationship between nectar spur curvature in jewelweed (</w:t>
-      </w:r>
-      <w:r>
-        <w:rPr>
-          <w:i/>
-        </w:rPr>
-        <w:t xml:space="preserve">Impatiens capensis</w:t>
-      </w:r>
-      <w:r>
-        <w:t xml:space="preserve">) and pollen removal by hummingbird pollinators. Canadian Journal of Botany</w:t>
-      </w:r>
-      <w:r>
-        <w:t xml:space="preserve"> </w:t>
-      </w:r>
-      <w:r>
-        <w:rPr>
-          <w:i/>
-        </w:rPr>
-        <w:t xml:space="preserve">81</w:t>
-      </w:r>
-      <w:r>
-        <w:t xml:space="preserve">, 164–170.</w:t>
-      </w:r>
-    </w:p>
-    <w:bookmarkEnd w:id="148"/>
-    <w:bookmarkStart w:id="149" w:name="ref-tripp_2013"/>
-    <w:p>
-      <w:pPr>
-        <w:pStyle w:val="Bibliography"/>
-      </w:pPr>
-      <w:r>
-        <w:t xml:space="preserve">Tripp, E.A., and McDade, L.A. (2013). Time-calibrated phylogenies of hummingbirds and hummingbird-pollinated plants reject a hypothesis of diffuse co-evolution. Aliso: A Journal of Systematic and Evolutionary Botany</w:t>
-      </w:r>
-      <w:r>
-        <w:t xml:space="preserve"> </w:t>
-      </w:r>
-      <w:r>
-        <w:rPr>
-          <w:i/>
-        </w:rPr>
-        <w:t xml:space="preserve">31</w:t>
-      </w:r>
-      <w:r>
-        <w:t xml:space="preserve">, 89–103.</w:t>
-      </w:r>
-    </w:p>
-    <w:bookmarkEnd w:id="149"/>
-    <w:bookmarkStart w:id="150" w:name="ref-vamosi_2018"/>
-    <w:p>
-      <w:pPr>
-        <w:pStyle w:val="Bibliography"/>
-      </w:pPr>
-      <w:r>
-        <w:t xml:space="preserve">Vamosi, J.C., Magallón, S., Mayrose, I., Otto, S.P., and Sauquet, H. (2018). Macroevolutionary patterns of flowering plant speciation and extinction. Annual Review of Plant Biology</w:t>
-      </w:r>
-      <w:r>
-        <w:t xml:space="preserve"> </w:t>
-      </w:r>
-      <w:r>
-        <w:rPr>
-          <w:i/>
-        </w:rPr>
-        <w:t xml:space="preserve">69</w:t>
-      </w:r>
-      <w:r>
-        <w:t xml:space="preserve">, 685–706.</w:t>
-      </w:r>
-    </w:p>
-    <w:bookmarkEnd w:id="150"/>
-    <w:bookmarkStart w:id="151" w:name="ref-wang_2013"/>
-    <w:p>
-      <w:pPr>
-        <w:pStyle w:val="Bibliography"/>
-      </w:pPr>
-      <w:r>
-        <w:t xml:space="preserve">Wang, Q., Li, Y., Pu, X., Zhu, L., Tang, Z., and Liu, Q. (2013). Pollinators and nectar robbers cause directional selection for large spur circle in</w:t>
-      </w:r>
-      <w:r>
-        <w:t xml:space="preserve"> </w:t>
-      </w:r>
-      <w:r>
-        <w:rPr>
-          <w:i/>
-        </w:rPr>
-        <w:t xml:space="preserve">Impatiens oxyanthera</w:t>
-      </w:r>
-      <w:r>
-        <w:t xml:space="preserve"> </w:t>
-      </w:r>
-      <w:r>
-        <w:t xml:space="preserve">(Balsaminaceae). Plant Systematics and Evolution</w:t>
-      </w:r>
-      <w:r>
-        <w:t xml:space="preserve"> </w:t>
-      </w:r>
-      <w:r>
-        <w:rPr>
-          <w:i/>
-        </w:rPr>
-        <w:t xml:space="preserve">299</w:t>
-      </w:r>
-      <w:r>
-        <w:t xml:space="preserve">, 1263–1274.</w:t>
-      </w:r>
-    </w:p>
-    <w:bookmarkEnd w:id="151"/>
-    <w:bookmarkStart w:id="152" w:name="ref-webster_2010"/>
-    <w:p>
-      <w:pPr>
-        <w:pStyle w:val="Bibliography"/>
-      </w:pPr>
-      <w:r>
-        <w:t xml:space="preserve">Webster, M., and Sheets, H.D. (2010). A practical introduction to landmark-based geometric morphometrics. The Paleontological Society Papers</w:t>
-      </w:r>
-      <w:r>
-        <w:t xml:space="preserve"> </w:t>
-      </w:r>
-      <w:r>
-        <w:rPr>
-          <w:i/>
-        </w:rPr>
-        <w:t xml:space="preserve">16</w:t>
-      </w:r>
-      <w:r>
-        <w:t xml:space="preserve">, 163–188.</w:t>
-      </w:r>
-    </w:p>
-    <w:bookmarkEnd w:id="152"/>
-    <w:bookmarkStart w:id="153" w:name="ref-young_2008"/>
-    <w:p>
-      <w:pPr>
-        <w:pStyle w:val="Bibliography"/>
-      </w:pPr>
-      <w:r>
-        <w:t xml:space="preserve">Young, H.J. (2008). Selection on spur shape in</w:t>
-      </w:r>
-      <w:r>
-        <w:t xml:space="preserve"> </w:t>
-      </w:r>
-      <w:r>
-        <w:rPr>
-          <w:i/>
-        </w:rPr>
-        <w:t xml:space="preserve">Impatiens capensis</w:t>
-      </w:r>
-      <w:r>
-        <w:t xml:space="preserve">. Oecologia</w:t>
-      </w:r>
-      <w:r>
-        <w:t xml:space="preserve"> </w:t>
-      </w:r>
-      <w:r>
-        <w:rPr>
-          <w:i/>
-        </w:rPr>
-        <w:t xml:space="preserve">156</w:t>
-      </w:r>
-      <w:r>
-        <w:t xml:space="preserve">, 535–543.</w:t>
+        <w:t xml:space="preserve">Zahn, C.T., and Roskies, R.Z. (1972). Fourier descriptors for plane closed curves. IEEE Transactions on Computers</w:t>
+      </w:r>
+      <w:r>
+        <w:t xml:space="preserve"> </w:t>
+      </w:r>
+      <w:r>
+        <w:rPr>
+          <w:i/>
+        </w:rPr>
+        <w:t xml:space="preserve">100</w:t>
+      </w:r>
+      <w:r>
+        <w:t xml:space="preserve">, 269–281.</w:t>
       </w:r>
     </w:p>
     <w:bookmarkEnd w:id="153"/>
-    <w:bookmarkStart w:id="154" w:name="ref-zahn_1972"/>
-    <w:p>
-      <w:pPr>
-        <w:pStyle w:val="Bibliography"/>
-      </w:pPr>
-      <w:r>
-        <w:t xml:space="preserve">Zahn, C.T., and Roskies, R.Z. (1972). Fourier descriptors for plane closed curves. IEEE Transactions on Computers</w:t>
-      </w:r>
-      <w:r>
-        <w:t xml:space="preserve"> </w:t>
-      </w:r>
-      <w:r>
-        <w:rPr>
-          <w:i/>
-        </w:rPr>
-        <w:t xml:space="preserve">100</w:t>
-      </w:r>
-      <w:r>
-        <w:t xml:space="preserve">, 269–281.</w:t>
-      </w:r>
-    </w:p>
     <w:bookmarkEnd w:id="154"/>
-    <w:bookmarkEnd w:id="155"/>
     <w:sectPr>
       <w:footerReference w:type="default" r:id="rId9"/>
       <w:pgSz w:w="12240" w:h="15840"/>

</xml_diff>

<commit_message>
adding refs to K in plant physiology
</commit_message>
<xml_diff>
--- a/writing/curvature_review.docx
+++ b/writing/curvature_review.docx
@@ -296,7 +296,7 @@
         <w:t xml:space="preserve">‘</w:t>
       </w:r>
       <w:r>
-        <w:t xml:space="preserve">curvy</w:t>
+        <w:t xml:space="preserve">curvr</w:t>
       </w:r>
       <w:r>
         <w:t xml:space="preserve">’</w:t>
@@ -316,7 +316,7 @@
       </w:pPr>
       <w:bookmarkStart w:id="23" w:name="Xd9574ba9fc8b8c8a16a91b089379ae145e5e489"/>
       <w:r>
-        <w:t xml:space="preserve">1. The ecology of flower-pollinator curvature</w:t>
+        <w:t xml:space="preserve">The ecology of flower-pollinator curvature</w:t>
       </w:r>
       <w:bookmarkEnd w:id="23"/>
     </w:p>

</xml_diff>

<commit_message>
comments from Q: Epimedium methods
</commit_message>
<xml_diff>
--- a/writing/curvature_review.docx
+++ b/writing/curvature_review.docx
@@ -606,7 +606,7 @@
         <w:pStyle w:val="BodyText"/>
       </w:pPr>
       <w:r>
-        <w:t xml:space="preserve">Flower-pollinator curvature as viewed from the side (dorsiventral plane), has been a trait of special interest since the post-Darwin era of pollination ecology. However, floral curvature has origins that likely precede any particular ecological function. Instead, curved flowers (e.g. nectar spurs) might develop within buds when constrained for space. That is, during bud development nectar spurs elongate and curve when met with resistance from the enclosing bud tissue. Following bud opening flowers may straighten but retain some degree of curvature at maturity. Consequently, like floral tube length</w:t>
+        <w:t xml:space="preserve">   Flower-pollinator curvature as viewed from the side (dorsiventral plane), has been a trait of special interest since the post-Darwin era of pollination ecology. However, floral curvature has origins that likely precede any particular ecological function. Instead, curved flowers (e.g. nectar spurs) might develop within buds when constrained for space. That is, during bud development nectar spurs elongate and curve when met with resistance from the enclosing bud tissue. Following bud opening flowers may straighten but retain some degree of curvature at maturity. Consequently, like floral tube length</w:t>
       </w:r>
       <w:r>
         <w:t xml:space="preserve"> </w:t>
@@ -688,7 +688,7 @@
         <w:pStyle w:val="BodyText"/>
       </w:pPr>
       <w:r>
-        <w:t xml:space="preserve">A further consequence of floral curvature is pollinator partitioning. In making pollinator observations of the Cape flora, Scott-Elliott</w:t>
+        <w:t xml:space="preserve">   A further consequence of floral curvature is pollinator partitioning. In making pollinator observations of the Cape flora, Scott-Elliott</w:t>
       </w:r>
       <w:r>
         <w:t xml:space="preserve"> </w:t>
@@ -1171,7 +1171,7 @@
         <w:pStyle w:val="BodyText"/>
       </w:pPr>
       <w:r>
-        <w:t xml:space="preserve">While curvature mediates specialization in plant-hummingbird systems, in other nectivorous bird groups curvature has a different ecological role. In plant-passerine systems, curvature is more prevelant in pollinators than in flowers. Straight flowers do not necessarily exclude pollination by curve-billed birds; for example, the straight, tubular flowers of African</w:t>
+        <w:t xml:space="preserve">   While curvature mediates specialization in plant-hummingbird systems, in other nectivorous bird groups curvature has a different ecological role. In plant-passerine systems, curvature is more prevalent in pollinators than in flowers. Straight flowers do not necessarily exclude pollination by curve-billed birds; for example, the straight, tubular flowers of African</w:t>
       </w:r>
       <w:r>
         <w:t xml:space="preserve"> </w:t>
@@ -1305,7 +1305,7 @@
         <w:t xml:space="preserve">)</w:t>
       </w:r>
       <w:r>
-        <w:t xml:space="preserve">. A noteable difference being that hummingbirds can maneuver adeptly, while other birds perch while probing for nectar. For these plant-passerines systems, selection is largely acting on the pollinator (i.e. bird bill): insectivorous birds evolve curved bills to feed from plants with straight, tubular flowers, and in only some cases does reciprocal evolution produce curved flowers e.g. sunbird-pollinated</w:t>
+        <w:t xml:space="preserve">. A notable difference being that hummingbirds can manoeuvre adeptly, while other birds perch while probing for nectar. For these plant-passerines systems, selection is largely acting on the pollinator (i.e. bird bill): insectivorous birds evolve curved bills to feed from plants with straight, tubular flowers, and in only some cases does reciprocal evolution produce curved flowers e.g. sunbird-pollinated</w:t>
       </w:r>
       <w:r>
         <w:t xml:space="preserve"> </w:t>
@@ -1408,7 +1408,7 @@
         <w:pStyle w:val="BodyText"/>
       </w:pPr>
       <w:r>
-        <w:t xml:space="preserve">Floral and dietary diversity has major effects on macroevolutionary and biogeographic patterns</w:t>
+        <w:t xml:space="preserve">   Floral diversity contributes to floral isolation and diversification in the angiosperims</w:t>
       </w:r>
       <w:r>
         <w:t xml:space="preserve"> </w:t>
@@ -1442,12 +1442,109 @@
         </w:r>
       </w:hyperlink>
       <w:r>
-        <w:t xml:space="preserve">; Gómez et al.,</w:t>
-      </w:r>
-      <w:r>
-        <w:t xml:space="preserve"> </w:t>
-      </w:r>
-      <w:hyperlink w:anchor="ref-gomez_2016">
+        <w:t xml:space="preserve">; Vamosi et al.,</w:t>
+      </w:r>
+      <w:r>
+        <w:t xml:space="preserve"> </w:t>
+      </w:r>
+      <w:hyperlink w:anchor="ref-vamosi_2018">
+        <w:r>
+          <w:rPr>
+            <w:rStyle w:val="Hyperlink"/>
+          </w:rPr>
+          <w:t xml:space="preserve">2018</w:t>
+        </w:r>
+      </w:hyperlink>
+      <w:r>
+        <w:t xml:space="preserve">)</w:t>
+      </w:r>
+      <w:r>
+        <w:t xml:space="preserve">. Similarly, dietary specialization within pollinator clades has contributed to the diversification of mouthpart morphology</w:t>
+      </w:r>
+      <w:r>
+        <w:t xml:space="preserve"> </w:t>
+      </w:r>
+      <w:r>
+        <w:t xml:space="preserve">(Weinstein and Graham,</w:t>
+      </w:r>
+      <w:r>
+        <w:t xml:space="preserve"> </w:t>
+      </w:r>
+      <w:hyperlink w:anchor="ref-weinstein_2017">
+        <w:r>
+          <w:rPr>
+            <w:rStyle w:val="Hyperlink"/>
+          </w:rPr>
+          <w:t xml:space="preserve">2017</w:t>
+        </w:r>
+      </w:hyperlink>
+      <w:r>
+        <w:t xml:space="preserve">; Maruyama et al.,</w:t>
+      </w:r>
+      <w:r>
+        <w:t xml:space="preserve"> </w:t>
+      </w:r>
+      <w:hyperlink w:anchor="ref-maruyama_2018">
+        <w:r>
+          <w:rPr>
+            <w:rStyle w:val="Hyperlink"/>
+          </w:rPr>
+          <w:t xml:space="preserve">2018</w:t>
+        </w:r>
+      </w:hyperlink>
+      <w:r>
+        <w:t xml:space="preserve">)</w:t>
+      </w:r>
+      <w:r>
+        <w:t xml:space="preserve">. In both cases, curvature is a widespread feature of morphological diversity. Therefore, to synthesize our knowledge of curved plant-pollinator systems, curvature is a concept that needs an exact definition and method of measurement. In the following section we summarize the approaches to measuring curvature within the field of pollination ecology, identify strengths and shortcomings, and offer a solution with the aim of improving the precision with which curvature is measured. Although this review is motivated by the problem of measuring curvature in plant-pollinator systems, the solution is general to any biological form modelled as a line curve: and we hope this case is made in the demonstration to follow.</w:t>
+      </w:r>
+    </w:p>
+    <w:p>
+      <w:r>
+        <w:br w:type="page"/>
+      </w:r>
+    </w:p>
+    <w:p>
+      <w:pPr>
+        <w:pStyle w:val="Heading4"/>
+      </w:pPr>
+      <w:bookmarkStart w:id="24" w:name="Xee3ec8d338357a339cf3af88692a18266c4bb77"/>
+      <w:r>
+        <w:t xml:space="preserve">Summary of the literature: history of measuring curvature in pollination ecology</w:t>
+      </w:r>
+      <w:bookmarkEnd w:id="24"/>
+    </w:p>
+    <w:p>
+      <w:pPr>
+        <w:pStyle w:val="FirstParagraph"/>
+      </w:pPr>
+      <w:r>
+        <w:t xml:space="preserve">We searched the scientific literature for studies focusing on or considering the curvature of flowers and their pollinators - a trait commonly measured as a proxy for specialization. We make the distinction between measuring curvature (e.g. of petals) in the dorsiventral plane versus the curvature of surfaces. While dorsiventral images are analysed for line-curvature, images of specimens in the transverse plane can be used to analyse surface (Gaussian) curvature</w:t>
+      </w:r>
+      <w:r>
+        <w:t xml:space="preserve"> </w:t>
+      </w:r>
+      <w:r>
+        <w:t xml:space="preserve">(Nath et al.,</w:t>
+      </w:r>
+      <w:r>
+        <w:t xml:space="preserve"> </w:t>
+      </w:r>
+      <w:hyperlink w:anchor="ref-nath_2003">
+        <w:r>
+          <w:rPr>
+            <w:rStyle w:val="Hyperlink"/>
+          </w:rPr>
+          <w:t xml:space="preserve">2003</w:t>
+        </w:r>
+      </w:hyperlink>
+      <w:r>
+        <w:t xml:space="preserve">; Coen and Rebocho,</w:t>
+      </w:r>
+      <w:r>
+        <w:t xml:space="preserve"> </w:t>
+      </w:r>
+      <w:hyperlink w:anchor="ref-coen_2016">
         <w:r>
           <w:rPr>
             <w:rStyle w:val="Hyperlink"/>
@@ -1456,7 +1553,674 @@
         </w:r>
       </w:hyperlink>
       <w:r>
-        <w:t xml:space="preserve">; Olsen,</w:t>
+        <w:t xml:space="preserve">)</w:t>
+      </w:r>
+      <w:r>
+        <w:t xml:space="preserve">. The methods used in the latter are relatively more complex, and perhaps because of this, comparatively well-defined. At present, surface curvature has yet to be considered in the context of pollination, and is probably of limited importance: floral tubes are generally circular in cross-section and surface curvature takes the form of a simple or flared cylinders, and complex and mathematically interesting curved surfaces such as saddle-shapes, are absent. Furthermore, because line and surface curvature are related mathematical concepts, it will benefit pollination research to clarify the simplest case (lines), with the goal of generating interest in related ideas including the curvature of surfaces.</w:t>
+      </w:r>
+    </w:p>
+    <w:p>
+      <w:pPr>
+        <w:pStyle w:val="BodyText"/>
+      </w:pPr>
+      <w:r>
+        <w:t xml:space="preserve">   The literature was sourced by querying Web of Science and Google Scholar for a topic search of (curv*) AND (pollinat*) AND (flower OR corolla OR *bird OR *bee OR moth OR *fly). The initial search returned over 300 studies that were then screened for those that measured flowers and/or animal mouthparts (e.g. bird bills, moth tongues). We sorted studies based on the criteria that 1) the study focused on pollination, including qualitative measures of curvature and 2) the study measured flower or animal (mouthpart) curvature for other reasons, but measurements must be quantitative. Under these criteria, 42 studies were identified to have used some form of curvature metric (Table 1). An additional 13 studies discussing flower-animal curvature, but not related to pollination (e.g. frugivory, ornamental horticulture, taxonomy) are included in Table S1. There were numerous studies of plant-animal morphology that did not address curvature - these were omitted.</w:t>
+      </w:r>
+    </w:p>
+    <w:p>
+      <w:pPr>
+        <w:pStyle w:val="BodyText"/>
+      </w:pPr>
+      <w:r>
+        <w:t xml:space="preserve">   In our survey, the first dedicated discussion of dorsiventral curvature in plant-pollinator interactions begins with Hainsworth</w:t>
+      </w:r>
+      <w:r>
+        <w:t xml:space="preserve"> </w:t>
+      </w:r>
+      <w:r>
+        <w:t xml:space="preserve">(</w:t>
+      </w:r>
+      <w:hyperlink w:anchor="ref-hainsworth_1973">
+        <w:r>
+          <w:rPr>
+            <w:rStyle w:val="Hyperlink"/>
+          </w:rPr>
+          <w:t xml:space="preserve">1973</w:t>
+        </w:r>
+      </w:hyperlink>
+      <w:r>
+        <w:t xml:space="preserve">, in reference to</w:t>
+      </w:r>
+      <w:r>
+        <w:t xml:space="preserve"> </w:t>
+      </w:r>
+      <w:r>
+        <w:rPr>
+          <w:i/>
+        </w:rPr>
+        <w:t xml:space="preserve">Heliconia</w:t>
+      </w:r>
+      <w:r>
+        <w:t xml:space="preserve"> </w:t>
+      </w:r>
+      <w:r>
+        <w:t xml:space="preserve">and hermit hummingbirds)</w:t>
+      </w:r>
+      <w:r>
+        <w:t xml:space="preserve">. Curvature in pollination ecology is first empirically studied by Feinsinger</w:t>
+      </w:r>
+      <w:r>
+        <w:t xml:space="preserve"> </w:t>
+      </w:r>
+      <w:r>
+        <w:t xml:space="preserve">(</w:t>
+      </w:r>
+      <w:hyperlink w:anchor="ref-feinsinger_1978">
+        <w:r>
+          <w:rPr>
+            <w:rStyle w:val="Hyperlink"/>
+          </w:rPr>
+          <w:t xml:space="preserve">1978</w:t>
+        </w:r>
+      </w:hyperlink>
+      <w:r>
+        <w:t xml:space="preserve">)</w:t>
+      </w:r>
+      <w:r>
+        <w:t xml:space="preserve">, though methods for measuring curvature of bird appendages outside of a pollination context can be found much earlier</w:t>
+      </w:r>
+      <w:r>
+        <w:t xml:space="preserve"> </w:t>
+      </w:r>
+      <w:r>
+        <w:t xml:space="preserve">(Baldwin et al.,</w:t>
+      </w:r>
+      <w:r>
+        <w:t xml:space="preserve"> </w:t>
+      </w:r>
+      <w:hyperlink w:anchor="ref-baldwin_1931">
+        <w:r>
+          <w:rPr>
+            <w:rStyle w:val="Hyperlink"/>
+          </w:rPr>
+          <w:t xml:space="preserve">1931</w:t>
+        </w:r>
+      </w:hyperlink>
+      <w:r>
+        <w:t xml:space="preserve">)</w:t>
+      </w:r>
+      <w:r>
+        <w:t xml:space="preserve">. We identified six common approaches to measuring curvature in pollination systems. These are:</w:t>
+      </w:r>
+    </w:p>
+    <w:p>
+      <w:pPr>
+        <w:pStyle w:val="Compact"/>
+        <w:numPr>
+          <w:numId w:val="1002"/>
+          <w:ilvl w:val="0"/>
+        </w:numPr>
+      </w:pPr>
+      <w:r>
+        <w:rPr>
+          <w:i/>
+        </w:rPr>
+        <w:t xml:space="preserve">qualitative description</w:t>
+      </w:r>
+      <w:r>
+        <w:t xml:space="preserve">, e.g. </w:t>
+      </w:r>
+      <w:r>
+        <w:t xml:space="preserve">“</w:t>
+      </w:r>
+      <w:r>
+        <w:t xml:space="preserve">very curved</w:t>
+      </w:r>
+      <w:r>
+        <w:t xml:space="preserve">”</w:t>
+      </w:r>
+      <w:r>
+        <w:t xml:space="preserve">,</w:t>
+      </w:r>
+      <w:r>
+        <w:t xml:space="preserve"> </w:t>
+      </w:r>
+      <w:r>
+        <w:t xml:space="preserve">“</w:t>
+      </w:r>
+      <w:r>
+        <w:t xml:space="preserve">less curved</w:t>
+      </w:r>
+      <w:r>
+        <w:t xml:space="preserve">”</w:t>
+      </w:r>
+      <w:r>
+        <w:t xml:space="preserve">, but these are generally no longer used;</w:t>
+      </w:r>
+    </w:p>
+    <w:p>
+      <w:pPr>
+        <w:pStyle w:val="Compact"/>
+        <w:numPr>
+          <w:numId w:val="1002"/>
+          <w:ilvl w:val="0"/>
+        </w:numPr>
+      </w:pPr>
+      <w:r>
+        <w:t xml:space="preserve">the</w:t>
+      </w:r>
+      <w:r>
+        <w:t xml:space="preserve"> </w:t>
+      </w:r>
+      <w:r>
+        <w:rPr>
+          <w:i/>
+        </w:rPr>
+        <w:t xml:space="preserve">arc:chord</w:t>
+      </w:r>
+      <w:r>
+        <w:t xml:space="preserve"> </w:t>
+      </w:r>
+      <w:r>
+        <w:t xml:space="preserve">(maxillary index) method which measures curvature as a ratio of two lines: a straight line (chord) from tip to base (of the flower or mouthpart, e.g. bird bill) and a line that traverses a path along the arc of the flower/bill</w:t>
+      </w:r>
+      <w:r>
+        <w:t xml:space="preserve"> </w:t>
+      </w:r>
+      <w:hyperlink r:id="rId25">
+        <w:r>
+          <w:rPr>
+            <w:rStyle w:val="Hyperlink"/>
+          </w:rPr>
+          <w:t xml:space="preserve">Figure 1</w:t>
+        </w:r>
+      </w:hyperlink>
+      <w:r>
+        <w:t xml:space="preserve">;</w:t>
+      </w:r>
+    </w:p>
+    <w:p>
+      <w:pPr>
+        <w:pStyle w:val="Compact"/>
+        <w:numPr>
+          <w:numId w:val="1002"/>
+          <w:ilvl w:val="0"/>
+        </w:numPr>
+      </w:pPr>
+      <w:r>
+        <w:t xml:space="preserve">the</w:t>
+      </w:r>
+      <w:r>
+        <w:t xml:space="preserve"> </w:t>
+      </w:r>
+      <w:r>
+        <w:rPr>
+          <w:i/>
+        </w:rPr>
+        <w:t xml:space="preserve">mandibular index</w:t>
+      </w:r>
+      <w:r>
+        <w:t xml:space="preserve"> </w:t>
+      </w:r>
+      <w:r>
+        <w:t xml:space="preserve">method which defines curvature as a ratio of two lines: a straight line from base to tip and a perpendicular line that measures the depth of the flower/bill. This method is another form of the</w:t>
+      </w:r>
+      <w:r>
+        <w:t xml:space="preserve"> </w:t>
+      </w:r>
+      <w:r>
+        <w:rPr>
+          <w:i/>
+        </w:rPr>
+        <w:t xml:space="preserve">arc:chord</w:t>
+      </w:r>
+      <w:r>
+        <w:t xml:space="preserve"> </w:t>
+      </w:r>
+      <w:r>
+        <w:t xml:space="preserve">method because for a given chord length, the length of the perpendicular line will be proportional to the arc length;</w:t>
+      </w:r>
+    </w:p>
+    <w:p>
+      <w:pPr>
+        <w:pStyle w:val="Compact"/>
+        <w:numPr>
+          <w:numId w:val="1002"/>
+          <w:ilvl w:val="0"/>
+        </w:numPr>
+      </w:pPr>
+      <w:r>
+        <w:t xml:space="preserve">the</w:t>
+      </w:r>
+      <w:r>
+        <w:t xml:space="preserve"> </w:t>
+      </w:r>
+      <w:r>
+        <w:rPr>
+          <w:i/>
+        </w:rPr>
+        <w:t xml:space="preserve">angle of deflection</w:t>
+      </w:r>
+      <w:r>
+        <w:t xml:space="preserve"> </w:t>
+      </w:r>
+      <w:r>
+        <w:t xml:space="preserve">(angle of declension) method which considers curvature as the angle between the base of the flower/bill and its tip;</w:t>
+      </w:r>
+    </w:p>
+    <w:p>
+      <w:pPr>
+        <w:pStyle w:val="Compact"/>
+        <w:numPr>
+          <w:numId w:val="1002"/>
+          <w:ilvl w:val="0"/>
+        </w:numPr>
+      </w:pPr>
+      <w:r>
+        <w:t xml:space="preserve">the</w:t>
+      </w:r>
+      <w:r>
+        <w:t xml:space="preserve"> </w:t>
+      </w:r>
+      <w:r>
+        <w:rPr>
+          <w:i/>
+        </w:rPr>
+        <w:t xml:space="preserve">inverse radius</w:t>
+      </w:r>
+      <w:r>
+        <w:t xml:space="preserve"> </w:t>
+      </w:r>
+      <w:r>
+        <w:t xml:space="preserve">method which approximates the entire length of the flower/bill as a segment of a circle. As pointed out by Temeles</w:t>
+      </w:r>
+      <w:r>
+        <w:t xml:space="preserve"> </w:t>
+      </w:r>
+      <w:r>
+        <w:t xml:space="preserve">(</w:t>
+      </w:r>
+      <w:hyperlink w:anchor="ref-temeles_2009">
+        <w:r>
+          <w:rPr>
+            <w:rStyle w:val="Hyperlink"/>
+          </w:rPr>
+          <w:t xml:space="preserve">2009</w:t>
+        </w:r>
+      </w:hyperlink>
+      <w:r>
+        <w:t xml:space="preserve">)</w:t>
+      </w:r>
+      <w:r>
+        <w:t xml:space="preserve">, the</w:t>
+      </w:r>
+      <w:r>
+        <w:t xml:space="preserve"> </w:t>
+      </w:r>
+      <w:r>
+        <w:rPr>
+          <w:i/>
+        </w:rPr>
+        <w:t xml:space="preserve">inverse radius</w:t>
+      </w:r>
+      <w:r>
+        <w:t xml:space="preserve"> </w:t>
+      </w:r>
+      <w:r>
+        <w:t xml:space="preserve">method is another form of the</w:t>
+      </w:r>
+      <w:r>
+        <w:t xml:space="preserve"> </w:t>
+      </w:r>
+      <w:r>
+        <w:rPr>
+          <w:i/>
+        </w:rPr>
+        <w:t xml:space="preserve">angle of deflection</w:t>
+      </w:r>
+      <w:r>
+        <w:t xml:space="preserve"> </w:t>
+      </w:r>
+      <w:r>
+        <w:t xml:space="preserve">method because the radius of a circle can be calculated from the length and angle of a line that passes through it</w:t>
+      </w:r>
+      <w:r>
+        <w:t xml:space="preserve"> </w:t>
+      </w:r>
+      <w:r>
+        <w:t xml:space="preserve">(demonstrated by Bell,</w:t>
+      </w:r>
+      <w:r>
+        <w:t xml:space="preserve"> </w:t>
+      </w:r>
+      <w:hyperlink w:anchor="ref-bell_1956">
+        <w:r>
+          <w:rPr>
+            <w:rStyle w:val="Hyperlink"/>
+          </w:rPr>
+          <w:t xml:space="preserve">1956</w:t>
+        </w:r>
+      </w:hyperlink>
+      <w:r>
+        <w:t xml:space="preserve">, Figure S1)</w:t>
+      </w:r>
+      <w:r>
+        <w:t xml:space="preserve">;</w:t>
+      </w:r>
+    </w:p>
+    <w:p>
+      <w:pPr>
+        <w:pStyle w:val="Compact"/>
+        <w:numPr>
+          <w:numId w:val="1002"/>
+          <w:ilvl w:val="0"/>
+        </w:numPr>
+      </w:pPr>
+      <w:r>
+        <w:rPr>
+          <w:i/>
+        </w:rPr>
+        <w:t xml:space="preserve">geometric morphometrics</w:t>
+      </w:r>
+      <w:r>
+        <w:t xml:space="preserve">, which quantifies shape as a configuration of homologous points (landmarks) existing on a coordinate plane</w:t>
+      </w:r>
+      <w:r>
+        <w:t xml:space="preserve"> </w:t>
+      </w:r>
+      <w:hyperlink r:id="rId26">
+        <w:r>
+          <w:rPr>
+            <w:rStyle w:val="Hyperlink"/>
+          </w:rPr>
+          <w:t xml:space="preserve">Figure 2</w:t>
+        </w:r>
+      </w:hyperlink>
+      <w:r>
+        <w:t xml:space="preserve">.</w:t>
+      </w:r>
+    </w:p>
+    <w:p>
+      <w:pPr>
+        <w:pStyle w:val="FirstParagraph"/>
+      </w:pPr>
+      <w:r>
+        <w:t xml:space="preserve">The strength of the</w:t>
+      </w:r>
+      <w:r>
+        <w:t xml:space="preserve"> </w:t>
+      </w:r>
+      <w:r>
+        <w:rPr>
+          <w:i/>
+        </w:rPr>
+        <w:t xml:space="preserve">arc:chord</w:t>
+      </w:r>
+      <w:r>
+        <w:t xml:space="preserve"> </w:t>
+      </w:r>
+      <w:r>
+        <w:t xml:space="preserve">and</w:t>
+      </w:r>
+      <w:r>
+        <w:t xml:space="preserve"> </w:t>
+      </w:r>
+      <w:r>
+        <w:rPr>
+          <w:i/>
+        </w:rPr>
+        <w:t xml:space="preserve">mandibular index</w:t>
+      </w:r>
+      <w:r>
+        <w:t xml:space="preserve"> </w:t>
+      </w:r>
+      <w:r>
+        <w:t xml:space="preserve">methods are their portability and accessibility. These measurements can be taken in the field, or used easily from photographs. The methods are intuitive and in the simplest case, require only a ruler, string, and protractor. However, these methods have some conceptual flaws</w:t>
+      </w:r>
+      <w:r>
+        <w:t xml:space="preserve"> </w:t>
+      </w:r>
+      <w:r>
+        <w:t xml:space="preserve">(discussed in Berns and Adams,</w:t>
+      </w:r>
+      <w:r>
+        <w:t xml:space="preserve"> </w:t>
+      </w:r>
+      <w:hyperlink w:anchor="ref-berns_2010">
+        <w:r>
+          <w:rPr>
+            <w:rStyle w:val="Hyperlink"/>
+          </w:rPr>
+          <w:t xml:space="preserve">2010</w:t>
+        </w:r>
+      </w:hyperlink>
+      <w:r>
+        <w:t xml:space="preserve">)</w:t>
+      </w:r>
+      <w:r>
+        <w:t xml:space="preserve">. Because these methods approximate total curvature and not point-wise curvature, specimens with the same curvature values cannot be inspected for local features that may distinguish them. For the</w:t>
+      </w:r>
+      <w:r>
+        <w:t xml:space="preserve"> </w:t>
+      </w:r>
+      <w:r>
+        <w:rPr>
+          <w:i/>
+        </w:rPr>
+        <w:t xml:space="preserve">inverse radius</w:t>
+      </w:r>
+      <w:r>
+        <w:t xml:space="preserve"> </w:t>
+      </w:r>
+      <w:r>
+        <w:t xml:space="preserve">method, a curve is approximated with the segment of a circle. This method is insufficient for any flower and mouthpart shapes that deviate from having constant curvature e.g. nectar spurs of</w:t>
+      </w:r>
+      <w:r>
+        <w:t xml:space="preserve"> </w:t>
+      </w:r>
+      <w:r>
+        <w:rPr>
+          <w:i/>
+        </w:rPr>
+        <w:t xml:space="preserve">Delphinium</w:t>
+      </w:r>
+      <w:r>
+        <w:t xml:space="preserve"> </w:t>
+      </w:r>
+      <w:r>
+        <w:t xml:space="preserve">L. (Ranunculaceae). Similarly, the</w:t>
+      </w:r>
+      <w:r>
+        <w:t xml:space="preserve"> </w:t>
+      </w:r>
+      <w:r>
+        <w:rPr>
+          <w:i/>
+        </w:rPr>
+        <w:t xml:space="preserve">angle of deflection</w:t>
+      </w:r>
+      <w:r>
+        <w:t xml:space="preserve"> </w:t>
+      </w:r>
+      <w:r>
+        <w:t xml:space="preserve">is not sensitive to local features along the length of the flower/bill - only the start and end points are considered in the calculation.</w:t>
+      </w:r>
+    </w:p>
+    <w:p>
+      <w:pPr>
+        <w:pStyle w:val="BodyText"/>
+      </w:pPr>
+      <w:r>
+        <w:t xml:space="preserve">   An additional problem is that terminology is inconsistent between authors. For example, the</w:t>
+      </w:r>
+      <w:r>
+        <w:t xml:space="preserve"> </w:t>
+      </w:r>
+      <w:r>
+        <w:rPr>
+          <w:i/>
+        </w:rPr>
+        <w:t xml:space="preserve">arc:chord</w:t>
+      </w:r>
+      <w:r>
+        <w:t xml:space="preserve"> </w:t>
+      </w:r>
+      <w:r>
+        <w:t xml:space="preserve">method is also called the</w:t>
+      </w:r>
+      <w:r>
+        <w:t xml:space="preserve"> </w:t>
+      </w:r>
+      <w:r>
+        <w:rPr>
+          <w:i/>
+        </w:rPr>
+        <w:t xml:space="preserve">maxillary index</w:t>
+      </w:r>
+      <w:r>
+        <w:t xml:space="preserve">, while the</w:t>
+      </w:r>
+      <w:r>
+        <w:t xml:space="preserve"> </w:t>
+      </w:r>
+      <w:r>
+        <w:rPr>
+          <w:i/>
+        </w:rPr>
+        <w:t xml:space="preserve">angle of deflection</w:t>
+      </w:r>
+      <w:r>
+        <w:t xml:space="preserve"> </w:t>
+      </w:r>
+      <w:r>
+        <w:t xml:space="preserve">method is sometimes referred to as the</w:t>
+      </w:r>
+      <w:r>
+        <w:t xml:space="preserve"> </w:t>
+      </w:r>
+      <w:r>
+        <w:rPr>
+          <w:i/>
+        </w:rPr>
+        <w:t xml:space="preserve">angle of declension</w:t>
+      </w:r>
+      <w:r>
+        <w:t xml:space="preserve"> </w:t>
+      </w:r>
+      <w:r>
+        <w:t xml:space="preserve">method. Furthermore there is variation in how the methods are applied. In the application of the</w:t>
+      </w:r>
+      <w:r>
+        <w:t xml:space="preserve"> </w:t>
+      </w:r>
+      <w:r>
+        <w:rPr>
+          <w:i/>
+        </w:rPr>
+        <w:t xml:space="preserve">mandibular index</w:t>
+      </w:r>
+      <w:r>
+        <w:t xml:space="preserve"> </w:t>
+      </w:r>
+      <w:r>
+        <w:t xml:space="preserve">one study adjusted for bill length while a subsequent study did not (Table 1). Many studies create their own terminology for the concept of arc length: the length of a curve between two points. Most studies define their own terms for measuring and reporting curvature without reference to previous studies that have studied curvature in similar systems. This creates uncertainty about how to compare and convert metrics used between studies. We believe these problems could be remedied by referring to the mathematical literature for the derivation and definition of curvature and related concepts.</w:t>
+      </w:r>
+    </w:p>
+    <w:p>
+      <w:pPr>
+        <w:pStyle w:val="BodyText"/>
+      </w:pPr>
+      <w:r>
+        <w:t xml:space="preserve">   Starting with Berns and Adams</w:t>
+      </w:r>
+      <w:r>
+        <w:t xml:space="preserve"> </w:t>
+      </w:r>
+      <w:r>
+        <w:t xml:space="preserve">(</w:t>
+      </w:r>
+      <w:hyperlink w:anchor="ref-berns_2010">
+        <w:r>
+          <w:rPr>
+            <w:rStyle w:val="Hyperlink"/>
+          </w:rPr>
+          <w:t xml:space="preserve">2010</w:t>
+        </w:r>
+      </w:hyperlink>
+      <w:r>
+        <w:t xml:space="preserve">)</w:t>
+      </w:r>
+      <w:r>
+        <w:t xml:space="preserve"> </w:t>
+      </w:r>
+      <w:r>
+        <w:t xml:space="preserve">geometric morphometrics emerges more recently in the pollination literature. In general, the field of morphometrics is concerned with the covariance of shape and associated or causal variables</w:t>
+      </w:r>
+      <w:r>
+        <w:t xml:space="preserve"> </w:t>
+      </w:r>
+      <w:r>
+        <w:t xml:space="preserve">(Bookstein,</w:t>
+      </w:r>
+      <w:r>
+        <w:t xml:space="preserve"> </w:t>
+      </w:r>
+      <w:hyperlink w:anchor="ref-bookstein_1991">
+        <w:r>
+          <w:rPr>
+            <w:rStyle w:val="Hyperlink"/>
+          </w:rPr>
+          <w:t xml:space="preserve">1991</w:t>
+        </w:r>
+      </w:hyperlink>
+      <w:r>
+        <w:t xml:space="preserve">; MacLeod,</w:t>
+      </w:r>
+      <w:r>
+        <w:t xml:space="preserve"> </w:t>
+      </w:r>
+      <w:hyperlink w:anchor="ref-macleod_2002">
+        <w:r>
+          <w:rPr>
+            <w:rStyle w:val="Hyperlink"/>
+          </w:rPr>
+          <w:t xml:space="preserve">2002</w:t>
+        </w:r>
+      </w:hyperlink>
+      <w:r>
+        <w:t xml:space="preserve">)</w:t>
+      </w:r>
+      <w:r>
+        <w:t xml:space="preserve">, e.g. how flower shape might covary with the identity of the most effective pollinator. This approach has steadily gained in popularity due to its mathematical rigour, reproducibility, and the appealing visual representations of shape comparisons e.g. geographic co-variation of flower shape and pollinator communities</w:t>
+      </w:r>
+      <w:r>
+        <w:t xml:space="preserve"> </w:t>
+      </w:r>
+      <w:r>
+        <w:t xml:space="preserve">(Gómez et al.,</w:t>
+      </w:r>
+      <w:r>
+        <w:t xml:space="preserve"> </w:t>
+      </w:r>
+      <w:hyperlink w:anchor="ref-gomez_2009">
+        <w:r>
+          <w:rPr>
+            <w:rStyle w:val="Hyperlink"/>
+          </w:rPr>
+          <w:t xml:space="preserve">2009</w:t>
+        </w:r>
+      </w:hyperlink>
+      <w:r>
+        <w:t xml:space="preserve">)</w:t>
+      </w:r>
+      <w:r>
+        <w:t xml:space="preserve">, and functional bill diversity in waterfowl</w:t>
+      </w:r>
+      <w:r>
+        <w:t xml:space="preserve"> </w:t>
+      </w:r>
+      <w:r>
+        <w:t xml:space="preserve">(Olsen,</w:t>
       </w:r>
       <w:r>
         <w:t xml:space="preserve"> </w:t>
@@ -1470,100 +2234,10 @@
         </w:r>
       </w:hyperlink>
       <w:r>
-        <w:t xml:space="preserve">; Vamosi et al.,</w:t>
-      </w:r>
-      <w:r>
-        <w:t xml:space="preserve"> </w:t>
-      </w:r>
-      <w:hyperlink w:anchor="ref-vamosi_2018">
-        <w:r>
-          <w:rPr>
-            <w:rStyle w:val="Hyperlink"/>
-          </w:rPr>
-          <w:t xml:space="preserve">2018</w:t>
-        </w:r>
-      </w:hyperlink>
-      <w:r>
         <w:t xml:space="preserve">)</w:t>
       </w:r>
       <w:r>
-        <w:t xml:space="preserve">, and curvature is widespread feature of morphological diversity. Therefore, to synthesize our knowledge of curved plant-pollinator systems, curvature is a concept that needs an exact definition and method of measurement. In the following section we summarize the approaches to measuring curvature within the field of pollination ecology, identify strengths and shortcomings, and offer a solution with the aim of improving the precision with which curvature is measured. Although this review is motivated by the problem of measuring curvature in plant-pollinator systems, the solution is general to any biological form modelled as a line curve: this case is hopefully made in the demonstration to follow.</w:t>
-      </w:r>
-    </w:p>
-    <w:p>
-      <w:r>
-        <w:br w:type="page"/>
-      </w:r>
-    </w:p>
-    <w:p>
-      <w:pPr>
-        <w:pStyle w:val="Heading4"/>
-      </w:pPr>
-      <w:bookmarkStart w:id="24" w:name="Xee3ec8d338357a339cf3af88692a18266c4bb77"/>
-      <w:r>
-        <w:t xml:space="preserve">2. Summary of the literature: history of measuring curvature in pollination ecology</w:t>
-      </w:r>
-      <w:bookmarkEnd w:id="24"/>
-    </w:p>
-    <w:p>
-      <w:pPr>
-        <w:pStyle w:val="FirstParagraph"/>
-      </w:pPr>
-      <w:r>
-        <w:t xml:space="preserve">We searched the scientific literature for studies focusing on or considering the curvature of flowers and their pollinators - a trait commonly measured as a proxy for specialization. We make the distinction between measuring curvature (e.g. of petals) in the dorsiventral plane versus the curvature of surfaces. While dorsiventral images are analysed for line-curvature, images of specimens in the transverse plane can be used to analyse surface (Gaussian) curvature</w:t>
-      </w:r>
-      <w:r>
-        <w:t xml:space="preserve"> </w:t>
-      </w:r>
-      <w:r>
-        <w:t xml:space="preserve">(Nath et al.,</w:t>
-      </w:r>
-      <w:r>
-        <w:t xml:space="preserve"> </w:t>
-      </w:r>
-      <w:hyperlink w:anchor="ref-nath_2003">
-        <w:r>
-          <w:rPr>
-            <w:rStyle w:val="Hyperlink"/>
-          </w:rPr>
-          <w:t xml:space="preserve">2003</w:t>
-        </w:r>
-      </w:hyperlink>
-      <w:r>
-        <w:t xml:space="preserve">; Coen and Rebocho,</w:t>
-      </w:r>
-      <w:r>
-        <w:t xml:space="preserve"> </w:t>
-      </w:r>
-      <w:hyperlink w:anchor="ref-coen_2016">
-        <w:r>
-          <w:rPr>
-            <w:rStyle w:val="Hyperlink"/>
-          </w:rPr>
-          <w:t xml:space="preserve">2016</w:t>
-        </w:r>
-      </w:hyperlink>
-      <w:r>
-        <w:t xml:space="preserve">)</w:t>
-      </w:r>
-      <w:r>
-        <w:t xml:space="preserve">. The methods used in the latter are relatively more complex, and perhaps because of this, comparatively well-defined. At present, surface curvature has yet to be considered in the context of pollination. However, because line and surface curvature are related mathematical concepts, it will benefit pollination research to clarify the simplest case (lines), with the goal of generating interest in related ideas including the curvature of surfaces.</w:t>
-      </w:r>
-    </w:p>
-    <w:p>
-      <w:pPr>
-        <w:pStyle w:val="BodyText"/>
-      </w:pPr>
-      <w:r>
-        <w:t xml:space="preserve">The literature was sourced by querying Web of Science and Google Scholar for a topic search of (curv*) AND (pollinat*) AND (flower OR corolla OR *bird OR *bee OR moth OR *fly). The initial search returned over 300 studies that were then screened for those that measured flowers and/or animal mouthparts (e.g. bird bills, moth tongues). We sorted studies based on the criteria that 1) the study focused on pollination, including qualitative measures of curvature and 2) the study measured flower or animal (mouthpart) curvature for other reasons, but measurements must be quantitative. Under these criteria, 42 studies were identified to have used some form of curvature metric (Table 1). An additional 13 studies discussing flower-animal curvature, but not related to pollination (e.g. fruigivory, ornamental horticulture, taxonomy) are included in Table S1. There were numerous studies of plant-animal morphology that did not address curvature - these were omitted.</w:t>
-      </w:r>
-    </w:p>
-    <w:p>
-      <w:pPr>
-        <w:pStyle w:val="BodyText"/>
-      </w:pPr>
-      <w:r>
-        <w:t xml:space="preserve">The first dedicated discussion of dorsiventral curvature in plant-pollinator interactions begins with Hainsworth</w:t>
+        <w:t xml:space="preserve">. We highlight some of the broad features of morphometrics in order to introduce relevant concepts, but recommend the concise and authoritative introduction by Webster and Sheets</w:t>
       </w:r>
       <w:r>
         <w:t xml:space="preserve"> </w:t>
@@ -1571,406 +2245,7 @@
       <w:r>
         <w:t xml:space="preserve">(</w:t>
       </w:r>
-      <w:hyperlink w:anchor="ref-hainsworth_1973">
-        <w:r>
-          <w:rPr>
-            <w:rStyle w:val="Hyperlink"/>
-          </w:rPr>
-          <w:t xml:space="preserve">1973</w:t>
-        </w:r>
-      </w:hyperlink>
-      <w:r>
-        <w:t xml:space="preserve">, in reference to</w:t>
-      </w:r>
-      <w:r>
-        <w:t xml:space="preserve"> </w:t>
-      </w:r>
-      <w:r>
-        <w:rPr>
-          <w:i/>
-        </w:rPr>
-        <w:t xml:space="preserve">Heliconia</w:t>
-      </w:r>
-      <w:r>
-        <w:t xml:space="preserve"> </w:t>
-      </w:r>
-      <w:r>
-        <w:t xml:space="preserve">and hermit hummingbirds)</w:t>
-      </w:r>
-      <w:r>
-        <w:t xml:space="preserve">. Curvature in pollination ecology is first empirically studied by Feinsinger</w:t>
-      </w:r>
-      <w:r>
-        <w:t xml:space="preserve"> </w:t>
-      </w:r>
-      <w:r>
-        <w:t xml:space="preserve">(</w:t>
-      </w:r>
-      <w:hyperlink w:anchor="ref-feinsinger_1978">
-        <w:r>
-          <w:rPr>
-            <w:rStyle w:val="Hyperlink"/>
-          </w:rPr>
-          <w:t xml:space="preserve">1978</w:t>
-        </w:r>
-      </w:hyperlink>
-      <w:r>
-        <w:t xml:space="preserve">)</w:t>
-      </w:r>
-      <w:r>
-        <w:t xml:space="preserve">, though methods for measuring curvature of bird appendages outside of a pollination context can be found much earlier</w:t>
-      </w:r>
-      <w:r>
-        <w:t xml:space="preserve"> </w:t>
-      </w:r>
-      <w:r>
-        <w:t xml:space="preserve">(Baldwin et al.,</w:t>
-      </w:r>
-      <w:r>
-        <w:t xml:space="preserve"> </w:t>
-      </w:r>
-      <w:hyperlink w:anchor="ref-baldwin_1931">
-        <w:r>
-          <w:rPr>
-            <w:rStyle w:val="Hyperlink"/>
-          </w:rPr>
-          <w:t xml:space="preserve">1931</w:t>
-        </w:r>
-      </w:hyperlink>
-      <w:r>
-        <w:t xml:space="preserve">)</w:t>
-      </w:r>
-      <w:r>
-        <w:t xml:space="preserve">. We identified six common approaches to measuring curvature in pollination systems. These are:</w:t>
-      </w:r>
-    </w:p>
-    <w:p>
-      <w:pPr>
-        <w:pStyle w:val="Compact"/>
-        <w:numPr>
-          <w:numId w:val="1002"/>
-          <w:ilvl w:val="0"/>
-        </w:numPr>
-      </w:pPr>
-      <w:r>
-        <w:rPr>
-          <w:i/>
-        </w:rPr>
-        <w:t xml:space="preserve">qualitative description</w:t>
-      </w:r>
-      <w:r>
-        <w:t xml:space="preserve">, e.g. </w:t>
-      </w:r>
-      <w:r>
-        <w:t xml:space="preserve">“</w:t>
-      </w:r>
-      <w:r>
-        <w:t xml:space="preserve">very curved</w:t>
-      </w:r>
-      <w:r>
-        <w:t xml:space="preserve">”</w:t>
-      </w:r>
-      <w:r>
-        <w:t xml:space="preserve">,</w:t>
-      </w:r>
-      <w:r>
-        <w:t xml:space="preserve"> </w:t>
-      </w:r>
-      <w:r>
-        <w:t xml:space="preserve">“</w:t>
-      </w:r>
-      <w:r>
-        <w:t xml:space="preserve">less curved</w:t>
-      </w:r>
-      <w:r>
-        <w:t xml:space="preserve">”</w:t>
-      </w:r>
-      <w:r>
-        <w:t xml:space="preserve">, but these are generally no longer used;</w:t>
-      </w:r>
-    </w:p>
-    <w:p>
-      <w:pPr>
-        <w:pStyle w:val="Compact"/>
-        <w:numPr>
-          <w:numId w:val="1002"/>
-          <w:ilvl w:val="0"/>
-        </w:numPr>
-      </w:pPr>
-      <w:r>
-        <w:t xml:space="preserve">the</w:t>
-      </w:r>
-      <w:r>
-        <w:t xml:space="preserve"> </w:t>
-      </w:r>
-      <w:r>
-        <w:rPr>
-          <w:i/>
-        </w:rPr>
-        <w:t xml:space="preserve">arc:chord</w:t>
-      </w:r>
-      <w:r>
-        <w:t xml:space="preserve"> </w:t>
-      </w:r>
-      <w:r>
-        <w:t xml:space="preserve">(maxillary index) method which measures curvature as a ratio of two lines: a straight line (chord) from tip to base (of the flower or mouthpart, e.g. bird bill) and a line that traverses a path along the arc of the flower/bill</w:t>
-      </w:r>
-      <w:r>
-        <w:t xml:space="preserve"> </w:t>
-      </w:r>
-      <w:hyperlink r:id="rId25">
-        <w:r>
-          <w:rPr>
-            <w:rStyle w:val="Hyperlink"/>
-          </w:rPr>
-          <w:t xml:space="preserve">Figure 1</w:t>
-        </w:r>
-      </w:hyperlink>
-      <w:r>
-        <w:t xml:space="preserve">;</w:t>
-      </w:r>
-    </w:p>
-    <w:p>
-      <w:pPr>
-        <w:pStyle w:val="Compact"/>
-        <w:numPr>
-          <w:numId w:val="1002"/>
-          <w:ilvl w:val="0"/>
-        </w:numPr>
-      </w:pPr>
-      <w:r>
-        <w:t xml:space="preserve">the</w:t>
-      </w:r>
-      <w:r>
-        <w:t xml:space="preserve"> </w:t>
-      </w:r>
-      <w:r>
-        <w:rPr>
-          <w:i/>
-        </w:rPr>
-        <w:t xml:space="preserve">mandibular index</w:t>
-      </w:r>
-      <w:r>
-        <w:t xml:space="preserve"> </w:t>
-      </w:r>
-      <w:r>
-        <w:t xml:space="preserve">method which defines curvature as a ratio of two lines: a straight line from base to tip and a perpendicular line that measures the depth of the flower/bill. This method is another form of the</w:t>
-      </w:r>
-      <w:r>
-        <w:t xml:space="preserve"> </w:t>
-      </w:r>
-      <w:r>
-        <w:rPr>
-          <w:i/>
-        </w:rPr>
-        <w:t xml:space="preserve">arc:chord</w:t>
-      </w:r>
-      <w:r>
-        <w:t xml:space="preserve"> </w:t>
-      </w:r>
-      <w:r>
-        <w:t xml:space="preserve">method because for a given chord length, the length of the perpendicular line will be proportional to the arc length;</w:t>
-      </w:r>
-    </w:p>
-    <w:p>
-      <w:pPr>
-        <w:pStyle w:val="Compact"/>
-        <w:numPr>
-          <w:numId w:val="1002"/>
-          <w:ilvl w:val="0"/>
-        </w:numPr>
-      </w:pPr>
-      <w:r>
-        <w:t xml:space="preserve">the</w:t>
-      </w:r>
-      <w:r>
-        <w:t xml:space="preserve"> </w:t>
-      </w:r>
-      <w:r>
-        <w:rPr>
-          <w:i/>
-        </w:rPr>
-        <w:t xml:space="preserve">angle of deflection</w:t>
-      </w:r>
-      <w:r>
-        <w:t xml:space="preserve"> </w:t>
-      </w:r>
-      <w:r>
-        <w:t xml:space="preserve">(angle of declension) method which considers curvature as the angle between the base of the flower/bill and its tip;</w:t>
-      </w:r>
-    </w:p>
-    <w:p>
-      <w:pPr>
-        <w:pStyle w:val="Compact"/>
-        <w:numPr>
-          <w:numId w:val="1002"/>
-          <w:ilvl w:val="0"/>
-        </w:numPr>
-      </w:pPr>
-      <w:r>
-        <w:t xml:space="preserve">the</w:t>
-      </w:r>
-      <w:r>
-        <w:t xml:space="preserve"> </w:t>
-      </w:r>
-      <w:r>
-        <w:rPr>
-          <w:i/>
-        </w:rPr>
-        <w:t xml:space="preserve">inverse radius</w:t>
-      </w:r>
-      <w:r>
-        <w:t xml:space="preserve"> </w:t>
-      </w:r>
-      <w:r>
-        <w:t xml:space="preserve">method which approximates the entire length of the flower/bill as a segment of a circle. This is another form of the</w:t>
-      </w:r>
-      <w:r>
-        <w:t xml:space="preserve"> </w:t>
-      </w:r>
-      <w:r>
-        <w:rPr>
-          <w:i/>
-        </w:rPr>
-        <w:t xml:space="preserve">angle of deflection</w:t>
-      </w:r>
-      <w:r>
-        <w:t xml:space="preserve"> </w:t>
-      </w:r>
-      <w:r>
-        <w:t xml:space="preserve">method. These methods are interchangeable because the radius of a circle can be calculated from the length and angle of a line that passes through it</w:t>
-      </w:r>
-      <w:r>
-        <w:t xml:space="preserve"> </w:t>
-      </w:r>
-      <w:r>
-        <w:t xml:space="preserve">(Bell,</w:t>
-      </w:r>
-      <w:r>
-        <w:t xml:space="preserve"> </w:t>
-      </w:r>
-      <w:hyperlink w:anchor="ref-bell_1956">
-        <w:r>
-          <w:rPr>
-            <w:rStyle w:val="Hyperlink"/>
-          </w:rPr>
-          <w:t xml:space="preserve">1956</w:t>
-        </w:r>
-      </w:hyperlink>
-      <w:r>
-        <w:t xml:space="preserve">; Temeles et al.,</w:t>
-      </w:r>
-      <w:r>
-        <w:t xml:space="preserve"> </w:t>
-      </w:r>
-      <w:hyperlink w:anchor="ref-temeles_2009">
-        <w:r>
-          <w:rPr>
-            <w:rStyle w:val="Hyperlink"/>
-          </w:rPr>
-          <w:t xml:space="preserve">2009</w:t>
-        </w:r>
-      </w:hyperlink>
-      <w:r>
-        <w:t xml:space="preserve">)</w:t>
-      </w:r>
-      <w:r>
-        <w:t xml:space="preserve">, see:</w:t>
-      </w:r>
-      <w:r>
-        <w:t xml:space="preserve"> </w:t>
-      </w:r>
-      <w:hyperlink r:id="rId26">
-        <w:r>
-          <w:rPr>
-            <w:rStyle w:val="Hyperlink"/>
-          </w:rPr>
-          <w:t xml:space="preserve">Figure S1</w:t>
-        </w:r>
-      </w:hyperlink>
-      <w:r>
-        <w:t xml:space="preserve">;</w:t>
-      </w:r>
-    </w:p>
-    <w:p>
-      <w:pPr>
-        <w:pStyle w:val="Compact"/>
-        <w:numPr>
-          <w:numId w:val="1002"/>
-          <w:ilvl w:val="0"/>
-        </w:numPr>
-      </w:pPr>
-      <w:r>
-        <w:rPr>
-          <w:i/>
-        </w:rPr>
-        <w:t xml:space="preserve">geometric morphometrics</w:t>
-      </w:r>
-      <w:r>
-        <w:t xml:space="preserve">, which quantifies shape as a configuration of homologous points (landmarks) existing on a coordinate plane</w:t>
-      </w:r>
-      <w:r>
-        <w:t xml:space="preserve"> </w:t>
-      </w:r>
-      <w:hyperlink r:id="rId27">
-        <w:r>
-          <w:rPr>
-            <w:rStyle w:val="Hyperlink"/>
-          </w:rPr>
-          <w:t xml:space="preserve">Figure 2</w:t>
-        </w:r>
-      </w:hyperlink>
-      <w:r>
-        <w:t xml:space="preserve">.</w:t>
-      </w:r>
-    </w:p>
-    <w:p>
-      <w:pPr>
-        <w:pStyle w:val="FirstParagraph"/>
-      </w:pPr>
-      <w:r>
-        <w:t xml:space="preserve">The strength of the</w:t>
-      </w:r>
-      <w:r>
-        <w:t xml:space="preserve"> </w:t>
-      </w:r>
-      <w:r>
-        <w:rPr>
-          <w:i/>
-        </w:rPr>
-        <w:t xml:space="preserve">arc:chord</w:t>
-      </w:r>
-      <w:r>
-        <w:t xml:space="preserve"> </w:t>
-      </w:r>
-      <w:r>
-        <w:t xml:space="preserve">and</w:t>
-      </w:r>
-      <w:r>
-        <w:t xml:space="preserve"> </w:t>
-      </w:r>
-      <w:r>
-        <w:rPr>
-          <w:i/>
-        </w:rPr>
-        <w:t xml:space="preserve">mandibular index</w:t>
-      </w:r>
-      <w:r>
-        <w:t xml:space="preserve"> </w:t>
-      </w:r>
-      <w:r>
-        <w:t xml:space="preserve">methods are their portability and accessibility. These measurements can be taken in the field, or used easily from photographs. The methods are intuitive and in the simplest case, require only a ruler, string, and protractor. However, these methods have some conceptual flaws</w:t>
-      </w:r>
-      <w:r>
-        <w:t xml:space="preserve"> </w:t>
-      </w:r>
-      <w:r>
-        <w:t xml:space="preserve">(discussed in Berns and Adams,</w:t>
-      </w:r>
-      <w:r>
-        <w:t xml:space="preserve"> </w:t>
-      </w:r>
-      <w:hyperlink w:anchor="ref-berns_2010">
+      <w:hyperlink w:anchor="ref-webster_2010">
         <w:r>
           <w:rPr>
             <w:rStyle w:val="Hyperlink"/>
@@ -1982,52 +2257,7 @@
         <w:t xml:space="preserve">)</w:t>
       </w:r>
       <w:r>
-        <w:t xml:space="preserve">. Because these methods approximate total curvature and not point-wise curvature, specimens with the same curvature values cannot be inspected for local features that may distinguish them. For the</w:t>
-      </w:r>
-      <w:r>
-        <w:t xml:space="preserve"> </w:t>
-      </w:r>
-      <w:r>
-        <w:rPr>
-          <w:i/>
-        </w:rPr>
-        <w:t xml:space="preserve">inverse radius</w:t>
-      </w:r>
-      <w:r>
-        <w:t xml:space="preserve"> </w:t>
-      </w:r>
-      <w:r>
-        <w:t xml:space="preserve">method, a curve is approximated with the segment of a circle. This method is insufficient for any flower and mouthpart shapes that deviate from having constant curvature e.g. nectar spurs of</w:t>
-      </w:r>
-      <w:r>
-        <w:t xml:space="preserve"> </w:t>
-      </w:r>
-      <w:r>
-        <w:rPr>
-          <w:i/>
-        </w:rPr>
-        <w:t xml:space="preserve">Delphinium</w:t>
-      </w:r>
-      <w:r>
-        <w:t xml:space="preserve"> </w:t>
-      </w:r>
-      <w:r>
-        <w:t xml:space="preserve">L. (Ranunculaceae). Similarly, the</w:t>
-      </w:r>
-      <w:r>
-        <w:t xml:space="preserve"> </w:t>
-      </w:r>
-      <w:r>
-        <w:rPr>
-          <w:i/>
-        </w:rPr>
-        <w:t xml:space="preserve">angle of deflection</w:t>
-      </w:r>
-      <w:r>
-        <w:t xml:space="preserve"> </w:t>
-      </w:r>
-      <w:r>
-        <w:t xml:space="preserve">is not sensitive to local features along the length of the flower/bill - only the start and end points are considered in the calculation.</w:t>
+        <w:t xml:space="preserve">.</w:t>
       </w:r>
     </w:p>
     <w:p>
@@ -2035,79 +2265,64 @@
         <w:pStyle w:val="BodyText"/>
       </w:pPr>
       <w:r>
-        <w:t xml:space="preserve">An additional problem is that terminology is inconsistent between authors. For example, the</w:t>
-      </w:r>
-      <w:r>
-        <w:t xml:space="preserve"> </w:t>
-      </w:r>
-      <w:r>
-        <w:rPr>
-          <w:i/>
-        </w:rPr>
-        <w:t xml:space="preserve">arc:chord</w:t>
-      </w:r>
-      <w:r>
-        <w:t xml:space="preserve"> </w:t>
-      </w:r>
-      <w:r>
-        <w:t xml:space="preserve">method is also called the</w:t>
-      </w:r>
-      <w:r>
-        <w:t xml:space="preserve"> </w:t>
-      </w:r>
-      <w:r>
-        <w:rPr>
-          <w:i/>
-        </w:rPr>
-        <w:t xml:space="preserve">maxillary index</w:t>
-      </w:r>
-      <w:r>
-        <w:t xml:space="preserve">, while the</w:t>
-      </w:r>
-      <w:r>
-        <w:t xml:space="preserve"> </w:t>
-      </w:r>
-      <w:r>
-        <w:rPr>
-          <w:i/>
-        </w:rPr>
-        <w:t xml:space="preserve">angle of deflection</w:t>
-      </w:r>
-      <w:r>
-        <w:t xml:space="preserve"> </w:t>
-      </w:r>
-      <w:r>
-        <w:t xml:space="preserve">method is sometimes referred to as the</w:t>
-      </w:r>
-      <w:r>
-        <w:t xml:space="preserve"> </w:t>
-      </w:r>
-      <w:r>
-        <w:rPr>
-          <w:i/>
-        </w:rPr>
-        <w:t xml:space="preserve">angle of declension</w:t>
-      </w:r>
-      <w:r>
-        <w:t xml:space="preserve"> </w:t>
-      </w:r>
-      <w:r>
-        <w:t xml:space="preserve">method. Furthermore there is variation in how the methods are applied. In the application of the</w:t>
-      </w:r>
-      <w:r>
-        <w:t xml:space="preserve"> </w:t>
-      </w:r>
-      <w:r>
-        <w:rPr>
-          <w:i/>
-        </w:rPr>
-        <w:t xml:space="preserve">mandibular index</w:t>
-      </w:r>
-      <w:r>
-        <w:t xml:space="preserve"> </w:t>
-      </w:r>
-      <w:r>
-        <w:t xml:space="preserve">one study adjusted for bill length while a subsequent study did not (Table 1). Many studies create their own terminology for the concept of arc length: the length of a curve between two points. Most studies define their own terms for measuring and reporting curvature without reference to previous studies that have studied curvature in similar systems. This creates uncertainty about how to compare and convert metrics used between studies. We believe these problems could be remedied by referring to the mathematical literature for the derivation and definition of curvature and related concepts.</w:t>
+        <w:t xml:space="preserve">   In</w:t>
+      </w:r>
+      <w:r>
+        <w:t xml:space="preserve"> </w:t>
+      </w:r>
+      <w:r>
+        <w:rPr>
+          <w:i/>
+        </w:rPr>
+        <w:t xml:space="preserve">traditional morphometrics</w:t>
+      </w:r>
+      <w:r>
+        <w:t xml:space="preserve"> </w:t>
+      </w:r>
+      <w:r>
+        <w:t xml:space="preserve">one-dimensional measurements - such as length, width, angle - are the primary data used to quantify shape.</w:t>
+      </w:r>
+      <w:r>
+        <w:t xml:space="preserve"> </w:t>
+      </w:r>
+      <w:r>
+        <w:rPr>
+          <w:i/>
+        </w:rPr>
+        <w:t xml:space="preserve">Geometric morphometrics</w:t>
+      </w:r>
+      <w:r>
+        <w:t xml:space="preserve"> </w:t>
+      </w:r>
+      <w:r>
+        <w:t xml:space="preserve">(GM) improves these analyses by placing specimens in a Cartesian coordinate system and assigning landmarks at homologous points. By doing this, GM more completely captures the geometry of a specimen. Within GM there exist two related approaches:</w:t>
+      </w:r>
+      <w:r>
+        <w:t xml:space="preserve"> </w:t>
+      </w:r>
+      <w:r>
+        <w:rPr>
+          <w:i/>
+        </w:rPr>
+        <w:t xml:space="preserve">Outline based-</w:t>
+      </w:r>
+      <w:r>
+        <w:t xml:space="preserve"> </w:t>
+      </w:r>
+      <w:r>
+        <w:t xml:space="preserve">and</w:t>
+      </w:r>
+      <w:r>
+        <w:t xml:space="preserve"> </w:t>
+      </w:r>
+      <w:r>
+        <w:rPr>
+          <w:i/>
+        </w:rPr>
+        <w:t xml:space="preserve">landmark based geometric morphometrics</w:t>
+      </w:r>
+      <w:r>
+        <w:t xml:space="preserve">.</w:t>
       </w:r>
     </w:p>
     <w:p>
@@ -2115,39 +2330,28 @@
         <w:pStyle w:val="BodyText"/>
       </w:pPr>
       <w:r>
-        <w:t xml:space="preserve">Starting with Berns and Adams</w:t>
+        <w:t xml:space="preserve">   A GM protocol for a 2-D object begins by placing the specimens on an</w:t>
+      </w:r>
+      <w:r>
+        <w:t xml:space="preserve"> </w:t>
+      </w:r>
+      <w:r>
+        <w:rPr>
+          <w:i/>
+        </w:rPr>
+        <w:t xml:space="preserve">xy</w:t>
+      </w:r>
+      <w:r>
+        <w:t xml:space="preserve"> </w:t>
+      </w:r>
+      <w:r>
+        <w:t xml:space="preserve">grid and assigning landmarks to locations on the specimen that are topologically or biologically homologous (see considerations for landmark selection in Bookstein</w:t>
       </w:r>
       <w:r>
         <w:t xml:space="preserve"> </w:t>
       </w:r>
       <w:r>
         <w:t xml:space="preserve">(</w:t>
-      </w:r>
-      <w:hyperlink w:anchor="ref-berns_2010">
-        <w:r>
-          <w:rPr>
-            <w:rStyle w:val="Hyperlink"/>
-          </w:rPr>
-          <w:t xml:space="preserve">2010</w:t>
-        </w:r>
-      </w:hyperlink>
-      <w:r>
-        <w:t xml:space="preserve">)</w:t>
-      </w:r>
-      <w:r>
-        <w:t xml:space="preserve"> </w:t>
-      </w:r>
-      <w:r>
-        <w:t xml:space="preserve">geometric morphometrics emerges in the pollination literature. In general, the field of morphometrics is concerned with the covariance of shape and associated or causal variables</w:t>
-      </w:r>
-      <w:r>
-        <w:t xml:space="preserve"> </w:t>
-      </w:r>
-      <w:r>
-        <w:t xml:space="preserve">(Bookstein,</w:t>
-      </w:r>
-      <w:r>
-        <w:t xml:space="preserve"> </w:t>
       </w:r>
       <w:hyperlink w:anchor="ref-bookstein_1991">
         <w:r>
@@ -2158,76 +2362,52 @@
         </w:r>
       </w:hyperlink>
       <w:r>
-        <w:t xml:space="preserve">; MacLeod,</w:t>
-      </w:r>
-      <w:r>
-        <w:t xml:space="preserve"> </w:t>
-      </w:r>
-      <w:hyperlink w:anchor="ref-macleod_2002">
-        <w:r>
-          <w:rPr>
-            <w:rStyle w:val="Hyperlink"/>
-          </w:rPr>
-          <w:t xml:space="preserve">2002</w:t>
-        </w:r>
-      </w:hyperlink>
-      <w:r>
         <w:t xml:space="preserve">)</w:t>
       </w:r>
       <w:r>
-        <w:t xml:space="preserve">, e.g. how flower shape might covary with the identity of the most effective pollinator. This approach has steadily gained in popularity due to its mathematical rigour, reproducibility, and the appealing visual representations of shape comparisons e.g. geographic co-variation of flower shape and pollinator communities</w:t>
-      </w:r>
-      <w:r>
-        <w:t xml:space="preserve"> </w:t>
-      </w:r>
-      <w:r>
-        <w:t xml:space="preserve">(Gómez et al.,</w:t>
-      </w:r>
-      <w:r>
-        <w:t xml:space="preserve"> </w:t>
-      </w:r>
-      <w:hyperlink w:anchor="ref-gomez_2009">
-        <w:r>
-          <w:rPr>
-            <w:rStyle w:val="Hyperlink"/>
-          </w:rPr>
-          <w:t xml:space="preserve">2009</w:t>
-        </w:r>
-      </w:hyperlink>
-      <w:r>
-        <w:t xml:space="preserve">)</w:t>
-      </w:r>
-      <w:r>
-        <w:t xml:space="preserve">, functional bill diversity in waterfowl</w:t>
-      </w:r>
-      <w:r>
-        <w:t xml:space="preserve"> </w:t>
-      </w:r>
-      <w:r>
-        <w:t xml:space="preserve">(Olsen,</w:t>
-      </w:r>
-      <w:r>
-        <w:t xml:space="preserve"> </w:t>
-      </w:r>
-      <w:hyperlink w:anchor="ref-olsen_2017">
-        <w:r>
-          <w:rPr>
-            <w:rStyle w:val="Hyperlink"/>
-          </w:rPr>
-          <w:t xml:space="preserve">2017</w:t>
-        </w:r>
-      </w:hyperlink>
-      <w:r>
-        <w:t xml:space="preserve">)</w:t>
-      </w:r>
-      <w:r>
-        <w:t xml:space="preserve">. We highlight some of the broad features of morphometrics in order to introduce relevant concepts, but recommend the concise and authoritative introduction by Webster and Sheets</w:t>
-      </w:r>
-      <w:r>
-        <w:t xml:space="preserve"> </w:t>
-      </w:r>
-      <w:r>
-        <w:t xml:space="preserve">(</w:t>
+        <w:t xml:space="preserve">). The set of landmarks representing the shape of an organism is a</w:t>
+      </w:r>
+      <w:r>
+        <w:t xml:space="preserve"> </w:t>
+      </w:r>
+      <w:r>
+        <w:t xml:space="preserve">‘</w:t>
+      </w:r>
+      <w:r>
+        <w:t xml:space="preserve">landmark configuration</w:t>
+      </w:r>
+      <w:r>
+        <w:t xml:space="preserve">’</w:t>
+      </w:r>
+      <w:r>
+        <w:t xml:space="preserve">. In a comparative study, the samples are overlaid so that their shape information is isolated from their orientation, location, and size. This is done using a least-squares type protocol, most commonly the Generalized Procrustes Analysis (GPA). GPA-adjusted landmark configurations hereafter exist in a multidimensional shape space defined by the number of landmarks and spatial dimensions implemented. Each landmark configuration contains unique information about the specimen’s shape, and as such, occupies a unique position in the corresponding shape space. These configurations are then</w:t>
+      </w:r>
+      <w:r>
+        <w:t xml:space="preserve"> </w:t>
+      </w:r>
+      <w:r>
+        <w:t xml:space="preserve">“</w:t>
+      </w:r>
+      <w:r>
+        <w:t xml:space="preserve">projected</w:t>
+      </w:r>
+      <w:r>
+        <w:t xml:space="preserve">”</w:t>
+      </w:r>
+      <w:r>
+        <w:t xml:space="preserve"> </w:t>
+      </w:r>
+      <w:r>
+        <w:t xml:space="preserve">onto a simpler Euclidian space, similar to the reduction of a spherical Earth onto a two-dimensional map</w:t>
+      </w:r>
+      <w:r>
+        <w:t xml:space="preserve"> </w:t>
+      </w:r>
+      <w:r>
+        <w:t xml:space="preserve">(Webster and Sheets,</w:t>
+      </w:r>
+      <w:r>
+        <w:t xml:space="preserve"> </w:t>
       </w:r>
       <w:hyperlink w:anchor="ref-webster_2010">
         <w:r>
@@ -2241,7 +2421,7 @@
         <w:t xml:space="preserve">)</w:t>
       </w:r>
       <w:r>
-        <w:t xml:space="preserve">.</w:t>
+        <w:t xml:space="preserve">. From here, familiar statistical procedures (e.g. PCA) can be performed to quantify variation in landmark configurations (shape) between samples.</w:t>
       </w:r>
     </w:p>
     <w:p>
@@ -2249,93 +2429,16 @@
         <w:pStyle w:val="BodyText"/>
       </w:pPr>
       <w:r>
-        <w:t xml:space="preserve">In</w:t>
-      </w:r>
-      <w:r>
-        <w:t xml:space="preserve"> </w:t>
-      </w:r>
-      <w:r>
-        <w:rPr>
-          <w:i/>
-        </w:rPr>
-        <w:t xml:space="preserve">traditional morphometrics</w:t>
-      </w:r>
-      <w:r>
-        <w:t xml:space="preserve"> </w:t>
-      </w:r>
-      <w:r>
-        <w:t xml:space="preserve">one-dimensional measurements - such as length, width, angle - are the primary data used to quantify shape.</w:t>
-      </w:r>
-      <w:r>
-        <w:t xml:space="preserve"> </w:t>
-      </w:r>
-      <w:r>
-        <w:rPr>
-          <w:i/>
-        </w:rPr>
-        <w:t xml:space="preserve">Geometric morphometrics</w:t>
-      </w:r>
-      <w:r>
-        <w:t xml:space="preserve"> </w:t>
-      </w:r>
-      <w:r>
-        <w:t xml:space="preserve">(GM) improves these analyses by placing specimens in a Cartesian coordinate system and assigning landmarks at homologous points. By doing this, GM more completely captures the geometry of a specimen. Within GM there exist two related approaches:</w:t>
-      </w:r>
-      <w:r>
-        <w:t xml:space="preserve"> </w:t>
-      </w:r>
-      <w:r>
-        <w:rPr>
-          <w:i/>
-        </w:rPr>
-        <w:t xml:space="preserve">Outline based-</w:t>
-      </w:r>
-      <w:r>
-        <w:t xml:space="preserve"> </w:t>
-      </w:r>
-      <w:r>
-        <w:t xml:space="preserve">and</w:t>
-      </w:r>
-      <w:r>
-        <w:t xml:space="preserve"> </w:t>
-      </w:r>
-      <w:r>
-        <w:rPr>
-          <w:i/>
-        </w:rPr>
-        <w:t xml:space="preserve">landmark based geometric morphometrics</w:t>
-      </w:r>
-      <w:r>
-        <w:t xml:space="preserve">.</w:t>
-      </w:r>
-    </w:p>
-    <w:p>
-      <w:pPr>
-        <w:pStyle w:val="BodyText"/>
-      </w:pPr>
-      <w:r>
-        <w:t xml:space="preserve">A GM protocol for a 2-D object begins by placing the specimens on an</w:t>
-      </w:r>
-      <w:r>
-        <w:t xml:space="preserve"> </w:t>
-      </w:r>
-      <w:r>
-        <w:rPr>
-          <w:i/>
-        </w:rPr>
-        <w:t xml:space="preserve">xy</w:t>
-      </w:r>
-      <w:r>
-        <w:t xml:space="preserve"> </w:t>
-      </w:r>
-      <w:r>
-        <w:t xml:space="preserve">grid and assigning landmarks to locations on the specimen that are topologically or biologically homologous (see considerations for landmark selection in Bookstein</w:t>
-      </w:r>
-      <w:r>
-        <w:t xml:space="preserve"> </w:t>
-      </w:r>
-      <w:r>
-        <w:t xml:space="preserve">(</w:t>
+        <w:t xml:space="preserve">   This is giant leap forward for morphological studies because GM is a complete protocol for measuring, quantifying, and comparing shapes with high precision, as well as the covariation of these shapes with ecological variables of interest. Because GM has a traceable mathematical lineage</w:t>
+      </w:r>
+      <w:r>
+        <w:t xml:space="preserve"> </w:t>
+      </w:r>
+      <w:r>
+        <w:t xml:space="preserve">(Bookstein,</w:t>
+      </w:r>
+      <w:r>
+        <w:t xml:space="preserve"> </w:t>
       </w:r>
       <w:hyperlink w:anchor="ref-bookstein_1991">
         <w:r>
@@ -2349,63 +2452,7 @@
         <w:t xml:space="preserve">)</w:t>
       </w:r>
       <w:r>
-        <w:t xml:space="preserve">). The set of landmarks representing the shape of an organism is a</w:t>
-      </w:r>
-      <w:r>
-        <w:t xml:space="preserve"> </w:t>
-      </w:r>
-      <w:r>
-        <w:t xml:space="preserve">‘</w:t>
-      </w:r>
-      <w:r>
-        <w:t xml:space="preserve">landmark configuration</w:t>
-      </w:r>
-      <w:r>
-        <w:t xml:space="preserve">’</w:t>
-      </w:r>
-      <w:r>
-        <w:t xml:space="preserve">. In a comparative study, the samples are overlaid so that their shape information is isolated from their orientation, location, and size. This is done using a least-squares type protocol, most commonly the Generalized Procrustes Analysis (GPA). GPA-adjusted landmark configurations hereafter exist in a multidimensional shape space defined by the number of landmarks and spatial dimensions implemented. Each landmark configuration contains unique information about the specimen’s shape, and as such, occupies a unique position in the corresponding shape space. These configurations are then</w:t>
-      </w:r>
-      <w:r>
-        <w:t xml:space="preserve"> </w:t>
-      </w:r>
-      <w:r>
-        <w:t xml:space="preserve">“</w:t>
-      </w:r>
-      <w:r>
-        <w:t xml:space="preserve">projected</w:t>
-      </w:r>
-      <w:r>
-        <w:t xml:space="preserve">”</w:t>
-      </w:r>
-      <w:r>
-        <w:t xml:space="preserve"> </w:t>
-      </w:r>
-      <w:r>
-        <w:t xml:space="preserve">onto a simpler Euclidian space, similar to the reduction of a spherical Earth onto a two-dimensional map</w:t>
-      </w:r>
-      <w:r>
-        <w:t xml:space="preserve"> </w:t>
-      </w:r>
-      <w:r>
-        <w:t xml:space="preserve">(Webster and Sheets,</w:t>
-      </w:r>
-      <w:r>
-        <w:t xml:space="preserve"> </w:t>
-      </w:r>
-      <w:hyperlink w:anchor="ref-webster_2010">
-        <w:r>
-          <w:rPr>
-            <w:rStyle w:val="Hyperlink"/>
-          </w:rPr>
-          <w:t xml:space="preserve">2010</w:t>
-        </w:r>
-      </w:hyperlink>
-      <w:r>
-        <w:t xml:space="preserve">)</w:t>
-      </w:r>
-      <w:r>
-        <w:t xml:space="preserve">. From here, familiar statistical procedures (e.g. PCA) can be performed to quantify variation in landmark configurations (shape) between samples.</w:t>
+        <w:t xml:space="preserve">, its vernacular is well-defined and used consistently between practitioners.</w:t>
       </w:r>
     </w:p>
     <w:p>
@@ -2413,38 +2460,7 @@
         <w:pStyle w:val="BodyText"/>
       </w:pPr>
       <w:r>
-        <w:t xml:space="preserve">This is giant leap forward for morphological studies because GM is a complete protocol for measuring, quantifying, and comparing shapes with high precision, as well as the covariation of these shapes with ecological variables of interest. Because GM has a traceable mathematical lineage</w:t>
-      </w:r>
-      <w:r>
-        <w:t xml:space="preserve"> </w:t>
-      </w:r>
-      <w:r>
-        <w:t xml:space="preserve">(Bookstein,</w:t>
-      </w:r>
-      <w:r>
-        <w:t xml:space="preserve"> </w:t>
-      </w:r>
-      <w:hyperlink w:anchor="ref-bookstein_1991">
-        <w:r>
-          <w:rPr>
-            <w:rStyle w:val="Hyperlink"/>
-          </w:rPr>
-          <w:t xml:space="preserve">1991</w:t>
-        </w:r>
-      </w:hyperlink>
-      <w:r>
-        <w:t xml:space="preserve">)</w:t>
-      </w:r>
-      <w:r>
-        <w:t xml:space="preserve">, its vernacular is well-defined and used consistently between practitioners.</w:t>
-      </w:r>
-    </w:p>
-    <w:p>
-      <w:pPr>
-        <w:pStyle w:val="BodyText"/>
-      </w:pPr>
-      <w:r>
-        <w:t xml:space="preserve">However, the limitation of GM in quantifying curvature is that this method is concerned with analyzing configurations of landmarks, i.e. the entirety of a shape summarized as a set of</w:t>
+        <w:t xml:space="preserve">   However, the limitation of GM in quantifying curvature is that this method is concerned with analyzing configurations of landmarks, i.e. the entirety of a shape summarized as a set of</w:t>
       </w:r>
       <w:r>
         <w:t xml:space="preserve"> </w:t>
@@ -2517,11 +2533,11 @@
       <w:pPr>
         <w:pStyle w:val="Heading4"/>
       </w:pPr>
-      <w:bookmarkStart w:id="28" w:name="what-is-curvature"/>
-      <w:r>
-        <w:t xml:space="preserve">3. What is curvature?</w:t>
-      </w:r>
-      <w:bookmarkEnd w:id="28"/>
+      <w:bookmarkStart w:id="27" w:name="what-is-curvature"/>
+      <w:r>
+        <w:t xml:space="preserve">What is curvature?</w:t>
+      </w:r>
+      <w:bookmarkEnd w:id="27"/>
     </w:p>
     <w:p>
       <w:pPr>
@@ -2543,7 +2559,30 @@
         <w:t xml:space="preserve">”</w:t>
       </w:r>
       <w:r>
-        <w:t xml:space="preserve">. Within pollination ecology there are at least four metrics in use, with few references to their origins or the meaning of the associated units. Therefore, we propose starting from first principles and turn to the field of geometry. There, we again find several definitions resulting from a history of independent derivations</w:t>
+        <w:t xml:space="preserve">. Within pollination ecology there are at least four metrics in use, with few references to their origins or the meaning of the associated units. In related fields, e.g. in plant physiology there have been uses of a point-wise defintion of curvature resembling that used in differential geometry</w:t>
+      </w:r>
+      <w:r>
+        <w:t xml:space="preserve"> </w:t>
+      </w:r>
+      <w:r>
+        <w:t xml:space="preserve">(Castle,</w:t>
+      </w:r>
+      <w:r>
+        <w:t xml:space="preserve"> </w:t>
+      </w:r>
+      <w:hyperlink w:anchor="ref-castle_1962">
+        <w:r>
+          <w:rPr>
+            <w:rStyle w:val="Hyperlink"/>
+          </w:rPr>
+          <w:t xml:space="preserve">1962</w:t>
+        </w:r>
+      </w:hyperlink>
+      <w:r>
+        <w:t xml:space="preserve">)</w:t>
+      </w:r>
+      <w:r>
+        <w:t xml:space="preserve">. However, as in pollination ecology, references to the mathematical literature are missing. Therefore, we propose turning to the field of geometry in order to develop the concept of curvature starting from first principles. There, we again find several definitions resulting from a history of independent derivations</w:t>
       </w:r>
       <w:r>
         <w:t xml:space="preserve"> </w:t>
@@ -2580,7 +2619,7 @@
         <w:t xml:space="preserve">)</w:t>
       </w:r>
       <w:r>
-        <w:t xml:space="preserve">. Nonetheless these definitions share a conceptual theme; curvature is a local property that can measured point-wise on a line. This concept is fundamentally different from those reviewed above where curvature is single property of an entire shape. Here we follow the conventions of</w:t>
+        <w:t xml:space="preserve">. Nonetheless these definitions share a conceptual theme; curvature is a local property that can measured point-wise on a line. This concept is fundamentally different from those used in pollination ecology, where curvature is single property of an entire shape. Here we follow the conventions of</w:t>
       </w:r>
       <w:r>
         <w:t xml:space="preserve"> </w:t>
@@ -2634,7 +2673,7 @@
         <w:pStyle w:val="BodyText"/>
       </w:pPr>
       <w:r>
-        <w:t xml:space="preserve">Intuitively, when a line deviates from being straight we say it is curved, the extent to which it is not straight is its curvature. More technically, a line deviates from being straight when its slope (i.e. the first derivative) changes direction - this is represented here by the rotating tangent vectors</w:t>
+        <w:t xml:space="preserve">   Intuitively, when a line deviates from being straight we say it is curved, the extent to which it is not straight is its curvature. More technically, a line deviates from being straight when its slope (i.e. the first derivative) changes direction - this is represented here by the rotating tangent vectors</w:t>
       </w:r>
       <w:r>
         <w:t xml:space="preserve"> </w:t>
@@ -2734,7 +2773,7 @@
       <w:r>
         <w:t xml:space="preserve"> </w:t>
       </w:r>
-      <w:hyperlink r:id="rId29">
+      <w:hyperlink r:id="rId28">
         <w:r>
           <w:rPr>
             <w:rStyle w:val="Hyperlink"/>
@@ -2748,7 +2787,7 @@
       <w:r>
         <w:t xml:space="preserve"> </w:t>
       </w:r>
-      <w:hyperlink r:id="rId29">
+      <w:hyperlink r:id="rId28">
         <w:r>
           <w:rPr>
             <w:rStyle w:val="Hyperlink"/>
@@ -2768,7 +2807,7 @@
         <w:pStyle w:val="BodyText"/>
       </w:pPr>
       <w:r>
-        <w:t xml:space="preserve">To formalize these concepts mathematically we begin by considering an ordinary function of the form</w:t>
+        <w:t xml:space="preserve">   To formalize these concepts mathematically we begin by considering an ordinary function of the form</w:t>
       </w:r>
       <w:r>
         <w:t xml:space="preserve"> </w:t>
@@ -3255,7 +3294,7 @@
         <w:pStyle w:val="BodyText"/>
       </w:pPr>
       <w:r>
-        <w:t xml:space="preserve">As we are interested in the derivative properties of our arc-length parameterized curve, we can differentiate</w:t>
+        <w:t xml:space="preserve">   As we are interested in the derivative properties of our arc-length parameterized curve, we can differentiate</w:t>
       </w:r>
       <w:r>
         <w:t xml:space="preserve"> </w:t>
@@ -3937,7 +3976,7 @@
       <w:r>
         <w:t xml:space="preserve"> </w:t>
       </w:r>
-      <w:hyperlink r:id="rId30">
+      <w:hyperlink r:id="rId29">
         <w:r>
           <w:rPr>
             <w:rStyle w:val="Hyperlink"/>
@@ -4568,7 +4607,7 @@
       <w:r>
         <w:t xml:space="preserve"> </w:t>
       </w:r>
-      <w:hyperlink r:id="rId31">
+      <w:hyperlink r:id="rId30">
         <w:r>
           <w:rPr>
             <w:rStyle w:val="Hyperlink"/>
@@ -4861,7 +4900,7 @@
         <w:pStyle w:val="BodyText"/>
       </w:pPr>
       <w:r>
-        <w:t xml:space="preserve">To account for size variation between specimens, we propose using</w:t>
+        <w:t xml:space="preserve">   To account for size variation between specimens, we propose using</w:t>
       </w:r>
       <w:r>
         <w:t xml:space="preserve"> </w:t>
@@ -5071,11 +5110,11 @@
       <w:pPr>
         <w:pStyle w:val="Heading4"/>
       </w:pPr>
-      <w:bookmarkStart w:id="32" w:name="X4c9b8b8142f99b54ba92ec3dabe5c3262370a08"/>
-      <w:r>
-        <w:t xml:space="preserve">4. A proposed protocol for measuring curvature</w:t>
-      </w:r>
-      <w:bookmarkEnd w:id="32"/>
+      <w:bookmarkStart w:id="31" w:name="X4c9b8b8142f99b54ba92ec3dabe5c3262370a08"/>
+      <w:r>
+        <w:t xml:space="preserve">A proposed protocol for measuring curvature</w:t>
+      </w:r>
+      <w:bookmarkEnd w:id="31"/>
     </w:p>
     <w:p>
       <w:pPr>
@@ -5097,7 +5136,7 @@
         <w:t xml:space="preserve">’</w:t>
       </w:r>
       <w:r>
-        <w:t xml:space="preserve">. When the definition of curvature is in agreement between these research areas, future advancements in geometry can be more readily incorporated into morphological studies.</w:t>
+        <w:t xml:space="preserve">. When the definition of curvature is concordant between these research areas, future advances in geometry can be more readily incorporated into morphological studies.</w:t>
       </w:r>
     </w:p>
     <w:p>
@@ -5105,12 +5144,12 @@
         <w:pStyle w:val="BodyText"/>
       </w:pPr>
       <w:r>
-        <w:t xml:space="preserve">In order to apply the point-wise definition of curvature, a biological organ or tissue needs to be reduced to a continuous function. To do this, we propose a protocol as illustrated in</w:t>
-      </w:r>
-      <w:r>
-        <w:t xml:space="preserve"> </w:t>
-      </w:r>
-      <w:hyperlink r:id="rId33">
+        <w:t xml:space="preserve">   In order to apply the point-wise definition of curvature, a biological organ or tissue needs to be reduced to a continuous function. To do this, we propose a protocol as illustrated in</w:t>
+      </w:r>
+      <w:r>
+        <w:t xml:space="preserve"> </w:t>
+      </w:r>
+      <w:hyperlink r:id="rId32">
         <w:r>
           <w:rPr>
             <w:rStyle w:val="Hyperlink"/>
@@ -5119,7 +5158,7 @@
         </w:r>
       </w:hyperlink>
       <w:r>
-        <w:t xml:space="preserve">. First, a specimen is landmarked at several locations along the area of study. Second, a mathematical function is fitted to the landmarks, and finally, curvature is calculated point-wise along the curve. The long term goal of this proposal is to integrate the analysis of curvature with existing morphometrics protocols. In the</w:t>
+        <w:t xml:space="preserve">. First, a specimen is landmarked at several locations along the area of study. Second, a mathematical function is fitted to the landmarks, and finally, curvature is calculated point-wise along the curve. The long-term goal of this proposal is to integrate the analysis of curvature with existing morphometrics protocols. In the</w:t>
       </w:r>
       <w:r>
         <w:t xml:space="preserve"> </w:t>
@@ -5155,7 +5194,7 @@
         <w:t xml:space="preserve"> </w:t>
       </w:r>
       <w:r>
-        <w:t xml:space="preserve">(e.g. Rolhf,</w:t>
+        <w:t xml:space="preserve">(e.g. Rohlf,</w:t>
       </w:r>
       <w:r>
         <w:t xml:space="preserve"> </w:t>
@@ -5200,7 +5239,19 @@
         <w:t xml:space="preserve">)</w:t>
       </w:r>
       <w:r>
-        <w:t xml:space="preserve">. In one case we found curvature (as defined above) computed from cubic functions fitted to cucumber seedlings that had been landmarked by hand</w:t>
+        <w:t xml:space="preserve">. As mentioned in the section</w:t>
+      </w:r>
+      <w:r>
+        <w:t xml:space="preserve"> </w:t>
+      </w:r>
+      <w:r>
+        <w:rPr>
+          <w:i/>
+        </w:rPr>
+        <w:t xml:space="preserve">What is curvature?</w:t>
+      </w:r>
+      <w:r>
+        <w:t xml:space="preserve">, the field of plant physiology was an early adopter of the point-wise definition of curvature. In one case we found curvature (as defined above) computed from cubic functions fitted to cucumber seedlings that had been landmarked by hand</w:t>
       </w:r>
       <w:r>
         <w:t xml:space="preserve"> </w:t>
@@ -5223,7 +5274,7 @@
         <w:t xml:space="preserve">)</w:t>
       </w:r>
       <w:r>
-        <w:t xml:space="preserve">. In some sense our protocol is merely a computerized version of this procedure. In another study, total curvature of</w:t>
+        <w:t xml:space="preserve">. Our protocol can be seen as a computerized version of this procedure. In another study, total curvature of</w:t>
       </w:r>
       <w:r>
         <w:t xml:space="preserve"> </w:t>
@@ -5238,7 +5289,7 @@
         <w:t xml:space="preserve"> </w:t>
       </w:r>
       <w:r>
-        <w:t xml:space="preserve">Schott (Araceace) spadices was computed from fitted B-spline curves</w:t>
+        <w:t xml:space="preserve">Schott (Araceae) spadices was computed from fitted B-spline curves</w:t>
       </w:r>
       <w:r>
         <w:t xml:space="preserve"> </w:t>
@@ -5359,13 +5410,13 @@
         <w:pStyle w:val="BodyText"/>
       </w:pPr>
       <w:r>
-        <w:t xml:space="preserve">In following section we calculate curvature from fitted-polynomials simply to illustrate the utility of a point-wise definition of curvature. Polynomial functions will not always be appropriate and we encourage the development of algorithms that compute curvature from other curve-fitting strategies</w:t>
-      </w:r>
-      <w:r>
-        <w:t xml:space="preserve"> </w:t>
-      </w:r>
-      <w:r>
-        <w:t xml:space="preserve">(reviewed in Rolhf,</w:t>
+        <w:t xml:space="preserve">   In following section we calculate curvature from fitted-polynomials simply to illustrate the utility of a point-wise definition of curvature. Polynomial functions will not always be appropriate, and we encourage the development of algorithms that compute curvature from other curve-fitting strategies</w:t>
+      </w:r>
+      <w:r>
+        <w:t xml:space="preserve"> </w:t>
+      </w:r>
+      <w:r>
+        <w:t xml:space="preserve">(reviewed in Rohlf,</w:t>
       </w:r>
       <w:r>
         <w:t xml:space="preserve"> </w:t>
@@ -5524,7 +5575,7 @@
         </m:r>
       </m:oMath>
       <w:r>
-        <w:t xml:space="preserve">, describes the change in angle of a tangent vector as a function of distance traveled along the outline. This is essentially the definition of curvature,</w:t>
+        <w:t xml:space="preserve">, describes the change in angle of a tangent vector as a function of distance traveled along the outline. This is equivalent to the definition of curvature,</w:t>
       </w:r>
       <w:r>
         <w:t xml:space="preserve"> </w:t>
@@ -5573,9 +5624,9 @@
       <w:pPr>
         <w:pStyle w:val="Heading4"/>
       </w:pPr>
-      <w:bookmarkStart w:id="34" w:name="Xe98c6fd457a4c76973c7232e837f8a2ed19fd3d"/>
-      <w:r>
-        <w:t xml:space="preserve">5. Proof of concept: A study of the development of curvature in</w:t>
+      <w:bookmarkStart w:id="33" w:name="Xe98c6fd457a4c76973c7232e837f8a2ed19fd3d"/>
+      <w:r>
+        <w:t xml:space="preserve">    Proof of concept: A study of the development of curvature in</w:t>
       </w:r>
       <w:r>
         <w:t xml:space="preserve"> </w:t>
@@ -5586,11 +5637,28 @@
         </w:rPr>
         <w:t xml:space="preserve">Epimedium</w:t>
       </w:r>
-      <w:bookmarkEnd w:id="34"/>
+      <w:bookmarkEnd w:id="33"/>
     </w:p>
     <w:p>
       <w:pPr>
         <w:pStyle w:val="FirstParagraph"/>
+      </w:pPr>
+      <w:r>
+        <w:t xml:space="preserve">            </w:t>
+      </w:r>
+      <w:r>
+        <w:t xml:space="preserve"> </w:t>
+      </w:r>
+      <w:r>
+        <w:rPr>
+          <w:i/>
+        </w:rPr>
+        <w:t xml:space="preserve">Study System</w:t>
+      </w:r>
+    </w:p>
+    <w:p>
+      <w:pPr>
+        <w:pStyle w:val="BodyText"/>
       </w:pPr>
       <w:r>
         <w:t xml:space="preserve">We tested the utility of this curvature metric by studying floral development in</w:t>
@@ -5871,7 +5939,7 @@
         <w:t xml:space="preserve"> </w:t>
       </w:r>
       <w:r>
-        <w:t xml:space="preserve">complex [stearn_2002, pp. 140-142] to determine whether floral morphology varied between the forms</w:t>
+        <w:t xml:space="preserve">complex [stearn_2002, pp. 140-142] to determine whether floral morphology varied between the taxa</w:t>
       </w:r>
       <w:r>
         <w:t xml:space="preserve"> </w:t>
@@ -5901,10 +5969,10 @@
         <w:t xml:space="preserve"> </w:t>
       </w:r>
       <w:r>
-        <w:t xml:space="preserve">(Nakai) K.Suzuki (’</w:t>
-      </w:r>
-      <w:r>
-        <w:t xml:space="preserve"> </w:t>
+        <w:t xml:space="preserve">(Nakai) K.Suzuki (</w:t>
+      </w:r>
+      <w:r>
+        <w:t xml:space="preserve">‘</w:t>
       </w:r>
       <w:r>
         <w:rPr>
@@ -5913,7 +5981,10 @@
         <w:t xml:space="preserve">E. koreanum</w:t>
       </w:r>
       <w:r>
-        <w:t xml:space="preserve">’), and</w:t>
+        <w:t xml:space="preserve">’</w:t>
+      </w:r>
+      <w:r>
+        <w:t xml:space="preserve">), and</w:t>
       </w:r>
       <w:r>
         <w:t xml:space="preserve"> </w:t>
@@ -5940,10 +6011,10 @@
         <w:t xml:space="preserve"> </w:t>
       </w:r>
       <w:r>
-        <w:t xml:space="preserve">(C.Morren) Stearn (’</w:t>
-      </w:r>
-      <w:r>
-        <w:t xml:space="preserve"> </w:t>
+        <w:t xml:space="preserve">(C.Morren) Stearn (</w:t>
+      </w:r>
+      <w:r>
+        <w:t xml:space="preserve">‘</w:t>
       </w:r>
       <w:r>
         <w:rPr>
@@ -5952,7 +6023,10 @@
         <w:t xml:space="preserve">E. violaceum</w:t>
       </w:r>
       <w:r>
-        <w:t xml:space="preserve">’). Because</w:t>
+        <w:t xml:space="preserve">’</w:t>
+      </w:r>
+      <w:r>
+        <w:t xml:space="preserve">). Because</w:t>
       </w:r>
       <w:r>
         <w:t xml:space="preserve"> </w:t>
@@ -6010,7 +6084,7 @@
       <w:r>
         <w:t xml:space="preserve"> </w:t>
       </w:r>
-      <w:hyperlink r:id="rId35">
+      <w:hyperlink r:id="rId34">
         <w:r>
           <w:rPr>
             <w:rStyle w:val="Hyperlink"/>
@@ -6292,7 +6366,7 @@
       <w:r>
         <w:t xml:space="preserve"> </w:t>
       </w:r>
-      <w:hyperlink r:id="rId35">
+      <w:hyperlink r:id="rId34">
         <w:r>
           <w:rPr>
             <w:rStyle w:val="Hyperlink"/>
@@ -6491,6 +6565,66 @@
                 <pic:pic>
                   <pic:nvPicPr>
                     <pic:cNvPr descr="Figures/Figure_1.jpg" id="0" name="Picture"/>
+                    <pic:cNvPicPr>
+                      <a:picLocks noChangeArrowheads="1" noChangeAspect="1"/>
+                    </pic:cNvPicPr>
+                  </pic:nvPicPr>
+                  <pic:blipFill>
+                    <a:blip r:embed="rId35"/>
+                    <a:stretch>
+                      <a:fillRect/>
+                    </a:stretch>
+                  </pic:blipFill>
+                  <pic:spPr bwMode="auto">
+                    <a:xfrm>
+                      <a:off x="0" y="0"/>
+                      <a:ext cx="5943600" cy="3343275"/>
+                    </a:xfrm>
+                    <a:prstGeom prst="rect">
+                      <a:avLst/>
+                    </a:prstGeom>
+                    <a:noFill/>
+                    <a:ln w="9525">
+                      <a:noFill/>
+                      <a:headEnd/>
+                      <a:tailEnd/>
+                    </a:ln>
+                  </pic:spPr>
+                </pic:pic>
+              </a:graphicData>
+            </a:graphic>
+          </wp:inline>
+        </w:drawing>
+      </w:r>
+    </w:p>
+    <w:p>
+      <w:pPr>
+        <w:pStyle w:val="ImageCaption"/>
+      </w:pPr>
+      <w:r>
+        <w:t xml:space="preserve">Figure 1. Overview of most commonly used curvature metrics within pollination ecology. 1. arc:chord ratio. 2. mandibular index 3. inverse radius. 4. angle of deflection</w:t>
+      </w:r>
+    </w:p>
+    <w:p>
+      <w:r>
+        <w:br w:type="page"/>
+      </w:r>
+    </w:p>
+    <w:p>
+      <w:pPr>
+        <w:pStyle w:val="CaptionedFigure"/>
+      </w:pPr>
+      <w:r>
+        <w:drawing>
+          <wp:inline>
+            <wp:extent cx="5943600" cy="3343275"/>
+            <wp:effectExtent b="0" l="0" r="0" t="0"/>
+            <wp:docPr descr="Figure 2. Overview of a geometric morphometrics protocol. 1. Landmarks and semi-landmarks are assigned to a specimen. Each landmark is assigned an xy coordinate. 2. For each specimen a configuration of landmarks exists as a single point in a non-Euclidian shape space (abstracted here as a sphere segment). Red points represent landmark configurations from other specimens. 3. Shape data is projected onto a Euclidian plane – a tangent space approximation. This allows statistical analyses of shape variation (e.g. principal components analysis)." title="" id="1" name="Picture"/>
+            <a:graphic>
+              <a:graphicData uri="http://schemas.openxmlformats.org/drawingml/2006/picture">
+                <pic:pic>
+                  <pic:nvPicPr>
+                    <pic:cNvPr descr="Figures/Figure_2.jpg" id="0" name="Picture"/>
                     <pic:cNvPicPr>
                       <a:picLocks noChangeArrowheads="1" noChangeAspect="1"/>
                     </pic:cNvPicPr>
@@ -6528,66 +6662,6 @@
         <w:pStyle w:val="ImageCaption"/>
       </w:pPr>
       <w:r>
-        <w:t xml:space="preserve">Figure 1. Overview of most commonly used curvature metrics within pollination ecology. 1. arc:chord ratio. 2. mandibular index 3. inverse radius. 4. angle of deflection</w:t>
-      </w:r>
-    </w:p>
-    <w:p>
-      <w:r>
-        <w:br w:type="page"/>
-      </w:r>
-    </w:p>
-    <w:p>
-      <w:pPr>
-        <w:pStyle w:val="CaptionedFigure"/>
-      </w:pPr>
-      <w:r>
-        <w:drawing>
-          <wp:inline>
-            <wp:extent cx="5943600" cy="3343275"/>
-            <wp:effectExtent b="0" l="0" r="0" t="0"/>
-            <wp:docPr descr="Figure 2. Overview of a geometric morphometrics protocol. 1. Landmarks and semi-landmarks are assigned to a specimen. Each landmark is assigned an xy coordinate. 2. For each specimen a configuration of landmarks exists as a single point in a non-Euclidian shape space (abstracted here as a sphere segment). Red points represent landmark configurations from other specimens. 3. Shape data is projected onto a Euclidian plane – a tangent space approximation. This allows statistical analyses of shape variation (e.g. principal components analysis)." title="" id="1" name="Picture"/>
-            <a:graphic>
-              <a:graphicData uri="http://schemas.openxmlformats.org/drawingml/2006/picture">
-                <pic:pic>
-                  <pic:nvPicPr>
-                    <pic:cNvPr descr="Figures/Figure_2.jpg" id="0" name="Picture"/>
-                    <pic:cNvPicPr>
-                      <a:picLocks noChangeArrowheads="1" noChangeAspect="1"/>
-                    </pic:cNvPicPr>
-                  </pic:nvPicPr>
-                  <pic:blipFill>
-                    <a:blip r:embed="rId37"/>
-                    <a:stretch>
-                      <a:fillRect/>
-                    </a:stretch>
-                  </pic:blipFill>
-                  <pic:spPr bwMode="auto">
-                    <a:xfrm>
-                      <a:off x="0" y="0"/>
-                      <a:ext cx="5943600" cy="3343275"/>
-                    </a:xfrm>
-                    <a:prstGeom prst="rect">
-                      <a:avLst/>
-                    </a:prstGeom>
-                    <a:noFill/>
-                    <a:ln w="9525">
-                      <a:noFill/>
-                      <a:headEnd/>
-                      <a:tailEnd/>
-                    </a:ln>
-                  </pic:spPr>
-                </pic:pic>
-              </a:graphicData>
-            </a:graphic>
-          </wp:inline>
-        </w:drawing>
-      </w:r>
-    </w:p>
-    <w:p>
-      <w:pPr>
-        <w:pStyle w:val="ImageCaption"/>
-      </w:pPr>
-      <w:r>
         <w:t xml:space="preserve">Figure 2. Overview of a geometric morphometrics protocol. 1. Landmarks and semi-landmarks are assigned to a specimen. Each landmark is assigned an xy coordinate. 2. For each specimen a configuration of landmarks exists as a single point in a non-Euclidian shape space (abstracted here as a sphere segment). Red points represent landmark configurations from other specimens. 3. Shape data is projected onto a Euclidian plane – a tangent space approximation. This allows statistical analyses of shape variation (e.g. principal components analysis).</w:t>
       </w:r>
     </w:p>
@@ -6616,7 +6690,7 @@
                     </pic:cNvPicPr>
                   </pic:nvPicPr>
                   <pic:blipFill>
-                    <a:blip r:embed="rId38"/>
+                    <a:blip r:embed="rId37"/>
                     <a:stretch>
                       <a:fillRect/>
                     </a:stretch>
@@ -6952,7 +7026,7 @@
                     </pic:cNvPicPr>
                   </pic:nvPicPr>
                   <pic:blipFill>
-                    <a:blip r:embed="rId39"/>
+                    <a:blip r:embed="rId38"/>
                     <a:stretch>
                       <a:fillRect/>
                     </a:stretch>
@@ -7085,7 +7159,7 @@
                     </pic:cNvPicPr>
                   </pic:nvPicPr>
                   <pic:blipFill>
-                    <a:blip r:embed="rId40"/>
+                    <a:blip r:embed="rId39"/>
                     <a:stretch>
                       <a:fillRect/>
                     </a:stretch>
@@ -7145,7 +7219,7 @@
                     </pic:cNvPicPr>
                   </pic:nvPicPr>
                   <pic:blipFill>
-                    <a:blip r:embed="rId41"/>
+                    <a:blip r:embed="rId40"/>
                     <a:stretch>
                       <a:fillRect/>
                     </a:stretch>
@@ -7212,6 +7286,66 @@
                 <pic:pic>
                   <pic:nvPicPr>
                     <pic:cNvPr descr="Figures/Figure_S2.jpg" id="0" name="Picture"/>
+                    <pic:cNvPicPr>
+                      <a:picLocks noChangeArrowheads="1" noChangeAspect="1"/>
+                    </pic:cNvPicPr>
+                  </pic:nvPicPr>
+                  <pic:blipFill>
+                    <a:blip r:embed="rId41"/>
+                    <a:stretch>
+                      <a:fillRect/>
+                    </a:stretch>
+                  </pic:blipFill>
+                  <pic:spPr bwMode="auto">
+                    <a:xfrm>
+                      <a:off x="0" y="0"/>
+                      <a:ext cx="5943600" cy="3343275"/>
+                    </a:xfrm>
+                    <a:prstGeom prst="rect">
+                      <a:avLst/>
+                    </a:prstGeom>
+                    <a:noFill/>
+                    <a:ln w="9525">
+                      <a:noFill/>
+                      <a:headEnd/>
+                      <a:tailEnd/>
+                    </a:ln>
+                  </pic:spPr>
+                </pic:pic>
+              </a:graphicData>
+            </a:graphic>
+          </wp:inline>
+        </w:drawing>
+      </w:r>
+    </w:p>
+    <w:p>
+      <w:pPr>
+        <w:pStyle w:val="ImageCaption"/>
+      </w:pPr>
+      <w:r>
+        <w:t xml:space="preserve">Figure S2. Demonstration that the angle of deflection and inverse radius methods are interchangeable</w:t>
+      </w:r>
+    </w:p>
+    <w:p>
+      <w:r>
+        <w:br w:type="page"/>
+      </w:r>
+    </w:p>
+    <w:p>
+      <w:pPr>
+        <w:pStyle w:val="CaptionedFigure"/>
+      </w:pPr>
+      <w:r>
+        <w:drawing>
+          <wp:inline>
+            <wp:extent cx="5943600" cy="3343275"/>
+            <wp:effectExtent b="0" l="0" r="0" t="0"/>
+            <wp:docPr descr="Figure S3. Landmarks (red) and semi-landmarks (white) used to compare curvature between Epimedium specimens. Left: E. koreanum, Top Right: E. violaceum. Petals sampled at anthesis." title="" id="1" name="Picture"/>
+            <a:graphic>
+              <a:graphicData uri="http://schemas.openxmlformats.org/drawingml/2006/picture">
+                <pic:pic>
+                  <pic:nvPicPr>
+                    <pic:cNvPr descr="Figures/Figure_S3.jpg" id="0" name="Picture"/>
                     <pic:cNvPicPr>
                       <a:picLocks noChangeArrowheads="1" noChangeAspect="1"/>
                     </pic:cNvPicPr>
@@ -7249,66 +7383,6 @@
         <w:pStyle w:val="ImageCaption"/>
       </w:pPr>
       <w:r>
-        <w:t xml:space="preserve">Figure S2. Demonstration that the angle of deflection and inverse radius methods are interchangeable</w:t>
-      </w:r>
-    </w:p>
-    <w:p>
-      <w:r>
-        <w:br w:type="page"/>
-      </w:r>
-    </w:p>
-    <w:p>
-      <w:pPr>
-        <w:pStyle w:val="CaptionedFigure"/>
-      </w:pPr>
-      <w:r>
-        <w:drawing>
-          <wp:inline>
-            <wp:extent cx="5943600" cy="3343275"/>
-            <wp:effectExtent b="0" l="0" r="0" t="0"/>
-            <wp:docPr descr="Figure S3. Landmarks (red) and semi-landmarks (white) used to compare curvature between Epimedium specimens. Left: E. koreanum, Top Right: E. violaceum. Petals sampled at anthesis." title="" id="1" name="Picture"/>
-            <a:graphic>
-              <a:graphicData uri="http://schemas.openxmlformats.org/drawingml/2006/picture">
-                <pic:pic>
-                  <pic:nvPicPr>
-                    <pic:cNvPr descr="Figures/Figure_S3.jpg" id="0" name="Picture"/>
-                    <pic:cNvPicPr>
-                      <a:picLocks noChangeArrowheads="1" noChangeAspect="1"/>
-                    </pic:cNvPicPr>
-                  </pic:nvPicPr>
-                  <pic:blipFill>
-                    <a:blip r:embed="rId43"/>
-                    <a:stretch>
-                      <a:fillRect/>
-                    </a:stretch>
-                  </pic:blipFill>
-                  <pic:spPr bwMode="auto">
-                    <a:xfrm>
-                      <a:off x="0" y="0"/>
-                      <a:ext cx="5943600" cy="3343275"/>
-                    </a:xfrm>
-                    <a:prstGeom prst="rect">
-                      <a:avLst/>
-                    </a:prstGeom>
-                    <a:noFill/>
-                    <a:ln w="9525">
-                      <a:noFill/>
-                      <a:headEnd/>
-                      <a:tailEnd/>
-                    </a:ln>
-                  </pic:spPr>
-                </pic:pic>
-              </a:graphicData>
-            </a:graphic>
-          </wp:inline>
-        </w:drawing>
-      </w:r>
-    </w:p>
-    <w:p>
-      <w:pPr>
-        <w:pStyle w:val="ImageCaption"/>
-      </w:pPr>
-      <w:r>
         <w:t xml:space="preserve">Figure S3. Landmarks (red) and semi-landmarks (white) used to compare curvature between</w:t>
       </w:r>
       <w:r>
@@ -7376,7 +7450,7 @@
                     </pic:cNvPicPr>
                   </pic:nvPicPr>
                   <pic:blipFill>
-                    <a:blip r:embed="rId44"/>
+                    <a:blip r:embed="rId43"/>
                     <a:stretch>
                       <a:fillRect/>
                     </a:stretch>
@@ -10599,14 +10673,14 @@
       <w:pPr>
         <w:pStyle w:val="Heading1"/>
       </w:pPr>
-      <w:bookmarkStart w:id="45" w:name="references"/>
+      <w:bookmarkStart w:id="44" w:name="references"/>
       <w:r>
         <w:t xml:space="preserve">References</w:t>
       </w:r>
-      <w:bookmarkEnd w:id="45"/>
-    </w:p>
-    <w:bookmarkStart w:id="154" w:name="refs"/>
-    <w:bookmarkStart w:id="46" w:name="ref-adams_2013"/>
+      <w:bookmarkEnd w:id="44"/>
+    </w:p>
+    <w:bookmarkStart w:id="155" w:name="refs"/>
+    <w:bookmarkStart w:id="45" w:name="ref-adams_2013"/>
     <w:p>
       <w:pPr>
         <w:pStyle w:val="Bibliography"/>
@@ -10627,105 +10701,216 @@
         <w:t xml:space="preserve">, 393–399.</w:t>
       </w:r>
     </w:p>
+    <w:bookmarkEnd w:id="45"/>
+    <w:bookmarkStart w:id="46" w:name="ref-alexandre_2015"/>
+    <w:p>
+      <w:pPr>
+        <w:pStyle w:val="Bibliography"/>
+      </w:pPr>
+      <w:r>
+        <w:t xml:space="preserve">Alexandre, H., Vrignaud, J., Mangin, B., and Joly, S. (2015). Genetic architecture of pollination syndrome transition between hummingbird-specialist and generalist species in the genus</w:t>
+      </w:r>
+      <w:r>
+        <w:t xml:space="preserve"> </w:t>
+      </w:r>
+      <w:r>
+        <w:rPr>
+          <w:i/>
+        </w:rPr>
+        <w:t xml:space="preserve">Rhytidophyllum</w:t>
+      </w:r>
+      <w:r>
+        <w:t xml:space="preserve"> </w:t>
+      </w:r>
+      <w:r>
+        <w:t xml:space="preserve">(Gesneriaceae). PeerJ</w:t>
+      </w:r>
+      <w:r>
+        <w:t xml:space="preserve"> </w:t>
+      </w:r>
+      <w:r>
+        <w:rPr>
+          <w:i/>
+        </w:rPr>
+        <w:t xml:space="preserve">3</w:t>
+      </w:r>
+      <w:r>
+        <w:t xml:space="preserve">, e1028.</w:t>
+      </w:r>
+    </w:p>
     <w:bookmarkEnd w:id="46"/>
-    <w:bookmarkStart w:id="47" w:name="ref-alexandre_2015"/>
+    <w:bookmarkStart w:id="47" w:name="ref-armbruster_2009"/>
     <w:p>
       <w:pPr>
         <w:pStyle w:val="Bibliography"/>
       </w:pPr>
       <w:r>
-        <w:t xml:space="preserve">Alexandre, H., Vrignaud, J., Mangin, B., and Joly, S. (2015). Genetic architecture of pollination syndrome transition between hummingbird-specialist and generalist species in the genus</w:t>
-      </w:r>
-      <w:r>
-        <w:t xml:space="preserve"> </w:t>
-      </w:r>
-      <w:r>
-        <w:rPr>
-          <w:i/>
-        </w:rPr>
-        <w:t xml:space="preserve">Rhytidophyllum</w:t>
-      </w:r>
-      <w:r>
-        <w:t xml:space="preserve"> </w:t>
-      </w:r>
-      <w:r>
-        <w:t xml:space="preserve">(Gesneriaceae). PeerJ</w:t>
-      </w:r>
-      <w:r>
-        <w:t xml:space="preserve"> </w:t>
-      </w:r>
-      <w:r>
-        <w:rPr>
-          <w:i/>
-        </w:rPr>
-        <w:t xml:space="preserve">3</w:t>
-      </w:r>
-      <w:r>
-        <w:t xml:space="preserve">, e1028.</w:t>
+        <w:t xml:space="preserve">Armbruster, W.S., and Muchhala, N. (2009). Associations between floral specialization and species diversity: Cause, effect, or correlation? Evolutionary Ecology</w:t>
+      </w:r>
+      <w:r>
+        <w:t xml:space="preserve"> </w:t>
+      </w:r>
+      <w:r>
+        <w:rPr>
+          <w:i/>
+        </w:rPr>
+        <w:t xml:space="preserve">23</w:t>
+      </w:r>
+      <w:r>
+        <w:t xml:space="preserve">, 159–179.</w:t>
       </w:r>
     </w:p>
     <w:bookmarkEnd w:id="47"/>
-    <w:bookmarkStart w:id="48" w:name="ref-armbruster_2009"/>
+    <w:bookmarkStart w:id="48" w:name="ref-baldwin_1931"/>
     <w:p>
       <w:pPr>
         <w:pStyle w:val="Bibliography"/>
       </w:pPr>
       <w:r>
-        <w:t xml:space="preserve">Armbruster, W.S., and Muchhala, N. (2009). Associations between floral specialization and species diversity: Cause, effect, or correlation? Evolutionary Ecology</w:t>
-      </w:r>
-      <w:r>
-        <w:t xml:space="preserve"> </w:t>
-      </w:r>
-      <w:r>
-        <w:rPr>
-          <w:i/>
-        </w:rPr>
-        <w:t xml:space="preserve">23</w:t>
-      </w:r>
-      <w:r>
-        <w:t xml:space="preserve">, 159–179.</w:t>
+        <w:t xml:space="preserve">Baldwin, S.P., Oberholser, H.C., and Worley, L.G. (1931). Measurements of birds (Cleveland Museum of Natural History).</w:t>
       </w:r>
     </w:p>
     <w:bookmarkEnd w:id="48"/>
-    <w:bookmarkStart w:id="49" w:name="ref-baldwin_1931"/>
+    <w:bookmarkStart w:id="49" w:name="ref-bardini_2016"/>
     <w:p>
       <w:pPr>
         <w:pStyle w:val="Bibliography"/>
       </w:pPr>
       <w:r>
-        <w:t xml:space="preserve">Baldwin, S.P., Oberholser, H.C., and Worley, L.G. (1931). Measurements of birds (Cleveland Museum of Natural History).</w:t>
+        <w:t xml:space="preserve">Bardini, G., and Gianella, G.M. (2016). A historical walk along the idea of curvature, from Newton to Gauss passing from Euler. International Mathematical Forum</w:t>
+      </w:r>
+      <w:r>
+        <w:t xml:space="preserve"> </w:t>
+      </w:r>
+      <w:r>
+        <w:rPr>
+          <w:i/>
+        </w:rPr>
+        <w:t xml:space="preserve">11</w:t>
+      </w:r>
+      <w:r>
+        <w:t xml:space="preserve">, 259–278.</w:t>
       </w:r>
     </w:p>
     <w:bookmarkEnd w:id="49"/>
-    <w:bookmarkStart w:id="50" w:name="ref-bardini_2016"/>
+    <w:bookmarkStart w:id="50" w:name="ref-bell_1956"/>
     <w:p>
       <w:pPr>
         <w:pStyle w:val="Bibliography"/>
       </w:pPr>
       <w:r>
-        <w:t xml:space="preserve">Bardini, G., and Gianella, G.M. (2016). A historical walk along the idea of curvature, from Newton to Gauss passing from Euler. International Mathematical Forum</w:t>
-      </w:r>
-      <w:r>
-        <w:t xml:space="preserve"> </w:t>
-      </w:r>
-      <w:r>
-        <w:rPr>
-          <w:i/>
-        </w:rPr>
-        <w:t xml:space="preserve">11</w:t>
-      </w:r>
-      <w:r>
-        <w:t xml:space="preserve">, 259–278.</w:t>
+        <w:t xml:space="preserve">Bell, J. (1956). Tangent, chord theorem. The Mathematical Gazette</w:t>
+      </w:r>
+      <w:r>
+        <w:t xml:space="preserve"> </w:t>
+      </w:r>
+      <w:r>
+        <w:rPr>
+          <w:i/>
+        </w:rPr>
+        <w:t xml:space="preserve">40</w:t>
+      </w:r>
+      <w:r>
+        <w:t xml:space="preserve">, 211–212.</w:t>
       </w:r>
     </w:p>
     <w:bookmarkEnd w:id="50"/>
-    <w:bookmarkStart w:id="51" w:name="ref-bell_1956"/>
+    <w:bookmarkStart w:id="51" w:name="ref-berger_2017"/>
     <w:p>
       <w:pPr>
         <w:pStyle w:val="Bibliography"/>
       </w:pPr>
       <w:r>
-        <w:t xml:space="preserve">Bell, J. (1956). Tangent, chord theorem. The Mathematical Gazette</w:t>
+        <w:t xml:space="preserve">Berger, B.A., Ricigliano, V.A., Savriama, Y., Lim, A., Thompson, V., and Howarth, D.G. (2017). Geometric morphometrics reveals shifts in flower shape symmetry and size following gene knockdown of</w:t>
+      </w:r>
+      <w:r>
+        <w:t xml:space="preserve"> </w:t>
+      </w:r>
+      <w:r>
+        <w:rPr>
+          <w:i/>
+        </w:rPr>
+        <w:t xml:space="preserve">CYCLOIDEA</w:t>
+      </w:r>
+      <w:r>
+        <w:t xml:space="preserve"> </w:t>
+      </w:r>
+      <w:r>
+        <w:t xml:space="preserve">and</w:t>
+      </w:r>
+      <w:r>
+        <w:t xml:space="preserve"> </w:t>
+      </w:r>
+      <w:r>
+        <w:rPr>
+          <w:i/>
+        </w:rPr>
+        <w:t xml:space="preserve">ANTHOCYANIDIN SYNTHASE</w:t>
+      </w:r>
+      <w:r>
+        <w:t xml:space="preserve">. BMC Plant Biology</w:t>
+      </w:r>
+      <w:r>
+        <w:t xml:space="preserve"> </w:t>
+      </w:r>
+      <w:r>
+        <w:rPr>
+          <w:i/>
+        </w:rPr>
+        <w:t xml:space="preserve">17</w:t>
+      </w:r>
+      <w:r>
+        <w:t xml:space="preserve">, 205–214.</w:t>
+      </w:r>
+    </w:p>
+    <w:bookmarkEnd w:id="51"/>
+    <w:bookmarkStart w:id="52" w:name="ref-berns_2010"/>
+    <w:p>
+      <w:pPr>
+        <w:pStyle w:val="Bibliography"/>
+      </w:pPr>
+      <w:r>
+        <w:t xml:space="preserve">Berns, C.M., and Adams, D.C. (2010). Bill shape and sexual shape dimorphism between two species of temperate hummingbirds: Black-Chinned hummingbird (</w:t>
+      </w:r>
+      <w:r>
+        <w:rPr>
+          <w:i/>
+        </w:rPr>
+        <w:t xml:space="preserve">Archilochus alexandri</w:t>
+      </w:r>
+      <w:r>
+        <w:t xml:space="preserve">) and Ruby-Throated hummingbird (</w:t>
+      </w:r>
+      <w:r>
+        <w:rPr>
+          <w:i/>
+        </w:rPr>
+        <w:t xml:space="preserve">Archilochus colubris</w:t>
+      </w:r>
+      <w:r>
+        <w:t xml:space="preserve">). The Auk</w:t>
+      </w:r>
+      <w:r>
+        <w:t xml:space="preserve"> </w:t>
+      </w:r>
+      <w:r>
+        <w:rPr>
+          <w:i/>
+        </w:rPr>
+        <w:t xml:space="preserve">127</w:t>
+      </w:r>
+      <w:r>
+        <w:t xml:space="preserve">, 626–635.</w:t>
+      </w:r>
+    </w:p>
+    <w:bookmarkEnd w:id="52"/>
+    <w:bookmarkStart w:id="53" w:name="ref-berns_2013"/>
+    <w:p>
+      <w:pPr>
+        <w:pStyle w:val="Bibliography"/>
+      </w:pPr>
+      <w:r>
+        <w:t xml:space="preserve">Berns, C.M., and Adams, D.C. (2013). Becoming different but staying alike: Patterns of sexual size and shape dimorphism in bills of hummingbirds. Evolutionary Biology</w:t>
       </w:r>
       <w:r>
         <w:t xml:space="preserve"> </w:t>
@@ -10737,373 +10922,296 @@
         <w:t xml:space="preserve">40</w:t>
       </w:r>
       <w:r>
-        <w:t xml:space="preserve">, 211–212.</w:t>
-      </w:r>
-    </w:p>
-    <w:bookmarkEnd w:id="51"/>
-    <w:bookmarkStart w:id="52" w:name="ref-berger_2017"/>
+        <w:t xml:space="preserve">, 246–260.</w:t>
+      </w:r>
+    </w:p>
+    <w:bookmarkEnd w:id="53"/>
+    <w:bookmarkStart w:id="54" w:name="ref-bluthgen_2006"/>
     <w:p>
       <w:pPr>
         <w:pStyle w:val="Bibliography"/>
       </w:pPr>
       <w:r>
-        <w:t xml:space="preserve">Berger, B.A., Ricigliano, V.A., Savriama, Y., Lim, A., Thompson, V., and Howarth, D.G. (2017). Geometric morphometrics reveals shifts in flower shape symmetry and size following gene knockdown of</w:t>
-      </w:r>
-      <w:r>
-        <w:t xml:space="preserve"> </w:t>
-      </w:r>
-      <w:r>
-        <w:rPr>
-          <w:i/>
-        </w:rPr>
-        <w:t xml:space="preserve">CYCLOIDEA</w:t>
-      </w:r>
-      <w:r>
-        <w:t xml:space="preserve"> </w:t>
-      </w:r>
-      <w:r>
-        <w:t xml:space="preserve">and</w:t>
-      </w:r>
-      <w:r>
-        <w:t xml:space="preserve"> </w:t>
-      </w:r>
-      <w:r>
-        <w:rPr>
-          <w:i/>
-        </w:rPr>
-        <w:t xml:space="preserve">ANTHOCYANIDIN SYNTHASE</w:t>
-      </w:r>
-      <w:r>
-        <w:t xml:space="preserve">. BMC Plant Biology</w:t>
-      </w:r>
-      <w:r>
-        <w:t xml:space="preserve"> </w:t>
-      </w:r>
-      <w:r>
-        <w:rPr>
-          <w:i/>
-        </w:rPr>
-        <w:t xml:space="preserve">17</w:t>
-      </w:r>
-      <w:r>
-        <w:t xml:space="preserve">, 205–214.</w:t>
-      </w:r>
-    </w:p>
-    <w:bookmarkEnd w:id="52"/>
-    <w:bookmarkStart w:id="53" w:name="ref-berns_2010"/>
+        <w:t xml:space="preserve">Blüthgen, N., Menzel, F., and Blüthgen, N. (2006). Measuring specialization in species interaction networks. BMC Ecology</w:t>
+      </w:r>
+      <w:r>
+        <w:t xml:space="preserve"> </w:t>
+      </w:r>
+      <w:r>
+        <w:rPr>
+          <w:i/>
+        </w:rPr>
+        <w:t xml:space="preserve">6</w:t>
+      </w:r>
+      <w:r>
+        <w:t xml:space="preserve">, 9–21.</w:t>
+      </w:r>
+    </w:p>
+    <w:bookmarkEnd w:id="54"/>
+    <w:bookmarkStart w:id="55" w:name="ref-boehm_2018"/>
     <w:p>
       <w:pPr>
         <w:pStyle w:val="Bibliography"/>
       </w:pPr>
       <w:r>
-        <w:t xml:space="preserve">Berns, C.M., and Adams, D.C. (2010). Bill shape and sexual shape dimorphism between two species of temperate hummingbirds: Black-Chinned hummingbird (</w:t>
-      </w:r>
-      <w:r>
-        <w:rPr>
-          <w:i/>
-        </w:rPr>
-        <w:t xml:space="preserve">Archilochus alexandri</w:t>
-      </w:r>
-      <w:r>
-        <w:t xml:space="preserve">) and Ruby-Throated hummingbird (</w:t>
-      </w:r>
-      <w:r>
-        <w:rPr>
-          <w:i/>
-        </w:rPr>
-        <w:t xml:space="preserve">Archilochus colubris</w:t>
-      </w:r>
-      <w:r>
-        <w:t xml:space="preserve">). The Auk</w:t>
-      </w:r>
-      <w:r>
-        <w:t xml:space="preserve"> </w:t>
-      </w:r>
-      <w:r>
-        <w:rPr>
-          <w:i/>
-        </w:rPr>
-        <w:t xml:space="preserve">127</w:t>
-      </w:r>
-      <w:r>
-        <w:t xml:space="preserve">, 626–635.</w:t>
-      </w:r>
-    </w:p>
-    <w:bookmarkEnd w:id="53"/>
-    <w:bookmarkStart w:id="54" w:name="ref-berns_2013"/>
+        <w:t xml:space="preserve">Boehm, M.M.A. (2018). Biting the hand that feeds you: Wedge-billed hummingbird is a nectar robber of a sicklebill-adapted andean bellflower. Acta Amazonica</w:t>
+      </w:r>
+      <w:r>
+        <w:t xml:space="preserve"> </w:t>
+      </w:r>
+      <w:r>
+        <w:rPr>
+          <w:i/>
+        </w:rPr>
+        <w:t xml:space="preserve">48</w:t>
+      </w:r>
+      <w:r>
+        <w:t xml:space="preserve">, 146–150.</w:t>
+      </w:r>
+    </w:p>
+    <w:bookmarkEnd w:id="55"/>
+    <w:bookmarkStart w:id="56" w:name="ref-bonhomme_2014"/>
     <w:p>
       <w:pPr>
         <w:pStyle w:val="Bibliography"/>
       </w:pPr>
       <w:r>
-        <w:t xml:space="preserve">Berns, C.M., and Adams, D.C. (2013). Becoming different but staying alike: Patterns of sexual size and shape dimorphism in bills of hummingbirds. Evolutionary Biology</w:t>
-      </w:r>
-      <w:r>
-        <w:t xml:space="preserve"> </w:t>
-      </w:r>
-      <w:r>
-        <w:rPr>
-          <w:i/>
-        </w:rPr>
-        <w:t xml:space="preserve">40</w:t>
-      </w:r>
-      <w:r>
-        <w:t xml:space="preserve">, 246–260.</w:t>
-      </w:r>
-    </w:p>
-    <w:bookmarkEnd w:id="54"/>
-    <w:bookmarkStart w:id="55" w:name="ref-bluthgen_2006"/>
+        <w:t xml:space="preserve">Bonhomme, V., Picq, S., Gaucherel, C., and Claude, J. (2014). Momocs: Outline analysis using R. Journal of Statistical Software</w:t>
+      </w:r>
+      <w:r>
+        <w:t xml:space="preserve"> </w:t>
+      </w:r>
+      <w:r>
+        <w:rPr>
+          <w:i/>
+        </w:rPr>
+        <w:t xml:space="preserve">56</w:t>
+      </w:r>
+      <w:r>
+        <w:t xml:space="preserve">, 1–24.</w:t>
+      </w:r>
+    </w:p>
+    <w:bookmarkEnd w:id="56"/>
+    <w:bookmarkStart w:id="57" w:name="ref-bookstein_1978"/>
     <w:p>
       <w:pPr>
         <w:pStyle w:val="Bibliography"/>
       </w:pPr>
       <w:r>
-        <w:t xml:space="preserve">Blüthgen, N., Menzel, F., and Blüthgen, N. (2006). Measuring specialization in species interaction networks. BMC Ecology</w:t>
-      </w:r>
-      <w:r>
-        <w:t xml:space="preserve"> </w:t>
-      </w:r>
-      <w:r>
-        <w:rPr>
-          <w:i/>
-        </w:rPr>
-        <w:t xml:space="preserve">6</w:t>
-      </w:r>
-      <w:r>
-        <w:t xml:space="preserve">, 9–21.</w:t>
-      </w:r>
-    </w:p>
-    <w:bookmarkEnd w:id="55"/>
-    <w:bookmarkStart w:id="56" w:name="ref-boehm_2018"/>
+        <w:t xml:space="preserve">Bookstein, F.L. (1978). The measurement of biological shape and shape change (Springer Science &amp; Business Media).</w:t>
+      </w:r>
+    </w:p>
+    <w:bookmarkEnd w:id="57"/>
+    <w:bookmarkStart w:id="58" w:name="ref-bookstein_1991"/>
     <w:p>
       <w:pPr>
         <w:pStyle w:val="Bibliography"/>
       </w:pPr>
       <w:r>
-        <w:t xml:space="preserve">Boehm, M.M.A. (2018). Biting the hand that feeds you: Wedge-billed hummingbird is a nectar robber of a sicklebill-adapted andean bellflower. Acta Amazonica</w:t>
-      </w:r>
-      <w:r>
-        <w:t xml:space="preserve"> </w:t>
-      </w:r>
-      <w:r>
-        <w:rPr>
-          <w:i/>
-        </w:rPr>
-        <w:t xml:space="preserve">48</w:t>
-      </w:r>
-      <w:r>
-        <w:t xml:space="preserve">, 146–150.</w:t>
-      </w:r>
-    </w:p>
-    <w:bookmarkEnd w:id="56"/>
-    <w:bookmarkStart w:id="57" w:name="ref-bonhomme_2014"/>
+        <w:t xml:space="preserve">Bookstein, F.L. (1991). Morphometric tools for landmark data: geometry and biology (Cambridge University Press).</w:t>
+      </w:r>
+    </w:p>
+    <w:bookmarkEnd w:id="58"/>
+    <w:bookmarkStart w:id="59" w:name="ref-borgella_2001"/>
     <w:p>
       <w:pPr>
         <w:pStyle w:val="Bibliography"/>
       </w:pPr>
       <w:r>
-        <w:t xml:space="preserve">Bonhomme, V., Picq, S., Gaucherel, C., and Claude, J. (2014). Momocs: Outline analysis using R. Journal of Statistical Software</w:t>
-      </w:r>
-      <w:r>
-        <w:t xml:space="preserve"> </w:t>
-      </w:r>
-      <w:r>
-        <w:rPr>
-          <w:i/>
-        </w:rPr>
-        <w:t xml:space="preserve">56</w:t>
-      </w:r>
-      <w:r>
-        <w:t xml:space="preserve">, 1–24.</w:t>
-      </w:r>
-    </w:p>
-    <w:bookmarkEnd w:id="57"/>
-    <w:bookmarkStart w:id="58" w:name="ref-bookstein_1978"/>
+        <w:t xml:space="preserve">Borgella Jr, R., Snow, A.A., and Gavin, T.A. (2001). Species richness and pollen loads of hummingbirds using forest fragments in southern Costa Rica. Biotropica</w:t>
+      </w:r>
+      <w:r>
+        <w:t xml:space="preserve"> </w:t>
+      </w:r>
+      <w:r>
+        <w:rPr>
+          <w:i/>
+        </w:rPr>
+        <w:t xml:space="preserve">33</w:t>
+      </w:r>
+      <w:r>
+        <w:t xml:space="preserve">, 90–109.</w:t>
+      </w:r>
+    </w:p>
+    <w:bookmarkEnd w:id="59"/>
+    <w:bookmarkStart w:id="60" w:name="ref-bright_2016"/>
     <w:p>
       <w:pPr>
         <w:pStyle w:val="Bibliography"/>
       </w:pPr>
       <w:r>
-        <w:t xml:space="preserve">Bookstein, F.L. (1978). The measurement of biological shape and shape change (Springer Science &amp; Business Media).</w:t>
-      </w:r>
-    </w:p>
-    <w:bookmarkEnd w:id="58"/>
-    <w:bookmarkStart w:id="59" w:name="ref-bookstein_1991"/>
+        <w:t xml:space="preserve">Bright, J.A., Marugán-Lobón, J., Cobb, S.N., and Rayfield, E.J. (2016). The shapes of bird beaks are highly controlled by nondietary factors. Proceedings of the National Academy of Sciences</w:t>
+      </w:r>
+      <w:r>
+        <w:t xml:space="preserve"> </w:t>
+      </w:r>
+      <w:r>
+        <w:rPr>
+          <w:i/>
+        </w:rPr>
+        <w:t xml:space="preserve">113</w:t>
+      </w:r>
+      <w:r>
+        <w:t xml:space="preserve">, 5352–5357.</w:t>
+      </w:r>
+    </w:p>
+    <w:bookmarkEnd w:id="60"/>
+    <w:bookmarkStart w:id="61" w:name="ref-buttrose_1977"/>
     <w:p>
       <w:pPr>
         <w:pStyle w:val="Bibliography"/>
       </w:pPr>
       <w:r>
-        <w:t xml:space="preserve">Bookstein, F.L. (1991). Morphometric tools for landmark data: geometry and biology (Cambridge University Press).</w:t>
-      </w:r>
-    </w:p>
-    <w:bookmarkEnd w:id="59"/>
-    <w:bookmarkStart w:id="60" w:name="ref-borgella_2001"/>
+        <w:t xml:space="preserve">Buttrose, M., Grant, W., and Lott, J. (1977). Reversible curvature of style branches of</w:t>
+      </w:r>
+      <w:r>
+        <w:t xml:space="preserve"> </w:t>
+      </w:r>
+      <w:r>
+        <w:rPr>
+          <w:i/>
+        </w:rPr>
+        <w:t xml:space="preserve">Hibiscus trionum</w:t>
+      </w:r>
+      <w:r>
+        <w:t xml:space="preserve"> </w:t>
+      </w:r>
+      <w:r>
+        <w:t xml:space="preserve">L., a pollination mechanism. Australian Journal of Botany</w:t>
+      </w:r>
+      <w:r>
+        <w:t xml:space="preserve"> </w:t>
+      </w:r>
+      <w:r>
+        <w:rPr>
+          <w:i/>
+        </w:rPr>
+        <w:t xml:space="preserve">25</w:t>
+      </w:r>
+      <w:r>
+        <w:t xml:space="preserve">, 567–570.</w:t>
+      </w:r>
+    </w:p>
+    <w:bookmarkEnd w:id="61"/>
+    <w:bookmarkStart w:id="62" w:name="ref-campos_2015"/>
     <w:p>
       <w:pPr>
         <w:pStyle w:val="Bibliography"/>
       </w:pPr>
       <w:r>
-        <w:t xml:space="preserve">Borgella Jr, R., Snow, A.A., and Gavin, T.A. (2001). Species richness and pollen loads of hummingbirds using forest fragments in southern Costa Rica. Biotropica</w:t>
-      </w:r>
-      <w:r>
-        <w:t xml:space="preserve"> </w:t>
-      </w:r>
-      <w:r>
-        <w:rPr>
-          <w:i/>
-        </w:rPr>
-        <w:t xml:space="preserve">33</w:t>
-      </w:r>
-      <w:r>
-        <w:t xml:space="preserve">, 90–109.</w:t>
-      </w:r>
-    </w:p>
-    <w:bookmarkEnd w:id="60"/>
-    <w:bookmarkStart w:id="61" w:name="ref-bright_2016"/>
+        <w:t xml:space="preserve">Campos, E.O., Bradshaw, H.D., and Daniel, T.L. (2015). Shape matters: Corolla curvature improves nectar discovery in the hawkmoth</w:t>
+      </w:r>
+      <w:r>
+        <w:t xml:space="preserve"> </w:t>
+      </w:r>
+      <w:r>
+        <w:rPr>
+          <w:i/>
+        </w:rPr>
+        <w:t xml:space="preserve">Manduca sexta</w:t>
+      </w:r>
+      <w:r>
+        <w:t xml:space="preserve">. Functional Ecology</w:t>
+      </w:r>
+      <w:r>
+        <w:t xml:space="preserve"> </w:t>
+      </w:r>
+      <w:r>
+        <w:rPr>
+          <w:i/>
+        </w:rPr>
+        <w:t xml:space="preserve">29</w:t>
+      </w:r>
+      <w:r>
+        <w:t xml:space="preserve">, 462–468.</w:t>
+      </w:r>
+    </w:p>
+    <w:bookmarkEnd w:id="62"/>
+    <w:bookmarkStart w:id="63" w:name="ref-cardinal_2013"/>
     <w:p>
       <w:pPr>
         <w:pStyle w:val="Bibliography"/>
       </w:pPr>
       <w:r>
-        <w:t xml:space="preserve">Bright, J.A., Marugán-Lobón, J., Cobb, S.N., and Rayfield, E.J. (2016). The shapes of bird beaks are highly controlled by nondietary factors. Proceedings of the National Academy of Sciences</w:t>
-      </w:r>
-      <w:r>
-        <w:t xml:space="preserve"> </w:t>
-      </w:r>
-      <w:r>
-        <w:rPr>
-          <w:i/>
-        </w:rPr>
-        <w:t xml:space="preserve">113</w:t>
-      </w:r>
-      <w:r>
-        <w:t xml:space="preserve">, 5352–5357.</w:t>
-      </w:r>
-    </w:p>
-    <w:bookmarkEnd w:id="61"/>
-    <w:bookmarkStart w:id="62" w:name="ref-buttrose_1977"/>
+        <w:t xml:space="preserve">Cardinal, S., and Danforth, B.N. (2013). Bees diversified in the age of eudicots. Proceedings of the Royal Society B: Biological Sciences</w:t>
+      </w:r>
+      <w:r>
+        <w:t xml:space="preserve"> </w:t>
+      </w:r>
+      <w:r>
+        <w:rPr>
+          <w:i/>
+        </w:rPr>
+        <w:t xml:space="preserve">280</w:t>
+      </w:r>
+      <w:r>
+        <w:t xml:space="preserve">, 20122686.</w:t>
+      </w:r>
+    </w:p>
+    <w:bookmarkEnd w:id="63"/>
+    <w:bookmarkStart w:id="64" w:name="ref-carothers_1982"/>
     <w:p>
       <w:pPr>
         <w:pStyle w:val="Bibliography"/>
       </w:pPr>
       <w:r>
-        <w:t xml:space="preserve">Buttrose, M., Grant, W., and Lott, J. (1977). Reversible curvature of style branches of</w:t>
-      </w:r>
-      <w:r>
-        <w:t xml:space="preserve"> </w:t>
-      </w:r>
-      <w:r>
-        <w:rPr>
-          <w:i/>
-        </w:rPr>
-        <w:t xml:space="preserve">Hibiscus trionum</w:t>
-      </w:r>
-      <w:r>
-        <w:t xml:space="preserve"> </w:t>
-      </w:r>
-      <w:r>
-        <w:t xml:space="preserve">L., a pollination mechanism. Australian Journal of Botany</w:t>
-      </w:r>
-      <w:r>
-        <w:t xml:space="preserve"> </w:t>
-      </w:r>
-      <w:r>
-        <w:rPr>
-          <w:i/>
-        </w:rPr>
-        <w:t xml:space="preserve">25</w:t>
-      </w:r>
-      <w:r>
-        <w:t xml:space="preserve">, 567–570.</w:t>
-      </w:r>
-    </w:p>
-    <w:bookmarkEnd w:id="62"/>
-    <w:bookmarkStart w:id="63" w:name="ref-campos_2015"/>
+        <w:t xml:space="preserve">Carothers, J.H. (1982). Effects of trophic morphology and behavior on foraging rates of three Hawaiian honeycreepers. Oecologia</w:t>
+      </w:r>
+      <w:r>
+        <w:t xml:space="preserve"> </w:t>
+      </w:r>
+      <w:r>
+        <w:rPr>
+          <w:i/>
+        </w:rPr>
+        <w:t xml:space="preserve">55</w:t>
+      </w:r>
+      <w:r>
+        <w:t xml:space="preserve">, 157–159.</w:t>
+      </w:r>
+    </w:p>
+    <w:bookmarkEnd w:id="64"/>
+    <w:bookmarkStart w:id="65" w:name="ref-casey_1996"/>
     <w:p>
       <w:pPr>
         <w:pStyle w:val="Bibliography"/>
       </w:pPr>
       <w:r>
-        <w:t xml:space="preserve">Campos, E.O., Bradshaw, H.D., and Daniel, T.L. (2015). Shape matters: Corolla curvature improves nectar discovery in the hawkmoth</w:t>
-      </w:r>
-      <w:r>
-        <w:t xml:space="preserve"> </w:t>
-      </w:r>
-      <w:r>
-        <w:rPr>
-          <w:i/>
-        </w:rPr>
-        <w:t xml:space="preserve">Manduca sexta</w:t>
-      </w:r>
-      <w:r>
-        <w:t xml:space="preserve">. Functional Ecology</w:t>
-      </w:r>
-      <w:r>
-        <w:t xml:space="preserve"> </w:t>
-      </w:r>
-      <w:r>
-        <w:rPr>
-          <w:i/>
-        </w:rPr>
-        <w:t xml:space="preserve">29</w:t>
-      </w:r>
-      <w:r>
-        <w:t xml:space="preserve">, 462–468.</w:t>
-      </w:r>
-    </w:p>
-    <w:bookmarkEnd w:id="63"/>
-    <w:bookmarkStart w:id="64" w:name="ref-cardinal_2013"/>
+        <w:t xml:space="preserve">Casey, J. (1996). Exploring Curvature (Braunschweig, Germany: Friedr. Vieweg &amp; Sohn Verlagsgesellschaft mbH).</w:t>
+      </w:r>
+    </w:p>
+    <w:bookmarkEnd w:id="65"/>
+    <w:bookmarkStart w:id="66" w:name="ref-castle_1962"/>
     <w:p>
       <w:pPr>
         <w:pStyle w:val="Bibliography"/>
       </w:pPr>
       <w:r>
-        <w:t xml:space="preserve">Cardinal, S., and Danforth, B.N. (2013). Bees diversified in the age of eudicots. Proceedings of the Royal Society B: Biological Sciences</w:t>
-      </w:r>
-      <w:r>
-        <w:t xml:space="preserve"> </w:t>
-      </w:r>
-      <w:r>
-        <w:rPr>
-          <w:i/>
-        </w:rPr>
-        <w:t xml:space="preserve">280</w:t>
-      </w:r>
-      <w:r>
-        <w:t xml:space="preserve">, 20122686.</w:t>
-      </w:r>
-    </w:p>
-    <w:bookmarkEnd w:id="64"/>
-    <w:bookmarkStart w:id="65" w:name="ref-carothers_1982"/>
-    <w:p>
-      <w:pPr>
-        <w:pStyle w:val="Bibliography"/>
-      </w:pPr>
-      <w:r>
-        <w:t xml:space="preserve">Carothers, J.H. (1982). Effects of trophic morphology and behavior on foraging rates of three Hawaiian honeycreepers. Oecologia</w:t>
-      </w:r>
-      <w:r>
-        <w:t xml:space="preserve"> </w:t>
-      </w:r>
-      <w:r>
-        <w:rPr>
-          <w:i/>
-        </w:rPr>
-        <w:t xml:space="preserve">55</w:t>
-      </w:r>
-      <w:r>
-        <w:t xml:space="preserve">, 157–159.</w:t>
-      </w:r>
-    </w:p>
-    <w:bookmarkEnd w:id="65"/>
-    <w:bookmarkStart w:id="66" w:name="ref-casey_1996"/>
-    <w:p>
-      <w:pPr>
-        <w:pStyle w:val="Bibliography"/>
-      </w:pPr>
-      <w:r>
-        <w:t xml:space="preserve">Casey, J. (1996). Exploring Curvature (Braunschweig, Germany: Friedr. Vieweg &amp; Sohn Verlagsgesellschaft mbH).</w:t>
+        <w:t xml:space="preserve">Castle, E.S. (1962). Phototropic curvature in</w:t>
+      </w:r>
+      <w:r>
+        <w:t xml:space="preserve"> </w:t>
+      </w:r>
+      <w:r>
+        <w:rPr>
+          <w:i/>
+        </w:rPr>
+        <w:t xml:space="preserve">Phycomyces</w:t>
+      </w:r>
+      <w:r>
+        <w:t xml:space="preserve">. The Journal of General Physiology</w:t>
+      </w:r>
+      <w:r>
+        <w:t xml:space="preserve"> </w:t>
+      </w:r>
+      <w:r>
+        <w:rPr>
+          <w:i/>
+        </w:rPr>
+        <w:t xml:space="preserve">45</w:t>
+      </w:r>
+      <w:r>
+        <w:t xml:space="preserve">, 743–756.</w:t>
       </w:r>
     </w:p>
     <w:bookmarkEnd w:id="66"/>
@@ -11359,35 +11467,297 @@
       </w:r>
     </w:p>
     <w:bookmarkEnd w:id="78"/>
-    <w:bookmarkStart w:id="79" w:name="ref-gomez_2016"/>
+    <w:bookmarkStart w:id="79" w:name="ref-graham_2009"/>
     <w:p>
       <w:pPr>
         <w:pStyle w:val="Bibliography"/>
       </w:pPr>
       <w:r>
-        <w:t xml:space="preserve">Gómez, J.M., Torices, R., Lorite, J., Klingenberg, C.P., and Perfectti, F. (2016). The role of pollinators in the evolution of corolla shape variation, disparity and integration in a highly diversified plant family with a conserved floral bauplan. Annals of Botany</w:t>
-      </w:r>
-      <w:r>
-        <w:t xml:space="preserve"> </w:t>
-      </w:r>
-      <w:r>
-        <w:rPr>
-          <w:i/>
-        </w:rPr>
-        <w:t xml:space="preserve">117</w:t>
-      </w:r>
-      <w:r>
-        <w:t xml:space="preserve">, 889–904.</w:t>
+        <w:t xml:space="preserve">Graham, C.H., Parra, J.L., Rahbek, C., and McGuire, J.A. (2009). Phylogenetic structure in tropical hummingbird communities. Proceedings of the National Academy of Sciences</w:t>
+      </w:r>
+      <w:r>
+        <w:t xml:space="preserve"> </w:t>
+      </w:r>
+      <w:r>
+        <w:rPr>
+          <w:i/>
+        </w:rPr>
+        <w:t xml:space="preserve">106</w:t>
+      </w:r>
+      <w:r>
+        <w:t xml:space="preserve">, 19673–19678.</w:t>
       </w:r>
     </w:p>
     <w:bookmarkEnd w:id="79"/>
-    <w:bookmarkStart w:id="80" w:name="ref-graham_2009"/>
+    <w:bookmarkStart w:id="80" w:name="ref-grant_1949"/>
     <w:p>
       <w:pPr>
         <w:pStyle w:val="Bibliography"/>
       </w:pPr>
       <w:r>
-        <w:t xml:space="preserve">Graham, C.H., Parra, J.L., Rahbek, C., and McGuire, J.A. (2009). Phylogenetic structure in tropical hummingbird communities. Proceedings of the National Academy of Sciences</w:t>
+        <w:t xml:space="preserve">Grant, V. (1949). Pollination systems as isolating mechanisms in angiosperms. Evolution</w:t>
+      </w:r>
+      <w:r>
+        <w:t xml:space="preserve"> </w:t>
+      </w:r>
+      <w:r>
+        <w:rPr>
+          <w:i/>
+        </w:rPr>
+        <w:t xml:space="preserve">3</w:t>
+      </w:r>
+      <w:r>
+        <w:t xml:space="preserve">, 82–97.</w:t>
+      </w:r>
+    </w:p>
+    <w:bookmarkEnd w:id="80"/>
+    <w:bookmarkStart w:id="81" w:name="ref-grant_1983"/>
+    <w:p>
+      <w:pPr>
+        <w:pStyle w:val="Bibliography"/>
+      </w:pPr>
+      <w:r>
+        <w:t xml:space="preserve">Grant, V., and Grant, K.A. (1983). Hawkmoth pollination of</w:t>
+      </w:r>
+      <w:r>
+        <w:t xml:space="preserve"> </w:t>
+      </w:r>
+      <w:r>
+        <w:rPr>
+          <w:i/>
+        </w:rPr>
+        <w:t xml:space="preserve">Mirabilis longiflora</w:t>
+      </w:r>
+      <w:r>
+        <w:t xml:space="preserve"> </w:t>
+      </w:r>
+      <w:r>
+        <w:t xml:space="preserve">(Nyctaginaceae). Proceedings of the National Academy of Sciences</w:t>
+      </w:r>
+      <w:r>
+        <w:t xml:space="preserve"> </w:t>
+      </w:r>
+      <w:r>
+        <w:rPr>
+          <w:i/>
+        </w:rPr>
+        <w:t xml:space="preserve">80</w:t>
+      </w:r>
+      <w:r>
+        <w:t xml:space="preserve">, 1298–1299.</w:t>
+      </w:r>
+    </w:p>
+    <w:bookmarkEnd w:id="81"/>
+    <w:bookmarkStart w:id="82" w:name="ref-hadley_2018"/>
+    <w:p>
+      <w:pPr>
+        <w:pStyle w:val="Bibliography"/>
+      </w:pPr>
+      <w:r>
+        <w:t xml:space="preserve">Hadley, A.S., Frey, S.J., Robinson, W.D., and Betts, M.G. (2018). Forest fragmentation and loss reduce richness, availability, and specialization in tropical hummingbird communities. Biotropica</w:t>
+      </w:r>
+      <w:r>
+        <w:t xml:space="preserve"> </w:t>
+      </w:r>
+      <w:r>
+        <w:rPr>
+          <w:i/>
+        </w:rPr>
+        <w:t xml:space="preserve">50</w:t>
+      </w:r>
+      <w:r>
+        <w:t xml:space="preserve">, 74–83.</w:t>
+      </w:r>
+    </w:p>
+    <w:bookmarkEnd w:id="82"/>
+    <w:bookmarkStart w:id="83" w:name="ref-hainsworth_1973"/>
+    <w:p>
+      <w:pPr>
+        <w:pStyle w:val="Bibliography"/>
+      </w:pPr>
+      <w:r>
+        <w:t xml:space="preserve">Hainsworth, F.R. (1973). On the tongue of a hummingbird: Its role in the rate and energetics of feeding. Comparative Biochemistry and Physiology Part A: Physiology</w:t>
+      </w:r>
+      <w:r>
+        <w:t xml:space="preserve"> </w:t>
+      </w:r>
+      <w:r>
+        <w:rPr>
+          <w:i/>
+        </w:rPr>
+        <w:t xml:space="preserve">46</w:t>
+      </w:r>
+      <w:r>
+        <w:t xml:space="preserve">, 65–78.</w:t>
+      </w:r>
+    </w:p>
+    <w:bookmarkEnd w:id="83"/>
+    <w:bookmarkStart w:id="84" w:name="ref-hamilton_1975"/>
+    <w:p>
+      <w:pPr>
+        <w:pStyle w:val="Bibliography"/>
+      </w:pPr>
+      <w:r>
+        <w:t xml:space="preserve">Hamilton, R.B. (1975). Comparative behavior of the American Avocet and the Black-necked Stilt (Recurvirostridae). Ornithological Monographs iii–98.</w:t>
+      </w:r>
+    </w:p>
+    <w:bookmarkEnd w:id="84"/>
+    <w:bookmarkStart w:id="85" w:name="ref-hodges_1995"/>
+    <w:p>
+      <w:pPr>
+        <w:pStyle w:val="Bibliography"/>
+      </w:pPr>
+      <w:r>
+        <w:t xml:space="preserve">Hodges, S.A., and Arnold, M.L. (1995). Spurring plant diversification: Are floral nectar spurs a key innovation? Proceedings of the Royal Society of London. Series B: Biological Sciences</w:t>
+      </w:r>
+      <w:r>
+        <w:t xml:space="preserve"> </w:t>
+      </w:r>
+      <w:r>
+        <w:rPr>
+          <w:i/>
+        </w:rPr>
+        <w:t xml:space="preserve">262</w:t>
+      </w:r>
+      <w:r>
+        <w:t xml:space="preserve">, 343–348.</w:t>
+      </w:r>
+    </w:p>
+    <w:bookmarkEnd w:id="85"/>
+    <w:bookmarkStart w:id="86" w:name="ref-hughes_2007"/>
+    <w:p>
+      <w:pPr>
+        <w:pStyle w:val="Bibliography"/>
+      </w:pPr>
+      <w:r>
+        <w:t xml:space="preserve">Hughes, M., Möller, M., Edwards, T.J., Bellstedt, D.U., and De Villiers, M. (2007). The impact of pollination syndrome and habitat on gene flow: A comparative study of two</w:t>
+      </w:r>
+      <w:r>
+        <w:t xml:space="preserve"> </w:t>
+      </w:r>
+      <w:r>
+        <w:rPr>
+          <w:i/>
+        </w:rPr>
+        <w:t xml:space="preserve">Streptocarpus</w:t>
+      </w:r>
+      <w:r>
+        <w:t xml:space="preserve"> </w:t>
+      </w:r>
+      <w:r>
+        <w:t xml:space="preserve">(Gesneriaceae) species. American Journal of Botany</w:t>
+      </w:r>
+      <w:r>
+        <w:t xml:space="preserve"> </w:t>
+      </w:r>
+      <w:r>
+        <w:rPr>
+          <w:i/>
+        </w:rPr>
+        <w:t xml:space="preserve">94</w:t>
+      </w:r>
+      <w:r>
+        <w:t xml:space="preserve">, 1688–1695.</w:t>
+      </w:r>
+    </w:p>
+    <w:bookmarkEnd w:id="86"/>
+    <w:bookmarkStart w:id="87" w:name="ref-joly_2018"/>
+    <w:p>
+      <w:pPr>
+        <w:pStyle w:val="Bibliography"/>
+      </w:pPr>
+      <w:r>
+        <w:t xml:space="preserve">Joly, S., Lambert, F., Alexandre, H., Clavel, J., Léveillé-Bourret, É., and Clark, J.L. (2018). Greater pollination generalization is not associated with reduced constraints on corolla shape in Antillean plants. Evolution</w:t>
+      </w:r>
+      <w:r>
+        <w:t xml:space="preserve"> </w:t>
+      </w:r>
+      <w:r>
+        <w:rPr>
+          <w:i/>
+        </w:rPr>
+        <w:t xml:space="preserve">72</w:t>
+      </w:r>
+      <w:r>
+        <w:t xml:space="preserve">, 244–260.</w:t>
+      </w:r>
+    </w:p>
+    <w:bookmarkEnd w:id="87"/>
+    <w:bookmarkStart w:id="88" w:name="ref-kawabata_2009"/>
+    <w:p>
+      <w:pPr>
+        <w:pStyle w:val="Bibliography"/>
+      </w:pPr>
+      <w:r>
+        <w:t xml:space="preserve">Kawabata, S., Yokoo, M., and Nii, K. (2009). Quantitative analysis of corolla shapes and petal contours in single-flower cultivars of</w:t>
+      </w:r>
+      <w:r>
+        <w:t xml:space="preserve"> </w:t>
+      </w:r>
+      <w:r>
+        <w:rPr>
+          <w:i/>
+        </w:rPr>
+        <w:t xml:space="preserve">Lisianthus</w:t>
+      </w:r>
+      <w:r>
+        <w:t xml:space="preserve">. Scientia Horticulturae</w:t>
+      </w:r>
+      <w:r>
+        <w:t xml:space="preserve"> </w:t>
+      </w:r>
+      <w:r>
+        <w:rPr>
+          <w:i/>
+        </w:rPr>
+        <w:t xml:space="preserve">121</w:t>
+      </w:r>
+      <w:r>
+        <w:t xml:space="preserve">, 206–212.</w:t>
+      </w:r>
+    </w:p>
+    <w:bookmarkEnd w:id="88"/>
+    <w:bookmarkStart w:id="89" w:name="ref-kay_2009"/>
+    <w:p>
+      <w:pPr>
+        <w:pStyle w:val="Bibliography"/>
+      </w:pPr>
+      <w:r>
+        <w:t xml:space="preserve">Kay, K.M., and Sargent, R.D. (2009). The role of animal pollination in plant speciation: Integrating ecology, geography, and genetics. Annual Review of Ecology, Evolution, and Systematics</w:t>
+      </w:r>
+      <w:r>
+        <w:t xml:space="preserve"> </w:t>
+      </w:r>
+      <w:r>
+        <w:rPr>
+          <w:i/>
+        </w:rPr>
+        <w:t xml:space="preserve">40</w:t>
+      </w:r>
+      <w:r>
+        <w:t xml:space="preserve">, 637–656.</w:t>
+      </w:r>
+    </w:p>
+    <w:bookmarkEnd w:id="89"/>
+    <w:bookmarkStart w:id="90" w:name="ref-lagomarsino_2019"/>
+    <w:p>
+      <w:pPr>
+        <w:pStyle w:val="Bibliography"/>
+      </w:pPr>
+      <w:r>
+        <w:t xml:space="preserve">Lagomarsino, L.P., and Muchhala, N. (2019). A gradient of pollination specialization in three species of Bolivian</w:t>
+      </w:r>
+      <w:r>
+        <w:t xml:space="preserve"> </w:t>
+      </w:r>
+      <w:r>
+        <w:rPr>
+          <w:i/>
+        </w:rPr>
+        <w:t xml:space="preserve">Centropogon</w:t>
+      </w:r>
+      <w:r>
+        <w:t xml:space="preserve">. American Journal of Botany</w:t>
       </w:r>
       <w:r>
         <w:t xml:space="preserve"> </w:t>
@@ -11399,526 +11769,264 @@
         <w:t xml:space="preserve">106</w:t>
       </w:r>
       <w:r>
-        <w:t xml:space="preserve">, 19673–19678.</w:t>
-      </w:r>
-    </w:p>
-    <w:bookmarkEnd w:id="80"/>
-    <w:bookmarkStart w:id="81" w:name="ref-grant_1949"/>
+        <w:t xml:space="preserve">, 633–642.</w:t>
+      </w:r>
+    </w:p>
+    <w:bookmarkEnd w:id="90"/>
+    <w:bookmarkStart w:id="91" w:name="ref-lagomarsino_2017"/>
     <w:p>
       <w:pPr>
         <w:pStyle w:val="Bibliography"/>
       </w:pPr>
       <w:r>
-        <w:t xml:space="preserve">Grant, V. (1949). Pollination systems as isolating mechanisms in angiosperms. Evolution</w:t>
-      </w:r>
-      <w:r>
-        <w:t xml:space="preserve"> </w:t>
-      </w:r>
-      <w:r>
-        <w:rPr>
-          <w:i/>
-        </w:rPr>
-        <w:t xml:space="preserve">3</w:t>
-      </w:r>
-      <w:r>
-        <w:t xml:space="preserve">, 82–97.</w:t>
-      </w:r>
-    </w:p>
-    <w:bookmarkEnd w:id="81"/>
-    <w:bookmarkStart w:id="82" w:name="ref-grant_1983"/>
+        <w:t xml:space="preserve">Lagomarsino, L.P., Forrestel, E.J., Muchhala, N., and Davis, C.C. (2017). Repeated evolution of vertebrate pollination syndromes in a recently diverged Andean plant clade. Evolution</w:t>
+      </w:r>
+      <w:r>
+        <w:t xml:space="preserve"> </w:t>
+      </w:r>
+      <w:r>
+        <w:rPr>
+          <w:i/>
+        </w:rPr>
+        <w:t xml:space="preserve">71</w:t>
+      </w:r>
+      <w:r>
+        <w:t xml:space="preserve">, 1970–1985.</w:t>
+      </w:r>
+    </w:p>
+    <w:bookmarkEnd w:id="91"/>
+    <w:bookmarkStart w:id="92" w:name="ref-lindqvist_2003"/>
     <w:p>
       <w:pPr>
         <w:pStyle w:val="Bibliography"/>
       </w:pPr>
       <w:r>
-        <w:t xml:space="preserve">Grant, V., and Grant, K.A. (1983). Hawkmoth pollination of</w:t>
-      </w:r>
-      <w:r>
-        <w:t xml:space="preserve"> </w:t>
-      </w:r>
-      <w:r>
-        <w:rPr>
-          <w:i/>
-        </w:rPr>
-        <w:t xml:space="preserve">Mirabilis longiflora</w:t>
-      </w:r>
-      <w:r>
-        <w:t xml:space="preserve"> </w:t>
-      </w:r>
-      <w:r>
-        <w:t xml:space="preserve">(Nyctaginaceae). Proceedings of the National Academy of Sciences</w:t>
-      </w:r>
-      <w:r>
-        <w:t xml:space="preserve"> </w:t>
-      </w:r>
-      <w:r>
-        <w:rPr>
-          <w:i/>
-        </w:rPr>
-        <w:t xml:space="preserve">80</w:t>
-      </w:r>
-      <w:r>
-        <w:t xml:space="preserve">, 1298–1299.</w:t>
-      </w:r>
-    </w:p>
-    <w:bookmarkEnd w:id="82"/>
-    <w:bookmarkStart w:id="83" w:name="ref-hadley_2018"/>
+        <w:t xml:space="preserve">Lindqvist, C., Motley, T.J., Jeffrey, J.J., and Albert, V.A. (2003). Cladogenesis and reticulation in the Hawaiian endemic mints (Lamiaceae). Cladistics</w:t>
+      </w:r>
+      <w:r>
+        <w:t xml:space="preserve"> </w:t>
+      </w:r>
+      <w:r>
+        <w:rPr>
+          <w:i/>
+        </w:rPr>
+        <w:t xml:space="preserve">19</w:t>
+      </w:r>
+      <w:r>
+        <w:t xml:space="preserve">, 480–495.</w:t>
+      </w:r>
+    </w:p>
+    <w:bookmarkEnd w:id="92"/>
+    <w:bookmarkStart w:id="93" w:name="ref-luo_2010"/>
     <w:p>
       <w:pPr>
         <w:pStyle w:val="Bibliography"/>
       </w:pPr>
       <w:r>
-        <w:t xml:space="preserve">Hadley, A.S., Frey, S.J., Robinson, W.D., and Betts, M.G. (2018). Forest fragmentation and loss reduce richness, availability, and specialization in tropical hummingbird communities. Biotropica</w:t>
-      </w:r>
-      <w:r>
-        <w:t xml:space="preserve"> </w:t>
-      </w:r>
-      <w:r>
-        <w:rPr>
-          <w:i/>
-        </w:rPr>
-        <w:t xml:space="preserve">50</w:t>
-      </w:r>
-      <w:r>
-        <w:t xml:space="preserve">, 74–83.</w:t>
-      </w:r>
-    </w:p>
-    <w:bookmarkEnd w:id="83"/>
-    <w:bookmarkStart w:id="84" w:name="ref-hainsworth_1973"/>
+        <w:t xml:space="preserve">Luo, Y.-L., and Li, Q.-J. (2010). Effects of light and low temperature on the reciprocal style curvature of flexistylous Alpinia species (Zingiberaceae). Acta Physiologiae Plantarum</w:t>
+      </w:r>
+      <w:r>
+        <w:t xml:space="preserve"> </w:t>
+      </w:r>
+      <w:r>
+        <w:rPr>
+          <w:i/>
+        </w:rPr>
+        <w:t xml:space="preserve">32</w:t>
+      </w:r>
+      <w:r>
+        <w:t xml:space="preserve">, 1229–1234.</w:t>
+      </w:r>
+    </w:p>
+    <w:bookmarkEnd w:id="93"/>
+    <w:bookmarkStart w:id="94" w:name="ref-macleod_2002"/>
     <w:p>
       <w:pPr>
         <w:pStyle w:val="Bibliography"/>
       </w:pPr>
       <w:r>
-        <w:t xml:space="preserve">Hainsworth, F.R. (1973). On the tongue of a hummingbird: Its role in the rate and energetics of feeding. Comparative Biochemistry and Physiology Part A: Physiology</w:t>
-      </w:r>
-      <w:r>
-        <w:t xml:space="preserve"> </w:t>
-      </w:r>
-      <w:r>
-        <w:rPr>
-          <w:i/>
-        </w:rPr>
-        <w:t xml:space="preserve">46</w:t>
-      </w:r>
-      <w:r>
-        <w:t xml:space="preserve">, 65–78.</w:t>
-      </w:r>
-    </w:p>
-    <w:bookmarkEnd w:id="84"/>
-    <w:bookmarkStart w:id="85" w:name="ref-hamilton_1975"/>
+        <w:t xml:space="preserve">MacLeod, N. (2002). Geometric morphometrics and geological shape-classification systems. Earth-Science Reviews</w:t>
+      </w:r>
+      <w:r>
+        <w:t xml:space="preserve"> </w:t>
+      </w:r>
+      <w:r>
+        <w:rPr>
+          <w:i/>
+        </w:rPr>
+        <w:t xml:space="preserve">59</w:t>
+      </w:r>
+      <w:r>
+        <w:t xml:space="preserve">, 27–47.</w:t>
+      </w:r>
+    </w:p>
+    <w:bookmarkEnd w:id="94"/>
+    <w:bookmarkStart w:id="95" w:name="ref-macleod_1993"/>
     <w:p>
       <w:pPr>
         <w:pStyle w:val="Bibliography"/>
       </w:pPr>
       <w:r>
-        <w:t xml:space="preserve">Hamilton, R.B. (1975). Comparative behavior of the American Avocet and the Black-necked Stilt (Recurvirostridae). Ornithological Monographs iii–98.</w:t>
-      </w:r>
-    </w:p>
-    <w:bookmarkEnd w:id="85"/>
-    <w:bookmarkStart w:id="86" w:name="ref-hodges_1995"/>
+        <w:t xml:space="preserve">MacLeod, N., and Rose, K.D. (1993). Inferring locomotor behavior in paleogene mammals via eigenshape analysis. American Journal of Science</w:t>
+      </w:r>
+      <w:r>
+        <w:t xml:space="preserve"> </w:t>
+      </w:r>
+      <w:r>
+        <w:rPr>
+          <w:i/>
+        </w:rPr>
+        <w:t xml:space="preserve">293</w:t>
+      </w:r>
+      <w:r>
+        <w:t xml:space="preserve">, 300–355.</w:t>
+      </w:r>
+    </w:p>
+    <w:bookmarkEnd w:id="95"/>
+    <w:bookmarkStart w:id="96" w:name="ref-maglianesi_2014"/>
     <w:p>
       <w:pPr>
         <w:pStyle w:val="Bibliography"/>
       </w:pPr>
       <w:r>
-        <w:t xml:space="preserve">Hodges, S.A., and Arnold, M.L. (1995). Spurring plant diversification: Are floral nectar spurs a key innovation? Proceedings of the Royal Society of London. Series B: Biological Sciences</w:t>
-      </w:r>
-      <w:r>
-        <w:t xml:space="preserve"> </w:t>
-      </w:r>
-      <w:r>
-        <w:rPr>
-          <w:i/>
-        </w:rPr>
-        <w:t xml:space="preserve">262</w:t>
-      </w:r>
-      <w:r>
-        <w:t xml:space="preserve">, 343–348.</w:t>
-      </w:r>
-    </w:p>
-    <w:bookmarkEnd w:id="86"/>
-    <w:bookmarkStart w:id="87" w:name="ref-hughes_2007"/>
+        <w:t xml:space="preserve">Maglianesi, M.A., Blüthgen, N., Böhning-Gaese, K., and Schleuning, M. (2014). Morphological traits determine specialization and resource use in plant–hummingbird networks in the Neotropics. Ecology</w:t>
+      </w:r>
+      <w:r>
+        <w:t xml:space="preserve"> </w:t>
+      </w:r>
+      <w:r>
+        <w:rPr>
+          <w:i/>
+        </w:rPr>
+        <w:t xml:space="preserve">95</w:t>
+      </w:r>
+      <w:r>
+        <w:t xml:space="preserve">, 3325–3334.</w:t>
+      </w:r>
+    </w:p>
+    <w:bookmarkEnd w:id="96"/>
+    <w:bookmarkStart w:id="97" w:name="ref-maglianesi_2015_b"/>
     <w:p>
       <w:pPr>
         <w:pStyle w:val="Bibliography"/>
       </w:pPr>
       <w:r>
-        <w:t xml:space="preserve">Hughes, M., Möller, M., Edwards, T.J., Bellstedt, D.U., and De Villiers, M. (2007). The impact of pollination syndrome and habitat on gene flow: A comparative study of two</w:t>
-      </w:r>
-      <w:r>
-        <w:t xml:space="preserve"> </w:t>
-      </w:r>
-      <w:r>
-        <w:rPr>
-          <w:i/>
-        </w:rPr>
-        <w:t xml:space="preserve">Streptocarpus</w:t>
-      </w:r>
-      <w:r>
-        <w:t xml:space="preserve"> </w:t>
-      </w:r>
-      <w:r>
-        <w:t xml:space="preserve">(Gesneriaceae) species. American Journal of Botany</w:t>
-      </w:r>
-      <w:r>
-        <w:t xml:space="preserve"> </w:t>
-      </w:r>
-      <w:r>
-        <w:rPr>
-          <w:i/>
-        </w:rPr>
-        <w:t xml:space="preserve">94</w:t>
-      </w:r>
-      <w:r>
-        <w:t xml:space="preserve">, 1688–1695.</w:t>
-      </w:r>
-    </w:p>
-    <w:bookmarkEnd w:id="87"/>
-    <w:bookmarkStart w:id="88" w:name="ref-joly_2018"/>
+        <w:t xml:space="preserve">Maglianesi, M.A., Blüthgen, N., Böhning-Gaese, K., and Schleuning, M. (2015a). Functional structure and specialization in three tropical plant–hummingbird interaction networks across an elevational gradient in Costa Rica. Ecography</w:t>
+      </w:r>
+      <w:r>
+        <w:t xml:space="preserve"> </w:t>
+      </w:r>
+      <w:r>
+        <w:rPr>
+          <w:i/>
+        </w:rPr>
+        <w:t xml:space="preserve">38</w:t>
+      </w:r>
+      <w:r>
+        <w:t xml:space="preserve">, 1119–1128.</w:t>
+      </w:r>
+    </w:p>
+    <w:bookmarkEnd w:id="97"/>
+    <w:bookmarkStart w:id="98" w:name="ref-maglianesi_2015_a"/>
     <w:p>
       <w:pPr>
         <w:pStyle w:val="Bibliography"/>
       </w:pPr>
       <w:r>
-        <w:t xml:space="preserve">Joly, S., Lambert, F., Alexandre, H., Clavel, J., Léveillé-Bourret, É., and Clark, J.L. (2018). Greater pollination generalization is not associated with reduced constraints on corolla shape in Antillean plants. Evolution</w:t>
-      </w:r>
-      <w:r>
-        <w:t xml:space="preserve"> </w:t>
-      </w:r>
-      <w:r>
-        <w:rPr>
-          <w:i/>
-        </w:rPr>
-        <w:t xml:space="preserve">72</w:t>
-      </w:r>
-      <w:r>
-        <w:t xml:space="preserve">, 244–260.</w:t>
-      </w:r>
-    </w:p>
-    <w:bookmarkEnd w:id="88"/>
-    <w:bookmarkStart w:id="89" w:name="ref-kawabata_2009"/>
+        <w:t xml:space="preserve">Maglianesi, M.A., Böhning-Gaese, K., and Schleuning, M. (2015b). Different foraging preferences of hummingbirds on artificial and natural flowers reveal mechanisms structuring plant–pollinator interactions. Journal of Animal Ecology</w:t>
+      </w:r>
+      <w:r>
+        <w:t xml:space="preserve"> </w:t>
+      </w:r>
+      <w:r>
+        <w:rPr>
+          <w:i/>
+        </w:rPr>
+        <w:t xml:space="preserve">84</w:t>
+      </w:r>
+      <w:r>
+        <w:t xml:space="preserve">, 655–664.</w:t>
+      </w:r>
+    </w:p>
+    <w:bookmarkEnd w:id="98"/>
+    <w:bookmarkStart w:id="99" w:name="ref-manning_1997"/>
     <w:p>
       <w:pPr>
         <w:pStyle w:val="Bibliography"/>
       </w:pPr>
       <w:r>
-        <w:t xml:space="preserve">Kawabata, S., Yokoo, M., and Nii, K. (2009). Quantitative analysis of corolla shapes and petal contours in single-flower cultivars of</w:t>
-      </w:r>
-      <w:r>
-        <w:t xml:space="preserve"> </w:t>
-      </w:r>
-      <w:r>
-        <w:rPr>
-          <w:i/>
-        </w:rPr>
-        <w:t xml:space="preserve">Lisianthus</w:t>
-      </w:r>
-      <w:r>
-        <w:t xml:space="preserve">. Scientia Horticulturae</w:t>
-      </w:r>
-      <w:r>
-        <w:t xml:space="preserve"> </w:t>
-      </w:r>
-      <w:r>
-        <w:rPr>
-          <w:i/>
-        </w:rPr>
-        <w:t xml:space="preserve">121</w:t>
-      </w:r>
-      <w:r>
-        <w:t xml:space="preserve">, 206–212.</w:t>
-      </w:r>
-    </w:p>
-    <w:bookmarkEnd w:id="89"/>
-    <w:bookmarkStart w:id="90" w:name="ref-kay_2009"/>
+        <w:t xml:space="preserve">Manning, J.C., and Goldblatt, P. (1997). The</w:t>
+      </w:r>
+      <w:r>
+        <w:t xml:space="preserve"> </w:t>
+      </w:r>
+      <w:r>
+        <w:rPr>
+          <w:i/>
+        </w:rPr>
+        <w:t xml:space="preserve">Moegistorhynchus longirostris</w:t>
+      </w:r>
+      <w:r>
+        <w:t xml:space="preserve"> </w:t>
+      </w:r>
+      <w:r>
+        <w:t xml:space="preserve">(diptera: Nemestrinidae) pollination guild: Long-tubed flowers and a specialized long-proboscid fly pollination system in southern Africa. Plant Systematics and Evolution</w:t>
+      </w:r>
+      <w:r>
+        <w:t xml:space="preserve"> </w:t>
+      </w:r>
+      <w:r>
+        <w:rPr>
+          <w:i/>
+        </w:rPr>
+        <w:t xml:space="preserve">206</w:t>
+      </w:r>
+      <w:r>
+        <w:t xml:space="preserve">, 51–69.</w:t>
+      </w:r>
+    </w:p>
+    <w:bookmarkEnd w:id="99"/>
+    <w:bookmarkStart w:id="100" w:name="ref-marten_2009"/>
     <w:p>
       <w:pPr>
         <w:pStyle w:val="Bibliography"/>
       </w:pPr>
       <w:r>
-        <w:t xml:space="preserve">Kay, K.M., and Sargent, R.D. (2009). The role of animal pollination in plant speciation: Integrating ecology, geography, and genetics. Annual Review of Ecology, Evolution, and Systematics</w:t>
-      </w:r>
-      <w:r>
-        <w:t xml:space="preserve"> </w:t>
-      </w:r>
-      <w:r>
-        <w:rPr>
-          <w:i/>
-        </w:rPr>
-        <w:t xml:space="preserve">40</w:t>
-      </w:r>
-      <w:r>
-        <w:t xml:space="preserve">, 637–656.</w:t>
-      </w:r>
-    </w:p>
-    <w:bookmarkEnd w:id="90"/>
-    <w:bookmarkStart w:id="91" w:name="ref-lagomarsino_2019"/>
+        <w:t xml:space="preserve">Martén-Rodrı́guez, S., Almarales-Castro, A., and Fenster, C.B. (2009). Evaluation of pollination syndromes in Antillean Gesneriaceae: Evidence for bat, hummingbird and generalized flowers. Journal of Ecology</w:t>
+      </w:r>
+      <w:r>
+        <w:t xml:space="preserve"> </w:t>
+      </w:r>
+      <w:r>
+        <w:rPr>
+          <w:i/>
+        </w:rPr>
+        <w:t xml:space="preserve">97</w:t>
+      </w:r>
+      <w:r>
+        <w:t xml:space="preserve">, 348–359.</w:t>
+      </w:r>
+    </w:p>
+    <w:bookmarkEnd w:id="100"/>
+    <w:bookmarkStart w:id="101" w:name="ref-maruyama_2018"/>
     <w:p>
       <w:pPr>
         <w:pStyle w:val="Bibliography"/>
       </w:pPr>
       <w:r>
-        <w:t xml:space="preserve">Lagomarsino, L.P., and Muchhala, N. (2019). A gradient of pollination specialization in three species of Bolivian</w:t>
-      </w:r>
-      <w:r>
-        <w:t xml:space="preserve"> </w:t>
-      </w:r>
-      <w:r>
-        <w:rPr>
-          <w:i/>
-        </w:rPr>
-        <w:t xml:space="preserve">Centropogon</w:t>
-      </w:r>
-      <w:r>
-        <w:t xml:space="preserve">. American Journal of Botany</w:t>
-      </w:r>
-      <w:r>
-        <w:t xml:space="preserve"> </w:t>
-      </w:r>
-      <w:r>
-        <w:rPr>
-          <w:i/>
-        </w:rPr>
-        <w:t xml:space="preserve">106</w:t>
-      </w:r>
-      <w:r>
-        <w:t xml:space="preserve">, 633–642.</w:t>
-      </w:r>
-    </w:p>
-    <w:bookmarkEnd w:id="91"/>
-    <w:bookmarkStart w:id="92" w:name="ref-lagomarsino_2017"/>
-    <w:p>
-      <w:pPr>
-        <w:pStyle w:val="Bibliography"/>
-      </w:pPr>
-      <w:r>
-        <w:t xml:space="preserve">Lagomarsino, L.P., Forrestel, E.J., Muchhala, N., and Davis, C.C. (2017). Repeated evolution of vertebrate pollination syndromes in a recently diverged Andean plant clade. Evolution</w:t>
-      </w:r>
-      <w:r>
-        <w:t xml:space="preserve"> </w:t>
-      </w:r>
-      <w:r>
-        <w:rPr>
-          <w:i/>
-        </w:rPr>
-        <w:t xml:space="preserve">71</w:t>
-      </w:r>
-      <w:r>
-        <w:t xml:space="preserve">, 1970–1985.</w:t>
-      </w:r>
-    </w:p>
-    <w:bookmarkEnd w:id="92"/>
-    <w:bookmarkStart w:id="93" w:name="ref-lindqvist_2003"/>
-    <w:p>
-      <w:pPr>
-        <w:pStyle w:val="Bibliography"/>
-      </w:pPr>
-      <w:r>
-        <w:t xml:space="preserve">Lindqvist, C., Motley, T.J., Jeffrey, J.J., and Albert, V.A. (2003). Cladogenesis and reticulation in the Hawaiian endemic mints (Lamiaceae). Cladistics</w:t>
-      </w:r>
-      <w:r>
-        <w:t xml:space="preserve"> </w:t>
-      </w:r>
-      <w:r>
-        <w:rPr>
-          <w:i/>
-        </w:rPr>
-        <w:t xml:space="preserve">19</w:t>
-      </w:r>
-      <w:r>
-        <w:t xml:space="preserve">, 480–495.</w:t>
-      </w:r>
-    </w:p>
-    <w:bookmarkEnd w:id="93"/>
-    <w:bookmarkStart w:id="94" w:name="ref-luo_2010"/>
-    <w:p>
-      <w:pPr>
-        <w:pStyle w:val="Bibliography"/>
-      </w:pPr>
-      <w:r>
-        <w:t xml:space="preserve">Luo, Y.-L., and Li, Q.-J. (2010). Effects of light and low temperature on the reciprocal style curvature of flexistylous Alpinia species (Zingiberaceae). Acta Physiologiae Plantarum</w:t>
-      </w:r>
-      <w:r>
-        <w:t xml:space="preserve"> </w:t>
-      </w:r>
-      <w:r>
-        <w:rPr>
-          <w:i/>
-        </w:rPr>
-        <w:t xml:space="preserve">32</w:t>
-      </w:r>
-      <w:r>
-        <w:t xml:space="preserve">, 1229–1234.</w:t>
-      </w:r>
-    </w:p>
-    <w:bookmarkEnd w:id="94"/>
-    <w:bookmarkStart w:id="95" w:name="ref-macleod_2002"/>
-    <w:p>
-      <w:pPr>
-        <w:pStyle w:val="Bibliography"/>
-      </w:pPr>
-      <w:r>
-        <w:t xml:space="preserve">MacLeod, N. (2002). Geometric morphometrics and geological shape-classification systems. Earth-Science Reviews</w:t>
-      </w:r>
-      <w:r>
-        <w:t xml:space="preserve"> </w:t>
-      </w:r>
-      <w:r>
-        <w:rPr>
-          <w:i/>
-        </w:rPr>
-        <w:t xml:space="preserve">59</w:t>
-      </w:r>
-      <w:r>
-        <w:t xml:space="preserve">, 27–47.</w:t>
-      </w:r>
-    </w:p>
-    <w:bookmarkEnd w:id="95"/>
-    <w:bookmarkStart w:id="96" w:name="ref-macleod_1993"/>
-    <w:p>
-      <w:pPr>
-        <w:pStyle w:val="Bibliography"/>
-      </w:pPr>
-      <w:r>
-        <w:t xml:space="preserve">MacLeod, N., and Rose, K.D. (1993). Inferring locomotor behavior in paleogene mammals via eigenshape analysis. American Journal of Science</w:t>
-      </w:r>
-      <w:r>
-        <w:t xml:space="preserve"> </w:t>
-      </w:r>
-      <w:r>
-        <w:rPr>
-          <w:i/>
-        </w:rPr>
-        <w:t xml:space="preserve">293</w:t>
-      </w:r>
-      <w:r>
-        <w:t xml:space="preserve">, 300–355.</w:t>
-      </w:r>
-    </w:p>
-    <w:bookmarkEnd w:id="96"/>
-    <w:bookmarkStart w:id="97" w:name="ref-maglianesi_2014"/>
-    <w:p>
-      <w:pPr>
-        <w:pStyle w:val="Bibliography"/>
-      </w:pPr>
-      <w:r>
-        <w:t xml:space="preserve">Maglianesi, M.A., Blüthgen, N., Böhning-Gaese, K., and Schleuning, M. (2014). Morphological traits determine specialization and resource use in plant–hummingbird networks in the Neotropics. Ecology</w:t>
-      </w:r>
-      <w:r>
-        <w:t xml:space="preserve"> </w:t>
-      </w:r>
-      <w:r>
-        <w:rPr>
-          <w:i/>
-        </w:rPr>
-        <w:t xml:space="preserve">95</w:t>
-      </w:r>
-      <w:r>
-        <w:t xml:space="preserve">, 3325–3334.</w:t>
-      </w:r>
-    </w:p>
-    <w:bookmarkEnd w:id="97"/>
-    <w:bookmarkStart w:id="98" w:name="ref-maglianesi_2015_b"/>
-    <w:p>
-      <w:pPr>
-        <w:pStyle w:val="Bibliography"/>
-      </w:pPr>
-      <w:r>
-        <w:t xml:space="preserve">Maglianesi, M.A., Blüthgen, N., Böhning-Gaese, K., and Schleuning, M. (2015a). Functional structure and specialization in three tropical plant–hummingbird interaction networks across an elevational gradient in Costa Rica. Ecography</w:t>
-      </w:r>
-      <w:r>
-        <w:t xml:space="preserve"> </w:t>
-      </w:r>
-      <w:r>
-        <w:rPr>
-          <w:i/>
-        </w:rPr>
-        <w:t xml:space="preserve">38</w:t>
-      </w:r>
-      <w:r>
-        <w:t xml:space="preserve">, 1119–1128.</w:t>
-      </w:r>
-    </w:p>
-    <w:bookmarkEnd w:id="98"/>
-    <w:bookmarkStart w:id="99" w:name="ref-maglianesi_2015_a"/>
-    <w:p>
-      <w:pPr>
-        <w:pStyle w:val="Bibliography"/>
-      </w:pPr>
-      <w:r>
-        <w:t xml:space="preserve">Maglianesi, M.A., Böhning-Gaese, K., and Schleuning, M. (2015b). Different foraging preferences of hummingbirds on artificial and natural flowers reveal mechanisms structuring plant–pollinator interactions. Journal of Animal Ecology</w:t>
-      </w:r>
-      <w:r>
-        <w:t xml:space="preserve"> </w:t>
-      </w:r>
-      <w:r>
-        <w:rPr>
-          <w:i/>
-        </w:rPr>
-        <w:t xml:space="preserve">84</w:t>
-      </w:r>
-      <w:r>
-        <w:t xml:space="preserve">, 655–664.</w:t>
-      </w:r>
-    </w:p>
-    <w:bookmarkEnd w:id="99"/>
-    <w:bookmarkStart w:id="100" w:name="ref-manning_1997"/>
-    <w:p>
-      <w:pPr>
-        <w:pStyle w:val="Bibliography"/>
-      </w:pPr>
-      <w:r>
-        <w:t xml:space="preserve">Manning, J.C., and Goldblatt, P. (1997). The</w:t>
-      </w:r>
-      <w:r>
-        <w:t xml:space="preserve"> </w:t>
-      </w:r>
-      <w:r>
-        <w:rPr>
-          <w:i/>
-        </w:rPr>
-        <w:t xml:space="preserve">Moegistorhynchus longirostris</w:t>
-      </w:r>
-      <w:r>
-        <w:t xml:space="preserve"> </w:t>
-      </w:r>
-      <w:r>
-        <w:t xml:space="preserve">(diptera: Nemestrinidae) pollination guild: Long-tubed flowers and a specialized long-proboscid fly pollination system in southern Africa. Plant Systematics and Evolution</w:t>
-      </w:r>
-      <w:r>
-        <w:t xml:space="preserve"> </w:t>
-      </w:r>
-      <w:r>
-        <w:rPr>
-          <w:i/>
-        </w:rPr>
-        <w:t xml:space="preserve">206</w:t>
-      </w:r>
-      <w:r>
-        <w:t xml:space="preserve">, 51–69.</w:t>
-      </w:r>
-    </w:p>
-    <w:bookmarkEnd w:id="100"/>
-    <w:bookmarkStart w:id="101" w:name="ref-marten_2009"/>
-    <w:p>
-      <w:pPr>
-        <w:pStyle w:val="Bibliography"/>
-      </w:pPr>
-      <w:r>
-        <w:t xml:space="preserve">Martén-Rodrı́guez, S., Almarales-Castro, A., and Fenster, C.B. (2009). Evaluation of pollination syndromes in Antillean Gesneriaceae: Evidence for bat, hummingbird and generalized flowers. Journal of Ecology</w:t>
-      </w:r>
-      <w:r>
-        <w:t xml:space="preserve"> </w:t>
-      </w:r>
-      <w:r>
-        <w:rPr>
-          <w:i/>
-        </w:rPr>
-        <w:t xml:space="preserve">97</w:t>
-      </w:r>
-      <w:r>
-        <w:t xml:space="preserve">, 348–359.</w:t>
+        <w:t xml:space="preserve">Maruyama, P.K., Sonne, J., Vizentin-Bugoni, J., Martı́n González, A.M., Zanata, T.B., Abrahamczyk, S., Alarcón, R., Araujo, A.C., Araújo, F.P., Baquero, A.C., et al. (2018). Functional diversity mediates macroecological variation in plant–hummingbird interaction networks. Global Ecology and Biogeography</w:t>
+      </w:r>
+      <w:r>
+        <w:t xml:space="preserve"> </w:t>
+      </w:r>
+      <w:r>
+        <w:rPr>
+          <w:i/>
+        </w:rPr>
+        <w:t xml:space="preserve">27</w:t>
+      </w:r>
+      <w:r>
+        <w:t xml:space="preserve">, 1186–1199.</w:t>
       </w:r>
     </w:p>
     <w:bookmarkEnd w:id="101"/>
@@ -12467,7 +12575,7 @@
         <w:pStyle w:val="Bibliography"/>
       </w:pPr>
       <w:r>
-        <w:t xml:space="preserve">Rolhf, F.J. (1990). Fitting Curves to Outlines. In Proceedings of the Michigan Morphometrics Workshop, F.J. Rolhf, and F.L. Bookstein, eds. (Ann Arbor, MI: University of Michigan Museum of Zoology), pp. 177–188.</w:t>
+        <w:t xml:space="preserve">Rohlf, F.J. (1990). Fitting Curves to Outlines. In Proceedings of the Michigan Morphometrics Workshop, F.J. Rolhf, and F.L. Bookstein, eds. (Ann Arbor, MI: University of Michigan Museum of Zoology), pp. 177–188.</w:t>
       </w:r>
     </w:p>
     <w:bookmarkEnd w:id="125"/>
@@ -13127,12 +13235,34 @@
       </w:r>
     </w:p>
     <w:bookmarkEnd w:id="151"/>
-    <w:bookmarkStart w:id="152" w:name="ref-young_2008"/>
+    <w:bookmarkStart w:id="152" w:name="ref-weinstein_2017"/>
     <w:p>
       <w:pPr>
         <w:pStyle w:val="Bibliography"/>
       </w:pPr>
       <w:r>
+        <w:t xml:space="preserve">Weinstein, B.G., and Graham, C.H. (2017). Persistent bill and corolla matching despite shifting temporal resources in tropical hummingbird-plant interactions. Ecology Letters</w:t>
+      </w:r>
+      <w:r>
+        <w:t xml:space="preserve"> </w:t>
+      </w:r>
+      <w:r>
+        <w:rPr>
+          <w:i/>
+        </w:rPr>
+        <w:t xml:space="preserve">20</w:t>
+      </w:r>
+      <w:r>
+        <w:t xml:space="preserve">, 326–335.</w:t>
+      </w:r>
+    </w:p>
+    <w:bookmarkEnd w:id="152"/>
+    <w:bookmarkStart w:id="153" w:name="ref-young_2008"/>
+    <w:p>
+      <w:pPr>
+        <w:pStyle w:val="Bibliography"/>
+      </w:pPr>
+      <w:r>
         <w:t xml:space="preserve">Young, H.J. (2008). Selection on spur shape in</w:t>
       </w:r>
       <w:r>
@@ -13160,8 +13290,8 @@
         <w:t xml:space="preserve">, 535–543.</w:t>
       </w:r>
     </w:p>
-    <w:bookmarkEnd w:id="152"/>
-    <w:bookmarkStart w:id="153" w:name="ref-zahn_1972"/>
+    <w:bookmarkEnd w:id="153"/>
+    <w:bookmarkStart w:id="154" w:name="ref-zahn_1972"/>
     <w:p>
       <w:pPr>
         <w:pStyle w:val="Bibliography"/>
@@ -13182,8 +13312,8 @@
         <w:t xml:space="preserve">, 269–281.</w:t>
       </w:r>
     </w:p>
-    <w:bookmarkEnd w:id="153"/>
     <w:bookmarkEnd w:id="154"/>
+    <w:bookmarkEnd w:id="155"/>
     <w:sectPr>
       <w:footerReference w:type="default" r:id="rId9"/>
       <w:pgSz w:w="12240" w:h="15840"/>

</xml_diff>